<commit_message>
format changes to write-up or report
</commit_message>
<xml_diff>
--- a/Write_up_report.docx
+++ b/Write_up_report.docx
@@ -348,7 +348,7 @@
                     <w:b w:val="0"/>
                     <w:noProof/>
                   </w:rPr>
-                  <w:t>December 31</w:t>
+                  <w:t>January 2</w:t>
                 </w:r>
                 <w:r>
                   <w:rPr>
@@ -703,6 +703,80 @@
         <w:t>Victoria Crime Statistics</w:t>
       </w:r>
     </w:p>
+    <w:p>
+      <w:pPr>
+        <w:pStyle w:val="Heading1"/>
+      </w:pPr>
+      <w:r>
+        <w:t>Contents</w:t>
+      </w:r>
+    </w:p>
+    <w:p>
+      <w:pPr>
+        <w:pStyle w:val="Heading1"/>
+      </w:pPr>
+    </w:p>
+    <w:p>
+      <w:pPr>
+        <w:pStyle w:val="Heading1"/>
+      </w:pPr>
+      <w:r>
+        <w:t>1 Introduction                               3</w:t>
+      </w:r>
+    </w:p>
+    <w:p>
+      <w:pPr>
+        <w:pStyle w:val="Heading1"/>
+      </w:pPr>
+      <w:r>
+        <w:t>2 Key definitions</w:t>
+      </w:r>
+      <w:r>
+        <w:tab/>
+      </w:r>
+      <w:r>
+        <w:tab/>
+      </w:r>
+      <w:r>
+        <w:tab/>
+      </w:r>
+      <w:r>
+        <w:tab/>
+      </w:r>
+      <w:r>
+        <w:tab/>
+      </w:r>
+      <w:r>
+        <w:tab/>
+        <w:t>4</w:t>
+      </w:r>
+    </w:p>
+    <w:p>
+      <w:pPr>
+        <w:pStyle w:val="Heading1"/>
+      </w:pPr>
+      <w:r>
+        <w:t>3 What type of Offences?</w:t>
+      </w:r>
+      <w:r>
+        <w:tab/>
+      </w:r>
+      <w:r>
+        <w:tab/>
+      </w:r>
+      <w:r>
+        <w:tab/>
+        <w:t>5</w:t>
+      </w:r>
+    </w:p>
+    <w:p>
+      <w:pPr>
+        <w:pStyle w:val="Heading1"/>
+      </w:pPr>
+      <w:r>
+        <w:t>4 Where in Victoria?                    8</w:t>
+      </w:r>
+    </w:p>
     <w:tbl>
       <w:tblPr>
         <w:tblW w:w="9896" w:type="dxa"/>
@@ -729,6 +803,7 @@
               <w:rPr>
                 <w:rFonts w:eastAsiaTheme="minorEastAsia" w:cstheme="minorBidi"/>
                 <w:b/>
+                <w:bCs/>
                 <w:sz w:val="28"/>
                 <w:szCs w:val="22"/>
               </w:rPr>
@@ -745,14 +820,18 @@
                 <w:pPr>
                   <w:pStyle w:val="Heading2"/>
                   <w:rPr>
-                    <w:sz w:val="48"/>
-                    <w:szCs w:val="48"/>
+                    <w:rFonts w:eastAsiaTheme="minorEastAsia" w:cstheme="minorBidi"/>
+                    <w:b/>
+                    <w:bCs/>
+                    <w:szCs w:val="36"/>
                   </w:rPr>
                 </w:pPr>
                 <w:r>
                   <w:rPr>
-                    <w:sz w:val="48"/>
-                    <w:szCs w:val="48"/>
+                    <w:rFonts w:eastAsiaTheme="minorEastAsia" w:cstheme="minorBidi"/>
+                    <w:b/>
+                    <w:bCs/>
+                    <w:szCs w:val="36"/>
                   </w:rPr>
                   <w:t>Data Analysis</w:t>
                 </w:r>
@@ -761,84 +840,144 @@
                 <w:pPr>
                   <w:pStyle w:val="Heading2"/>
                   <w:rPr>
-                    <w:sz w:val="48"/>
-                    <w:szCs w:val="48"/>
+                    <w:rFonts w:eastAsiaTheme="minorEastAsia" w:cstheme="minorBidi"/>
+                    <w:b/>
+                    <w:bCs/>
+                    <w:sz w:val="28"/>
+                    <w:szCs w:val="22"/>
                   </w:rPr>
                 </w:pPr>
                 <w:r>
                   <w:rPr>
-                    <w:sz w:val="48"/>
-                    <w:szCs w:val="48"/>
+                    <w:rFonts w:eastAsiaTheme="minorEastAsia" w:cstheme="minorBidi"/>
+                    <w:b/>
+                    <w:bCs/>
+                    <w:sz w:val="28"/>
+                    <w:szCs w:val="22"/>
                   </w:rPr>
                   <w:t>P</w:t>
                 </w:r>
                 <w:r>
                   <w:rPr>
-                    <w:sz w:val="48"/>
-                    <w:szCs w:val="48"/>
+                    <w:rFonts w:eastAsiaTheme="minorEastAsia" w:cstheme="minorBidi"/>
+                    <w:b/>
+                    <w:bCs/>
+                    <w:sz w:val="28"/>
+                    <w:szCs w:val="22"/>
                   </w:rPr>
                   <w:t>roject 1</w:t>
                 </w:r>
                 <w:r>
                   <w:rPr>
-                    <w:sz w:val="48"/>
-                    <w:szCs w:val="48"/>
+                    <w:rFonts w:eastAsiaTheme="minorEastAsia" w:cstheme="minorBidi"/>
+                    <w:b/>
+                    <w:bCs/>
+                    <w:sz w:val="28"/>
+                    <w:szCs w:val="22"/>
                   </w:rPr>
                   <w:t xml:space="preserve"> </w:t>
                 </w:r>
               </w:p>
               <w:p>
+                <w:pPr>
+                  <w:rPr>
+                    <w:bCs/>
+                  </w:rPr>
+                </w:pPr>
                 <w:r>
+                  <w:rPr>
+                    <w:bCs/>
+                  </w:rPr>
                   <w:t>Introduction</w:t>
                 </w:r>
               </w:p>
-              <w:p/>
               <w:p>
+                <w:pPr>
+                  <w:rPr>
+                    <w:bCs/>
+                  </w:rPr>
+                </w:pPr>
+              </w:p>
+              <w:p>
+                <w:pPr>
+                  <w:rPr>
+                    <w:bCs/>
+                  </w:rPr>
+                </w:pPr>
                 <w:r>
+                  <w:rPr>
+                    <w:bCs/>
+                  </w:rPr>
                   <w:t>We came together as a</w:t>
                 </w:r>
                 <w:r>
-                  <w:t xml:space="preserve"> </w:t>
+                  <w:rPr>
+                    <w:bCs/>
+                  </w:rPr>
+                  <w:t xml:space="preserve"> four member</w:t>
                 </w:r>
-                <w:proofErr w:type="gramStart"/>
                 <w:r>
-                  <w:t>four member</w:t>
-                </w:r>
-                <w:proofErr w:type="gramEnd"/>
-                <w:r>
+                  <w:rPr>
+                    <w:bCs/>
+                  </w:rPr>
                   <w:t xml:space="preserve"> team and used brainstorming to decide on our topic. </w:t>
                 </w:r>
                 <w:r>
+                  <w:rPr>
+                    <w:bCs/>
+                  </w:rPr>
                   <w:t>S</w:t>
                 </w:r>
                 <w:r>
+                  <w:rPr>
+                    <w:bCs/>
+                  </w:rPr>
                   <w:t>earch</w:t>
                 </w:r>
                 <w:r>
+                  <w:rPr>
+                    <w:bCs/>
+                  </w:rPr>
                   <w:t>ing</w:t>
                 </w:r>
                 <w:r>
+                  <w:rPr>
+                    <w:bCs/>
+                  </w:rPr>
                   <w:t xml:space="preserve"> for useful information </w:t>
                 </w:r>
                 <w:r>
+                  <w:rPr>
+                    <w:bCs/>
+                  </w:rPr>
                   <w:t xml:space="preserve">on the web </w:t>
                 </w:r>
                 <w:r>
-                  <w:t xml:space="preserve">and </w:t>
-                </w:r>
-                <w:proofErr w:type="spellStart"/>
-                <w:r>
-                  <w:t>finali</w:t>
+                  <w:rPr>
+                    <w:bCs/>
+                  </w:rPr>
+                  <w:t>and finali</w:t>
                 </w:r>
                 <w:r>
+                  <w:rPr>
+                    <w:bCs/>
+                  </w:rPr>
                   <w:t>sing</w:t>
                 </w:r>
-                <w:proofErr w:type="spellEnd"/>
                 <w:r>
+                  <w:rPr>
+                    <w:bCs/>
+                  </w:rPr>
                   <w:t xml:space="preserve"> our initial questions:</w:t>
                 </w:r>
               </w:p>
-              <w:p/>
+              <w:p>
+                <w:pPr>
+                  <w:rPr>
+                    <w:bCs/>
+                  </w:rPr>
+                </w:pPr>
+              </w:p>
               <w:p>
                 <w:pPr>
                   <w:pStyle w:val="ListParagraph"/>
@@ -847,11 +986,21 @@
                     <w:numId w:val="1"/>
                   </w:numPr>
                   <w:rPr>
+                    <w:rFonts w:eastAsiaTheme="minorEastAsia"/>
+                    <w:b/>
+                    <w:bCs/>
+                    <w:color w:val="082A75" w:themeColor="text2"/>
+                    <w:sz w:val="28"/>
                     <w:lang w:val="en-US"/>
                   </w:rPr>
                 </w:pPr>
                 <w:r>
                   <w:rPr>
+                    <w:rFonts w:eastAsiaTheme="minorEastAsia"/>
+                    <w:b/>
+                    <w:bCs/>
+                    <w:color w:val="082A75" w:themeColor="text2"/>
+                    <w:sz w:val="28"/>
                     <w:lang w:val="en-US"/>
                   </w:rPr>
                   <w:t>Compare offence by types – What is top offence types within last 10 years?</w:t>
@@ -865,11 +1014,21 @@
                     <w:numId w:val="1"/>
                   </w:numPr>
                   <w:rPr>
+                    <w:rFonts w:eastAsiaTheme="minorEastAsia"/>
+                    <w:b/>
+                    <w:bCs/>
+                    <w:color w:val="082A75" w:themeColor="text2"/>
+                    <w:sz w:val="28"/>
                     <w:lang w:val="en-US"/>
                   </w:rPr>
                 </w:pPr>
                 <w:r>
                   <w:rPr>
+                    <w:rFonts w:eastAsiaTheme="minorEastAsia"/>
+                    <w:b/>
+                    <w:bCs/>
+                    <w:color w:val="082A75" w:themeColor="text2"/>
+                    <w:sz w:val="28"/>
                     <w:lang w:val="en-US"/>
                   </w:rPr>
                   <w:t>What is the trend of crime types over months/years?</w:t>
@@ -883,11 +1042,21 @@
                     <w:numId w:val="1"/>
                   </w:numPr>
                   <w:rPr>
+                    <w:rFonts w:eastAsiaTheme="minorEastAsia"/>
+                    <w:b/>
+                    <w:bCs/>
+                    <w:color w:val="082A75" w:themeColor="text2"/>
+                    <w:sz w:val="28"/>
                     <w:lang w:val="en-US"/>
                   </w:rPr>
                 </w:pPr>
                 <w:r>
                   <w:rPr>
+                    <w:rFonts w:eastAsiaTheme="minorEastAsia"/>
+                    <w:b/>
+                    <w:bCs/>
+                    <w:color w:val="082A75" w:themeColor="text2"/>
+                    <w:sz w:val="28"/>
                     <w:lang w:val="en-US"/>
                   </w:rPr>
                   <w:t>Top crime types by regions, what is the concentration of crime per regions?</w:t>
@@ -901,11 +1070,21 @@
                     <w:numId w:val="1"/>
                   </w:numPr>
                   <w:rPr>
+                    <w:rFonts w:eastAsiaTheme="minorEastAsia"/>
+                    <w:b/>
+                    <w:bCs/>
+                    <w:color w:val="082A75" w:themeColor="text2"/>
+                    <w:sz w:val="28"/>
                     <w:lang w:val="en-US"/>
                   </w:rPr>
                 </w:pPr>
                 <w:r>
                   <w:rPr>
+                    <w:rFonts w:eastAsiaTheme="minorEastAsia"/>
+                    <w:b/>
+                    <w:bCs/>
+                    <w:color w:val="082A75" w:themeColor="text2"/>
+                    <w:sz w:val="28"/>
                     <w:lang w:val="en-US"/>
                   </w:rPr>
                   <w:t>What is the correlation between number of police station and number of crimes/offence status?</w:t>
@@ -919,229 +1098,324 @@
                     <w:numId w:val="1"/>
                   </w:numPr>
                   <w:rPr>
+                    <w:rFonts w:eastAsiaTheme="minorEastAsia"/>
+                    <w:b/>
+                    <w:bCs/>
+                    <w:color w:val="082A75" w:themeColor="text2"/>
+                    <w:sz w:val="28"/>
                     <w:lang w:val="en-US"/>
                   </w:rPr>
                 </w:pPr>
                 <w:r>
                   <w:rPr>
+                    <w:rFonts w:eastAsiaTheme="minorEastAsia"/>
+                    <w:b/>
+                    <w:bCs/>
+                    <w:color w:val="082A75" w:themeColor="text2"/>
+                    <w:sz w:val="28"/>
                     <w:lang w:val="en-US"/>
                   </w:rPr>
-                  <w:t xml:space="preserve">What is the trend for number of police station built over time, by </w:t>
+                  <w:t>What is the trend for number of police station built over time, by regions</w:t>
                 </w:r>
-                <w:proofErr w:type="gramStart"/>
-                <w:r>
+              </w:p>
+              <w:p>
+                <w:pPr>
                   <w:rPr>
-                    <w:lang w:val="en-US"/>
+                    <w:bCs/>
                   </w:rPr>
-                  <w:t>regions</w:t>
-                </w:r>
-                <w:proofErr w:type="gramEnd"/>
+                </w:pPr>
               </w:p>
-              <w:p/>
             </w:sdtContent>
           </w:sdt>
           <w:p>
-            <w:r>
+            <w:pPr>
+              <w:rPr>
+                <w:bCs/>
+              </w:rPr>
+            </w:pPr>
+            <w:r>
+              <w:rPr>
+                <w:bCs/>
+              </w:rPr>
               <w:t>LATEST CRIME ANALYSIS</w:t>
             </w:r>
           </w:p>
           <w:p>
-            <w:r>
+            <w:pPr>
+              <w:rPr>
+                <w:bCs/>
+              </w:rPr>
+            </w:pPr>
+            <w:r>
+              <w:rPr>
+                <w:bCs/>
+              </w:rPr>
               <w:t xml:space="preserve">Data has been obtained from </w:t>
             </w:r>
             <w:r>
+              <w:rPr>
+                <w:bCs/>
+              </w:rPr>
               <w:t>publicly available data.</w:t>
             </w:r>
           </w:p>
           <w:p>
-            <w:r>
-              <w:t>Website:</w:t>
-            </w:r>
-            <w:r>
-              <w:t xml:space="preserve"> crimestatistics.vic.gov.au</w:t>
-            </w:r>
-            <w:r>
-              <w:t>.</w:t>
-            </w:r>
-          </w:p>
-          <w:p>
-            <w:r>
+            <w:pPr>
+              <w:rPr>
+                <w:bCs/>
+              </w:rPr>
+            </w:pPr>
+            <w:r>
+              <w:rPr>
+                <w:bCs/>
+              </w:rPr>
+              <w:t>Website: crimestatistics.vic.gov.au.</w:t>
+            </w:r>
+          </w:p>
+          <w:p>
+            <w:pPr>
+              <w:rPr>
+                <w:bCs/>
+              </w:rPr>
+            </w:pPr>
+            <w:r>
+              <w:rPr>
+                <w:bCs/>
+              </w:rPr>
               <w:t>Files</w:t>
             </w:r>
             <w:r>
+              <w:rPr>
+                <w:bCs/>
+              </w:rPr>
               <w:t>:</w:t>
             </w:r>
           </w:p>
           <w:p>
-            <w:r>
+            <w:pPr>
+              <w:rPr>
+                <w:bCs/>
+              </w:rPr>
+            </w:pPr>
+            <w:r>
+              <w:rPr>
+                <w:bCs/>
+              </w:rPr>
               <w:t>Data_Tables_LGA_Criminal_Incidents_Year_Ending_September_2021</w:t>
             </w:r>
           </w:p>
           <w:p>
-            <w:r>
+            <w:pPr>
+              <w:rPr>
+                <w:bCs/>
+              </w:rPr>
+            </w:pPr>
+            <w:r>
+              <w:rPr>
+                <w:bCs/>
+              </w:rPr>
               <w:t>Data_Tables_Alleged_Offender_Incidents_Visualisation_Year_Ending_September_2021</w:t>
             </w:r>
           </w:p>
           <w:p>
             <w:pPr>
               <w:pStyle w:val="Content"/>
-            </w:pPr>
-            <w:r>
+              <w:rPr>
+                <w:b/>
+                <w:bCs/>
+              </w:rPr>
+            </w:pPr>
+            <w:r>
+              <w:rPr>
+                <w:b/>
+                <w:bCs/>
+              </w:rPr>
               <w:t>We have ensured that the data is cleaned and ready to use by using advanced excel techniques including filters</w:t>
             </w:r>
             <w:r>
+              <w:rPr>
+                <w:b/>
+                <w:bCs/>
+              </w:rPr>
               <w:t>, sorting</w:t>
             </w:r>
             <w:r>
+              <w:rPr>
+                <w:b/>
+                <w:bCs/>
+              </w:rPr>
               <w:t xml:space="preserve"> and pivot tables.</w:t>
             </w:r>
           </w:p>
-          <w:p/>
+          <w:p>
+            <w:pPr>
+              <w:rPr>
+                <w:bCs/>
+              </w:rPr>
+            </w:pPr>
+          </w:p>
           <w:p>
             <w:pPr>
               <w:pStyle w:val="Content"/>
-            </w:pPr>
-            <w:r>
+              <w:rPr>
+                <w:b/>
+                <w:bCs/>
+              </w:rPr>
+            </w:pPr>
+            <w:r>
+              <w:rPr>
+                <w:b/>
+                <w:bCs/>
+              </w:rPr>
               <w:t xml:space="preserve">We have </w:t>
             </w:r>
             <w:r>
+              <w:rPr>
+                <w:b/>
+                <w:bCs/>
+              </w:rPr>
               <w:t xml:space="preserve">extracted the excel tables into </w:t>
             </w:r>
-            <w:proofErr w:type="spellStart"/>
-            <w:r>
-              <w:t>Jupyter</w:t>
-            </w:r>
-            <w:proofErr w:type="spellEnd"/>
-            <w:r>
-              <w:t xml:space="preserve"> Notebook </w:t>
-            </w:r>
-            <w:r>
-              <w:t xml:space="preserve">and </w:t>
-            </w:r>
-            <w:proofErr w:type="spellStart"/>
-            <w:r>
-              <w:t>analysed</w:t>
-            </w:r>
-            <w:proofErr w:type="spellEnd"/>
-            <w:r>
-              <w:t xml:space="preserve"> this data using python and </w:t>
-            </w:r>
-            <w:proofErr w:type="gramStart"/>
-            <w:r>
-              <w:t>a number of</w:t>
-            </w:r>
-            <w:proofErr w:type="gramEnd"/>
-            <w:r>
+            <w:r>
+              <w:rPr>
+                <w:b/>
+                <w:bCs/>
+              </w:rPr>
+              <w:t xml:space="preserve">Jupyter Notebook </w:t>
+            </w:r>
+            <w:r>
+              <w:rPr>
+                <w:b/>
+                <w:bCs/>
+              </w:rPr>
+              <w:t>and analysed this data using python and a number of</w:t>
+            </w:r>
+            <w:r>
+              <w:rPr>
+                <w:b/>
+                <w:bCs/>
+              </w:rPr>
               <w:t xml:space="preserve"> python</w:t>
             </w:r>
             <w:r>
+              <w:rPr>
+                <w:b/>
+                <w:bCs/>
+              </w:rPr>
               <w:t xml:space="preserve"> modules including matplotlib</w:t>
             </w:r>
             <w:r>
-              <w:t xml:space="preserve">, </w:t>
-            </w:r>
-            <w:proofErr w:type="spellStart"/>
-            <w:r>
-              <w:t>scipy</w:t>
-            </w:r>
-            <w:proofErr w:type="spellEnd"/>
-            <w:r>
-              <w:t xml:space="preserve">, </w:t>
-            </w:r>
-            <w:proofErr w:type="spellStart"/>
-            <w:r>
-              <w:t>numpy</w:t>
-            </w:r>
-            <w:proofErr w:type="spellEnd"/>
-            <w:r>
-              <w:t xml:space="preserve">, </w:t>
-            </w:r>
-            <w:proofErr w:type="spellStart"/>
-            <w:r>
-              <w:t>sklearn</w:t>
-            </w:r>
-            <w:proofErr w:type="spellEnd"/>
-            <w:r>
-              <w:t xml:space="preserve"> </w:t>
-            </w:r>
-            <w:r>
+              <w:rPr>
+                <w:b/>
+                <w:bCs/>
+              </w:rPr>
+              <w:t xml:space="preserve">, scipy, numpy, sklearn </w:t>
+            </w:r>
+            <w:r>
+              <w:rPr>
+                <w:b/>
+                <w:bCs/>
+              </w:rPr>
               <w:t>and pandas.</w:t>
             </w:r>
           </w:p>
-          <w:p/>
-          <w:p>
-            <w:r>
-              <w:t xml:space="preserve">We have saved our work into GitHub in the repository Project-1. </w:t>
-            </w:r>
-            <w:proofErr w:type="spellStart"/>
-            <w:r>
-              <w:t>Utilising</w:t>
-            </w:r>
-            <w:proofErr w:type="spellEnd"/>
-            <w:r>
-              <w:t xml:space="preserve"> branches we have completed our work individually and then merged these branches into our main repository.</w:t>
-            </w:r>
-          </w:p>
-          <w:p/>
-          <w:p/>
-          <w:p/>
-          <w:p/>
-          <w:p>
-            <w:pPr>
-              <w:rPr>
-                <w:sz w:val="48"/>
-                <w:szCs w:val="48"/>
-              </w:rPr>
-            </w:pPr>
-          </w:p>
-          <w:p>
-            <w:r>
-              <w:rPr>
-                <w:sz w:val="48"/>
-                <w:szCs w:val="48"/>
+          <w:p>
+            <w:pPr>
+              <w:rPr>
+                <w:bCs/>
+              </w:rPr>
+            </w:pPr>
+          </w:p>
+          <w:p>
+            <w:pPr>
+              <w:rPr>
+                <w:bCs/>
+              </w:rPr>
+            </w:pPr>
+            <w:r>
+              <w:rPr>
+                <w:bCs/>
+              </w:rPr>
+              <w:t>We have saved our work into GitHub in the repository Project-1. Utilising branches we have completed our work individually and then merged these branches into our main repository.</w:t>
+            </w:r>
+          </w:p>
+          <w:p>
+            <w:pPr>
+              <w:rPr>
+                <w:bCs/>
+              </w:rPr>
+            </w:pPr>
+          </w:p>
+          <w:p>
+            <w:pPr>
+              <w:rPr>
+                <w:bCs/>
+              </w:rPr>
+            </w:pPr>
+          </w:p>
+          <w:p>
+            <w:pPr>
+              <w:rPr>
+                <w:bCs/>
+              </w:rPr>
+            </w:pPr>
+          </w:p>
+          <w:p>
+            <w:pPr>
+              <w:rPr>
+                <w:bCs/>
+                <w:sz w:val="36"/>
+                <w:szCs w:val="36"/>
+              </w:rPr>
+            </w:pPr>
+            <w:r>
+              <w:rPr>
+                <w:bCs/>
+                <w:sz w:val="36"/>
+                <w:szCs w:val="36"/>
               </w:rPr>
               <w:t>K</w:t>
             </w:r>
             <w:r>
               <w:rPr>
-                <w:sz w:val="48"/>
-                <w:szCs w:val="48"/>
+                <w:bCs/>
+                <w:sz w:val="36"/>
+                <w:szCs w:val="36"/>
               </w:rPr>
               <w:t>ey Definitions:</w:t>
             </w:r>
           </w:p>
-          <w:p/>
-          <w:p/>
-          <w:p>
-            <w:pPr>
-              <w:rPr>
-                <w:lang w:val="en-AU"/>
-              </w:rPr>
-            </w:pPr>
-            <w:r>
-              <w:rPr>
-                <w:bCs/>
-              </w:rPr>
-              <w:t xml:space="preserve">WHAT IS A </w:t>
-            </w:r>
-            <w:r>
-              <w:rPr>
-                <w:bCs/>
-              </w:rPr>
-              <w:t>CRIMINAL INCIDENT</w:t>
-            </w:r>
-            <w:r>
-              <w:rPr>
-                <w:bCs/>
-                <w:lang w:val="en-AU"/>
-              </w:rPr>
-              <w:t>?</w:t>
-            </w:r>
-          </w:p>
-          <w:p>
-            <w:pPr>
-              <w:rPr>
-                <w:lang w:val="en-AU"/>
+          <w:p>
+            <w:pPr>
+              <w:rPr>
+                <w:bCs/>
+              </w:rPr>
+            </w:pPr>
+          </w:p>
+          <w:p>
+            <w:pPr>
+              <w:rPr>
+                <w:bCs/>
+              </w:rPr>
+            </w:pPr>
+          </w:p>
+          <w:p>
+            <w:pPr>
+              <w:rPr>
+                <w:bCs/>
+              </w:rPr>
+            </w:pPr>
+            <w:r>
+              <w:rPr>
+                <w:bCs/>
+              </w:rPr>
+              <w:t>WHAT IS A CRIMINAL INCIDENT?</w:t>
+            </w:r>
+          </w:p>
+          <w:p>
+            <w:pPr>
+              <w:rPr>
+                <w:bCs/>
               </w:rPr>
             </w:pPr>
             <w:r>
@@ -1154,7 +1428,7 @@
           <w:p>
             <w:pPr>
               <w:rPr>
-                <w:lang w:val="en-AU"/>
+                <w:bCs/>
               </w:rPr>
             </w:pPr>
             <w:r>
@@ -1181,128 +1455,384 @@
             <w:pPr>
               <w:rPr>
                 <w:bCs/>
-                <w:lang w:val="en-AU"/>
-              </w:rPr>
-            </w:pPr>
-          </w:p>
-          <w:p>
-            <w:pPr>
-              <w:rPr>
-                <w:lang w:val="en-AU"/>
-              </w:rPr>
-            </w:pPr>
-          </w:p>
-          <w:p>
-            <w:pPr>
-              <w:rPr>
-                <w:lang w:val="en-AU"/>
-              </w:rPr>
-            </w:pPr>
-          </w:p>
-          <w:p>
-            <w:pPr>
-              <w:rPr>
-                <w:lang w:val="en-AU"/>
-              </w:rPr>
-            </w:pPr>
-          </w:p>
-          <w:p>
-            <w:pPr>
-              <w:rPr>
-                <w:lang w:val="en-AU"/>
-              </w:rPr>
-            </w:pPr>
-          </w:p>
-          <w:p>
-            <w:pPr>
-              <w:rPr>
-                <w:lang w:val="en-AU"/>
-              </w:rPr>
-            </w:pPr>
-          </w:p>
-          <w:p>
-            <w:pPr>
-              <w:rPr>
-                <w:lang w:val="en-AU"/>
-              </w:rPr>
-            </w:pPr>
-          </w:p>
-          <w:p>
-            <w:pPr>
-              <w:rPr>
-                <w:lang w:val="en-AU"/>
-              </w:rPr>
-            </w:pPr>
-          </w:p>
-          <w:p>
-            <w:pPr>
-              <w:rPr>
-                <w:lang w:val="en-AU"/>
-              </w:rPr>
-            </w:pPr>
-          </w:p>
-          <w:p>
-            <w:pPr>
-              <w:rPr>
-                <w:lang w:val="en-AU"/>
-              </w:rPr>
-            </w:pPr>
-          </w:p>
-          <w:p>
-            <w:pPr>
-              <w:rPr>
-                <w:lang w:val="en-AU"/>
-              </w:rPr>
-            </w:pPr>
-          </w:p>
-          <w:p>
-            <w:pPr>
-              <w:rPr>
-                <w:lang w:val="en-AU"/>
-              </w:rPr>
-            </w:pPr>
-          </w:p>
-          <w:p>
-            <w:pPr>
-              <w:rPr>
-                <w:lang w:val="en-AU"/>
-              </w:rPr>
-            </w:pPr>
-          </w:p>
-          <w:p/>
-          <w:p/>
-          <w:p/>
-          <w:p/>
-          <w:p>
-            <w:pPr>
-              <w:rPr>
-                <w:sz w:val="48"/>
-                <w:szCs w:val="48"/>
-              </w:rPr>
-            </w:pPr>
-            <w:r>
-              <w:rPr>
-                <w:sz w:val="48"/>
-                <w:szCs w:val="48"/>
+              </w:rPr>
+            </w:pPr>
+          </w:p>
+          <w:p>
+            <w:pPr>
+              <w:rPr>
+                <w:bCs/>
+              </w:rPr>
+            </w:pPr>
+          </w:p>
+          <w:p>
+            <w:pPr>
+              <w:rPr>
+                <w:bCs/>
+              </w:rPr>
+            </w:pPr>
+            <w:r>
+              <w:rPr>
+                <w:bCs/>
+              </w:rPr>
+              <w:t>WHAT IS A POLICE REGION?</w:t>
+            </w:r>
+          </w:p>
+          <w:p>
+            <w:pPr>
+              <w:rPr>
+                <w:bCs/>
+              </w:rPr>
+            </w:pPr>
+            <w:r>
+              <w:rPr>
+                <w:bCs/>
+              </w:rPr>
+              <w:t xml:space="preserve">Local government areas (LGAs) in Victoria, are sorted into five wider POLICE regions.  </w:t>
+            </w:r>
+          </w:p>
+          <w:p>
+            <w:pPr>
+              <w:rPr>
+                <w:bCs/>
+              </w:rPr>
+            </w:pPr>
+            <w:r>
+              <w:rPr>
+                <w:bCs/>
+              </w:rPr>
+              <w:t xml:space="preserve">LGA’s are also referred to as municipalities, the 79 Victorian LGAs are classified as cities (34), shires (38), rural cities (6) and boroughs (1). In general, an urban or suburban LGA is called a city and is governed by a City Council, while a rural LGA covering a larger rural area is usually called a shire and is governed by a Shire Council. </w:t>
+            </w:r>
+          </w:p>
+          <w:p>
+            <w:pPr>
+              <w:rPr>
+                <w:bCs/>
+              </w:rPr>
+            </w:pPr>
+            <w:r>
+              <w:rPr>
+                <w:bCs/>
+              </w:rPr>
+              <w:t xml:space="preserve">Local councils have the same administrative functions and similar political structures, regardless of their classification. </w:t>
+            </w:r>
+          </w:p>
+          <w:p>
+            <w:pPr>
+              <w:rPr>
+                <w:bCs/>
+              </w:rPr>
+            </w:pPr>
+            <w:r>
+              <w:rPr>
+                <w:bCs/>
+              </w:rPr>
+              <w:t>In the following slides, the sorting of LGAs into five wider POLICE regions is for presentation purposes and has no legal or administrative significance.</w:t>
+            </w:r>
+          </w:p>
+          <w:p>
+            <w:pPr>
+              <w:rPr>
+                <w:bCs/>
+              </w:rPr>
+            </w:pPr>
+          </w:p>
+          <w:p>
+            <w:pPr>
+              <w:rPr>
+                <w:bCs/>
+              </w:rPr>
+            </w:pPr>
+          </w:p>
+          <w:p>
+            <w:pPr>
+              <w:rPr>
+                <w:bCs/>
+              </w:rPr>
+            </w:pPr>
+          </w:p>
+          <w:p>
+            <w:pPr>
+              <w:rPr>
+                <w:bCs/>
+              </w:rPr>
+            </w:pPr>
+          </w:p>
+          <w:p>
+            <w:pPr>
+              <w:rPr>
+                <w:bCs/>
+              </w:rPr>
+            </w:pPr>
+          </w:p>
+          <w:p>
+            <w:pPr>
+              <w:rPr>
+                <w:bCs/>
+              </w:rPr>
+            </w:pPr>
+          </w:p>
+          <w:p>
+            <w:pPr>
+              <w:rPr>
+                <w:bCs/>
+                <w:sz w:val="56"/>
+                <w:szCs w:val="56"/>
+              </w:rPr>
+            </w:pPr>
+          </w:p>
+          <w:p>
+            <w:pPr>
+              <w:rPr>
+                <w:bCs/>
+                <w:sz w:val="72"/>
+                <w:szCs w:val="72"/>
+              </w:rPr>
+            </w:pPr>
+            <w:r>
+              <w:rPr>
+                <w:bCs/>
+                <w:sz w:val="72"/>
+                <w:szCs w:val="72"/>
+              </w:rPr>
+              <w:t>TYPES OF OFFENCES:</w:t>
+            </w:r>
+          </w:p>
+          <w:p>
+            <w:pPr>
+              <w:rPr>
+                <w:bCs/>
+              </w:rPr>
+            </w:pPr>
+          </w:p>
+          <w:p>
+            <w:pPr>
+              <w:rPr>
+                <w:bCs/>
+                <w:sz w:val="40"/>
+                <w:szCs w:val="40"/>
+              </w:rPr>
+            </w:pPr>
+            <w:r>
+              <w:rPr>
+                <w:bCs/>
+                <w:sz w:val="40"/>
+                <w:szCs w:val="40"/>
+              </w:rPr>
+              <w:t>Key Findings:</w:t>
+            </w:r>
+          </w:p>
+          <w:p>
+            <w:pPr>
+              <w:rPr>
+                <w:bCs/>
+              </w:rPr>
+            </w:pPr>
+          </w:p>
+          <w:p>
+            <w:pPr>
+              <w:rPr>
+                <w:i/>
+                <w:sz w:val="36"/>
+                <w:lang w:val="en-AU"/>
+              </w:rPr>
+            </w:pPr>
+            <w:r>
+              <w:rPr>
+                <w:i/>
+                <w:sz w:val="36"/>
+                <w:lang w:val="en-AU"/>
+              </w:rPr>
+              <w:t>We have found that of the incidents recorded in Victoria the most common incidents relate to Property and deception offences.</w:t>
+            </w:r>
+          </w:p>
+          <w:p>
+            <w:pPr>
+              <w:rPr>
+                <w:i/>
+                <w:sz w:val="36"/>
+                <w:lang w:val="en-AU"/>
+              </w:rPr>
+            </w:pPr>
+          </w:p>
+          <w:p>
+            <w:pPr>
+              <w:rPr>
+                <w:i/>
+                <w:sz w:val="36"/>
+                <w:lang w:val="en-AU"/>
+              </w:rPr>
+            </w:pPr>
+            <w:r>
+              <w:rPr>
+                <w:i/>
+                <w:sz w:val="36"/>
+                <w:lang w:val="en-AU"/>
+              </w:rPr>
+              <w:t>The number of incidents has remained fairly stable in the last 10 years except for a peak in 2016 and a significant drop in 2020. The peak in 2016 relates to Theft crimes. Covid 19 lockdowns resulted in a drop of crime in 2020.</w:t>
+            </w:r>
+          </w:p>
+          <w:p>
+            <w:pPr>
+              <w:rPr>
+                <w:i/>
+                <w:sz w:val="36"/>
+                <w:lang w:val="en-AU"/>
+              </w:rPr>
+            </w:pPr>
+          </w:p>
+          <w:p>
+            <w:pPr>
+              <w:rPr>
+                <w:i/>
+                <w:sz w:val="36"/>
+                <w:lang w:val="en-AU"/>
+              </w:rPr>
+            </w:pPr>
+            <w:r>
+              <w:rPr>
+                <w:i/>
+                <w:sz w:val="36"/>
+                <w:lang w:val="en-AU"/>
+              </w:rPr>
+              <w:t xml:space="preserve">An analysis of the breakdown of </w:t>
+            </w:r>
+            <w:r>
+              <w:rPr>
+                <w:i/>
+                <w:sz w:val="36"/>
+                <w:lang w:val="en-AU"/>
+              </w:rPr>
+              <w:t>“</w:t>
+            </w:r>
+            <w:r>
+              <w:rPr>
+                <w:i/>
+                <w:sz w:val="36"/>
+                <w:lang w:val="en-AU"/>
+              </w:rPr>
+              <w:t>Property and deception offences</w:t>
+            </w:r>
+            <w:r>
+              <w:rPr>
+                <w:i/>
+                <w:sz w:val="36"/>
+                <w:lang w:val="en-AU"/>
+              </w:rPr>
+              <w:t>”</w:t>
+            </w:r>
+            <w:r>
+              <w:rPr>
+                <w:i/>
+                <w:sz w:val="36"/>
+                <w:lang w:val="en-AU"/>
+              </w:rPr>
+              <w:t xml:space="preserve"> over the 10 years has revealed that the crimes in this category are mostly “Theft” related crimes.</w:t>
+            </w:r>
+            <w:r>
+              <w:rPr>
+                <w:i/>
+                <w:sz w:val="36"/>
+                <w:lang w:val="en-AU"/>
+              </w:rPr>
+              <w:t xml:space="preserve"> The most significant of these crimes relate to stealing from a motor vehicle (37%). </w:t>
+            </w:r>
+          </w:p>
+          <w:p>
+            <w:pPr>
+              <w:rPr>
+                <w:i/>
+                <w:sz w:val="36"/>
+                <w:lang w:val="en-AU"/>
+              </w:rPr>
+            </w:pPr>
+          </w:p>
+          <w:p>
+            <w:pPr>
+              <w:rPr>
+                <w:i/>
+                <w:sz w:val="36"/>
+                <w:lang w:val="en-AU"/>
+              </w:rPr>
+            </w:pPr>
+            <w:r>
+              <w:rPr>
+                <w:i/>
+                <w:sz w:val="36"/>
+                <w:lang w:val="en-AU"/>
+              </w:rPr>
+              <w:t>Other crimes that follow in number are “Burglary or break and enter” and “Deception crimes” .</w:t>
+            </w:r>
+          </w:p>
+          <w:p>
+            <w:pPr>
+              <w:rPr>
+                <w:i/>
+                <w:sz w:val="36"/>
+                <w:lang w:val="en-AU"/>
+              </w:rPr>
+            </w:pPr>
+          </w:p>
+          <w:p>
+            <w:pPr>
+              <w:rPr>
+                <w:i/>
+                <w:sz w:val="36"/>
+                <w:lang w:val="en-AU"/>
+              </w:rPr>
+            </w:pPr>
+            <w:r>
+              <w:rPr>
+                <w:i/>
+                <w:sz w:val="36"/>
+                <w:lang w:val="en-AU"/>
+              </w:rPr>
+              <w:t xml:space="preserve"> Incidents of Arson and Bribery are fewer than the above crimes.</w:t>
+            </w:r>
+          </w:p>
+          <w:p>
+            <w:pPr>
+              <w:rPr>
+                <w:bCs/>
+              </w:rPr>
+            </w:pPr>
+          </w:p>
+          <w:p>
+            <w:pPr>
+              <w:rPr>
+                <w:bCs/>
+              </w:rPr>
+            </w:pPr>
+          </w:p>
+          <w:p>
+            <w:pPr>
+              <w:pStyle w:val="Content"/>
+              <w:rPr>
+                <w:b/>
+                <w:bCs/>
+              </w:rPr>
+            </w:pPr>
+          </w:p>
+        </w:tc>
+      </w:tr>
+      <w:tr>
+        <w:trPr>
+          <w:trHeight w:val="1899"/>
+        </w:trPr>
+        <w:tc>
+          <w:tcPr>
+            <w:tcW w:w="9896" w:type="dxa"/>
+            <w:shd w:val="clear" w:color="auto" w:fill="F2F2F2" w:themeFill="background1" w:themeFillShade="F2"/>
+            <w:vAlign w:val="center"/>
+          </w:tcPr>
+          <w:p>
+            <w:r>
+              <w:rPr>
+                <w:bCs/>
               </w:rPr>
               <w:lastRenderedPageBreak/>
-              <w:t>TYPES OF OFFENCES:</w:t>
-            </w:r>
-          </w:p>
-          <w:p/>
-          <w:p>
-            <w:r>
-              <w:t>Key Findings:</w:t>
-            </w:r>
-          </w:p>
-          <w:p/>
-          <w:p>
-            <w:r>
-              <w:rPr>
-                <w:noProof/>
-              </w:rPr>
               <w:drawing>
-                <wp:inline distT="0" distB="0" distL="0" distR="0" wp14:anchorId="3265D072" wp14:editId="06FA62A2">
+                <wp:inline distT="0" distB="0" distL="0" distR="0" wp14:anchorId="14552EBB" wp14:editId="22EE715C">
                   <wp:extent cx="6309360" cy="3529965"/>
                   <wp:effectExtent l="0" t="0" r="0" b="0"/>
                   <wp:docPr id="9" name="Picture 9"/>
@@ -1337,268 +1867,14 @@
                 </wp:inline>
               </w:drawing>
             </w:r>
-          </w:p>
-          <w:p>
-            <w:pPr>
-              <w:pStyle w:val="Content"/>
-            </w:pPr>
-          </w:p>
-        </w:tc>
-      </w:tr>
-      <w:tr>
-        <w:trPr>
-          <w:trHeight w:val="1899"/>
-        </w:trPr>
-        <w:tc>
-          <w:tcPr>
-            <w:tcW w:w="9896" w:type="dxa"/>
-            <w:shd w:val="clear" w:color="auto" w:fill="F2F2F2" w:themeFill="background1" w:themeFillShade="F2"/>
-            <w:vAlign w:val="center"/>
-          </w:tcPr>
-          <w:p>
-            <w:pPr>
-              <w:pStyle w:val="EmphasisText"/>
-              <w:jc w:val="center"/>
-            </w:pPr>
             <w:r>
               <w:rPr>
                 <w:noProof/>
               </w:rPr>
-              <w:lastRenderedPageBreak/>
-              <mc:AlternateContent>
-                <mc:Choice Requires="wps">
-                  <w:drawing>
-                    <wp:inline distT="0" distB="0" distL="0" distR="0" wp14:anchorId="46C8A9FC" wp14:editId="100BEECD">
-                      <wp:extent cx="5422005" cy="3021496"/>
-                      <wp:effectExtent l="0" t="0" r="0" b="7620"/>
-                      <wp:docPr id="7" name="Text Box 7"/>
-                      <wp:cNvGraphicFramePr/>
-                      <a:graphic xmlns:a="http://schemas.openxmlformats.org/drawingml/2006/main">
-                        <a:graphicData uri="http://schemas.microsoft.com/office/word/2010/wordprocessingShape">
-                          <wps:wsp>
-                            <wps:cNvSpPr txBox="1"/>
-                            <wps:spPr>
-                              <a:xfrm>
-                                <a:off x="0" y="0"/>
-                                <a:ext cx="5422005" cy="3021496"/>
-                              </a:xfrm>
-                              <a:prstGeom prst="rect">
-                                <a:avLst/>
-                              </a:prstGeom>
-                              <a:noFill/>
-                              <a:ln w="6350">
-                                <a:noFill/>
-                              </a:ln>
-                            </wps:spPr>
-                            <wps:txbx>
-                              <w:txbxContent>
-                                <w:p>
-                                  <w:pPr>
-                                    <w:rPr>
-                                      <w:i/>
-                                      <w:sz w:val="36"/>
-                                      <w:lang w:val="en-AU"/>
-                                    </w:rPr>
-                                  </w:pPr>
-                                  <w:r>
-                                    <w:rPr>
-                                      <w:i/>
-                                      <w:sz w:val="36"/>
-                                      <w:lang w:val="en-AU"/>
-                                    </w:rPr>
-                                    <w:t xml:space="preserve">We have found that of the incidents recorded in Victoria the most common incidents related to </w:t>
-                                  </w:r>
-                                  <w:r>
-                                    <w:rPr>
-                                      <w:i/>
-                                      <w:sz w:val="36"/>
-                                      <w:lang w:val="en-AU"/>
-                                    </w:rPr>
-                                    <w:t>P</w:t>
-                                  </w:r>
-                                  <w:r>
-                                    <w:rPr>
-                                      <w:i/>
-                                      <w:sz w:val="36"/>
-                                      <w:lang w:val="en-AU"/>
-                                    </w:rPr>
-                                    <w:t>roperty and deception offences.</w:t>
-                                  </w:r>
-                                </w:p>
-                                <w:p>
-                                  <w:pPr>
-                                    <w:rPr>
-                                      <w:i/>
-                                      <w:sz w:val="36"/>
-                                      <w:lang w:val="en-AU"/>
-                                    </w:rPr>
-                                  </w:pPr>
-                                </w:p>
-                                <w:p>
-                                  <w:pPr>
-                                    <w:rPr>
-                                      <w:i/>
-                                      <w:sz w:val="36"/>
-                                      <w:lang w:val="en-AU"/>
-                                    </w:rPr>
-                                  </w:pPr>
-                                  <w:r>
-                                    <w:rPr>
-                                      <w:i/>
-                                      <w:sz w:val="36"/>
-                                      <w:lang w:val="en-AU"/>
-                                    </w:rPr>
-                                    <w:t xml:space="preserve">The number of incidents has remained </w:t>
-                                  </w:r>
-                                  <w:proofErr w:type="gramStart"/>
-                                  <w:r>
-                                    <w:rPr>
-                                      <w:i/>
-                                      <w:sz w:val="36"/>
-                                      <w:lang w:val="en-AU"/>
-                                    </w:rPr>
-                                    <w:t>fairly stable</w:t>
-                                  </w:r>
-                                  <w:proofErr w:type="gramEnd"/>
-                                  <w:r>
-                                    <w:rPr>
-                                      <w:i/>
-                                      <w:sz w:val="36"/>
-                                      <w:lang w:val="en-AU"/>
-                                    </w:rPr>
-                                    <w:t xml:space="preserve"> in the last 10 years except for a peak in 2016 and a significant drop in 2020. The peak in 2016 relates to Theft crimes. Covid 19 lockdowns resulted in a drop of crime in 2020.</w:t>
-                                  </w:r>
-                                </w:p>
-                                <w:p>
-                                  <w:pPr>
-                                    <w:rPr>
-                                      <w:lang w:val="en-AU"/>
-                                    </w:rPr>
-                                  </w:pPr>
-                                </w:p>
-                              </w:txbxContent>
-                            </wps:txbx>
-                            <wps:bodyPr rot="0" spcFirstLastPara="0" vertOverflow="overflow" horzOverflow="overflow" vert="horz" wrap="square" lIns="91440" tIns="45720" rIns="91440" bIns="45720" numCol="1" spcCol="0" rtlCol="0" fromWordArt="0" anchor="t" anchorCtr="0" forceAA="0" compatLnSpc="1">
-                              <a:prstTxWarp prst="textNoShape">
-                                <a:avLst/>
-                              </a:prstTxWarp>
-                              <a:noAutofit/>
-                            </wps:bodyPr>
-                          </wps:wsp>
-                        </a:graphicData>
-                      </a:graphic>
-                    </wp:inline>
-                  </w:drawing>
-                </mc:Choice>
-                <mc:Fallback>
-                  <w:pict>
-                    <v:shape w14:anchorId="46C8A9FC" id="Text Box 7" o:spid="_x0000_s1027" type="#_x0000_t202" style="width:426.95pt;height:237.9pt;visibility:visible;mso-wrap-style:square;mso-left-percent:-10001;mso-top-percent:-10001;mso-position-horizontal:absolute;mso-position-horizontal-relative:char;mso-position-vertical:absolute;mso-position-vertical-relative:line;mso-left-percent:-10001;mso-top-percent:-10001;v-text-anchor:top" o:gfxdata="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" filled="f" stroked="f" strokeweight=".5pt">
-                      <v:textbox>
-                        <w:txbxContent>
-                          <w:p>
-                            <w:pPr>
-                              <w:rPr>
-                                <w:i/>
-                                <w:sz w:val="36"/>
-                                <w:lang w:val="en-AU"/>
-                              </w:rPr>
-                            </w:pPr>
-                            <w:r>
-                              <w:rPr>
-                                <w:i/>
-                                <w:sz w:val="36"/>
-                                <w:lang w:val="en-AU"/>
-                              </w:rPr>
-                              <w:t xml:space="preserve">We have found that of the incidents recorded in Victoria the most common incidents related to </w:t>
-                            </w:r>
-                            <w:r>
-                              <w:rPr>
-                                <w:i/>
-                                <w:sz w:val="36"/>
-                                <w:lang w:val="en-AU"/>
-                              </w:rPr>
-                              <w:t>P</w:t>
-                            </w:r>
-                            <w:r>
-                              <w:rPr>
-                                <w:i/>
-                                <w:sz w:val="36"/>
-                                <w:lang w:val="en-AU"/>
-                              </w:rPr>
-                              <w:t>roperty and deception offences.</w:t>
-                            </w:r>
-                          </w:p>
-                          <w:p>
-                            <w:pPr>
-                              <w:rPr>
-                                <w:i/>
-                                <w:sz w:val="36"/>
-                                <w:lang w:val="en-AU"/>
-                              </w:rPr>
-                            </w:pPr>
-                          </w:p>
-                          <w:p>
-                            <w:pPr>
-                              <w:rPr>
-                                <w:i/>
-                                <w:sz w:val="36"/>
-                                <w:lang w:val="en-AU"/>
-                              </w:rPr>
-                            </w:pPr>
-                            <w:r>
-                              <w:rPr>
-                                <w:i/>
-                                <w:sz w:val="36"/>
-                                <w:lang w:val="en-AU"/>
-                              </w:rPr>
-                              <w:t xml:space="preserve">The number of incidents has remained </w:t>
-                            </w:r>
-                            <w:proofErr w:type="gramStart"/>
-                            <w:r>
-                              <w:rPr>
-                                <w:i/>
-                                <w:sz w:val="36"/>
-                                <w:lang w:val="en-AU"/>
-                              </w:rPr>
-                              <w:t>fairly stable</w:t>
-                            </w:r>
-                            <w:proofErr w:type="gramEnd"/>
-                            <w:r>
-                              <w:rPr>
-                                <w:i/>
-                                <w:sz w:val="36"/>
-                                <w:lang w:val="en-AU"/>
-                              </w:rPr>
-                              <w:t xml:space="preserve"> in the last 10 years except for a peak in 2016 and a significant drop in 2020. The peak in 2016 relates to Theft crimes. Covid 19 lockdowns resulted in a drop of crime in 2020.</w:t>
-                            </w:r>
-                          </w:p>
-                          <w:p>
-                            <w:pPr>
-                              <w:rPr>
-                                <w:lang w:val="en-AU"/>
-                              </w:rPr>
-                            </w:pPr>
-                          </w:p>
-                        </w:txbxContent>
-                      </v:textbox>
-                      <w10:anchorlock/>
-                    </v:shape>
-                  </w:pict>
-                </mc:Fallback>
-              </mc:AlternateContent>
-            </w:r>
-          </w:p>
-          <w:p/>
-          <w:p>
-            <w:r>
-              <w:rPr>
-                <w:noProof/>
-              </w:rPr>
-              <w:lastRenderedPageBreak/>
               <w:drawing>
-                <wp:inline distT="0" distB="0" distL="0" distR="0" wp14:anchorId="01C79D4C" wp14:editId="61EA0BC7">
+                <wp:inline distT="0" distB="0" distL="0" distR="0" wp14:anchorId="41358DC6" wp14:editId="3E8CB58E">
                   <wp:extent cx="6309360" cy="3574415"/>
-                  <wp:effectExtent l="0" t="0" r="0" b="6985"/>
+                  <wp:effectExtent l="0" t="0" r="8255" b="6985"/>
                   <wp:docPr id="11" name="Picture 11"/>
                   <wp:cNvGraphicFramePr>
                     <a:graphicFrameLocks xmlns:a="http://schemas.openxmlformats.org/drawingml/2006/main" noChangeAspect="1"/>
@@ -1631,222 +1907,15 @@
                 </wp:inline>
               </w:drawing>
             </w:r>
-            <w:r>
-              <w:t xml:space="preserve"> </w:t>
-            </w:r>
-          </w:p>
-          <w:p>
-            <w:pPr>
-              <w:rPr>
-                <w:i/>
-                <w:sz w:val="36"/>
-                <w:lang w:val="en-AU"/>
-              </w:rPr>
-            </w:pPr>
-          </w:p>
-          <w:p>
-            <w:pPr>
-              <w:rPr>
-                <w:i/>
-                <w:sz w:val="36"/>
-                <w:lang w:val="en-AU"/>
-              </w:rPr>
-            </w:pPr>
-            <w:r>
-              <w:rPr>
-                <w:i/>
-                <w:sz w:val="36"/>
-                <w:lang w:val="en-AU"/>
-              </w:rPr>
-              <w:t xml:space="preserve">An analysis of the breakdown of </w:t>
-            </w:r>
-            <w:r>
-              <w:rPr>
-                <w:i/>
-                <w:sz w:val="36"/>
-                <w:lang w:val="en-AU"/>
-              </w:rPr>
-              <w:t>“</w:t>
-            </w:r>
-            <w:r>
-              <w:rPr>
-                <w:i/>
-                <w:sz w:val="36"/>
-                <w:lang w:val="en-AU"/>
-              </w:rPr>
-              <w:t>Property and deception offences</w:t>
-            </w:r>
-            <w:r>
-              <w:rPr>
-                <w:i/>
-                <w:sz w:val="36"/>
-                <w:lang w:val="en-AU"/>
-              </w:rPr>
-              <w:t>”</w:t>
-            </w:r>
-            <w:r>
-              <w:rPr>
-                <w:i/>
-                <w:sz w:val="36"/>
-                <w:lang w:val="en-AU"/>
-              </w:rPr>
-              <w:t xml:space="preserve"> over the 10 years has revealed that the crimes in this category are mostly “Theft” related crimes.</w:t>
-            </w:r>
-            <w:r>
-              <w:rPr>
-                <w:i/>
-                <w:sz w:val="36"/>
-                <w:lang w:val="en-AU"/>
-              </w:rPr>
-              <w:t xml:space="preserve"> The most significant of these</w:t>
-            </w:r>
-            <w:r>
-              <w:rPr>
-                <w:i/>
-                <w:sz w:val="36"/>
-                <w:lang w:val="en-AU"/>
-              </w:rPr>
-              <w:t xml:space="preserve"> crimes relate to stealing from a motor vehicle</w:t>
-            </w:r>
-            <w:r>
-              <w:rPr>
-                <w:i/>
-                <w:sz w:val="36"/>
-                <w:lang w:val="en-AU"/>
-              </w:rPr>
-              <w:t xml:space="preserve"> (37%)</w:t>
-            </w:r>
-            <w:r>
-              <w:rPr>
-                <w:i/>
-                <w:sz w:val="36"/>
-                <w:lang w:val="en-AU"/>
-              </w:rPr>
-              <w:t>.</w:t>
-            </w:r>
-            <w:r>
-              <w:rPr>
-                <w:i/>
-                <w:sz w:val="36"/>
-                <w:lang w:val="en-AU"/>
-              </w:rPr>
-              <w:t xml:space="preserve"> </w:t>
-            </w:r>
-          </w:p>
-          <w:p>
-            <w:pPr>
-              <w:rPr>
-                <w:i/>
-                <w:sz w:val="36"/>
-                <w:lang w:val="en-AU"/>
-              </w:rPr>
-            </w:pPr>
-          </w:p>
-          <w:p>
-            <w:pPr>
-              <w:rPr>
-                <w:i/>
-                <w:sz w:val="36"/>
-                <w:lang w:val="en-AU"/>
-              </w:rPr>
-            </w:pPr>
-            <w:r>
-              <w:rPr>
-                <w:i/>
-                <w:sz w:val="36"/>
-                <w:lang w:val="en-AU"/>
-              </w:rPr>
-              <w:t xml:space="preserve">Other crimes </w:t>
-            </w:r>
-            <w:r>
-              <w:rPr>
-                <w:i/>
-                <w:sz w:val="36"/>
-                <w:lang w:val="en-AU"/>
-              </w:rPr>
-              <w:t>that follow</w:t>
-            </w:r>
-            <w:r>
-              <w:rPr>
-                <w:i/>
-                <w:sz w:val="36"/>
-                <w:lang w:val="en-AU"/>
-              </w:rPr>
-              <w:t xml:space="preserve"> in number are “Burglary or break and enter” and “Deception crimes</w:t>
-            </w:r>
-            <w:proofErr w:type="gramStart"/>
-            <w:r>
-              <w:rPr>
-                <w:i/>
-                <w:sz w:val="36"/>
-                <w:lang w:val="en-AU"/>
-              </w:rPr>
-              <w:t>” .</w:t>
-            </w:r>
-            <w:proofErr w:type="gramEnd"/>
-          </w:p>
-          <w:p>
-            <w:pPr>
-              <w:rPr>
-                <w:i/>
-                <w:sz w:val="36"/>
-                <w:lang w:val="en-AU"/>
-              </w:rPr>
-            </w:pPr>
-          </w:p>
-          <w:p>
-            <w:pPr>
-              <w:rPr>
-                <w:i/>
-                <w:sz w:val="36"/>
-                <w:lang w:val="en-AU"/>
-              </w:rPr>
-            </w:pPr>
-            <w:r>
-              <w:rPr>
-                <w:i/>
-                <w:sz w:val="36"/>
-                <w:lang w:val="en-AU"/>
-              </w:rPr>
-              <w:t xml:space="preserve"> Incidents of Arson and Bribery are fewer tha</w:t>
-            </w:r>
-            <w:r>
-              <w:rPr>
-                <w:i/>
-                <w:sz w:val="36"/>
-                <w:lang w:val="en-AU"/>
-              </w:rPr>
-              <w:t>n the above crimes.</w:t>
-            </w:r>
-          </w:p>
-          <w:p/>
-          <w:p/>
-        </w:tc>
-      </w:tr>
-      <w:tr>
-        <w:trPr>
-          <w:trHeight w:val="1899"/>
-        </w:trPr>
-        <w:tc>
-          <w:tcPr>
-            <w:tcW w:w="9896" w:type="dxa"/>
-            <w:shd w:val="clear" w:color="auto" w:fill="F2F2F2" w:themeFill="background1" w:themeFillShade="F2"/>
-            <w:vAlign w:val="center"/>
-          </w:tcPr>
-          <w:p>
-            <w:pPr>
-              <w:pStyle w:val="EmphasisText"/>
-              <w:rPr>
-                <w:noProof/>
-              </w:rPr>
-            </w:pPr>
+          </w:p>
+          <w:p>
             <w:r>
               <w:rPr>
                 <w:noProof/>
               </w:rPr>
               <w:lastRenderedPageBreak/>
               <w:drawing>
-                <wp:inline distT="0" distB="0" distL="0" distR="0" wp14:anchorId="1459D5CA" wp14:editId="556B7069">
+                <wp:inline distT="0" distB="0" distL="0" distR="0" wp14:anchorId="7B503E28" wp14:editId="506D8662">
                   <wp:extent cx="6309360" cy="3545840"/>
                   <wp:effectExtent l="0" t="0" r="0" b="0"/>
                   <wp:docPr id="13" name="Picture 13"/>
@@ -1881,6 +1950,9 @@
                 </wp:inline>
               </w:drawing>
             </w:r>
+            <w:r>
+              <w:t xml:space="preserve"> </w:t>
+            </w:r>
           </w:p>
         </w:tc>
       </w:tr>
@@ -1909,31 +1981,8 @@
                 <w:sz w:val="36"/>
                 <w:lang w:val="en-AU"/>
               </w:rPr>
-              <w:t>O</w:t>
-            </w:r>
-            <w:r>
-              <w:rPr>
-                <w:i/>
-                <w:sz w:val="36"/>
-                <w:lang w:val="en-AU"/>
-              </w:rPr>
-              <w:t>ver the last 10 years o</w:t>
-            </w:r>
-            <w:r>
-              <w:rPr>
-                <w:i/>
-                <w:sz w:val="36"/>
-                <w:lang w:val="en-AU"/>
-              </w:rPr>
-              <w:t>ther more serious crimes like “Crimes against the person</w:t>
-            </w:r>
-            <w:r>
-              <w:rPr>
-                <w:i/>
-                <w:sz w:val="36"/>
-                <w:lang w:val="en-AU"/>
-              </w:rPr>
-              <w:t>” have occurred but with lower incidents</w:t>
+              <w:lastRenderedPageBreak/>
+              <w:t>Over the last 10 years other more serious crimes like “Crimes against the person” have occurred but with lower incidents</w:t>
             </w:r>
             <w:r>
               <w:rPr>
@@ -1948,6 +1997,110 @@
             <w:pPr>
               <w:pStyle w:val="EmphasisText"/>
               <w:rPr>
+                <w:i/>
+                <w:sz w:val="36"/>
+                <w:lang w:val="en-AU"/>
+              </w:rPr>
+            </w:pPr>
+          </w:p>
+          <w:p>
+            <w:pPr>
+              <w:pStyle w:val="EmphasisText"/>
+              <w:rPr>
+                <w:i/>
+                <w:sz w:val="36"/>
+                <w:lang w:val="en-AU"/>
+              </w:rPr>
+            </w:pPr>
+            <w:r>
+              <w:rPr>
+                <w:i/>
+                <w:sz w:val="36"/>
+                <w:lang w:val="en-AU"/>
+              </w:rPr>
+              <w:t>“</w:t>
+            </w:r>
+            <w:r>
+              <w:rPr>
+                <w:i/>
+                <w:sz w:val="36"/>
+                <w:lang w:val="en-AU"/>
+              </w:rPr>
+              <w:t>Drug Crimes</w:t>
+            </w:r>
+            <w:r>
+              <w:rPr>
+                <w:i/>
+                <w:sz w:val="36"/>
+                <w:lang w:val="en-AU"/>
+              </w:rPr>
+              <w:t>”</w:t>
+            </w:r>
+            <w:r>
+              <w:rPr>
+                <w:i/>
+                <w:sz w:val="36"/>
+                <w:lang w:val="en-AU"/>
+              </w:rPr>
+              <w:t xml:space="preserve"> over the last 10 years were mostly for drug possession at 69%</w:t>
+            </w:r>
+            <w:r>
+              <w:rPr>
+                <w:i/>
+                <w:sz w:val="36"/>
+                <w:lang w:val="en-AU"/>
+              </w:rPr>
+              <w:t>. Drug trafficking only 19%.</w:t>
+            </w:r>
+          </w:p>
+          <w:p>
+            <w:pPr>
+              <w:pStyle w:val="EmphasisText"/>
+              <w:rPr>
+                <w:i/>
+                <w:sz w:val="36"/>
+                <w:lang w:val="en-AU"/>
+              </w:rPr>
+            </w:pPr>
+          </w:p>
+          <w:p>
+            <w:pPr>
+              <w:pStyle w:val="EmphasisText"/>
+              <w:rPr>
+                <w:i/>
+                <w:sz w:val="36"/>
+                <w:lang w:val="en-AU"/>
+              </w:rPr>
+            </w:pPr>
+            <w:r>
+              <w:rPr>
+                <w:i/>
+                <w:sz w:val="36"/>
+                <w:lang w:val="en-AU"/>
+              </w:rPr>
+              <w:t>The category “Public Order and Security offences“ w</w:t>
+            </w:r>
+            <w:r>
+              <w:rPr>
+                <w:i/>
+                <w:sz w:val="36"/>
+                <w:lang w:val="en-AU"/>
+              </w:rPr>
+              <w:t>ere</w:t>
+            </w:r>
+            <w:r>
+              <w:rPr>
+                <w:i/>
+                <w:sz w:val="36"/>
+                <w:lang w:val="en-AU"/>
+              </w:rPr>
+              <w:t xml:space="preserve"> dominated by “Disorderly and offensive conduct” at 57% and “Weapons and explosive offenses” were close behind at 37%.</w:t>
+            </w:r>
+          </w:p>
+          <w:p>
+            <w:pPr>
+              <w:pStyle w:val="EmphasisText"/>
+              <w:rPr>
                 <w:noProof/>
               </w:rPr>
             </w:pPr>
@@ -1956,9 +2109,7 @@
             <w:pPr>
               <w:pStyle w:val="EmphasisText"/>
               <w:rPr>
-                <w:i/>
-                <w:sz w:val="36"/>
-                <w:lang w:val="en-AU"/>
+                <w:noProof/>
               </w:rPr>
             </w:pPr>
             <w:r>
@@ -1975,7 +2126,23 @@
                 <w:sz w:val="36"/>
                 <w:lang w:val="en-AU"/>
               </w:rPr>
-              <w:t>Drug Crimes</w:t>
+              <w:t>Justice proce</w:t>
+            </w:r>
+            <w:r>
+              <w:rPr>
+                <w:i/>
+                <w:sz w:val="36"/>
+                <w:lang w:val="en-AU"/>
+              </w:rPr>
+              <w:t>d</w:t>
+            </w:r>
+            <w:r>
+              <w:rPr>
+                <w:i/>
+                <w:sz w:val="36"/>
+                <w:lang w:val="en-AU"/>
+              </w:rPr>
+              <w:t>ures offences</w:t>
             </w:r>
             <w:r>
               <w:rPr>
@@ -1991,7 +2158,103 @@
                 <w:sz w:val="36"/>
                 <w:lang w:val="en-AU"/>
               </w:rPr>
-              <w:t xml:space="preserve"> over the last 10 years were mostly for drug possession at 69%</w:t>
+              <w:t xml:space="preserve"> </w:t>
+            </w:r>
+            <w:r>
+              <w:rPr>
+                <w:i/>
+                <w:sz w:val="36"/>
+                <w:lang w:val="en-AU"/>
+              </w:rPr>
+              <w:t>included</w:t>
+            </w:r>
+            <w:r>
+              <w:rPr>
+                <w:i/>
+                <w:sz w:val="36"/>
+                <w:lang w:val="en-AU"/>
+              </w:rPr>
+              <w:t xml:space="preserve"> </w:t>
+            </w:r>
+            <w:r>
+              <w:rPr>
+                <w:i/>
+                <w:sz w:val="36"/>
+                <w:lang w:val="en-AU"/>
+              </w:rPr>
+              <w:t>“</w:t>
+            </w:r>
+            <w:r>
+              <w:rPr>
+                <w:i/>
+                <w:sz w:val="36"/>
+                <w:lang w:val="en-AU"/>
+              </w:rPr>
+              <w:t>breaching family violence o</w:t>
+            </w:r>
+            <w:r>
+              <w:rPr>
+                <w:i/>
+                <w:sz w:val="36"/>
+                <w:lang w:val="en-AU"/>
+              </w:rPr>
+              <w:t>r</w:t>
+            </w:r>
+            <w:r>
+              <w:rPr>
+                <w:i/>
+                <w:sz w:val="36"/>
+                <w:lang w:val="en-AU"/>
+              </w:rPr>
+              <w:t>der</w:t>
+            </w:r>
+            <w:r>
+              <w:rPr>
+                <w:i/>
+                <w:sz w:val="36"/>
+                <w:lang w:val="en-AU"/>
+              </w:rPr>
+              <w:t>”</w:t>
+            </w:r>
+            <w:r>
+              <w:rPr>
+                <w:i/>
+                <w:sz w:val="36"/>
+                <w:lang w:val="en-AU"/>
+              </w:rPr>
+              <w:t xml:space="preserve"> 40% and </w:t>
+            </w:r>
+            <w:r>
+              <w:rPr>
+                <w:i/>
+                <w:sz w:val="36"/>
+                <w:lang w:val="en-AU"/>
+              </w:rPr>
+              <w:t>“</w:t>
+            </w:r>
+            <w:r>
+              <w:rPr>
+                <w:i/>
+                <w:sz w:val="36"/>
+                <w:lang w:val="en-AU"/>
+              </w:rPr>
+              <w:t>breaching bail conditions</w:t>
+            </w:r>
+            <w:r>
+              <w:rPr>
+                <w:i/>
+                <w:sz w:val="36"/>
+                <w:lang w:val="en-AU"/>
+              </w:rPr>
+              <w:t>”</w:t>
+            </w:r>
+            <w:r>
+              <w:rPr>
+                <w:i/>
+                <w:sz w:val="36"/>
+                <w:lang w:val="en-AU"/>
+              </w:rPr>
+              <w:t xml:space="preserve"> 37%</w:t>
             </w:r>
             <w:r>
               <w:rPr>
@@ -2001,303 +2264,6 @@
               </w:rPr>
               <w:t>.</w:t>
             </w:r>
-            <w:r>
-              <w:rPr>
-                <w:i/>
-                <w:sz w:val="36"/>
-                <w:lang w:val="en-AU"/>
-              </w:rPr>
-              <w:t xml:space="preserve"> Drug trafficking only 19%.</w:t>
-            </w:r>
-          </w:p>
-          <w:p>
-            <w:pPr>
-              <w:pStyle w:val="EmphasisText"/>
-              <w:rPr>
-                <w:i/>
-                <w:sz w:val="36"/>
-                <w:lang w:val="en-AU"/>
-              </w:rPr>
-            </w:pPr>
-          </w:p>
-          <w:p>
-            <w:pPr>
-              <w:pStyle w:val="EmphasisText"/>
-              <w:rPr>
-                <w:i/>
-                <w:sz w:val="36"/>
-                <w:lang w:val="en-AU"/>
-              </w:rPr>
-            </w:pPr>
-            <w:r>
-              <w:rPr>
-                <w:i/>
-                <w:sz w:val="36"/>
-                <w:lang w:val="en-AU"/>
-              </w:rPr>
-              <w:t xml:space="preserve">The category “Public Order and </w:t>
-            </w:r>
-            <w:r>
-              <w:rPr>
-                <w:i/>
-                <w:sz w:val="36"/>
-                <w:lang w:val="en-AU"/>
-              </w:rPr>
-              <w:t>S</w:t>
-            </w:r>
-            <w:r>
-              <w:rPr>
-                <w:i/>
-                <w:sz w:val="36"/>
-                <w:lang w:val="en-AU"/>
-              </w:rPr>
-              <w:t xml:space="preserve">ecurity </w:t>
-            </w:r>
-            <w:proofErr w:type="gramStart"/>
-            <w:r>
-              <w:rPr>
-                <w:i/>
-                <w:sz w:val="36"/>
-                <w:lang w:val="en-AU"/>
-              </w:rPr>
-              <w:t>offences“ w</w:t>
-            </w:r>
-            <w:r>
-              <w:rPr>
-                <w:i/>
-                <w:sz w:val="36"/>
-                <w:lang w:val="en-AU"/>
-              </w:rPr>
-              <w:t>as</w:t>
-            </w:r>
-            <w:proofErr w:type="gramEnd"/>
-            <w:r>
-              <w:rPr>
-                <w:i/>
-                <w:sz w:val="36"/>
-                <w:lang w:val="en-AU"/>
-              </w:rPr>
-              <w:t xml:space="preserve"> dominated by “Disorderly and offensive conduct” at 57% and </w:t>
-            </w:r>
-            <w:r>
-              <w:rPr>
-                <w:i/>
-                <w:sz w:val="36"/>
-                <w:lang w:val="en-AU"/>
-              </w:rPr>
-              <w:t>“</w:t>
-            </w:r>
-            <w:r>
-              <w:rPr>
-                <w:i/>
-                <w:sz w:val="36"/>
-                <w:lang w:val="en-AU"/>
-              </w:rPr>
-              <w:t>Weapons and explosive offenses</w:t>
-            </w:r>
-            <w:r>
-              <w:rPr>
-                <w:i/>
-                <w:sz w:val="36"/>
-                <w:lang w:val="en-AU"/>
-              </w:rPr>
-              <w:t>”</w:t>
-            </w:r>
-            <w:r>
-              <w:rPr>
-                <w:i/>
-                <w:sz w:val="36"/>
-                <w:lang w:val="en-AU"/>
-              </w:rPr>
-              <w:t xml:space="preserve"> were close behind at 37%.</w:t>
-            </w:r>
-          </w:p>
-          <w:p>
-            <w:pPr>
-              <w:pStyle w:val="EmphasisText"/>
-              <w:rPr>
-                <w:noProof/>
-              </w:rPr>
-            </w:pPr>
-          </w:p>
-          <w:p>
-            <w:pPr>
-              <w:pStyle w:val="EmphasisText"/>
-              <w:rPr>
-                <w:noProof/>
-              </w:rPr>
-            </w:pPr>
-            <w:r>
-              <w:rPr>
-                <w:i/>
-                <w:sz w:val="36"/>
-                <w:lang w:val="en-AU"/>
-              </w:rPr>
-              <w:t>“</w:t>
-            </w:r>
-            <w:r>
-              <w:rPr>
-                <w:i/>
-                <w:sz w:val="36"/>
-                <w:lang w:val="en-AU"/>
-              </w:rPr>
-              <w:t>Justice proce</w:t>
-            </w:r>
-            <w:r>
-              <w:rPr>
-                <w:i/>
-                <w:sz w:val="36"/>
-                <w:lang w:val="en-AU"/>
-              </w:rPr>
-              <w:t>d</w:t>
-            </w:r>
-            <w:r>
-              <w:rPr>
-                <w:i/>
-                <w:sz w:val="36"/>
-                <w:lang w:val="en-AU"/>
-              </w:rPr>
-              <w:t>ures offences</w:t>
-            </w:r>
-            <w:r>
-              <w:rPr>
-                <w:i/>
-                <w:sz w:val="36"/>
-                <w:lang w:val="en-AU"/>
-              </w:rPr>
-              <w:t>”</w:t>
-            </w:r>
-            <w:r>
-              <w:rPr>
-                <w:i/>
-                <w:sz w:val="36"/>
-                <w:lang w:val="en-AU"/>
-              </w:rPr>
-              <w:t xml:space="preserve"> </w:t>
-            </w:r>
-            <w:r>
-              <w:rPr>
-                <w:i/>
-                <w:sz w:val="36"/>
-                <w:lang w:val="en-AU"/>
-              </w:rPr>
-              <w:t>included</w:t>
-            </w:r>
-            <w:r>
-              <w:rPr>
-                <w:i/>
-                <w:sz w:val="36"/>
-                <w:lang w:val="en-AU"/>
-              </w:rPr>
-              <w:t xml:space="preserve"> </w:t>
-            </w:r>
-            <w:r>
-              <w:rPr>
-                <w:i/>
-                <w:sz w:val="36"/>
-                <w:lang w:val="en-AU"/>
-              </w:rPr>
-              <w:t>“</w:t>
-            </w:r>
-            <w:r>
-              <w:rPr>
-                <w:i/>
-                <w:sz w:val="36"/>
-                <w:lang w:val="en-AU"/>
-              </w:rPr>
-              <w:t>breaching family violence o</w:t>
-            </w:r>
-            <w:r>
-              <w:rPr>
-                <w:i/>
-                <w:sz w:val="36"/>
-                <w:lang w:val="en-AU"/>
-              </w:rPr>
-              <w:t>r</w:t>
-            </w:r>
-            <w:r>
-              <w:rPr>
-                <w:i/>
-                <w:sz w:val="36"/>
-                <w:lang w:val="en-AU"/>
-              </w:rPr>
-              <w:t>der</w:t>
-            </w:r>
-            <w:r>
-              <w:rPr>
-                <w:i/>
-                <w:sz w:val="36"/>
-                <w:lang w:val="en-AU"/>
-              </w:rPr>
-              <w:t>”</w:t>
-            </w:r>
-            <w:r>
-              <w:rPr>
-                <w:i/>
-                <w:sz w:val="36"/>
-                <w:lang w:val="en-AU"/>
-              </w:rPr>
-              <w:t xml:space="preserve"> 40% and </w:t>
-            </w:r>
-            <w:r>
-              <w:rPr>
-                <w:i/>
-                <w:sz w:val="36"/>
-                <w:lang w:val="en-AU"/>
-              </w:rPr>
-              <w:t>“</w:t>
-            </w:r>
-            <w:r>
-              <w:rPr>
-                <w:i/>
-                <w:sz w:val="36"/>
-                <w:lang w:val="en-AU"/>
-              </w:rPr>
-              <w:t>breaching bail conditions</w:t>
-            </w:r>
-            <w:r>
-              <w:rPr>
-                <w:i/>
-                <w:sz w:val="36"/>
-                <w:lang w:val="en-AU"/>
-              </w:rPr>
-              <w:t>”</w:t>
-            </w:r>
-            <w:r>
-              <w:rPr>
-                <w:i/>
-                <w:sz w:val="36"/>
-                <w:lang w:val="en-AU"/>
-              </w:rPr>
-              <w:t xml:space="preserve"> 37%</w:t>
-            </w:r>
-            <w:r>
-              <w:rPr>
-                <w:i/>
-                <w:sz w:val="36"/>
-                <w:lang w:val="en-AU"/>
-              </w:rPr>
-              <w:t>.</w:t>
-            </w:r>
-          </w:p>
-        </w:tc>
-      </w:tr>
-      <w:tr>
-        <w:trPr>
-          <w:trHeight w:val="1899"/>
-        </w:trPr>
-        <w:tc>
-          <w:tcPr>
-            <w:tcW w:w="9896" w:type="dxa"/>
-            <w:shd w:val="clear" w:color="auto" w:fill="F2F2F2" w:themeFill="background1" w:themeFillShade="F2"/>
-            <w:vAlign w:val="center"/>
-          </w:tcPr>
-          <w:p>
-            <w:pPr>
-              <w:rPr>
-                <w:lang w:val="en-AU"/>
-              </w:rPr>
-            </w:pPr>
           </w:p>
         </w:tc>
       </w:tr>
@@ -2310,151 +2276,245 @@
             <w:tcW w:w="9896" w:type="dxa"/>
           </w:tcPr>
           <w:p>
-            <w:r>
-              <w:rPr>
-                <w:sz w:val="48"/>
-                <w:szCs w:val="48"/>
-              </w:rPr>
-              <w:t>Key Definitions:</w:t>
-            </w:r>
-          </w:p>
-          <w:p>
-            <w:pPr>
-              <w:pStyle w:val="EmphasisText"/>
-              <w:rPr>
-                <w:i/>
-                <w:sz w:val="36"/>
-              </w:rPr>
-            </w:pPr>
-          </w:p>
-          <w:p>
-            <w:pPr>
-              <w:rPr>
-                <w:lang w:val="en-AU"/>
-              </w:rPr>
-            </w:pPr>
-            <w:r>
-              <w:rPr>
-                <w:bCs/>
-              </w:rPr>
-              <w:t xml:space="preserve">WHAT IS A </w:t>
-            </w:r>
-            <w:r>
-              <w:rPr>
-                <w:bCs/>
-                <w:lang w:val="en-AU"/>
-              </w:rPr>
-              <w:t>POLICE REGION?</w:t>
-            </w:r>
-          </w:p>
-          <w:p>
-            <w:pPr>
-              <w:rPr>
-                <w:lang w:val="en-AU"/>
-              </w:rPr>
-            </w:pPr>
-            <w:r>
-              <w:t xml:space="preserve">Local government areas (LGAs) in Victoria, are sorted into five wider POLICE regions.  </w:t>
-            </w:r>
-          </w:p>
-          <w:p>
-            <w:pPr>
-              <w:rPr>
-                <w:lang w:val="en-AU"/>
-              </w:rPr>
-            </w:pPr>
-            <w:r>
-              <w:t xml:space="preserve">LGA’s are also referred to as municipalities, the 79 Victorian LGAs are classified as cities (34), shires (38), rural cities (6) and boroughs (1). In general, an urban or suburban LGA is called a city and is governed by a City Council, while a rural LGA covering a larger rural area is usually called a shire and is governed by a Shire Council. </w:t>
-            </w:r>
-          </w:p>
-          <w:p>
-            <w:pPr>
-              <w:rPr>
-                <w:lang w:val="en-AU"/>
-              </w:rPr>
-            </w:pPr>
-            <w:r>
-              <w:t xml:space="preserve">Local councils have the same administrative functions and similar political structures, regardless of their classification. </w:t>
-            </w:r>
-          </w:p>
-          <w:p>
-            <w:pPr>
-              <w:rPr>
-                <w:lang w:val="en-AU"/>
-              </w:rPr>
-            </w:pPr>
-            <w:r>
-              <w:t>In the following slides, the sorting of LGAs into five wider POLICE regions is for presentation purposes and has no legal or administrative significance.</w:t>
-            </w:r>
-          </w:p>
-          <w:p>
-            <w:pPr>
-              <w:pStyle w:val="EmphasisText"/>
-              <w:rPr>
-                <w:noProof/>
-              </w:rPr>
-            </w:pPr>
-          </w:p>
-          <w:p>
             <w:pPr>
               <w:pStyle w:val="Content"/>
               <w:rPr>
+                <w:sz w:val="72"/>
+                <w:szCs w:val="72"/>
+              </w:rPr>
+            </w:pPr>
+            <w:r>
+              <w:rPr>
+                <w:sz w:val="72"/>
+                <w:szCs w:val="72"/>
+              </w:rPr>
+              <w:lastRenderedPageBreak/>
+              <w:t>OFFENCES BY POLICE REGION:</w:t>
+            </w:r>
+          </w:p>
+          <w:p>
+            <w:pPr>
+              <w:pStyle w:val="Content"/>
+              <w:rPr>
+                <w:sz w:val="72"/>
+                <w:szCs w:val="72"/>
+              </w:rPr>
+            </w:pPr>
+          </w:p>
+          <w:p>
+            <w:pPr>
+              <w:pStyle w:val="Content"/>
+              <w:rPr>
                 <w:b/>
                 <w:i/>
                 <w:sz w:val="36"/>
                 <w:lang w:val="en-AU"/>
               </w:rPr>
             </w:pPr>
-          </w:p>
-          <w:p>
-            <w:pPr>
-              <w:rPr>
-                <w:sz w:val="48"/>
-                <w:szCs w:val="48"/>
-              </w:rPr>
-            </w:pPr>
-          </w:p>
-          <w:p>
-            <w:pPr>
-              <w:rPr>
-                <w:sz w:val="48"/>
-                <w:szCs w:val="48"/>
-              </w:rPr>
-            </w:pPr>
-          </w:p>
-          <w:p>
-            <w:pPr>
-              <w:rPr>
-                <w:sz w:val="48"/>
-                <w:szCs w:val="48"/>
-              </w:rPr>
-            </w:pPr>
-          </w:p>
-          <w:p>
-            <w:pPr>
-              <w:rPr>
-                <w:sz w:val="48"/>
-                <w:szCs w:val="48"/>
-              </w:rPr>
-            </w:pPr>
-          </w:p>
-          <w:p>
-            <w:pPr>
-              <w:rPr>
-                <w:sz w:val="48"/>
-                <w:szCs w:val="48"/>
-              </w:rPr>
-            </w:pPr>
-            <w:r>
-              <w:rPr>
-                <w:i/>
-                <w:noProof/>
+            <w:r>
+              <w:rPr>
+                <w:b/>
+                <w:i/>
+                <w:sz w:val="36"/>
+                <w:lang w:val="en-AU"/>
+              </w:rPr>
+              <w:t>Offences per Police Region over the last 10 years were mostly stable and once again 2016 had the increase in theft offences and 2020 had a decrease in crime due to the COVID Lockdowns. The rate per 100,000 population echo’s this trend.</w:t>
+            </w:r>
+          </w:p>
+          <w:p>
+            <w:pPr>
+              <w:rPr>
+                <w:i/>
+                <w:sz w:val="36"/>
+                <w:lang w:val="en-AU"/>
+              </w:rPr>
+            </w:pPr>
+          </w:p>
+          <w:p>
+            <w:pPr>
+              <w:pStyle w:val="Content"/>
+              <w:rPr>
+                <w:b/>
+                <w:i/>
+                <w:sz w:val="36"/>
+                <w:lang w:val="en-AU"/>
+              </w:rPr>
+            </w:pPr>
+            <w:r>
+              <w:rPr>
+                <w:b/>
+                <w:i/>
+                <w:sz w:val="36"/>
+                <w:lang w:val="en-AU"/>
+              </w:rPr>
+              <w:t xml:space="preserve">Noteworthy, is the high incidents of crime in the “ North West Region”.  This region includes the city centre. </w:t>
+            </w:r>
+          </w:p>
+          <w:p>
+            <w:pPr>
+              <w:pStyle w:val="Content"/>
+              <w:rPr>
+                <w:b/>
+                <w:i/>
+                <w:sz w:val="36"/>
+                <w:lang w:val="en-AU"/>
+              </w:rPr>
+            </w:pPr>
+          </w:p>
+          <w:p>
+            <w:pPr>
+              <w:pStyle w:val="Content"/>
+              <w:rPr>
+                <w:b/>
+                <w:i/>
+                <w:sz w:val="36"/>
+                <w:lang w:val="en-AU"/>
+              </w:rPr>
+            </w:pPr>
+            <w:r>
+              <w:rPr>
+                <w:b/>
+                <w:i/>
+                <w:sz w:val="36"/>
+                <w:lang w:val="en-AU"/>
+              </w:rPr>
+              <w:t>The Eastern and Southern Regions number of incidents followed close behind the North West Region incidents.</w:t>
+            </w:r>
+          </w:p>
+          <w:p>
+            <w:pPr>
+              <w:pStyle w:val="Content"/>
+              <w:rPr>
+                <w:b/>
+                <w:i/>
+                <w:sz w:val="36"/>
+                <w:lang w:val="en-AU"/>
+              </w:rPr>
+            </w:pPr>
+          </w:p>
+          <w:p>
+            <w:pPr>
+              <w:rPr>
+                <w:i/>
+                <w:sz w:val="36"/>
+                <w:lang w:val="en-AU"/>
+              </w:rPr>
+            </w:pPr>
+            <w:r>
+              <w:rPr>
+                <w:i/>
+                <w:sz w:val="36"/>
+                <w:lang w:val="en-AU"/>
+              </w:rPr>
+              <w:t>Most crimes are occurring in Melbourne LGA (depicted by Green line) in North West police Region.</w:t>
+            </w:r>
+          </w:p>
+          <w:p>
+            <w:pPr>
+              <w:rPr>
+                <w:i/>
+                <w:sz w:val="36"/>
+                <w:lang w:val="en-AU"/>
+              </w:rPr>
+            </w:pPr>
+          </w:p>
+          <w:p>
+            <w:pPr>
+              <w:rPr>
+                <w:i/>
+                <w:sz w:val="36"/>
+                <w:lang w:val="en-AU"/>
+              </w:rPr>
+            </w:pPr>
+            <w:r>
+              <w:rPr>
+                <w:i/>
+                <w:sz w:val="36"/>
+                <w:lang w:val="en-AU"/>
+              </w:rPr>
+              <w:t>The rate per 100,000 population shows a decrease for Melbourne LGA  since 2012.</w:t>
+            </w:r>
+          </w:p>
+          <w:p>
+            <w:pPr>
+              <w:rPr>
+                <w:i/>
+                <w:sz w:val="36"/>
+                <w:lang w:val="en-AU"/>
+              </w:rPr>
+            </w:pPr>
+          </w:p>
+          <w:p>
+            <w:pPr>
+              <w:rPr>
+                <w:i/>
+                <w:sz w:val="36"/>
+                <w:lang w:val="en-AU"/>
+              </w:rPr>
+            </w:pPr>
+            <w:r>
+              <w:rPr>
+                <w:i/>
+                <w:sz w:val="36"/>
+                <w:lang w:val="en-AU"/>
+              </w:rPr>
+              <w:t>This is possibly because of increased policing and higher population density in the city.</w:t>
+            </w:r>
+          </w:p>
+          <w:p>
+            <w:pPr>
+              <w:rPr>
+                <w:i/>
+                <w:sz w:val="36"/>
+                <w:lang w:val="en-AU"/>
+              </w:rPr>
+            </w:pPr>
+            <w:r>
+              <w:rPr>
+                <w:i/>
+                <w:sz w:val="36"/>
+                <w:lang w:val="en-AU"/>
+              </w:rPr>
+              <w:t>Yarra LGA has a relatively higher crime rate per 100k population.</w:t>
+            </w:r>
+          </w:p>
+          <w:p>
+            <w:pPr>
+              <w:pStyle w:val="Content"/>
+              <w:rPr>
+                <w:b/>
+                <w:i/>
+                <w:sz w:val="36"/>
+                <w:lang w:val="en-AU"/>
+              </w:rPr>
+            </w:pPr>
+          </w:p>
+          <w:p>
+            <w:pPr>
+              <w:rPr>
+                <w:i/>
+                <w:sz w:val="36"/>
+                <w:lang w:val="en-AU"/>
+              </w:rPr>
+            </w:pPr>
+          </w:p>
+          <w:p>
+            <w:pPr>
+              <w:rPr>
+                <w:i/>
+                <w:sz w:val="36"/>
+                <w:lang w:val="en-AU"/>
+              </w:rPr>
+            </w:pPr>
+            <w:r>
+              <w:rPr>
+                <w:i/>
                 <w:sz w:val="36"/>
                 <w:lang w:val="en-AU"/>
               </w:rPr>
               <w:lastRenderedPageBreak/>
               <w:drawing>
-                <wp:inline distT="0" distB="0" distL="0" distR="0" wp14:anchorId="078D3D1F" wp14:editId="506E8675">
+                <wp:inline distT="0" distB="0" distL="0" distR="0" wp14:anchorId="767AB8D8" wp14:editId="5D121B05">
                   <wp:extent cx="6309360" cy="3574415"/>
                   <wp:effectExtent l="0" t="0" r="0" b="6985"/>
                   <wp:docPr id="14" name="Picture 14"/>
@@ -2493,494 +2553,68 @@
           <w:p>
             <w:pPr>
               <w:rPr>
-                <w:sz w:val="48"/>
-                <w:szCs w:val="48"/>
-              </w:rPr>
-            </w:pPr>
-          </w:p>
-          <w:p>
-            <w:pPr>
-              <w:rPr>
-                <w:sz w:val="48"/>
-                <w:szCs w:val="48"/>
-              </w:rPr>
-            </w:pPr>
-            <w:r>
-              <w:rPr>
-                <w:sz w:val="48"/>
-                <w:szCs w:val="48"/>
-              </w:rPr>
-              <w:t>OFFENCES</w:t>
-            </w:r>
-            <w:r>
-              <w:rPr>
-                <w:sz w:val="48"/>
-                <w:szCs w:val="48"/>
-              </w:rPr>
-              <w:t xml:space="preserve"> BY POLICE REGION</w:t>
-            </w:r>
-            <w:r>
-              <w:rPr>
-                <w:sz w:val="48"/>
-                <w:szCs w:val="48"/>
-              </w:rPr>
-              <w:t>:</w:t>
-            </w:r>
-          </w:p>
-        </w:tc>
-      </w:tr>
-      <w:tr>
-        <w:trPr>
-          <w:trHeight w:val="5931"/>
-        </w:trPr>
-        <w:tc>
-          <w:tcPr>
-            <w:tcW w:w="9896" w:type="dxa"/>
-            <w:shd w:val="clear" w:color="auto" w:fill="F2F2F2" w:themeFill="background1" w:themeFillShade="F2"/>
-          </w:tcPr>
-          <w:p>
-            <w:pPr>
-              <w:pStyle w:val="Content"/>
-              <w:rPr>
-                <w:b/>
-                <w:i/>
-                <w:sz w:val="36"/>
-                <w:lang w:val="en-AU"/>
-              </w:rPr>
-            </w:pPr>
-            <w:r>
-              <w:rPr>
-                <w:b/>
-                <w:i/>
-                <w:sz w:val="36"/>
-                <w:lang w:val="en-AU"/>
-              </w:rPr>
-              <w:lastRenderedPageBreak/>
-              <w:t xml:space="preserve">Offences per </w:t>
-            </w:r>
-            <w:r>
-              <w:rPr>
-                <w:b/>
-                <w:i/>
-                <w:sz w:val="36"/>
-                <w:lang w:val="en-AU"/>
-              </w:rPr>
-              <w:t>Police Region</w:t>
-            </w:r>
-            <w:r>
-              <w:rPr>
-                <w:b/>
-                <w:i/>
-                <w:sz w:val="36"/>
-                <w:lang w:val="en-AU"/>
-              </w:rPr>
-              <w:t xml:space="preserve"> </w:t>
-            </w:r>
-            <w:r>
-              <w:rPr>
-                <w:b/>
-                <w:i/>
-                <w:sz w:val="36"/>
-                <w:lang w:val="en-AU"/>
-              </w:rPr>
-              <w:t>over the last 10 years were mostly</w:t>
-            </w:r>
-            <w:r>
-              <w:rPr>
-                <w:b/>
-                <w:i/>
-                <w:sz w:val="36"/>
-                <w:lang w:val="en-AU"/>
-              </w:rPr>
-              <w:t xml:space="preserve"> stable and once again 2016 had the increase in theft offences and 2020 had a decrease in crim</w:t>
-            </w:r>
-            <w:r>
-              <w:rPr>
-                <w:b/>
-                <w:i/>
-                <w:sz w:val="36"/>
-                <w:lang w:val="en-AU"/>
-              </w:rPr>
-              <w:t>e</w:t>
-            </w:r>
-            <w:r>
-              <w:rPr>
-                <w:b/>
-                <w:i/>
-                <w:sz w:val="36"/>
-                <w:lang w:val="en-AU"/>
-              </w:rPr>
-              <w:t xml:space="preserve"> due to the COVID Lockdowns.</w:t>
-            </w:r>
-            <w:r>
-              <w:rPr>
-                <w:b/>
-                <w:i/>
-                <w:sz w:val="36"/>
-                <w:lang w:val="en-AU"/>
-              </w:rPr>
-              <w:t xml:space="preserve"> The rate pe</w:t>
-            </w:r>
-            <w:r>
-              <w:rPr>
-                <w:b/>
-                <w:i/>
-                <w:sz w:val="36"/>
-                <w:lang w:val="en-AU"/>
-              </w:rPr>
-              <w:t>r</w:t>
-            </w:r>
-            <w:r>
-              <w:rPr>
-                <w:b/>
-                <w:i/>
-                <w:sz w:val="36"/>
-                <w:lang w:val="en-AU"/>
-              </w:rPr>
-              <w:t xml:space="preserve"> 100,000 population echo’s this </w:t>
-            </w:r>
-            <w:r>
-              <w:rPr>
-                <w:b/>
-                <w:i/>
-                <w:sz w:val="36"/>
-                <w:lang w:val="en-AU"/>
-              </w:rPr>
-              <w:t>trend.</w:t>
-            </w:r>
-          </w:p>
-          <w:p>
-            <w:pPr>
-              <w:rPr>
-                <w:i/>
-                <w:sz w:val="36"/>
-                <w:lang w:val="en-AU"/>
-              </w:rPr>
-            </w:pPr>
-          </w:p>
-          <w:p>
-            <w:pPr>
-              <w:pStyle w:val="Content"/>
-              <w:rPr>
-                <w:b/>
-                <w:i/>
-                <w:sz w:val="36"/>
-                <w:lang w:val="en-AU"/>
-              </w:rPr>
-            </w:pPr>
-            <w:r>
-              <w:rPr>
-                <w:b/>
-                <w:i/>
-                <w:sz w:val="36"/>
-                <w:lang w:val="en-AU"/>
-              </w:rPr>
-              <w:t xml:space="preserve">Noteworthy, is the high incidents of crime in the </w:t>
-            </w:r>
-            <w:proofErr w:type="gramStart"/>
-            <w:r>
-              <w:rPr>
-                <w:b/>
-                <w:i/>
-                <w:sz w:val="36"/>
-                <w:lang w:val="en-AU"/>
-              </w:rPr>
-              <w:t>“ North</w:t>
-            </w:r>
-            <w:proofErr w:type="gramEnd"/>
-            <w:r>
-              <w:rPr>
-                <w:b/>
-                <w:i/>
-                <w:sz w:val="36"/>
-                <w:lang w:val="en-AU"/>
-              </w:rPr>
-              <w:t xml:space="preserve"> West Region”.  This region includes the city centre.</w:t>
-            </w:r>
-            <w:r>
-              <w:rPr>
-                <w:b/>
-                <w:i/>
-                <w:sz w:val="36"/>
-                <w:lang w:val="en-AU"/>
-              </w:rPr>
-              <w:t xml:space="preserve"> </w:t>
-            </w:r>
-          </w:p>
-          <w:p>
-            <w:pPr>
-              <w:pStyle w:val="Content"/>
-              <w:rPr>
-                <w:b/>
-                <w:i/>
-                <w:sz w:val="36"/>
-                <w:lang w:val="en-AU"/>
-              </w:rPr>
-            </w:pPr>
-          </w:p>
-          <w:p>
-            <w:pPr>
-              <w:pStyle w:val="Content"/>
-              <w:rPr>
-                <w:b/>
-                <w:i/>
-                <w:sz w:val="36"/>
-                <w:lang w:val="en-AU"/>
-              </w:rPr>
-            </w:pPr>
-            <w:r>
-              <w:rPr>
-                <w:b/>
-                <w:i/>
-                <w:sz w:val="36"/>
-                <w:lang w:val="en-AU"/>
-              </w:rPr>
-              <w:t xml:space="preserve">The Eastern and Southern Regions number of incidents followed close behind the </w:t>
-            </w:r>
-            <w:proofErr w:type="gramStart"/>
-            <w:r>
-              <w:rPr>
-                <w:b/>
-                <w:i/>
-                <w:sz w:val="36"/>
-                <w:lang w:val="en-AU"/>
-              </w:rPr>
-              <w:t>North West</w:t>
-            </w:r>
-            <w:proofErr w:type="gramEnd"/>
-            <w:r>
-              <w:rPr>
-                <w:b/>
-                <w:i/>
-                <w:sz w:val="36"/>
-                <w:lang w:val="en-AU"/>
-              </w:rPr>
-              <w:t xml:space="preserve"> Region incidents.</w:t>
-            </w:r>
-          </w:p>
-          <w:p>
-            <w:pPr>
-              <w:pStyle w:val="EmphasisText"/>
-              <w:rPr>
-                <w:i/>
-                <w:sz w:val="36"/>
-              </w:rPr>
-            </w:pPr>
+                <w:i/>
+                <w:sz w:val="36"/>
+                <w:lang w:val="en-AU"/>
+              </w:rPr>
+            </w:pPr>
+          </w:p>
+          <w:p>
+            <w:pPr>
+              <w:rPr>
+                <w:i/>
+                <w:sz w:val="36"/>
+                <w:lang w:val="en-AU"/>
+              </w:rPr>
+            </w:pPr>
+            <w:r>
+              <w:rPr>
+                <w:i/>
+                <w:sz w:val="36"/>
+                <w:lang w:val="en-AU"/>
+              </w:rPr>
+              <w:drawing>
+                <wp:inline distT="0" distB="0" distL="0" distR="0" wp14:anchorId="00FB21DE" wp14:editId="3D4EFD11">
+                  <wp:extent cx="6309360" cy="3586480"/>
+                  <wp:effectExtent l="0" t="0" r="0" b="0"/>
+                  <wp:docPr id="4" name="Picture 4" descr="Chart&#10;&#10;Description automatically generated"/>
+                  <wp:cNvGraphicFramePr>
+                    <a:graphicFrameLocks xmlns:a="http://schemas.openxmlformats.org/drawingml/2006/main" noChangeAspect="1"/>
+                  </wp:cNvGraphicFramePr>
+                  <a:graphic xmlns:a="http://schemas.openxmlformats.org/drawingml/2006/main">
+                    <a:graphicData uri="http://schemas.openxmlformats.org/drawingml/2006/picture">
+                      <pic:pic xmlns:pic="http://schemas.openxmlformats.org/drawingml/2006/picture">
+                        <pic:nvPicPr>
+                          <pic:cNvPr id="4" name="Picture 4" descr="Chart&#10;&#10;Description automatically generated"/>
+                          <pic:cNvPicPr/>
+                        </pic:nvPicPr>
+                        <pic:blipFill>
+                          <a:blip r:embed="rId12"/>
+                          <a:stretch>
+                            <a:fillRect/>
+                          </a:stretch>
+                        </pic:blipFill>
+                        <pic:spPr>
+                          <a:xfrm>
+                            <a:off x="0" y="0"/>
+                            <a:ext cx="6309360" cy="3586480"/>
+                          </a:xfrm>
+                          <a:prstGeom prst="rect">
+                            <a:avLst/>
+                          </a:prstGeom>
+                        </pic:spPr>
+                      </pic:pic>
+                    </a:graphicData>
+                  </a:graphic>
+                </wp:inline>
+              </w:drawing>
+            </w:r>
           </w:p>
         </w:tc>
       </w:tr>
     </w:tbl>
-    <w:p>
-      <w:r>
-        <w:rPr>
-          <w:noProof/>
-        </w:rPr>
-        <w:lastRenderedPageBreak/>
-        <w:drawing>
-          <wp:inline distT="0" distB="0" distL="0" distR="0" wp14:anchorId="019D9388" wp14:editId="366E4D10">
-            <wp:extent cx="6309360" cy="3586480"/>
-            <wp:effectExtent l="0" t="0" r="0" b="0"/>
-            <wp:docPr id="4" name="Picture 4" descr="Chart&#10;&#10;Description automatically generated"/>
-            <wp:cNvGraphicFramePr>
-              <a:graphicFrameLocks xmlns:a="http://schemas.openxmlformats.org/drawingml/2006/main" noChangeAspect="1"/>
-            </wp:cNvGraphicFramePr>
-            <a:graphic xmlns:a="http://schemas.openxmlformats.org/drawingml/2006/main">
-              <a:graphicData uri="http://schemas.openxmlformats.org/drawingml/2006/picture">
-                <pic:pic xmlns:pic="http://schemas.openxmlformats.org/drawingml/2006/picture">
-                  <pic:nvPicPr>
-                    <pic:cNvPr id="4" name="Picture 4" descr="Chart&#10;&#10;Description automatically generated"/>
-                    <pic:cNvPicPr/>
-                  </pic:nvPicPr>
-                  <pic:blipFill>
-                    <a:blip r:embed="rId12"/>
-                    <a:stretch>
-                      <a:fillRect/>
-                    </a:stretch>
-                  </pic:blipFill>
-                  <pic:spPr>
-                    <a:xfrm>
-                      <a:off x="0" y="0"/>
-                      <a:ext cx="6309360" cy="3586480"/>
-                    </a:xfrm>
-                    <a:prstGeom prst="rect">
-                      <a:avLst/>
-                    </a:prstGeom>
-                  </pic:spPr>
-                </pic:pic>
-              </a:graphicData>
-            </a:graphic>
-          </wp:inline>
-        </w:drawing>
-      </w:r>
-    </w:p>
     <w:p/>
-    <w:p>
-      <w:pPr>
-        <w:rPr>
-          <w:b w:val="0"/>
-          <w:bCs/>
-          <w:i/>
-          <w:sz w:val="36"/>
-          <w:lang w:val="en-AU"/>
-        </w:rPr>
-      </w:pPr>
-    </w:p>
-    <w:p>
-      <w:pPr>
-        <w:numPr>
-          <w:ilvl w:val="0"/>
-          <w:numId w:val="2"/>
-        </w:numPr>
-        <w:rPr>
-          <w:i/>
-          <w:sz w:val="36"/>
-          <w:lang w:val="en-AU"/>
-        </w:rPr>
-      </w:pPr>
-      <w:r>
-        <w:rPr>
-          <w:i/>
-          <w:sz w:val="36"/>
-          <w:lang w:val="en-AU"/>
-        </w:rPr>
-        <w:t xml:space="preserve">Most crimes are occurring in Melbourne LGA (depicted by </w:t>
-      </w:r>
-      <w:proofErr w:type="gramStart"/>
-      <w:r>
-        <w:rPr>
-          <w:i/>
-          <w:sz w:val="36"/>
-          <w:lang w:val="en-AU"/>
-        </w:rPr>
-        <w:t>Green</w:t>
-      </w:r>
-      <w:proofErr w:type="gramEnd"/>
-      <w:r>
-        <w:rPr>
-          <w:i/>
-          <w:sz w:val="36"/>
-          <w:lang w:val="en-AU"/>
-        </w:rPr>
-        <w:t xml:space="preserve"> line) in North West police Region.</w:t>
-      </w:r>
-    </w:p>
-    <w:p>
-      <w:pPr>
-        <w:numPr>
-          <w:ilvl w:val="0"/>
-          <w:numId w:val="2"/>
-        </w:numPr>
-        <w:rPr>
-          <w:i/>
-          <w:sz w:val="36"/>
-          <w:lang w:val="en-AU"/>
-        </w:rPr>
-      </w:pPr>
-      <w:r>
-        <w:rPr>
-          <w:i/>
-          <w:sz w:val="36"/>
-          <w:lang w:val="en-AU"/>
-        </w:rPr>
-        <w:t xml:space="preserve">The rate per 100,000 population shows a decrease for Melbourne </w:t>
-      </w:r>
-      <w:proofErr w:type="gramStart"/>
-      <w:r>
-        <w:rPr>
-          <w:i/>
-          <w:sz w:val="36"/>
-          <w:lang w:val="en-AU"/>
-        </w:rPr>
-        <w:t>LGA  since</w:t>
-      </w:r>
-      <w:proofErr w:type="gramEnd"/>
-      <w:r>
-        <w:rPr>
-          <w:i/>
-          <w:sz w:val="36"/>
-          <w:lang w:val="en-AU"/>
-        </w:rPr>
-        <w:t xml:space="preserve"> 2012.</w:t>
-      </w:r>
-    </w:p>
-    <w:p>
-      <w:pPr>
-        <w:numPr>
-          <w:ilvl w:val="0"/>
-          <w:numId w:val="2"/>
-        </w:numPr>
-        <w:rPr>
-          <w:i/>
-          <w:sz w:val="36"/>
-          <w:lang w:val="en-AU"/>
-        </w:rPr>
-      </w:pPr>
-      <w:r>
-        <w:rPr>
-          <w:i/>
-          <w:sz w:val="36"/>
-          <w:lang w:val="en-AU"/>
-        </w:rPr>
-        <w:t>This is possibly because of increased policing and higher population density in the city.</w:t>
-      </w:r>
-    </w:p>
-    <w:p>
-      <w:pPr>
-        <w:numPr>
-          <w:ilvl w:val="0"/>
-          <w:numId w:val="2"/>
-        </w:numPr>
-        <w:rPr>
-          <w:i/>
-          <w:sz w:val="36"/>
-          <w:lang w:val="en-AU"/>
-        </w:rPr>
-      </w:pPr>
-      <w:r>
-        <w:rPr>
-          <w:i/>
-          <w:sz w:val="36"/>
-          <w:lang w:val="en-AU"/>
-        </w:rPr>
-        <w:t>Yarra LGA has a relatively higher crime rate per 100k population.</w:t>
-      </w:r>
-    </w:p>
-    <w:p>
-      <w:pPr>
-        <w:rPr>
-          <w:i/>
-          <w:sz w:val="36"/>
-          <w:lang w:val="en-AU"/>
-        </w:rPr>
-      </w:pPr>
-    </w:p>
-    <w:p>
-      <w:pPr>
-        <w:rPr>
-          <w:i/>
-          <w:sz w:val="36"/>
-          <w:lang w:val="en-AU"/>
-        </w:rPr>
-      </w:pPr>
-    </w:p>
-    <w:p>
-      <w:pPr>
-        <w:rPr>
-          <w:i/>
-          <w:sz w:val="36"/>
-          <w:lang w:val="en-AU"/>
-        </w:rPr>
-      </w:pPr>
-    </w:p>
-    <w:p>
-      <w:pPr>
-        <w:rPr>
-          <w:i/>
-          <w:sz w:val="36"/>
-          <w:lang w:val="en-AU"/>
-        </w:rPr>
-      </w:pPr>
-    </w:p>
+    <w:p/>
     <w:p>
       <w:pPr>
         <w:rPr>
@@ -4593,6 +4227,8 @@
     <w:rsid w:val="00287F54"/>
     <w:rsid w:val="00663235"/>
     <w:rsid w:val="008A0119"/>
+    <w:rsid w:val="009A182C"/>
+    <w:rsid w:val="00EB34C0"/>
   </w:rsids>
   <m:mathPr>
     <m:mathFont m:val="Cambria Math"/>

</xml_diff>

<commit_message>
update w/u report - Jacqueline
</commit_message>
<xml_diff>
--- a/Write_up_report.docx
+++ b/Write_up_report.docx
@@ -6,6 +6,7 @@
       <w:r>
         <w:rPr>
           <w:noProof/>
+          <w:lang w:val="en-AU" w:eastAsia="en-AU"/>
         </w:rPr>
         <w:drawing>
           <wp:anchor distT="0" distB="0" distL="114300" distR="114300" simplePos="0" relativeHeight="251658240" behindDoc="1" locked="0" layoutInCell="1" allowOverlap="1" wp14:anchorId="56BA0B7B" wp14:editId="08CBF9FB">
@@ -103,6 +104,7 @@
             <w:r>
               <w:rPr>
                 <w:noProof/>
+                <w:lang w:val="en-AU" w:eastAsia="en-AU"/>
               </w:rPr>
               <mc:AlternateContent>
                 <mc:Choice Requires="wps">
@@ -135,6 +137,9 @@
                                   <w:pPr>
                                     <w:pStyle w:val="Title"/>
                                   </w:pPr>
+                                  <w:r>
+                                    <w:t xml:space="preserve">Data Analysis - </w:t>
+                                  </w:r>
                                   <w:r>
                                     <w:t>Victoria Crime</w:t>
                                   </w:r>
@@ -168,19 +173,22 @@
                     </wp:inline>
                   </w:drawing>
                 </mc:Choice>
-                <mc:Fallback>
+                <mc:Fallback xmlns:mv="urn:schemas-microsoft-com:mac:vml" xmlns:mo="http://schemas.microsoft.com/office/mac/office/2008/main">
                   <w:pict>
-                    <v:shapetype w14:anchorId="4062BCBC" id="_x0000_t202" coordsize="21600,21600" o:spt="202" path="m,l,21600r21600,l21600,xe">
+                    <v:shapetype w14:anchorId="4062BCBC" id="_x0000_t202" coordsize="21600,21600" o:spt="202" path="m0,0l0,21600,21600,21600,21600,0xe">
                       <v:stroke joinstyle="miter"/>
                       <v:path gradientshapeok="t" o:connecttype="rect"/>
                     </v:shapetype>
-                    <v:shape id="Text Box 8" o:spid="_x0000_s1026" type="#_x0000_t202" style="width:277.85pt;height:95.3pt;visibility:visible;mso-wrap-style:square;mso-left-percent:-10001;mso-top-percent:-10001;mso-position-horizontal:absolute;mso-position-horizontal-relative:char;mso-position-vertical:absolute;mso-position-vertical-relative:line;mso-left-percent:-10001;mso-top-percent:-10001;v-text-anchor:top" o:gfxdata="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" filled="f" stroked="f" strokeweight=".5pt">
+                    <v:shape id="Text_x0020_Box_x0020_8" o:spid="_x0000_s1026" type="#_x0000_t202" style="width:277.85pt;height:95.3pt;visibility:visible;mso-wrap-style:square;mso-left-percent:-10001;mso-top-percent:-10001;mso-position-horizontal:absolute;mso-position-horizontal-relative:char;mso-position-vertical:absolute;mso-position-vertical-relative:line;mso-left-percent:-10001;mso-top-percent:-10001;v-text-anchor:top" o:gfxdata="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" filled="f" stroked="f" strokeweight=".5pt">
                       <v:textbox>
                         <w:txbxContent>
                           <w:p>
                             <w:pPr>
                               <w:pStyle w:val="Title"/>
                             </w:pPr>
+                            <w:r>
+                              <w:t xml:space="preserve">Data Analysis - </w:t>
+                            </w:r>
                             <w:r>
                               <w:t>Victoria Crime</w:t>
                             </w:r>
@@ -213,6 +221,7 @@
             <w:r>
               <w:rPr>
                 <w:noProof/>
+                <w:lang w:val="en-AU" w:eastAsia="en-AU"/>
               </w:rPr>
               <mc:AlternateContent>
                 <mc:Choice Requires="wps">
@@ -261,7 +270,7 @@
                     </wp:inline>
                   </w:drawing>
                 </mc:Choice>
-                <mc:Fallback>
+                <mc:Fallback xmlns:mv="urn:schemas-microsoft-com:mac:vml" xmlns:mo="http://schemas.microsoft.com/office/mac/office/2008/main">
                   <w:pict>
                     <v:line w14:anchorId="316B3181" id="Straight Connector 5" o:spid="_x0000_s1026" alt="text divider" style="visibility:visible;mso-wrap-style:square;mso-left-percent:-10001;mso-top-percent:-10001;mso-position-horizontal:absolute;mso-position-horizontal-relative:char;mso-position-vertical:absolute;mso-position-vertical-relative:line;mso-left-percent:-10001;mso-top-percent:-10001" from="0,0" to="109.5pt,0" o:gfxdata="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" strokecolor="#082a75 [3215]" strokeweight="3pt">
                       <w10:anchorlock/>
@@ -348,7 +357,7 @@
                     <w:b w:val="0"/>
                     <w:noProof/>
                   </w:rPr>
-                  <w:t>January 2</w:t>
+                  <w:t>January 3</w:t>
                 </w:r>
                 <w:r>
                   <w:rPr>
@@ -373,6 +382,7 @@
                 <w:noProof/>
                 <w:sz w:val="10"/>
                 <w:szCs w:val="10"/>
+                <w:lang w:val="en-AU" w:eastAsia="en-AU"/>
               </w:rPr>
               <mc:AlternateContent>
                 <mc:Choice Requires="wps">
@@ -421,7 +431,7 @@
                     </wp:inline>
                   </w:drawing>
                 </mc:Choice>
-                <mc:Fallback>
+                <mc:Fallback xmlns:mv="urn:schemas-microsoft-com:mac:vml" xmlns:mo="http://schemas.microsoft.com/office/mac/office/2008/main">
                   <w:pict>
                     <v:line w14:anchorId="585FDD21" id="Straight Connector 6" o:spid="_x0000_s1026" alt="text divider" style="visibility:visible;mso-wrap-style:square;mso-left-percent:-10001;mso-top-percent:-10001;mso-position-horizontal:absolute;mso-position-horizontal-relative:char;mso-position-vertical:absolute;mso-position-vertical-relative:line;mso-left-percent:-10001;mso-top-percent:-10001" from="0,0" to="117.65pt,0" o:gfxdata="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" strokecolor="#082a75 [3215]" strokeweight="3pt">
                       <w10:anchorlock/>
@@ -538,6 +548,7 @@
       <w:r>
         <w:rPr>
           <w:noProof/>
+          <w:lang w:val="en-AU" w:eastAsia="en-AU"/>
         </w:rPr>
         <mc:AlternateContent>
           <mc:Choice Requires="wps">
@@ -602,7 +613,7 @@
               </wp:anchor>
             </w:drawing>
           </mc:Choice>
-          <mc:Fallback>
+          <mc:Fallback xmlns:mv="urn:schemas-microsoft-com:mac:vml" xmlns:mo="http://schemas.microsoft.com/office/mac/office/2008/main">
             <w:pict>
               <v:rect w14:anchorId="6F7A1093" id="Rectangle 2" o:spid="_x0000_s1026" alt="colored rectangle" style="position:absolute;margin-left:-58.8pt;margin-top:525.2pt;width:611.1pt;height:265.7pt;z-index:-251657216;visibility:visible;mso-wrap-style:square;mso-wrap-distance-left:9pt;mso-wrap-distance-top:0;mso-wrap-distance-right:9pt;mso-wrap-distance-bottom:0;mso-position-horizontal:absolute;mso-position-horizontal-relative:text;mso-position-vertical:absolute;mso-position-vertical-relative:page;v-text-anchor:middle" o:gfxdata="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" fillcolor="#34aba2 [3206]" stroked="f" strokeweight="2pt">
                 <w10:wrap anchory="page"/>
@@ -614,6 +625,7 @@
       <w:r>
         <w:rPr>
           <w:noProof/>
+          <w:lang w:val="en-AU" w:eastAsia="en-AU"/>
         </w:rPr>
         <mc:AlternateContent>
           <mc:Choice Requires="wps">
@@ -681,7 +693,7 @@
               </wp:anchor>
             </w:drawing>
           </mc:Choice>
-          <mc:Fallback>
+          <mc:Fallback xmlns:mv="urn:schemas-microsoft-com:mac:vml" xmlns:mo="http://schemas.microsoft.com/office/mac/office/2008/main">
             <w:pict>
               <v:rect w14:anchorId="6D4DC0B7" id="Rectangle 3" o:spid="_x0000_s1026" alt="white rectangle for text on cover" style="position:absolute;margin-left:-16.15pt;margin-top:70.9pt;width:310.15pt;height:651pt;z-index:-251656192;visibility:visible;mso-wrap-style:square;mso-width-percent:0;mso-wrap-distance-left:9pt;mso-wrap-distance-top:0;mso-wrap-distance-right:9pt;mso-wrap-distance-bottom:0;mso-position-horizontal:absolute;mso-position-horizontal-relative:text;mso-position-vertical:absolute;mso-position-vertical-relative:page;mso-width-percent:0;mso-width-relative:margin;v-text-anchor:middle" o:gfxdata="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" fillcolor="white [3212]" stroked="f" strokeweight="2pt">
                 <w10:wrap anchory="page"/>
@@ -700,14 +712,6 @@
       </w:pPr>
       <w:r>
         <w:lastRenderedPageBreak/>
-        <w:t>Victoria Crime Statistics</w:t>
-      </w:r>
-    </w:p>
-    <w:p>
-      <w:pPr>
-        <w:pStyle w:val="Heading1"/>
-      </w:pPr>
-      <w:r>
         <w:t>Contents</w:t>
       </w:r>
     </w:p>
@@ -756,7 +760,7 @@
         <w:pStyle w:val="Heading1"/>
       </w:pPr>
       <w:r>
-        <w:t>3 What type of Offences?</w:t>
+        <w:t>3 Types of Offences</w:t>
       </w:r>
       <w:r>
         <w:tab/>
@@ -766,6 +770,11 @@
       </w:r>
       <w:r>
         <w:tab/>
+      </w:r>
+      <w:r>
+        <w:t xml:space="preserve">          </w:t>
+      </w:r>
+      <w:r>
         <w:t>5</w:t>
       </w:r>
     </w:p>
@@ -774,13 +783,15 @@
         <w:pStyle w:val="Heading1"/>
       </w:pPr>
       <w:r>
-        <w:t>4 Where in Victoria?                    8</w:t>
+        <w:t xml:space="preserve">4 Offences by Police Region       </w:t>
+      </w:r>
+      <w:r>
+        <w:t>8</w:t>
       </w:r>
     </w:p>
     <w:tbl>
       <w:tblPr>
-        <w:tblW w:w="9896" w:type="dxa"/>
-        <w:tblInd w:w="40" w:type="dxa"/>
+        <w:tblW w:w="9936" w:type="dxa"/>
         <w:tblCellMar>
           <w:left w:w="0" w:type="dxa"/>
           <w:right w:w="0" w:type="dxa"/>
@@ -788,7 +799,7 @@
         <w:tblLook w:val="0000" w:firstRow="0" w:lastRow="0" w:firstColumn="0" w:lastColumn="0" w:noHBand="0" w:noVBand="0"/>
       </w:tblPr>
       <w:tblGrid>
-        <w:gridCol w:w="9896"/>
+        <w:gridCol w:w="9936"/>
       </w:tblGrid>
       <w:tr>
         <w:trPr>
@@ -796,7 +807,7 @@
         </w:trPr>
         <w:tc>
           <w:tcPr>
-            <w:tcW w:w="9896" w:type="dxa"/>
+            <w:tcW w:w="9936" w:type="dxa"/>
           </w:tcPr>
           <w:sdt>
             <w:sdtPr>
@@ -819,74 +830,23 @@
               <w:p>
                 <w:pPr>
                   <w:pStyle w:val="Heading2"/>
+                  <w:numPr>
+                    <w:ilvl w:val="0"/>
+                    <w:numId w:val="4"/>
+                  </w:numPr>
                   <w:rPr>
                     <w:rFonts w:eastAsiaTheme="minorEastAsia" w:cstheme="minorBidi"/>
                     <w:b/>
                     <w:bCs/>
+                    <w:color w:val="0F0D29" w:themeColor="text1"/>
                     <w:szCs w:val="36"/>
                   </w:rPr>
                 </w:pPr>
                 <w:r>
                   <w:rPr>
-                    <w:rFonts w:eastAsiaTheme="minorEastAsia" w:cstheme="minorBidi"/>
                     <w:b/>
                     <w:bCs/>
-                    <w:szCs w:val="36"/>
-                  </w:rPr>
-                  <w:t>Data Analysis</w:t>
-                </w:r>
-              </w:p>
-              <w:p>
-                <w:pPr>
-                  <w:pStyle w:val="Heading2"/>
-                  <w:rPr>
-                    <w:rFonts w:eastAsiaTheme="minorEastAsia" w:cstheme="minorBidi"/>
-                    <w:b/>
-                    <w:bCs/>
-                    <w:sz w:val="28"/>
-                    <w:szCs w:val="22"/>
-                  </w:rPr>
-                </w:pPr>
-                <w:r>
-                  <w:rPr>
-                    <w:rFonts w:eastAsiaTheme="minorEastAsia" w:cstheme="minorBidi"/>
-                    <w:b/>
-                    <w:bCs/>
-                    <w:sz w:val="28"/>
-                    <w:szCs w:val="22"/>
-                  </w:rPr>
-                  <w:t>P</w:t>
-                </w:r>
-                <w:r>
-                  <w:rPr>
-                    <w:rFonts w:eastAsiaTheme="minorEastAsia" w:cstheme="minorBidi"/>
-                    <w:b/>
-                    <w:bCs/>
-                    <w:sz w:val="28"/>
-                    <w:szCs w:val="22"/>
-                  </w:rPr>
-                  <w:t>roject 1</w:t>
-                </w:r>
-                <w:r>
-                  <w:rPr>
-                    <w:rFonts w:eastAsiaTheme="minorEastAsia" w:cstheme="minorBidi"/>
-                    <w:b/>
-                    <w:bCs/>
-                    <w:sz w:val="28"/>
-                    <w:szCs w:val="22"/>
-                  </w:rPr>
-                  <w:t xml:space="preserve"> </w:t>
-                </w:r>
-              </w:p>
-              <w:p>
-                <w:pPr>
-                  <w:rPr>
-                    <w:bCs/>
-                  </w:rPr>
-                </w:pPr>
-                <w:r>
-                  <w:rPr>
-                    <w:bCs/>
+                    <w:color w:val="0F0D29" w:themeColor="text1"/>
                   </w:rPr>
                   <w:t>Introduction</w:t>
                 </w:r>
@@ -894,228 +854,175 @@
               <w:p>
                 <w:pPr>
                   <w:rPr>
+                    <w:b w:val="0"/>
                     <w:bCs/>
+                    <w:color w:val="0F0D29" w:themeColor="text1"/>
+                    <w:sz w:val="24"/>
+                    <w:szCs w:val="24"/>
+                  </w:rPr>
+                </w:pPr>
+                <w:r>
+                  <w:rPr>
+                    <w:b w:val="0"/>
+                    <w:bCs/>
+                    <w:color w:val="0F0D29" w:themeColor="text1"/>
+                    <w:sz w:val="24"/>
+                    <w:szCs w:val="24"/>
+                  </w:rPr>
+                  <w:t xml:space="preserve">This report aims to analyze </w:t>
+                </w:r>
+                <w:r>
+                  <w:rPr>
+                    <w:b w:val="0"/>
+                    <w:bCs/>
+                    <w:color w:val="0F0D29" w:themeColor="text1"/>
+                    <w:sz w:val="24"/>
+                    <w:szCs w:val="24"/>
+                  </w:rPr>
+                  <w:t xml:space="preserve">the trend of Victoria crimes by using 5 different excel data sets from Crime Statistics Agency, </w:t>
+                </w:r>
+                <w:r>
+                  <w:rPr>
+                    <w:b w:val="0"/>
+                    <w:bCs/>
+                    <w:color w:val="0F0D29" w:themeColor="text1"/>
+                    <w:sz w:val="24"/>
+                    <w:szCs w:val="24"/>
+                  </w:rPr>
+                  <w:t>including</w:t>
+                </w:r>
+                <w:r>
+                  <w:rPr>
+                    <w:b w:val="0"/>
+                    <w:bCs/>
+                    <w:color w:val="0F0D29" w:themeColor="text1"/>
+                    <w:sz w:val="24"/>
+                    <w:szCs w:val="24"/>
+                  </w:rPr>
+                  <w:t xml:space="preserve"> </w:t>
+                </w:r>
+                <w:r>
+                  <w:rPr>
+                    <w:b w:val="0"/>
+                    <w:bCs/>
+                    <w:color w:val="0F0D29" w:themeColor="text1"/>
+                    <w:sz w:val="24"/>
+                    <w:szCs w:val="24"/>
+                  </w:rPr>
+                  <w:t>the number of recorded offences, criminal incidents, alleged offender incidents, victim reports and family incidents. T</w:t>
+                </w:r>
+                <w:r>
+                  <w:rPr>
+                    <w:b w:val="0"/>
+                    <w:bCs/>
+                    <w:color w:val="0F0D29" w:themeColor="text1"/>
+                    <w:sz w:val="24"/>
+                    <w:szCs w:val="24"/>
+                  </w:rPr>
+                  <w:t xml:space="preserve">he data </w:t>
+                </w:r>
+                <w:r>
+                  <w:rPr>
+                    <w:b w:val="0"/>
+                    <w:bCs/>
+                    <w:color w:val="0F0D29" w:themeColor="text1"/>
+                    <w:sz w:val="24"/>
+                    <w:szCs w:val="24"/>
+                  </w:rPr>
+                  <w:t xml:space="preserve">we use </w:t>
+                </w:r>
+                <w:r>
+                  <w:rPr>
+                    <w:b w:val="0"/>
+                    <w:bCs/>
+                    <w:color w:val="0F0D29" w:themeColor="text1"/>
+                    <w:sz w:val="24"/>
+                    <w:szCs w:val="24"/>
+                  </w:rPr>
+                  <w:t>is cleaned by using advanced excel techniques including filters, sorting and pivot tables.</w:t>
+                </w:r>
+                <w:r>
+                  <w:rPr>
+                    <w:b w:val="0"/>
+                    <w:bCs/>
+                    <w:color w:val="0F0D29" w:themeColor="text1"/>
+                    <w:sz w:val="24"/>
+                    <w:szCs w:val="24"/>
+                  </w:rPr>
+                  <w:t xml:space="preserve"> In addition, </w:t>
+                </w:r>
+                <w:r>
+                  <w:rPr>
+                    <w:b w:val="0"/>
+                    <w:bCs/>
+                    <w:color w:val="0F0D29" w:themeColor="text1"/>
+                    <w:sz w:val="24"/>
+                    <w:szCs w:val="24"/>
+                  </w:rPr>
+                  <w:t>python and a number of python modules including matplotlib, scipy, numpy, sklearn and pandas</w:t>
+                </w:r>
+                <w:r>
+                  <w:rPr>
+                    <w:b w:val="0"/>
+                    <w:bCs/>
+                    <w:color w:val="0F0D29" w:themeColor="text1"/>
+                    <w:sz w:val="24"/>
+                    <w:szCs w:val="24"/>
+                  </w:rPr>
+                  <w:t xml:space="preserve"> are being used to </w:t>
+                </w:r>
+                <w:r>
+                  <w:rPr>
+                    <w:b w:val="0"/>
+                    <w:bCs/>
+                    <w:color w:val="0F0D29" w:themeColor="text1"/>
+                    <w:sz w:val="24"/>
+                    <w:szCs w:val="24"/>
+                  </w:rPr>
+                  <w:t>generate graphs to</w:t>
+                </w:r>
+                <w:r>
+                  <w:rPr>
+                    <w:b w:val="0"/>
+                    <w:bCs/>
+                    <w:color w:val="0F0D29" w:themeColor="text1"/>
+                    <w:sz w:val="24"/>
+                    <w:szCs w:val="24"/>
+                  </w:rPr>
+                  <w:t xml:space="preserve"> further support our findings.</w:t>
+                </w:r>
+              </w:p>
+              <w:p>
+                <w:pPr>
+                  <w:rPr>
+                    <w:b w:val="0"/>
+                    <w:bCs/>
+                    <w:color w:val="0F0D29" w:themeColor="text1"/>
+                    <w:sz w:val="24"/>
+                    <w:szCs w:val="24"/>
                   </w:rPr>
                 </w:pPr>
               </w:p>
               <w:p>
                 <w:pPr>
                   <w:rPr>
+                    <w:b w:val="0"/>
                     <w:bCs/>
+                    <w:color w:val="0F0D29" w:themeColor="text1"/>
+                    <w:sz w:val="24"/>
+                    <w:szCs w:val="24"/>
                   </w:rPr>
                 </w:pPr>
                 <w:r>
                   <w:rPr>
+                    <w:b w:val="0"/>
                     <w:bCs/>
+                    <w:color w:val="0F0D29" w:themeColor="text1"/>
+                    <w:sz w:val="24"/>
+                    <w:szCs w:val="24"/>
+                    <w:highlight w:val="yellow"/>
                   </w:rPr>
-                  <w:t>We came together as a</w:t>
-                </w:r>
-                <w:r>
-                  <w:rPr>
-                    <w:bCs/>
-                  </w:rPr>
-                  <w:t xml:space="preserve"> four member</w:t>
-                </w:r>
-                <w:r>
-                  <w:rPr>
-                    <w:bCs/>
-                  </w:rPr>
-                  <w:t xml:space="preserve"> team and used brainstorming to decide on our topic. </w:t>
-                </w:r>
-                <w:r>
-                  <w:rPr>
-                    <w:bCs/>
-                  </w:rPr>
-                  <w:t>S</w:t>
-                </w:r>
-                <w:r>
-                  <w:rPr>
-                    <w:bCs/>
-                  </w:rPr>
-                  <w:t>earch</w:t>
-                </w:r>
-                <w:r>
-                  <w:rPr>
-                    <w:bCs/>
-                  </w:rPr>
-                  <w:t>ing</w:t>
-                </w:r>
-                <w:r>
-                  <w:rPr>
-                    <w:bCs/>
-                  </w:rPr>
-                  <w:t xml:space="preserve"> for useful information </w:t>
-                </w:r>
-                <w:r>
-                  <w:rPr>
-                    <w:bCs/>
-                  </w:rPr>
-                  <w:t xml:space="preserve">on the web </w:t>
-                </w:r>
-                <w:r>
-                  <w:rPr>
-                    <w:bCs/>
-                  </w:rPr>
-                  <w:t>and finali</w:t>
-                </w:r>
-                <w:r>
-                  <w:rPr>
-                    <w:bCs/>
-                  </w:rPr>
-                  <w:t>sing</w:t>
-                </w:r>
-                <w:r>
-                  <w:rPr>
-                    <w:bCs/>
-                  </w:rPr>
-                  <w:t xml:space="preserve"> our initial questions:</w:t>
-                </w:r>
-              </w:p>
-              <w:p>
-                <w:pPr>
-                  <w:rPr>
-                    <w:bCs/>
-                  </w:rPr>
-                </w:pPr>
-              </w:p>
-              <w:p>
-                <w:pPr>
-                  <w:pStyle w:val="ListParagraph"/>
-                  <w:numPr>
-                    <w:ilvl w:val="0"/>
-                    <w:numId w:val="1"/>
-                  </w:numPr>
-                  <w:rPr>
-                    <w:rFonts w:eastAsiaTheme="minorEastAsia"/>
-                    <w:b/>
-                    <w:bCs/>
-                    <w:color w:val="082A75" w:themeColor="text2"/>
-                    <w:sz w:val="28"/>
-                    <w:lang w:val="en-US"/>
-                  </w:rPr>
-                </w:pPr>
-                <w:r>
-                  <w:rPr>
-                    <w:rFonts w:eastAsiaTheme="minorEastAsia"/>
-                    <w:b/>
-                    <w:bCs/>
-                    <w:color w:val="082A75" w:themeColor="text2"/>
-                    <w:sz w:val="28"/>
-                    <w:lang w:val="en-US"/>
-                  </w:rPr>
-                  <w:t>Compare offence by types – What is top offence types within last 10 years?</w:t>
-                </w:r>
-              </w:p>
-              <w:p>
-                <w:pPr>
-                  <w:pStyle w:val="ListParagraph"/>
-                  <w:numPr>
-                    <w:ilvl w:val="0"/>
-                    <w:numId w:val="1"/>
-                  </w:numPr>
-                  <w:rPr>
-                    <w:rFonts w:eastAsiaTheme="minorEastAsia"/>
-                    <w:b/>
-                    <w:bCs/>
-                    <w:color w:val="082A75" w:themeColor="text2"/>
-                    <w:sz w:val="28"/>
-                    <w:lang w:val="en-US"/>
-                  </w:rPr>
-                </w:pPr>
-                <w:r>
-                  <w:rPr>
-                    <w:rFonts w:eastAsiaTheme="minorEastAsia"/>
-                    <w:b/>
-                    <w:bCs/>
-                    <w:color w:val="082A75" w:themeColor="text2"/>
-                    <w:sz w:val="28"/>
-                    <w:lang w:val="en-US"/>
-                  </w:rPr>
-                  <w:t>What is the trend of crime types over months/years?</w:t>
-                </w:r>
-              </w:p>
-              <w:p>
-                <w:pPr>
-                  <w:pStyle w:val="ListParagraph"/>
-                  <w:numPr>
-                    <w:ilvl w:val="0"/>
-                    <w:numId w:val="1"/>
-                  </w:numPr>
-                  <w:rPr>
-                    <w:rFonts w:eastAsiaTheme="minorEastAsia"/>
-                    <w:b/>
-                    <w:bCs/>
-                    <w:color w:val="082A75" w:themeColor="text2"/>
-                    <w:sz w:val="28"/>
-                    <w:lang w:val="en-US"/>
-                  </w:rPr>
-                </w:pPr>
-                <w:r>
-                  <w:rPr>
-                    <w:rFonts w:eastAsiaTheme="minorEastAsia"/>
-                    <w:b/>
-                    <w:bCs/>
-                    <w:color w:val="082A75" w:themeColor="text2"/>
-                    <w:sz w:val="28"/>
-                    <w:lang w:val="en-US"/>
-                  </w:rPr>
-                  <w:t>Top crime types by regions, what is the concentration of crime per regions?</w:t>
-                </w:r>
-              </w:p>
-              <w:p>
-                <w:pPr>
-                  <w:pStyle w:val="ListParagraph"/>
-                  <w:numPr>
-                    <w:ilvl w:val="0"/>
-                    <w:numId w:val="1"/>
-                  </w:numPr>
-                  <w:rPr>
-                    <w:rFonts w:eastAsiaTheme="minorEastAsia"/>
-                    <w:b/>
-                    <w:bCs/>
-                    <w:color w:val="082A75" w:themeColor="text2"/>
-                    <w:sz w:val="28"/>
-                    <w:lang w:val="en-US"/>
-                  </w:rPr>
-                </w:pPr>
-                <w:r>
-                  <w:rPr>
-                    <w:rFonts w:eastAsiaTheme="minorEastAsia"/>
-                    <w:b/>
-                    <w:bCs/>
-                    <w:color w:val="082A75" w:themeColor="text2"/>
-                    <w:sz w:val="28"/>
-                    <w:lang w:val="en-US"/>
-                  </w:rPr>
-                  <w:t>What is the correlation between number of police station and number of crimes/offence status?</w:t>
-                </w:r>
-              </w:p>
-              <w:p>
-                <w:pPr>
-                  <w:pStyle w:val="ListParagraph"/>
-                  <w:numPr>
-                    <w:ilvl w:val="0"/>
-                    <w:numId w:val="1"/>
-                  </w:numPr>
-                  <w:rPr>
-                    <w:rFonts w:eastAsiaTheme="minorEastAsia"/>
-                    <w:b/>
-                    <w:bCs/>
-                    <w:color w:val="082A75" w:themeColor="text2"/>
-                    <w:sz w:val="28"/>
-                    <w:lang w:val="en-US"/>
-                  </w:rPr>
-                </w:pPr>
-                <w:r>
-                  <w:rPr>
-                    <w:rFonts w:eastAsiaTheme="minorEastAsia"/>
-                    <w:b/>
-                    <w:bCs/>
-                    <w:color w:val="082A75" w:themeColor="text2"/>
-                    <w:sz w:val="28"/>
-                    <w:lang w:val="en-US"/>
-                  </w:rPr>
-                  <w:t>What is the trend for number of police station built over time, by regions</w:t>
+                  <w:t>Our main focuses are types of offences, number of offences in different police regions</w:t>
                 </w:r>
               </w:p>
               <w:p>
@@ -1129,713 +1036,511 @@
           </w:sdt>
           <w:p>
             <w:pPr>
-              <w:rPr>
-                <w:bCs/>
-              </w:rPr>
-            </w:pPr>
-            <w:r>
-              <w:rPr>
-                <w:bCs/>
-              </w:rPr>
-              <w:t>LATEST CRIME ANALYSIS</w:t>
-            </w:r>
-          </w:p>
-          <w:p>
-            <w:pPr>
-              <w:rPr>
-                <w:bCs/>
-              </w:rPr>
-            </w:pPr>
-            <w:r>
-              <w:rPr>
-                <w:bCs/>
-              </w:rPr>
-              <w:t xml:space="preserve">Data has been obtained from </w:t>
-            </w:r>
-            <w:r>
-              <w:rPr>
-                <w:bCs/>
-              </w:rPr>
-              <w:t>publicly available data.</w:t>
-            </w:r>
-          </w:p>
-          <w:p>
-            <w:pPr>
-              <w:rPr>
-                <w:bCs/>
-              </w:rPr>
-            </w:pPr>
-            <w:r>
-              <w:rPr>
-                <w:bCs/>
-              </w:rPr>
-              <w:t>Website: crimestatistics.vic.gov.au.</w:t>
-            </w:r>
-          </w:p>
-          <w:p>
-            <w:pPr>
-              <w:rPr>
-                <w:bCs/>
-              </w:rPr>
-            </w:pPr>
-            <w:r>
-              <w:rPr>
-                <w:bCs/>
-              </w:rPr>
-              <w:t>Files</w:t>
-            </w:r>
-            <w:r>
-              <w:rPr>
-                <w:bCs/>
-              </w:rPr>
-              <w:t>:</w:t>
-            </w:r>
-          </w:p>
-          <w:p>
-            <w:pPr>
-              <w:rPr>
-                <w:bCs/>
-              </w:rPr>
-            </w:pPr>
-            <w:r>
-              <w:rPr>
-                <w:bCs/>
-              </w:rPr>
-              <w:t>Data_Tables_LGA_Criminal_Incidents_Year_Ending_September_2021</w:t>
-            </w:r>
-          </w:p>
-          <w:p>
-            <w:pPr>
-              <w:rPr>
-                <w:bCs/>
-              </w:rPr>
-            </w:pPr>
-            <w:r>
-              <w:rPr>
-                <w:bCs/>
-              </w:rPr>
-              <w:t>Data_Tables_Alleged_Offender_Incidents_Visualisation_Year_Ending_September_2021</w:t>
-            </w:r>
-          </w:p>
-          <w:p>
-            <w:pPr>
-              <w:pStyle w:val="Content"/>
-              <w:rPr>
+              <w:pStyle w:val="ListParagraph"/>
+              <w:numPr>
+                <w:ilvl w:val="0"/>
+                <w:numId w:val="4"/>
+              </w:numPr>
+              <w:rPr>
+                <w:rFonts w:eastAsiaTheme="majorEastAsia" w:cstheme="majorBidi"/>
                 <w:b/>
                 <w:bCs/>
-              </w:rPr>
-            </w:pPr>
-            <w:r>
-              <w:rPr>
+                <w:sz w:val="36"/>
+                <w:szCs w:val="26"/>
+              </w:rPr>
+            </w:pPr>
+            <w:r>
+              <w:rPr>
+                <w:rFonts w:eastAsiaTheme="majorEastAsia" w:cstheme="majorBidi"/>
                 <w:b/>
                 <w:bCs/>
-              </w:rPr>
-              <w:t>We have ensured that the data is cleaned and ready to use by using advanced excel techniques including filters</w:t>
-            </w:r>
-            <w:r>
-              <w:rPr>
+                <w:sz w:val="36"/>
+                <w:szCs w:val="26"/>
+              </w:rPr>
+              <w:t xml:space="preserve">Key </w:t>
+            </w:r>
+            <w:r>
+              <w:rPr>
+                <w:rFonts w:eastAsiaTheme="majorEastAsia" w:cstheme="majorBidi"/>
                 <w:b/>
                 <w:bCs/>
-              </w:rPr>
-              <w:t>, sorting</w:t>
-            </w:r>
-            <w:r>
-              <w:rPr>
+                <w:sz w:val="36"/>
+                <w:szCs w:val="26"/>
+              </w:rPr>
+              <w:t>Definitions</w:t>
+            </w:r>
+          </w:p>
+          <w:p>
+            <w:pPr>
+              <w:pStyle w:val="ListParagraph"/>
+              <w:ind w:left="360"/>
+              <w:rPr>
+                <w:rFonts w:eastAsiaTheme="majorEastAsia" w:cstheme="majorBidi"/>
                 <w:b/>
                 <w:bCs/>
-              </w:rPr>
-              <w:t xml:space="preserve"> and pivot tables.</w:t>
-            </w:r>
-          </w:p>
-          <w:p>
-            <w:pPr>
-              <w:rPr>
-                <w:bCs/>
-              </w:rPr>
-            </w:pPr>
-          </w:p>
-          <w:p>
-            <w:pPr>
-              <w:pStyle w:val="Content"/>
-              <w:rPr>
+                <w:sz w:val="36"/>
+                <w:szCs w:val="26"/>
+              </w:rPr>
+            </w:pPr>
+          </w:p>
+          <w:p>
+            <w:pPr>
+              <w:rPr>
+                <w:bCs/>
+                <w:color w:val="0F0D29" w:themeColor="text1"/>
+              </w:rPr>
+            </w:pPr>
+            <w:r>
+              <w:rPr>
+                <w:bCs/>
+                <w:color w:val="0F0D29" w:themeColor="text1"/>
+              </w:rPr>
+              <w:t xml:space="preserve">2.1 </w:t>
+            </w:r>
+            <w:r>
+              <w:rPr>
+                <w:bCs/>
+                <w:color w:val="0F0D29" w:themeColor="text1"/>
+              </w:rPr>
+              <w:t>Criminal Incidents</w:t>
+            </w:r>
+          </w:p>
+          <w:p>
+            <w:pPr>
+              <w:rPr>
+                <w:bCs/>
+                <w:color w:val="0F0D29" w:themeColor="text1"/>
+              </w:rPr>
+            </w:pPr>
+          </w:p>
+          <w:p>
+            <w:pPr>
+              <w:rPr>
+                <w:b w:val="0"/>
+                <w:bCs/>
+                <w:color w:val="0F0D29" w:themeColor="text1"/>
+                <w:sz w:val="24"/>
+                <w:szCs w:val="24"/>
+              </w:rPr>
+            </w:pPr>
+            <w:r>
+              <w:rPr>
+                <w:b w:val="0"/>
+                <w:bCs/>
+                <w:color w:val="0F0D29" w:themeColor="text1"/>
+                <w:sz w:val="24"/>
+                <w:szCs w:val="24"/>
+              </w:rPr>
+              <w:t xml:space="preserve">A recorded criminal incident is a criminal event that may include one or more offences, alleged offenders and/or victims, and that is recorded on a single date and at one location. </w:t>
+            </w:r>
+          </w:p>
+          <w:p>
+            <w:pPr>
+              <w:rPr>
+                <w:b w:val="0"/>
+                <w:bCs/>
+                <w:color w:val="0F0D29" w:themeColor="text1"/>
+                <w:sz w:val="24"/>
+                <w:szCs w:val="24"/>
+              </w:rPr>
+            </w:pPr>
+          </w:p>
+          <w:p>
+            <w:pPr>
+              <w:rPr>
+                <w:b w:val="0"/>
+                <w:bCs/>
+                <w:color w:val="0F0D29" w:themeColor="text1"/>
+                <w:sz w:val="24"/>
+                <w:szCs w:val="24"/>
+              </w:rPr>
+            </w:pPr>
+            <w:r>
+              <w:rPr>
+                <w:b w:val="0"/>
+                <w:bCs/>
+                <w:color w:val="0F0D29" w:themeColor="text1"/>
+                <w:sz w:val="24"/>
+                <w:szCs w:val="24"/>
+              </w:rPr>
+              <w:t>The criminal incident count is designed to represent the broad event that occurs as a more representative measure of instances of crime, rather than using the bulk number of offences that Victoria Police members record within one incident.</w:t>
+            </w:r>
+            <w:r>
+              <w:rPr>
+                <w:b w:val="0"/>
+                <w:bCs/>
+                <w:color w:val="0F0D29" w:themeColor="text1"/>
+                <w:sz w:val="24"/>
+                <w:szCs w:val="24"/>
+              </w:rPr>
+              <w:t xml:space="preserve"> </w:t>
+            </w:r>
+            <w:r>
+              <w:rPr>
+                <w:b w:val="0"/>
+                <w:bCs/>
+                <w:color w:val="0F0D29" w:themeColor="text1"/>
+                <w:sz w:val="24"/>
+                <w:szCs w:val="24"/>
+              </w:rPr>
+              <w:t>Consequently, there's could be many offences in one criminal incident.</w:t>
+            </w:r>
+          </w:p>
+          <w:p>
+            <w:pPr>
+              <w:rPr>
+                <w:bCs/>
+              </w:rPr>
+            </w:pPr>
+          </w:p>
+          <w:p>
+            <w:pPr>
+              <w:rPr>
+                <w:bCs/>
+                <w:color w:val="0F0D29" w:themeColor="text1"/>
+              </w:rPr>
+            </w:pPr>
+            <w:r>
+              <w:rPr>
+                <w:bCs/>
+                <w:color w:val="0F0D29" w:themeColor="text1"/>
+              </w:rPr>
+              <w:t>2.2 Police Region</w:t>
+            </w:r>
+          </w:p>
+          <w:p>
+            <w:pPr>
+              <w:rPr>
+                <w:bCs/>
+                <w:color w:val="0F0D29" w:themeColor="text1"/>
+              </w:rPr>
+            </w:pPr>
+          </w:p>
+          <w:p>
+            <w:pPr>
+              <w:rPr>
+                <w:b w:val="0"/>
+                <w:bCs/>
+                <w:color w:val="0F0D29" w:themeColor="text1"/>
+                <w:sz w:val="24"/>
+                <w:szCs w:val="24"/>
+              </w:rPr>
+            </w:pPr>
+            <w:r>
+              <w:rPr>
+                <w:b w:val="0"/>
+                <w:bCs/>
+                <w:color w:val="0F0D29" w:themeColor="text1"/>
+                <w:sz w:val="24"/>
+                <w:szCs w:val="24"/>
+              </w:rPr>
+              <w:t>Local government areas (LGAs) in Victoria, a</w:t>
+            </w:r>
+            <w:r>
+              <w:rPr>
+                <w:b w:val="0"/>
+                <w:bCs/>
+                <w:color w:val="0F0D29" w:themeColor="text1"/>
+                <w:sz w:val="24"/>
+                <w:szCs w:val="24"/>
+              </w:rPr>
+              <w:t>re sorted into five wider police</w:t>
+            </w:r>
+            <w:r>
+              <w:rPr>
+                <w:b w:val="0"/>
+                <w:bCs/>
+                <w:color w:val="0F0D29" w:themeColor="text1"/>
+                <w:sz w:val="24"/>
+                <w:szCs w:val="24"/>
+              </w:rPr>
+              <w:t xml:space="preserve"> regions.  LGA’s are also referred to as municipalities, the 79 Victorian LGAs are classified as cities (34), shires (38), rural cities (6) and boroughs (1). In general, an urban or suburban LGA is called a city and is governed by a City Council, while a rural LGA covering a larger rural area is usually called a shire and is governed by a Shire Council. </w:t>
+            </w:r>
+          </w:p>
+          <w:p>
+            <w:pPr>
+              <w:rPr>
+                <w:b w:val="0"/>
+                <w:bCs/>
+                <w:color w:val="0F0D29" w:themeColor="text1"/>
+                <w:sz w:val="24"/>
+                <w:szCs w:val="24"/>
+              </w:rPr>
+            </w:pPr>
+            <w:r>
+              <w:rPr>
+                <w:b w:val="0"/>
+                <w:bCs/>
+                <w:color w:val="0F0D29" w:themeColor="text1"/>
+                <w:sz w:val="24"/>
+                <w:szCs w:val="24"/>
+              </w:rPr>
+              <w:t xml:space="preserve">Local councils have the same administrative functions and similar political structures, regardless of their classification. </w:t>
+            </w:r>
+          </w:p>
+          <w:p>
+            <w:pPr>
+              <w:rPr>
+                <w:b w:val="0"/>
+                <w:bCs/>
+                <w:color w:val="0F0D29" w:themeColor="text1"/>
+                <w:sz w:val="24"/>
+                <w:szCs w:val="24"/>
+              </w:rPr>
+            </w:pPr>
+          </w:p>
+          <w:p>
+            <w:pPr>
+              <w:rPr>
+                <w:b w:val="0"/>
+                <w:bCs/>
+                <w:color w:val="0F0D29" w:themeColor="text1"/>
+                <w:sz w:val="24"/>
+                <w:szCs w:val="24"/>
+              </w:rPr>
+            </w:pPr>
+            <w:r>
+              <w:rPr>
+                <w:b w:val="0"/>
+                <w:bCs/>
+                <w:color w:val="0F0D29" w:themeColor="text1"/>
+                <w:sz w:val="24"/>
+                <w:szCs w:val="24"/>
+              </w:rPr>
+              <w:t>The</w:t>
+            </w:r>
+            <w:r>
+              <w:rPr>
+                <w:b w:val="0"/>
+                <w:bCs/>
+                <w:color w:val="0F0D29" w:themeColor="text1"/>
+                <w:sz w:val="24"/>
+                <w:szCs w:val="24"/>
+              </w:rPr>
+              <w:t xml:space="preserve"> sorting of LGAs into five wider </w:t>
+            </w:r>
+            <w:r>
+              <w:rPr>
+                <w:b w:val="0"/>
+                <w:bCs/>
+                <w:color w:val="0F0D29" w:themeColor="text1"/>
+                <w:sz w:val="24"/>
+                <w:szCs w:val="24"/>
+              </w:rPr>
+              <w:t xml:space="preserve">police </w:t>
+            </w:r>
+            <w:r>
+              <w:rPr>
+                <w:b w:val="0"/>
+                <w:bCs/>
+                <w:color w:val="0F0D29" w:themeColor="text1"/>
+                <w:sz w:val="24"/>
+                <w:szCs w:val="24"/>
+              </w:rPr>
+              <w:t>regions</w:t>
+            </w:r>
+            <w:r>
+              <w:rPr>
+                <w:b w:val="0"/>
+                <w:bCs/>
+                <w:color w:val="0F0D29" w:themeColor="text1"/>
+                <w:sz w:val="24"/>
+                <w:szCs w:val="24"/>
+              </w:rPr>
+              <w:t xml:space="preserve"> we used </w:t>
+            </w:r>
+            <w:r>
+              <w:rPr>
+                <w:b w:val="0"/>
+                <w:bCs/>
+                <w:color w:val="0F0D29" w:themeColor="text1"/>
+                <w:sz w:val="24"/>
+                <w:szCs w:val="24"/>
+              </w:rPr>
+              <w:t xml:space="preserve">for </w:t>
+            </w:r>
+            <w:r>
+              <w:rPr>
+                <w:b w:val="0"/>
+                <w:bCs/>
+                <w:color w:val="0F0D29" w:themeColor="text1"/>
+                <w:sz w:val="24"/>
+                <w:szCs w:val="24"/>
+              </w:rPr>
+              <w:t>our project</w:t>
+            </w:r>
+            <w:r>
+              <w:rPr>
+                <w:b w:val="0"/>
+                <w:bCs/>
+                <w:color w:val="0F0D29" w:themeColor="text1"/>
+                <w:sz w:val="24"/>
+                <w:szCs w:val="24"/>
+              </w:rPr>
+              <w:t xml:space="preserve"> has no legal or administrative significance.</w:t>
+            </w:r>
+          </w:p>
+          <w:p>
+            <w:pPr>
+              <w:rPr>
+                <w:bCs/>
+                <w:color w:val="0F0D29" w:themeColor="text1"/>
+              </w:rPr>
+            </w:pPr>
+          </w:p>
+          <w:p>
+            <w:pPr>
+              <w:pStyle w:val="ListParagraph"/>
+              <w:numPr>
+                <w:ilvl w:val="0"/>
+                <w:numId w:val="4"/>
+              </w:numPr>
+              <w:rPr>
+                <w:rFonts w:eastAsiaTheme="majorEastAsia" w:cstheme="majorBidi"/>
                 <w:b/>
                 <w:bCs/>
-              </w:rPr>
-            </w:pPr>
-            <w:r>
-              <w:rPr>
+                <w:sz w:val="36"/>
+                <w:szCs w:val="26"/>
+              </w:rPr>
+            </w:pPr>
+            <w:r>
+              <w:rPr>
+                <w:rFonts w:eastAsiaTheme="majorEastAsia" w:cstheme="majorBidi"/>
                 <w:b/>
                 <w:bCs/>
-              </w:rPr>
-              <w:t xml:space="preserve">We have </w:t>
-            </w:r>
-            <w:r>
-              <w:rPr>
+                <w:sz w:val="36"/>
+                <w:szCs w:val="26"/>
+              </w:rPr>
+              <w:lastRenderedPageBreak/>
+              <w:t>Types</w:t>
+            </w:r>
+            <w:r>
+              <w:rPr>
+                <w:rFonts w:eastAsiaTheme="majorEastAsia" w:cstheme="majorBidi"/>
                 <w:b/>
                 <w:bCs/>
-              </w:rPr>
-              <w:t xml:space="preserve">extracted the excel tables into </w:t>
-            </w:r>
-            <w:r>
-              <w:rPr>
-                <w:b/>
-                <w:bCs/>
-              </w:rPr>
-              <w:t xml:space="preserve">Jupyter Notebook </w:t>
-            </w:r>
-            <w:r>
-              <w:rPr>
-                <w:b/>
-                <w:bCs/>
-              </w:rPr>
-              <w:t>and analysed this data using python and a number of</w:t>
-            </w:r>
-            <w:r>
-              <w:rPr>
-                <w:b/>
-                <w:bCs/>
-              </w:rPr>
-              <w:t xml:space="preserve"> python</w:t>
-            </w:r>
-            <w:r>
-              <w:rPr>
-                <w:b/>
-                <w:bCs/>
-              </w:rPr>
-              <w:t xml:space="preserve"> modules including matplotlib</w:t>
-            </w:r>
-            <w:r>
-              <w:rPr>
-                <w:b/>
-                <w:bCs/>
-              </w:rPr>
-              <w:t xml:space="preserve">, scipy, numpy, sklearn </w:t>
-            </w:r>
-            <w:r>
-              <w:rPr>
-                <w:b/>
-                <w:bCs/>
-              </w:rPr>
-              <w:t>and pandas.</w:t>
-            </w:r>
-          </w:p>
-          <w:p>
-            <w:pPr>
-              <w:rPr>
-                <w:bCs/>
-              </w:rPr>
-            </w:pPr>
-          </w:p>
-          <w:p>
-            <w:pPr>
-              <w:rPr>
-                <w:bCs/>
-              </w:rPr>
-            </w:pPr>
-            <w:r>
-              <w:rPr>
-                <w:bCs/>
-              </w:rPr>
-              <w:t>We have saved our work into GitHub in the repository Project-1. Utilising branches we have completed our work individually and then merged these branches into our main repository.</w:t>
-            </w:r>
-          </w:p>
-          <w:p>
-            <w:pPr>
-              <w:rPr>
-                <w:bCs/>
-              </w:rPr>
-            </w:pPr>
-          </w:p>
-          <w:p>
-            <w:pPr>
-              <w:rPr>
-                <w:bCs/>
-              </w:rPr>
-            </w:pPr>
-          </w:p>
-          <w:p>
-            <w:pPr>
-              <w:rPr>
-                <w:bCs/>
-              </w:rPr>
-            </w:pPr>
-          </w:p>
-          <w:p>
-            <w:pPr>
-              <w:rPr>
-                <w:bCs/>
                 <w:sz w:val="36"/>
-                <w:szCs w:val="36"/>
-              </w:rPr>
-            </w:pPr>
-            <w:r>
-              <w:rPr>
-                <w:bCs/>
-                <w:sz w:val="36"/>
-                <w:szCs w:val="36"/>
-              </w:rPr>
-              <w:t>K</w:t>
-            </w:r>
-            <w:r>
-              <w:rPr>
-                <w:bCs/>
-                <w:sz w:val="36"/>
-                <w:szCs w:val="36"/>
-              </w:rPr>
-              <w:t>ey Definitions:</w:t>
-            </w:r>
-          </w:p>
-          <w:p>
-            <w:pPr>
-              <w:rPr>
-                <w:bCs/>
-              </w:rPr>
-            </w:pPr>
-          </w:p>
-          <w:p>
-            <w:pPr>
-              <w:rPr>
-                <w:bCs/>
-              </w:rPr>
-            </w:pPr>
-          </w:p>
-          <w:p>
-            <w:pPr>
-              <w:rPr>
-                <w:bCs/>
-              </w:rPr>
-            </w:pPr>
-            <w:r>
-              <w:rPr>
-                <w:bCs/>
-              </w:rPr>
-              <w:t>WHAT IS A CRIMINAL INCIDENT?</w:t>
-            </w:r>
-          </w:p>
-          <w:p>
-            <w:pPr>
-              <w:rPr>
-                <w:bCs/>
-              </w:rPr>
-            </w:pPr>
-            <w:r>
-              <w:rPr>
-                <w:bCs/>
-              </w:rPr>
-              <w:t xml:space="preserve">A recorded criminal incident is a criminal event that may include one or more offences, alleged offenders and/or victims, and that is recorded on a single date and at one location. </w:t>
-            </w:r>
-          </w:p>
-          <w:p>
-            <w:pPr>
-              <w:rPr>
-                <w:bCs/>
-              </w:rPr>
-            </w:pPr>
-            <w:r>
-              <w:rPr>
-                <w:bCs/>
-              </w:rPr>
-              <w:t>The criminal incident count is designed to represent the broad event that occurs as a more representative measure of instances of crime, rather than using the bulk number of offences that Victoria Police members record within one incident.</w:t>
-            </w:r>
-          </w:p>
-          <w:p>
-            <w:pPr>
-              <w:rPr>
-                <w:bCs/>
-              </w:rPr>
-            </w:pPr>
-            <w:r>
-              <w:rPr>
-                <w:bCs/>
-              </w:rPr>
-              <w:t>Consequently, there's could be many offences in one criminal incident.</w:t>
-            </w:r>
-          </w:p>
-          <w:p>
-            <w:pPr>
-              <w:rPr>
-                <w:bCs/>
-              </w:rPr>
-            </w:pPr>
-          </w:p>
-          <w:p>
-            <w:pPr>
-              <w:rPr>
-                <w:bCs/>
-              </w:rPr>
-            </w:pPr>
-          </w:p>
-          <w:p>
-            <w:pPr>
-              <w:rPr>
-                <w:bCs/>
-              </w:rPr>
-            </w:pPr>
-            <w:r>
-              <w:rPr>
-                <w:bCs/>
-              </w:rPr>
-              <w:t>WHAT IS A POLICE REGION?</w:t>
-            </w:r>
-          </w:p>
-          <w:p>
-            <w:pPr>
-              <w:rPr>
-                <w:bCs/>
-              </w:rPr>
-            </w:pPr>
-            <w:r>
-              <w:rPr>
-                <w:bCs/>
-              </w:rPr>
-              <w:t xml:space="preserve">Local government areas (LGAs) in Victoria, are sorted into five wider POLICE regions.  </w:t>
-            </w:r>
-          </w:p>
-          <w:p>
-            <w:pPr>
-              <w:rPr>
-                <w:bCs/>
-              </w:rPr>
-            </w:pPr>
-            <w:r>
-              <w:rPr>
-                <w:bCs/>
-              </w:rPr>
-              <w:t xml:space="preserve">LGA’s are also referred to as municipalities, the 79 Victorian LGAs are classified as cities (34), shires (38), rural cities (6) and boroughs (1). In general, an urban or suburban LGA is called a city and is governed by a City Council, while a rural LGA covering a larger rural area is usually called a shire and is governed by a Shire Council. </w:t>
-            </w:r>
-          </w:p>
-          <w:p>
-            <w:pPr>
-              <w:rPr>
-                <w:bCs/>
-              </w:rPr>
-            </w:pPr>
-            <w:r>
-              <w:rPr>
-                <w:bCs/>
-              </w:rPr>
-              <w:t xml:space="preserve">Local councils have the same administrative functions and similar political structures, regardless of their classification. </w:t>
-            </w:r>
-          </w:p>
-          <w:p>
-            <w:pPr>
-              <w:rPr>
-                <w:bCs/>
-              </w:rPr>
-            </w:pPr>
-            <w:r>
-              <w:rPr>
-                <w:bCs/>
-              </w:rPr>
-              <w:t>In the following slides, the sorting of LGAs into five wider POLICE regions is for presentation purposes and has no legal or administrative significance.</w:t>
-            </w:r>
-          </w:p>
-          <w:p>
-            <w:pPr>
-              <w:rPr>
-                <w:bCs/>
-              </w:rPr>
-            </w:pPr>
-          </w:p>
-          <w:p>
-            <w:pPr>
-              <w:rPr>
-                <w:bCs/>
-              </w:rPr>
-            </w:pPr>
-          </w:p>
-          <w:p>
-            <w:pPr>
-              <w:rPr>
-                <w:bCs/>
-              </w:rPr>
-            </w:pPr>
-          </w:p>
-          <w:p>
-            <w:pPr>
-              <w:rPr>
-                <w:bCs/>
-              </w:rPr>
-            </w:pPr>
-          </w:p>
-          <w:p>
-            <w:pPr>
-              <w:rPr>
-                <w:bCs/>
-              </w:rPr>
-            </w:pPr>
-          </w:p>
-          <w:p>
-            <w:pPr>
-              <w:rPr>
-                <w:bCs/>
-              </w:rPr>
-            </w:pPr>
-          </w:p>
-          <w:p>
-            <w:pPr>
-              <w:rPr>
-                <w:bCs/>
-                <w:sz w:val="56"/>
-                <w:szCs w:val="56"/>
-              </w:rPr>
-            </w:pPr>
-          </w:p>
-          <w:p>
-            <w:pPr>
-              <w:rPr>
-                <w:bCs/>
-                <w:sz w:val="72"/>
-                <w:szCs w:val="72"/>
-              </w:rPr>
-            </w:pPr>
-            <w:r>
-              <w:rPr>
-                <w:bCs/>
-                <w:sz w:val="72"/>
-                <w:szCs w:val="72"/>
-              </w:rPr>
-              <w:t>TYPES OF OFFENCES:</w:t>
-            </w:r>
-          </w:p>
-          <w:p>
-            <w:pPr>
-              <w:rPr>
-                <w:bCs/>
-              </w:rPr>
-            </w:pPr>
-          </w:p>
-          <w:p>
-            <w:pPr>
-              <w:rPr>
-                <w:bCs/>
-                <w:sz w:val="40"/>
-                <w:szCs w:val="40"/>
-              </w:rPr>
-            </w:pPr>
-            <w:r>
-              <w:rPr>
-                <w:bCs/>
-                <w:sz w:val="40"/>
-                <w:szCs w:val="40"/>
-              </w:rPr>
-              <w:t>Key Findings:</w:t>
-            </w:r>
-          </w:p>
-          <w:p>
-            <w:pPr>
-              <w:rPr>
-                <w:bCs/>
-              </w:rPr>
-            </w:pPr>
-          </w:p>
-          <w:p>
-            <w:pPr>
-              <w:rPr>
-                <w:i/>
-                <w:sz w:val="36"/>
-                <w:lang w:val="en-AU"/>
-              </w:rPr>
-            </w:pPr>
-            <w:r>
-              <w:rPr>
-                <w:i/>
-                <w:sz w:val="36"/>
-                <w:lang w:val="en-AU"/>
+                <w:szCs w:val="26"/>
+              </w:rPr>
+              <w:t xml:space="preserve"> of Offences</w:t>
+            </w:r>
+          </w:p>
+          <w:p>
+            <w:pPr>
+              <w:rPr>
+                <w:b w:val="0"/>
+                <w:bCs/>
+                <w:color w:val="0F0D29" w:themeColor="text1"/>
+                <w:sz w:val="24"/>
+                <w:szCs w:val="24"/>
+              </w:rPr>
+            </w:pPr>
+          </w:p>
+          <w:p>
+            <w:pPr>
+              <w:rPr>
+                <w:b w:val="0"/>
+                <w:bCs/>
+                <w:color w:val="0F0D29" w:themeColor="text1"/>
+                <w:sz w:val="24"/>
+                <w:szCs w:val="24"/>
+              </w:rPr>
+            </w:pPr>
+            <w:r>
+              <w:rPr>
+                <w:b w:val="0"/>
+                <w:bCs/>
+                <w:color w:val="0F0D29" w:themeColor="text1"/>
+                <w:sz w:val="24"/>
+                <w:szCs w:val="24"/>
               </w:rPr>
               <w:t>We have found that of the incidents recorded in Victoria the most common incidents relate to Property and deception offences.</w:t>
             </w:r>
-          </w:p>
-          <w:p>
-            <w:pPr>
-              <w:rPr>
-                <w:i/>
-                <w:sz w:val="36"/>
-                <w:lang w:val="en-AU"/>
-              </w:rPr>
-            </w:pPr>
-          </w:p>
-          <w:p>
-            <w:pPr>
-              <w:rPr>
-                <w:i/>
-                <w:sz w:val="36"/>
-                <w:lang w:val="en-AU"/>
-              </w:rPr>
-            </w:pPr>
-            <w:r>
-              <w:rPr>
-                <w:i/>
-                <w:sz w:val="36"/>
-                <w:lang w:val="en-AU"/>
-              </w:rPr>
-              <w:t>The number of incidents has remained fairly stable in the last 10 years except for a peak in 2016 and a significant drop in 2020. The peak in 2016 relates to Theft crimes. Covid 19 lockdowns resulted in a drop of crime in 2020.</w:t>
-            </w:r>
-          </w:p>
-          <w:p>
-            <w:pPr>
-              <w:rPr>
-                <w:i/>
-                <w:sz w:val="36"/>
-                <w:lang w:val="en-AU"/>
-              </w:rPr>
-            </w:pPr>
-          </w:p>
-          <w:p>
-            <w:pPr>
-              <w:rPr>
-                <w:i/>
-                <w:sz w:val="36"/>
-                <w:lang w:val="en-AU"/>
-              </w:rPr>
-            </w:pPr>
-            <w:r>
-              <w:rPr>
-                <w:i/>
-                <w:sz w:val="36"/>
-                <w:lang w:val="en-AU"/>
-              </w:rPr>
-              <w:t xml:space="preserve">An analysis of the breakdown of </w:t>
-            </w:r>
-            <w:r>
-              <w:rPr>
-                <w:i/>
-                <w:sz w:val="36"/>
-                <w:lang w:val="en-AU"/>
-              </w:rPr>
-              <w:t>“</w:t>
-            </w:r>
-            <w:r>
-              <w:rPr>
-                <w:i/>
-                <w:sz w:val="36"/>
-                <w:lang w:val="en-AU"/>
-              </w:rPr>
-              <w:t>Property and deception offences</w:t>
-            </w:r>
-            <w:r>
-              <w:rPr>
-                <w:i/>
-                <w:sz w:val="36"/>
-                <w:lang w:val="en-AU"/>
-              </w:rPr>
-              <w:t>”</w:t>
-            </w:r>
-            <w:r>
-              <w:rPr>
-                <w:i/>
-                <w:sz w:val="36"/>
-                <w:lang w:val="en-AU"/>
-              </w:rPr>
-              <w:t xml:space="preserve"> over the 10 years has revealed that the crimes in this category are mostly “Theft” related crimes.</w:t>
-            </w:r>
-            <w:r>
-              <w:rPr>
-                <w:i/>
-                <w:sz w:val="36"/>
-                <w:lang w:val="en-AU"/>
-              </w:rPr>
-              <w:t xml:space="preserve"> The most significant of these crimes relate to stealing from a motor vehicle (37%). </w:t>
-            </w:r>
-          </w:p>
-          <w:p>
-            <w:pPr>
-              <w:rPr>
-                <w:i/>
-                <w:sz w:val="36"/>
-                <w:lang w:val="en-AU"/>
-              </w:rPr>
-            </w:pPr>
-          </w:p>
-          <w:p>
-            <w:pPr>
-              <w:rPr>
-                <w:i/>
-                <w:sz w:val="36"/>
-                <w:lang w:val="en-AU"/>
-              </w:rPr>
-            </w:pPr>
-            <w:r>
-              <w:rPr>
-                <w:i/>
-                <w:sz w:val="36"/>
-                <w:lang w:val="en-AU"/>
-              </w:rPr>
-              <w:t>Other crimes that follow in number are “Burglary or break and enter” and “Deception crimes” .</w:t>
-            </w:r>
-          </w:p>
-          <w:p>
-            <w:pPr>
-              <w:rPr>
-                <w:i/>
-                <w:sz w:val="36"/>
-                <w:lang w:val="en-AU"/>
-              </w:rPr>
-            </w:pPr>
-          </w:p>
-          <w:p>
-            <w:pPr>
-              <w:rPr>
-                <w:i/>
-                <w:sz w:val="36"/>
-                <w:lang w:val="en-AU"/>
-              </w:rPr>
-            </w:pPr>
-            <w:r>
-              <w:rPr>
-                <w:i/>
-                <w:sz w:val="36"/>
-                <w:lang w:val="en-AU"/>
-              </w:rPr>
-              <w:t xml:space="preserve"> Incidents of Arson and Bribery are fewer than the above crimes.</w:t>
-            </w:r>
-          </w:p>
-          <w:p>
-            <w:pPr>
-              <w:rPr>
-                <w:bCs/>
-              </w:rPr>
-            </w:pPr>
-          </w:p>
-          <w:p>
-            <w:pPr>
-              <w:rPr>
-                <w:bCs/>
-              </w:rPr>
-            </w:pPr>
-          </w:p>
-          <w:p>
-            <w:pPr>
-              <w:pStyle w:val="Content"/>
-              <w:rPr>
-                <w:b/>
-                <w:bCs/>
-              </w:rPr>
-            </w:pPr>
-          </w:p>
-        </w:tc>
-      </w:tr>
-      <w:tr>
-        <w:trPr>
-          <w:trHeight w:val="1899"/>
-        </w:trPr>
-        <w:tc>
-          <w:tcPr>
-            <w:tcW w:w="9896" w:type="dxa"/>
-            <w:shd w:val="clear" w:color="auto" w:fill="F2F2F2" w:themeFill="background1" w:themeFillShade="F2"/>
-            <w:vAlign w:val="center"/>
-          </w:tcPr>
-          <w:p>
-            <w:r>
-              <w:rPr>
-                <w:bCs/>
-              </w:rPr>
-              <w:lastRenderedPageBreak/>
+            <w:r>
+              <w:rPr>
+                <w:b w:val="0"/>
+                <w:bCs/>
+                <w:color w:val="0F0D29" w:themeColor="text1"/>
+                <w:sz w:val="24"/>
+                <w:szCs w:val="24"/>
+              </w:rPr>
+              <w:t xml:space="preserve"> Please refer to figure</w:t>
+            </w:r>
+            <w:r>
+              <w:rPr>
+                <w:b w:val="0"/>
+                <w:bCs/>
+                <w:color w:val="0F0D29" w:themeColor="text1"/>
+                <w:sz w:val="24"/>
+                <w:szCs w:val="24"/>
+              </w:rPr>
+              <w:t xml:space="preserve"> 1 below:</w:t>
+            </w:r>
+          </w:p>
+          <w:p>
+            <w:pPr>
+              <w:rPr>
+                <w:b w:val="0"/>
+                <w:bCs/>
+                <w:color w:val="0F0D29" w:themeColor="text1"/>
+                <w:sz w:val="24"/>
+                <w:szCs w:val="24"/>
+              </w:rPr>
+            </w:pPr>
+          </w:p>
+          <w:p>
+            <w:pPr>
+              <w:rPr>
+                <w:bCs/>
+                <w:color w:val="0F0D29" w:themeColor="text1"/>
+                <w:sz w:val="24"/>
+                <w:szCs w:val="24"/>
+              </w:rPr>
+            </w:pPr>
+            <w:r>
+              <w:rPr>
+                <w:bCs/>
+                <w:color w:val="0F0D29" w:themeColor="text1"/>
+                <w:sz w:val="24"/>
+                <w:szCs w:val="24"/>
+              </w:rPr>
+              <w:t>Figure</w:t>
+            </w:r>
+            <w:r>
+              <w:rPr>
+                <w:bCs/>
+                <w:color w:val="0F0D29" w:themeColor="text1"/>
+                <w:sz w:val="24"/>
+                <w:szCs w:val="24"/>
+              </w:rPr>
+              <w:t xml:space="preserve"> 1:</w:t>
+            </w:r>
+          </w:p>
+          <w:p>
+            <w:pPr>
+              <w:rPr>
+                <w:b w:val="0"/>
+                <w:bCs/>
+                <w:color w:val="0F0D29" w:themeColor="text1"/>
+                <w:sz w:val="24"/>
+                <w:szCs w:val="24"/>
+              </w:rPr>
+            </w:pPr>
+            <w:r>
+              <w:rPr>
+                <w:b w:val="0"/>
+                <w:bCs/>
+                <w:noProof/>
+                <w:color w:val="0F0D29" w:themeColor="text1"/>
+                <w:sz w:val="24"/>
+                <w:szCs w:val="24"/>
+                <w:lang w:val="en-AU" w:eastAsia="en-AU"/>
+              </w:rPr>
               <w:drawing>
-                <wp:inline distT="0" distB="0" distL="0" distR="0" wp14:anchorId="14552EBB" wp14:editId="22EE715C">
-                  <wp:extent cx="6309360" cy="3529965"/>
+                <wp:inline distT="0" distB="0" distL="0" distR="0" wp14:anchorId="1A92B3F5" wp14:editId="35DAD6D4">
+                  <wp:extent cx="6303645" cy="2801620"/>
                   <wp:effectExtent l="0" t="0" r="0" b="0"/>
-                  <wp:docPr id="9" name="Picture 9"/>
+                  <wp:docPr id="7" name="Picture 7" descr="../Desktop/Screen%20Shot%202022-01-02%20at%2011.25.14%20pm.png"/>
                   <wp:cNvGraphicFramePr>
                     <a:graphicFrameLocks xmlns:a="http://schemas.openxmlformats.org/drawingml/2006/main" noChangeAspect="1"/>
                   </wp:cNvGraphicFramePr>
@@ -1843,23 +1548,36 @@
                     <a:graphicData uri="http://schemas.openxmlformats.org/drawingml/2006/picture">
                       <pic:pic xmlns:pic="http://schemas.openxmlformats.org/drawingml/2006/picture">
                         <pic:nvPicPr>
-                          <pic:cNvPr id="1" name=""/>
-                          <pic:cNvPicPr/>
+                          <pic:cNvPr id="0" name="Picture 1" descr="../Desktop/Screen%20Shot%202022-01-02%20at%2011.25.14%20pm.png"/>
+                          <pic:cNvPicPr>
+                            <a:picLocks noChangeAspect="1" noChangeArrowheads="1"/>
+                          </pic:cNvPicPr>
                         </pic:nvPicPr>
                         <pic:blipFill>
-                          <a:blip r:embed="rId8"/>
+                          <a:blip r:embed="rId8">
+                            <a:extLst>
+                              <a:ext uri="{28A0092B-C50C-407E-A947-70E740481C1C}">
+                                <a14:useLocalDpi xmlns:a14="http://schemas.microsoft.com/office/drawing/2010/main" val="0"/>
+                              </a:ext>
+                            </a:extLst>
+                          </a:blip>
+                          <a:srcRect/>
                           <a:stretch>
                             <a:fillRect/>
                           </a:stretch>
                         </pic:blipFill>
-                        <pic:spPr>
+                        <pic:spPr bwMode="auto">
                           <a:xfrm>
                             <a:off x="0" y="0"/>
-                            <a:ext cx="6309360" cy="3529965"/>
+                            <a:ext cx="6303645" cy="2801620"/>
                           </a:xfrm>
                           <a:prstGeom prst="rect">
                             <a:avLst/>
                           </a:prstGeom>
+                          <a:noFill/>
+                          <a:ln>
+                            <a:noFill/>
+                          </a:ln>
                         </pic:spPr>
                       </pic:pic>
                     </a:graphicData>
@@ -1867,15 +1585,334 @@
                 </wp:inline>
               </w:drawing>
             </w:r>
-            <w:r>
-              <w:rPr>
+          </w:p>
+          <w:p>
+            <w:pPr>
+              <w:rPr>
+                <w:b w:val="0"/>
+                <w:bCs/>
+                <w:color w:val="0F0D29" w:themeColor="text1"/>
+                <w:sz w:val="24"/>
+                <w:szCs w:val="24"/>
+              </w:rPr>
+            </w:pPr>
+          </w:p>
+          <w:p>
+            <w:pPr>
+              <w:rPr>
+                <w:b w:val="0"/>
+                <w:bCs/>
+                <w:color w:val="0F0D29" w:themeColor="text1"/>
+                <w:sz w:val="24"/>
+                <w:szCs w:val="24"/>
+              </w:rPr>
+            </w:pPr>
+            <w:r>
+              <w:rPr>
+                <w:b w:val="0"/>
+                <w:bCs/>
+                <w:color w:val="0F0D29" w:themeColor="text1"/>
+                <w:sz w:val="24"/>
+                <w:szCs w:val="24"/>
+              </w:rPr>
+              <w:t>As per table above</w:t>
+            </w:r>
+            <w:r>
+              <w:rPr>
+                <w:b w:val="0"/>
+                <w:bCs/>
+                <w:color w:val="0F0D29" w:themeColor="text1"/>
+                <w:sz w:val="24"/>
+                <w:szCs w:val="24"/>
+              </w:rPr>
+              <w:t>, t</w:t>
+            </w:r>
+            <w:r>
+              <w:rPr>
+                <w:b w:val="0"/>
+                <w:bCs/>
+                <w:color w:val="0F0D29" w:themeColor="text1"/>
+                <w:sz w:val="24"/>
+                <w:szCs w:val="24"/>
+              </w:rPr>
+              <w:t>he number of incidents has remained fairly stable in the last 10 years except for a peak in 2016 and a significant drop in 2020. The peak in 2016 relates to Theft crimes. Covid 19 lockdowns resulted in a drop of crime in 2020.</w:t>
+            </w:r>
+          </w:p>
+          <w:p>
+            <w:pPr>
+              <w:rPr>
+                <w:b w:val="0"/>
+                <w:bCs/>
+                <w:color w:val="0F0D29" w:themeColor="text1"/>
+                <w:sz w:val="24"/>
+                <w:szCs w:val="24"/>
+              </w:rPr>
+            </w:pPr>
+          </w:p>
+          <w:p>
+            <w:pPr>
+              <w:rPr>
+                <w:b w:val="0"/>
+                <w:bCs/>
+                <w:color w:val="0F0D29" w:themeColor="text1"/>
+                <w:sz w:val="24"/>
+                <w:szCs w:val="24"/>
+              </w:rPr>
+            </w:pPr>
+            <w:r>
+              <w:rPr>
+                <w:b w:val="0"/>
+                <w:bCs/>
+                <w:color w:val="0F0D29" w:themeColor="text1"/>
+                <w:sz w:val="24"/>
+                <w:szCs w:val="24"/>
+              </w:rPr>
+              <w:t xml:space="preserve">An analysis of the breakdown of “Property and deception offences” over the 10 years has revealed that the crimes in this category are mostly “Theft” related crimes. The most significant of these crimes relate to stealing from a motor vehicle (37%). </w:t>
+            </w:r>
+            <w:r>
+              <w:rPr>
+                <w:b w:val="0"/>
+                <w:bCs/>
+                <w:color w:val="0F0D29" w:themeColor="text1"/>
+                <w:sz w:val="24"/>
+                <w:szCs w:val="24"/>
+              </w:rPr>
+              <w:t>Followed by other crimes</w:t>
+            </w:r>
+            <w:r>
+              <w:rPr>
+                <w:b w:val="0"/>
+                <w:bCs/>
+                <w:color w:val="0F0D29" w:themeColor="text1"/>
+                <w:sz w:val="24"/>
+                <w:szCs w:val="24"/>
+              </w:rPr>
+              <w:t xml:space="preserve"> are “Burglary or break an</w:t>
+            </w:r>
+            <w:r>
+              <w:rPr>
+                <w:b w:val="0"/>
+                <w:bCs/>
+                <w:color w:val="0F0D29" w:themeColor="text1"/>
+                <w:sz w:val="24"/>
+                <w:szCs w:val="24"/>
+              </w:rPr>
+              <w:t>d enter” and “Deception crimes”</w:t>
+            </w:r>
+            <w:r>
+              <w:rPr>
+                <w:b w:val="0"/>
+                <w:bCs/>
+                <w:color w:val="0F0D29" w:themeColor="text1"/>
+                <w:sz w:val="24"/>
+                <w:szCs w:val="24"/>
+              </w:rPr>
+              <w:t>.</w:t>
+            </w:r>
+            <w:r>
+              <w:rPr>
+                <w:b w:val="0"/>
+                <w:bCs/>
+                <w:color w:val="0F0D29" w:themeColor="text1"/>
+                <w:sz w:val="24"/>
+                <w:szCs w:val="24"/>
+              </w:rPr>
+              <w:t xml:space="preserve"> </w:t>
+            </w:r>
+            <w:r>
+              <w:rPr>
+                <w:b w:val="0"/>
+                <w:bCs/>
+                <w:color w:val="0F0D29" w:themeColor="text1"/>
+                <w:sz w:val="24"/>
+                <w:szCs w:val="24"/>
+              </w:rPr>
+              <w:t xml:space="preserve">Incidents of Arson and Bribery </w:t>
+            </w:r>
+            <w:r>
+              <w:rPr>
+                <w:b w:val="0"/>
+                <w:bCs/>
+                <w:color w:val="0F0D29" w:themeColor="text1"/>
+                <w:sz w:val="24"/>
+                <w:szCs w:val="24"/>
+              </w:rPr>
+              <w:t>show the least among others</w:t>
+            </w:r>
+            <w:r>
+              <w:rPr>
+                <w:b w:val="0"/>
+                <w:bCs/>
+                <w:color w:val="0F0D29" w:themeColor="text1"/>
+                <w:sz w:val="24"/>
+                <w:szCs w:val="24"/>
+              </w:rPr>
+              <w:t>.</w:t>
+            </w:r>
+            <w:r>
+              <w:rPr>
+                <w:b w:val="0"/>
+                <w:bCs/>
+                <w:color w:val="0F0D29" w:themeColor="text1"/>
+                <w:sz w:val="24"/>
+                <w:szCs w:val="24"/>
+              </w:rPr>
+              <w:t xml:space="preserve"> Please see figure 2 below:</w:t>
+            </w:r>
+          </w:p>
+          <w:p>
+            <w:pPr>
+              <w:rPr>
+                <w:b w:val="0"/>
+                <w:bCs/>
+                <w:color w:val="0F0D29" w:themeColor="text1"/>
+                <w:sz w:val="24"/>
+                <w:szCs w:val="24"/>
+              </w:rPr>
+            </w:pPr>
+          </w:p>
+          <w:p>
+            <w:pPr>
+              <w:rPr>
+                <w:b w:val="0"/>
+                <w:bCs/>
+                <w:color w:val="0F0D29" w:themeColor="text1"/>
+                <w:sz w:val="24"/>
+                <w:szCs w:val="24"/>
+              </w:rPr>
+            </w:pPr>
+          </w:p>
+          <w:p>
+            <w:pPr>
+              <w:rPr>
+                <w:b w:val="0"/>
+                <w:bCs/>
+                <w:color w:val="0F0D29" w:themeColor="text1"/>
+                <w:sz w:val="24"/>
+                <w:szCs w:val="24"/>
+              </w:rPr>
+            </w:pPr>
+          </w:p>
+          <w:p>
+            <w:pPr>
+              <w:rPr>
+                <w:b w:val="0"/>
+                <w:bCs/>
+                <w:color w:val="0F0D29" w:themeColor="text1"/>
+                <w:sz w:val="24"/>
+                <w:szCs w:val="24"/>
+              </w:rPr>
+            </w:pPr>
+          </w:p>
+          <w:p>
+            <w:pPr>
+              <w:rPr>
+                <w:b w:val="0"/>
+                <w:bCs/>
+                <w:color w:val="0F0D29" w:themeColor="text1"/>
+                <w:sz w:val="24"/>
+                <w:szCs w:val="24"/>
+              </w:rPr>
+            </w:pPr>
+          </w:p>
+          <w:p>
+            <w:pPr>
+              <w:rPr>
+                <w:b w:val="0"/>
+                <w:bCs/>
+                <w:color w:val="0F0D29" w:themeColor="text1"/>
+                <w:sz w:val="24"/>
+                <w:szCs w:val="24"/>
+              </w:rPr>
+            </w:pPr>
+          </w:p>
+          <w:p>
+            <w:pPr>
+              <w:rPr>
+                <w:b w:val="0"/>
+                <w:bCs/>
+                <w:color w:val="0F0D29" w:themeColor="text1"/>
+                <w:sz w:val="24"/>
+                <w:szCs w:val="24"/>
+              </w:rPr>
+            </w:pPr>
+          </w:p>
+          <w:p>
+            <w:pPr>
+              <w:rPr>
+                <w:b w:val="0"/>
+                <w:bCs/>
+                <w:color w:val="0F0D29" w:themeColor="text1"/>
+                <w:sz w:val="24"/>
+                <w:szCs w:val="24"/>
+              </w:rPr>
+            </w:pPr>
+          </w:p>
+          <w:p>
+            <w:pPr>
+              <w:rPr>
+                <w:b w:val="0"/>
+                <w:bCs/>
+                <w:color w:val="0F0D29" w:themeColor="text1"/>
+                <w:sz w:val="24"/>
+                <w:szCs w:val="24"/>
+              </w:rPr>
+            </w:pPr>
+          </w:p>
+          <w:p>
+            <w:pPr>
+              <w:rPr>
+                <w:bCs/>
+                <w:color w:val="0F0D29" w:themeColor="text1"/>
+                <w:sz w:val="24"/>
+                <w:szCs w:val="24"/>
+              </w:rPr>
+            </w:pPr>
+            <w:r>
+              <w:rPr>
+                <w:bCs/>
+                <w:color w:val="0F0D29" w:themeColor="text1"/>
+                <w:sz w:val="24"/>
+                <w:szCs w:val="24"/>
+              </w:rPr>
+              <w:lastRenderedPageBreak/>
+              <w:t>Figure</w:t>
+            </w:r>
+            <w:r>
+              <w:rPr>
+                <w:bCs/>
+                <w:color w:val="0F0D29" w:themeColor="text1"/>
+                <w:sz w:val="24"/>
+                <w:szCs w:val="24"/>
+              </w:rPr>
+              <w:t xml:space="preserve"> 2:</w:t>
+            </w:r>
+          </w:p>
+          <w:p>
+            <w:pPr>
+              <w:rPr>
+                <w:b w:val="0"/>
+                <w:bCs/>
+                <w:color w:val="0F0D29" w:themeColor="text1"/>
+                <w:sz w:val="24"/>
+                <w:szCs w:val="24"/>
+              </w:rPr>
+            </w:pPr>
+            <w:r>
+              <w:rPr>
+                <w:b w:val="0"/>
+                <w:bCs/>
                 <w:noProof/>
+                <w:color w:val="0F0D29" w:themeColor="text1"/>
+                <w:sz w:val="24"/>
+                <w:szCs w:val="24"/>
+                <w:lang w:val="en-AU" w:eastAsia="en-AU"/>
               </w:rPr>
               <w:drawing>
-                <wp:inline distT="0" distB="0" distL="0" distR="0" wp14:anchorId="41358DC6" wp14:editId="3E8CB58E">
-                  <wp:extent cx="6309360" cy="3574415"/>
-                  <wp:effectExtent l="0" t="0" r="8255" b="6985"/>
-                  <wp:docPr id="11" name="Picture 11"/>
+                <wp:inline distT="0" distB="0" distL="0" distR="0" wp14:anchorId="698678B8" wp14:editId="28BAC329">
+                  <wp:extent cx="6313170" cy="2986405"/>
+                  <wp:effectExtent l="0" t="0" r="11430" b="10795"/>
+                  <wp:docPr id="12" name="Picture 12" descr="../Desktop/Screen%20Shot%202022-01-02%20at%2011.27.34%20pm.png"/>
                   <wp:cNvGraphicFramePr>
                     <a:graphicFrameLocks xmlns:a="http://schemas.openxmlformats.org/drawingml/2006/main" noChangeAspect="1"/>
                   </wp:cNvGraphicFramePr>
@@ -1883,23 +1920,36 @@
                     <a:graphicData uri="http://schemas.openxmlformats.org/drawingml/2006/picture">
                       <pic:pic xmlns:pic="http://schemas.openxmlformats.org/drawingml/2006/picture">
                         <pic:nvPicPr>
-                          <pic:cNvPr id="1" name=""/>
-                          <pic:cNvPicPr/>
+                          <pic:cNvPr id="0" name="Picture 2" descr="../Desktop/Screen%20Shot%202022-01-02%20at%2011.27.34%20pm.png"/>
+                          <pic:cNvPicPr>
+                            <a:picLocks noChangeAspect="1" noChangeArrowheads="1"/>
+                          </pic:cNvPicPr>
                         </pic:nvPicPr>
                         <pic:blipFill>
-                          <a:blip r:embed="rId9"/>
+                          <a:blip r:embed="rId9">
+                            <a:extLst>
+                              <a:ext uri="{28A0092B-C50C-407E-A947-70E740481C1C}">
+                                <a14:useLocalDpi xmlns:a14="http://schemas.microsoft.com/office/drawing/2010/main" val="0"/>
+                              </a:ext>
+                            </a:extLst>
+                          </a:blip>
+                          <a:srcRect/>
                           <a:stretch>
                             <a:fillRect/>
                           </a:stretch>
                         </pic:blipFill>
-                        <pic:spPr>
+                        <pic:spPr bwMode="auto">
                           <a:xfrm>
                             <a:off x="0" y="0"/>
-                            <a:ext cx="6309360" cy="3574415"/>
+                            <a:ext cx="6313170" cy="2986405"/>
                           </a:xfrm>
                           <a:prstGeom prst="rect">
                             <a:avLst/>
                           </a:prstGeom>
+                          <a:noFill/>
+                          <a:ln>
+                            <a:noFill/>
+                          </a:ln>
                         </pic:spPr>
                       </pic:pic>
                     </a:graphicData>
@@ -1909,16 +1959,151 @@
             </w:r>
           </w:p>
           <w:p>
+            <w:pPr>
+              <w:rPr>
+                <w:b w:val="0"/>
+                <w:bCs/>
+                <w:color w:val="0F0D29" w:themeColor="text1"/>
+                <w:sz w:val="24"/>
+                <w:szCs w:val="24"/>
+              </w:rPr>
+            </w:pPr>
+          </w:p>
+          <w:p>
+            <w:pPr>
+              <w:pStyle w:val="EmphasisText"/>
+              <w:rPr>
+                <w:b w:val="0"/>
+                <w:bCs/>
+                <w:color w:val="0F0D29" w:themeColor="text1"/>
+                <w:sz w:val="24"/>
+                <w:szCs w:val="24"/>
+              </w:rPr>
+            </w:pPr>
+            <w:r>
+              <w:rPr>
+                <w:b w:val="0"/>
+                <w:bCs/>
+                <w:color w:val="0F0D29" w:themeColor="text1"/>
+                <w:sz w:val="24"/>
+                <w:szCs w:val="24"/>
+              </w:rPr>
+              <w:t xml:space="preserve">Apart from that, </w:t>
+            </w:r>
+            <w:r>
+              <w:rPr>
+                <w:b w:val="0"/>
+                <w:bCs/>
+                <w:color w:val="0F0D29" w:themeColor="text1"/>
+                <w:sz w:val="24"/>
+                <w:szCs w:val="24"/>
+              </w:rPr>
+              <w:t xml:space="preserve">other more serious crimes like “Crimes against the person” have </w:t>
+            </w:r>
+            <w:r>
+              <w:rPr>
+                <w:b w:val="0"/>
+                <w:bCs/>
+                <w:color w:val="0F0D29" w:themeColor="text1"/>
+                <w:sz w:val="24"/>
+                <w:szCs w:val="24"/>
+              </w:rPr>
+              <w:t xml:space="preserve">also </w:t>
+            </w:r>
+            <w:r>
+              <w:rPr>
+                <w:b w:val="0"/>
+                <w:bCs/>
+                <w:color w:val="0F0D29" w:themeColor="text1"/>
+                <w:sz w:val="24"/>
+                <w:szCs w:val="24"/>
+              </w:rPr>
+              <w:t xml:space="preserve">occurred </w:t>
+            </w:r>
+            <w:r>
+              <w:rPr>
+                <w:b w:val="0"/>
+                <w:bCs/>
+                <w:color w:val="0F0D29" w:themeColor="text1"/>
+                <w:sz w:val="24"/>
+                <w:szCs w:val="24"/>
+              </w:rPr>
+              <w:t xml:space="preserve">over last 10 years, </w:t>
+            </w:r>
+            <w:r>
+              <w:rPr>
+                <w:b w:val="0"/>
+                <w:bCs/>
+                <w:color w:val="0F0D29" w:themeColor="text1"/>
+                <w:sz w:val="24"/>
+                <w:szCs w:val="24"/>
+              </w:rPr>
+              <w:t>but with lower incidents. “Assault and related offences” have dominated this category with 64%.</w:t>
+            </w:r>
+            <w:r>
+              <w:rPr>
+                <w:b w:val="0"/>
+                <w:bCs/>
+                <w:color w:val="0F0D29" w:themeColor="text1"/>
+                <w:sz w:val="24"/>
+                <w:szCs w:val="24"/>
+              </w:rPr>
+              <w:t xml:space="preserve"> Please refer to figure 3 below:</w:t>
+            </w:r>
+          </w:p>
+          <w:p>
+            <w:pPr>
+              <w:pStyle w:val="EmphasisText"/>
+              <w:rPr>
+                <w:b w:val="0"/>
+                <w:bCs/>
+                <w:color w:val="0F0D29" w:themeColor="text1"/>
+                <w:sz w:val="24"/>
+                <w:szCs w:val="24"/>
+              </w:rPr>
+            </w:pPr>
+          </w:p>
+          <w:p>
+            <w:pPr>
+              <w:pStyle w:val="EmphasisText"/>
+              <w:rPr>
+                <w:bCs/>
+                <w:color w:val="0F0D29" w:themeColor="text1"/>
+                <w:sz w:val="24"/>
+                <w:szCs w:val="24"/>
+              </w:rPr>
+            </w:pPr>
+            <w:r>
+              <w:rPr>
+                <w:bCs/>
+                <w:color w:val="0F0D29" w:themeColor="text1"/>
+                <w:sz w:val="24"/>
+                <w:szCs w:val="24"/>
+              </w:rPr>
+              <w:t>Figure 3:</w:t>
+            </w:r>
+          </w:p>
+          <w:p>
+            <w:pPr>
+              <w:pStyle w:val="EmphasisText"/>
+              <w:rPr>
+                <w:b w:val="0"/>
+                <w:bCs/>
+                <w:color w:val="0F0D29" w:themeColor="text1"/>
+                <w:sz w:val="24"/>
+                <w:szCs w:val="24"/>
+              </w:rPr>
+            </w:pPr>
             <w:r>
               <w:rPr>
                 <w:noProof/>
-              </w:rPr>
-              <w:lastRenderedPageBreak/>
+                <w:lang w:val="en-AU" w:eastAsia="en-AU"/>
+              </w:rPr>
               <w:drawing>
-                <wp:inline distT="0" distB="0" distL="0" distR="0" wp14:anchorId="7B503E28" wp14:editId="506D8662">
+                <wp:inline distT="0" distB="0" distL="0" distR="0" wp14:anchorId="5FC848DC" wp14:editId="219FFD49">
                   <wp:extent cx="6309360" cy="3545840"/>
                   <wp:effectExtent l="0" t="0" r="0" b="0"/>
-                  <wp:docPr id="13" name="Picture 13"/>
+                  <wp:docPr id="15" name="Picture 15"/>
                   <wp:cNvGraphicFramePr>
                     <a:graphicFrameLocks xmlns:a="http://schemas.openxmlformats.org/drawingml/2006/main" noChangeAspect="1"/>
                   </wp:cNvGraphicFramePr>
@@ -1950,9 +2135,1331 @@
                 </wp:inline>
               </w:drawing>
             </w:r>
-            <w:r>
+          </w:p>
+          <w:p>
+            <w:pPr>
+              <w:pStyle w:val="EmphasisText"/>
+              <w:rPr>
+                <w:b w:val="0"/>
+                <w:bCs/>
+                <w:color w:val="0F0D29" w:themeColor="text1"/>
+                <w:sz w:val="24"/>
+                <w:szCs w:val="24"/>
+              </w:rPr>
+            </w:pPr>
+          </w:p>
+          <w:p>
+            <w:pPr>
+              <w:pStyle w:val="EmphasisText"/>
+              <w:rPr>
+                <w:b w:val="0"/>
+                <w:bCs/>
+                <w:color w:val="0F0D29" w:themeColor="text1"/>
+                <w:sz w:val="24"/>
+                <w:szCs w:val="24"/>
+              </w:rPr>
+            </w:pPr>
+            <w:r>
+              <w:rPr>
+                <w:b w:val="0"/>
+                <w:bCs/>
+                <w:color w:val="0F0D29" w:themeColor="text1"/>
+                <w:sz w:val="24"/>
+                <w:szCs w:val="24"/>
+              </w:rPr>
+              <w:lastRenderedPageBreak/>
+              <w:t>“Drug Crimes” over the last 10 years were mostly for drug possession at 69%. Drug trafficking only 19%.</w:t>
+            </w:r>
+          </w:p>
+          <w:p>
+            <w:pPr>
+              <w:pStyle w:val="EmphasisText"/>
+              <w:rPr>
+                <w:b w:val="0"/>
+                <w:bCs/>
+                <w:color w:val="0F0D29" w:themeColor="text1"/>
+                <w:sz w:val="24"/>
+                <w:szCs w:val="24"/>
+              </w:rPr>
+            </w:pPr>
+          </w:p>
+          <w:p>
+            <w:pPr>
+              <w:pStyle w:val="EmphasisText"/>
+              <w:rPr>
+                <w:b w:val="0"/>
+                <w:bCs/>
+                <w:color w:val="0F0D29" w:themeColor="text1"/>
+                <w:sz w:val="24"/>
+                <w:szCs w:val="24"/>
+              </w:rPr>
+            </w:pPr>
+            <w:r>
+              <w:rPr>
+                <w:b w:val="0"/>
+                <w:bCs/>
+                <w:color w:val="0F0D29" w:themeColor="text1"/>
+                <w:sz w:val="24"/>
+                <w:szCs w:val="24"/>
+              </w:rPr>
+              <w:t>The category “Pub</w:t>
+            </w:r>
+            <w:r>
+              <w:rPr>
+                <w:b w:val="0"/>
+                <w:bCs/>
+                <w:color w:val="0F0D29" w:themeColor="text1"/>
+                <w:sz w:val="24"/>
+                <w:szCs w:val="24"/>
+              </w:rPr>
+              <w:t>lic Order and Security offences”</w:t>
+            </w:r>
+            <w:r>
+              <w:rPr>
+                <w:b w:val="0"/>
+                <w:bCs/>
+                <w:color w:val="0F0D29" w:themeColor="text1"/>
+                <w:sz w:val="24"/>
+                <w:szCs w:val="24"/>
+              </w:rPr>
+              <w:t xml:space="preserve"> were dominated by “Disorderly and offensive conduct” at 57% and “Weapons and explosive offenses” were close behind at 37%.</w:t>
+            </w:r>
+          </w:p>
+          <w:p>
+            <w:pPr>
+              <w:pStyle w:val="EmphasisText"/>
+              <w:rPr>
+                <w:b w:val="0"/>
+                <w:bCs/>
+                <w:color w:val="0F0D29" w:themeColor="text1"/>
+                <w:sz w:val="24"/>
+                <w:szCs w:val="24"/>
+              </w:rPr>
+            </w:pPr>
+          </w:p>
+          <w:p>
+            <w:pPr>
+              <w:rPr>
+                <w:b w:val="0"/>
+                <w:bCs/>
+                <w:color w:val="0F0D29" w:themeColor="text1"/>
+                <w:sz w:val="24"/>
+                <w:szCs w:val="24"/>
+              </w:rPr>
+            </w:pPr>
+            <w:r>
+              <w:rPr>
+                <w:b w:val="0"/>
+                <w:bCs/>
+                <w:color w:val="0F0D29" w:themeColor="text1"/>
+                <w:sz w:val="24"/>
+                <w:szCs w:val="24"/>
+              </w:rPr>
+              <w:t>“Justice procedures offences” included “breaching family violence order” 40% and “breaching bail conditions” 37%.</w:t>
+            </w:r>
+          </w:p>
+          <w:p>
+            <w:pPr>
+              <w:rPr>
+                <w:b w:val="0"/>
+                <w:bCs/>
+                <w:color w:val="0F0D29" w:themeColor="text1"/>
+                <w:sz w:val="24"/>
+                <w:szCs w:val="24"/>
+              </w:rPr>
+            </w:pPr>
+          </w:p>
+          <w:p>
+            <w:pPr>
+              <w:pStyle w:val="ListParagraph"/>
+              <w:numPr>
+                <w:ilvl w:val="0"/>
+                <w:numId w:val="4"/>
+              </w:numPr>
+              <w:rPr>
+                <w:rFonts w:eastAsiaTheme="majorEastAsia" w:cstheme="majorBidi"/>
+                <w:b/>
+                <w:bCs/>
+                <w:sz w:val="36"/>
+                <w:szCs w:val="26"/>
+              </w:rPr>
+            </w:pPr>
+            <w:r>
+              <w:rPr>
+                <w:rFonts w:eastAsiaTheme="majorEastAsia" w:cstheme="majorBidi"/>
+                <w:b/>
+                <w:bCs/>
+                <w:sz w:val="36"/>
+                <w:szCs w:val="26"/>
+              </w:rPr>
+              <w:t>Offences</w:t>
+            </w:r>
+            <w:r>
+              <w:rPr>
+                <w:rFonts w:eastAsiaTheme="majorEastAsia" w:cstheme="majorBidi"/>
+                <w:b/>
+                <w:bCs/>
+                <w:sz w:val="36"/>
+                <w:szCs w:val="26"/>
+              </w:rPr>
+              <w:t xml:space="preserve"> by Police Region</w:t>
+            </w:r>
+          </w:p>
+          <w:p>
+            <w:pPr>
+              <w:pStyle w:val="ListParagraph"/>
+              <w:ind w:left="360"/>
+              <w:rPr>
+                <w:rFonts w:eastAsiaTheme="minorEastAsia"/>
+                <w:bCs/>
+                <w:color w:val="0F0D29" w:themeColor="text1"/>
+                <w:sz w:val="24"/>
+                <w:szCs w:val="24"/>
+                <w:lang w:val="en-US"/>
+              </w:rPr>
+            </w:pPr>
+          </w:p>
+          <w:p>
+            <w:pPr>
+              <w:pStyle w:val="Content"/>
+              <w:rPr>
+                <w:bCs/>
+                <w:color w:val="0F0D29" w:themeColor="text1"/>
+                <w:sz w:val="24"/>
+                <w:szCs w:val="24"/>
+              </w:rPr>
+            </w:pPr>
+            <w:r>
+              <w:rPr>
+                <w:bCs/>
+                <w:color w:val="0F0D29" w:themeColor="text1"/>
+                <w:sz w:val="24"/>
+                <w:szCs w:val="24"/>
+              </w:rPr>
+              <w:t>Offences per Police Region over the last 10 years were mostly stable and once again 2016 had the increase in theft offences and 2020 had a decrease in crime due to the COVID Lockdowns. The rate per 100,000 population echo’s this trend.</w:t>
+            </w:r>
+            <w:r>
+              <w:rPr>
+                <w:bCs/>
+                <w:color w:val="0F0D29" w:themeColor="text1"/>
+                <w:sz w:val="24"/>
+                <w:szCs w:val="24"/>
+              </w:rPr>
+              <w:t xml:space="preserve"> Please refer to figure 3:</w:t>
+            </w:r>
+          </w:p>
+          <w:p>
+            <w:pPr>
+              <w:pStyle w:val="Content"/>
+              <w:rPr>
+                <w:bCs/>
+                <w:color w:val="0F0D29" w:themeColor="text1"/>
+                <w:sz w:val="24"/>
+                <w:szCs w:val="24"/>
+              </w:rPr>
+            </w:pPr>
+          </w:p>
+          <w:p>
+            <w:pPr>
+              <w:pStyle w:val="Content"/>
+              <w:rPr>
+                <w:b/>
+                <w:bCs/>
+                <w:color w:val="0F0D29" w:themeColor="text1"/>
+                <w:sz w:val="24"/>
+                <w:szCs w:val="24"/>
+              </w:rPr>
+            </w:pPr>
+            <w:r>
+              <w:rPr>
+                <w:b/>
+                <w:bCs/>
+                <w:color w:val="0F0D29" w:themeColor="text1"/>
+                <w:sz w:val="24"/>
+                <w:szCs w:val="24"/>
+              </w:rPr>
+              <w:t>Figure 3:</w:t>
+            </w:r>
+          </w:p>
+          <w:p>
+            <w:pPr>
+              <w:pStyle w:val="Content"/>
+              <w:rPr>
+                <w:bCs/>
+                <w:color w:val="0F0D29" w:themeColor="text1"/>
+                <w:sz w:val="24"/>
+                <w:szCs w:val="24"/>
+              </w:rPr>
+            </w:pPr>
+            <w:r>
+              <w:rPr>
+                <w:bCs/>
+                <w:noProof/>
+                <w:color w:val="0F0D29" w:themeColor="text1"/>
+                <w:sz w:val="24"/>
+                <w:szCs w:val="24"/>
+                <w:lang w:val="en-AU" w:eastAsia="en-AU"/>
+              </w:rPr>
+              <w:drawing>
+                <wp:inline distT="0" distB="0" distL="0" distR="0" wp14:anchorId="227041F4" wp14:editId="16BD489A">
+                  <wp:extent cx="6303645" cy="3122295"/>
+                  <wp:effectExtent l="0" t="0" r="0" b="1905"/>
+                  <wp:docPr id="18" name="Picture 18" descr="../Desktop/Screen%20Shot%202022-01-02%20at%2011.59.15%20pm.png"/>
+                  <wp:cNvGraphicFramePr>
+                    <a:graphicFrameLocks xmlns:a="http://schemas.openxmlformats.org/drawingml/2006/main" noChangeAspect="1"/>
+                  </wp:cNvGraphicFramePr>
+                  <a:graphic xmlns:a="http://schemas.openxmlformats.org/drawingml/2006/main">
+                    <a:graphicData uri="http://schemas.openxmlformats.org/drawingml/2006/picture">
+                      <pic:pic xmlns:pic="http://schemas.openxmlformats.org/drawingml/2006/picture">
+                        <pic:nvPicPr>
+                          <pic:cNvPr id="0" name="Picture 5" descr="../Desktop/Screen%20Shot%202022-01-02%20at%2011.59.15%20pm.png"/>
+                          <pic:cNvPicPr>
+                            <a:picLocks noChangeAspect="1" noChangeArrowheads="1"/>
+                          </pic:cNvPicPr>
+                        </pic:nvPicPr>
+                        <pic:blipFill>
+                          <a:blip r:embed="rId11">
+                            <a:extLst>
+                              <a:ext uri="{28A0092B-C50C-407E-A947-70E740481C1C}">
+                                <a14:useLocalDpi xmlns:a14="http://schemas.microsoft.com/office/drawing/2010/main" val="0"/>
+                              </a:ext>
+                            </a:extLst>
+                          </a:blip>
+                          <a:srcRect/>
+                          <a:stretch>
+                            <a:fillRect/>
+                          </a:stretch>
+                        </pic:blipFill>
+                        <pic:spPr bwMode="auto">
+                          <a:xfrm>
+                            <a:off x="0" y="0"/>
+                            <a:ext cx="6303645" cy="3122295"/>
+                          </a:xfrm>
+                          <a:prstGeom prst="rect">
+                            <a:avLst/>
+                          </a:prstGeom>
+                          <a:noFill/>
+                          <a:ln>
+                            <a:noFill/>
+                          </a:ln>
+                        </pic:spPr>
+                      </pic:pic>
+                    </a:graphicData>
+                  </a:graphic>
+                </wp:inline>
+              </w:drawing>
+            </w:r>
+          </w:p>
+          <w:p>
+            <w:pPr>
+              <w:pStyle w:val="Content"/>
+              <w:rPr>
+                <w:bCs/>
+                <w:color w:val="0F0D29" w:themeColor="text1"/>
+                <w:sz w:val="24"/>
+                <w:szCs w:val="24"/>
+              </w:rPr>
+            </w:pPr>
+          </w:p>
+          <w:p>
+            <w:pPr>
+              <w:pStyle w:val="Content"/>
+              <w:rPr>
+                <w:bCs/>
+                <w:color w:val="0F0D29" w:themeColor="text1"/>
+                <w:sz w:val="24"/>
+                <w:szCs w:val="24"/>
+              </w:rPr>
+            </w:pPr>
+            <w:r>
+              <w:rPr>
+                <w:bCs/>
+                <w:color w:val="0F0D29" w:themeColor="text1"/>
+                <w:sz w:val="24"/>
+                <w:szCs w:val="24"/>
+              </w:rPr>
+              <w:t xml:space="preserve">Noteworthy, </w:t>
+            </w:r>
+            <w:proofErr w:type="gramStart"/>
+            <w:r>
+              <w:rPr>
+                <w:bCs/>
+                <w:color w:val="0F0D29" w:themeColor="text1"/>
+                <w:sz w:val="24"/>
+                <w:szCs w:val="24"/>
+              </w:rPr>
+              <w:t>North West</w:t>
+            </w:r>
+            <w:proofErr w:type="gramEnd"/>
+            <w:r>
+              <w:rPr>
+                <w:bCs/>
+                <w:color w:val="0F0D29" w:themeColor="text1"/>
+                <w:sz w:val="24"/>
+                <w:szCs w:val="24"/>
+              </w:rPr>
+              <w:t xml:space="preserve"> Region has</w:t>
+            </w:r>
+            <w:r>
+              <w:rPr>
+                <w:bCs/>
+                <w:color w:val="0F0D29" w:themeColor="text1"/>
+                <w:sz w:val="24"/>
+                <w:szCs w:val="24"/>
+              </w:rPr>
+              <w:t xml:space="preserve"> the h</w:t>
+            </w:r>
+            <w:r>
+              <w:rPr>
+                <w:bCs/>
+                <w:color w:val="0F0D29" w:themeColor="text1"/>
+                <w:sz w:val="24"/>
+                <w:szCs w:val="24"/>
+              </w:rPr>
+              <w:t>ighest incidents of crime, which includes</w:t>
+            </w:r>
+            <w:r>
+              <w:rPr>
+                <w:bCs/>
+                <w:color w:val="0F0D29" w:themeColor="text1"/>
+                <w:sz w:val="24"/>
+                <w:szCs w:val="24"/>
+              </w:rPr>
+              <w:t xml:space="preserve"> the city centre. </w:t>
+            </w:r>
+            <w:r>
+              <w:rPr>
+                <w:bCs/>
+                <w:color w:val="0F0D29" w:themeColor="text1"/>
+                <w:sz w:val="24"/>
+                <w:szCs w:val="24"/>
+              </w:rPr>
+              <w:t xml:space="preserve">Followed by </w:t>
+            </w:r>
+            <w:r>
+              <w:rPr>
+                <w:bCs/>
+                <w:color w:val="0F0D29" w:themeColor="text1"/>
+                <w:sz w:val="24"/>
+                <w:szCs w:val="24"/>
+              </w:rPr>
+              <w:t>The Eastern and Southern Regions</w:t>
+            </w:r>
+            <w:r>
+              <w:rPr>
+                <w:bCs/>
+                <w:color w:val="0F0D29" w:themeColor="text1"/>
+                <w:sz w:val="24"/>
+                <w:szCs w:val="24"/>
+              </w:rPr>
+              <w:t>. Please refer to figure 4:</w:t>
+            </w:r>
+          </w:p>
+          <w:p>
+            <w:pPr>
+              <w:pStyle w:val="Content"/>
+              <w:rPr>
+                <w:bCs/>
+                <w:color w:val="0F0D29" w:themeColor="text1"/>
+                <w:sz w:val="24"/>
+                <w:szCs w:val="24"/>
+              </w:rPr>
+            </w:pPr>
+          </w:p>
+          <w:p>
+            <w:pPr>
+              <w:pStyle w:val="Content"/>
+              <w:rPr>
+                <w:bCs/>
+                <w:color w:val="0F0D29" w:themeColor="text1"/>
+                <w:sz w:val="24"/>
+                <w:szCs w:val="24"/>
+              </w:rPr>
+            </w:pPr>
+          </w:p>
+          <w:p>
+            <w:pPr>
+              <w:pStyle w:val="Content"/>
+              <w:rPr>
+                <w:bCs/>
+                <w:color w:val="0F0D29" w:themeColor="text1"/>
+                <w:sz w:val="24"/>
+                <w:szCs w:val="24"/>
+              </w:rPr>
+            </w:pPr>
+          </w:p>
+          <w:p>
+            <w:pPr>
+              <w:pStyle w:val="Content"/>
+              <w:rPr>
+                <w:bCs/>
+                <w:color w:val="0F0D29" w:themeColor="text1"/>
+                <w:sz w:val="24"/>
+                <w:szCs w:val="24"/>
+              </w:rPr>
+            </w:pPr>
+          </w:p>
+          <w:p>
+            <w:pPr>
+              <w:pStyle w:val="Content"/>
+              <w:rPr>
+                <w:b/>
+                <w:bCs/>
+                <w:color w:val="0F0D29" w:themeColor="text1"/>
+                <w:sz w:val="24"/>
+                <w:szCs w:val="24"/>
+              </w:rPr>
+            </w:pPr>
+            <w:r>
+              <w:rPr>
+                <w:b/>
+                <w:bCs/>
+                <w:color w:val="0F0D29" w:themeColor="text1"/>
+                <w:sz w:val="24"/>
+                <w:szCs w:val="24"/>
+              </w:rPr>
+              <w:lastRenderedPageBreak/>
+              <w:t>Figure 4:</w:t>
+            </w:r>
+          </w:p>
+          <w:p>
+            <w:pPr>
+              <w:pStyle w:val="Content"/>
+              <w:rPr>
+                <w:bCs/>
+                <w:color w:val="0F0D29" w:themeColor="text1"/>
+                <w:sz w:val="24"/>
+                <w:szCs w:val="24"/>
+              </w:rPr>
+            </w:pPr>
+            <w:r>
+              <w:rPr>
+                <w:bCs/>
+                <w:noProof/>
+                <w:color w:val="0F0D29" w:themeColor="text1"/>
+                <w:sz w:val="24"/>
+                <w:szCs w:val="24"/>
+                <w:lang w:val="en-AU" w:eastAsia="en-AU"/>
+              </w:rPr>
+              <w:drawing>
+                <wp:inline distT="0" distB="0" distL="0" distR="0" wp14:anchorId="1011E78C" wp14:editId="63268E30">
+                  <wp:extent cx="6313170" cy="3151505"/>
+                  <wp:effectExtent l="0" t="0" r="11430" b="0"/>
+                  <wp:docPr id="16" name="Picture 16" descr="../Desktop/Screen%20Shot%202022-01-02%20at%2011.52.50%20pm.png"/>
+                  <wp:cNvGraphicFramePr>
+                    <a:graphicFrameLocks xmlns:a="http://schemas.openxmlformats.org/drawingml/2006/main" noChangeAspect="1"/>
+                  </wp:cNvGraphicFramePr>
+                  <a:graphic xmlns:a="http://schemas.openxmlformats.org/drawingml/2006/main">
+                    <a:graphicData uri="http://schemas.openxmlformats.org/drawingml/2006/picture">
+                      <pic:pic xmlns:pic="http://schemas.openxmlformats.org/drawingml/2006/picture">
+                        <pic:nvPicPr>
+                          <pic:cNvPr id="0" name="Picture 3" descr="../Desktop/Screen%20Shot%202022-01-02%20at%2011.52.50%20pm.png"/>
+                          <pic:cNvPicPr>
+                            <a:picLocks noChangeAspect="1" noChangeArrowheads="1"/>
+                          </pic:cNvPicPr>
+                        </pic:nvPicPr>
+                        <pic:blipFill>
+                          <a:blip r:embed="rId12">
+                            <a:extLst>
+                              <a:ext uri="{28A0092B-C50C-407E-A947-70E740481C1C}">
+                                <a14:useLocalDpi xmlns:a14="http://schemas.microsoft.com/office/drawing/2010/main" val="0"/>
+                              </a:ext>
+                            </a:extLst>
+                          </a:blip>
+                          <a:srcRect/>
+                          <a:stretch>
+                            <a:fillRect/>
+                          </a:stretch>
+                        </pic:blipFill>
+                        <pic:spPr bwMode="auto">
+                          <a:xfrm>
+                            <a:off x="0" y="0"/>
+                            <a:ext cx="6313170" cy="3151505"/>
+                          </a:xfrm>
+                          <a:prstGeom prst="rect">
+                            <a:avLst/>
+                          </a:prstGeom>
+                          <a:noFill/>
+                          <a:ln>
+                            <a:noFill/>
+                          </a:ln>
+                        </pic:spPr>
+                      </pic:pic>
+                    </a:graphicData>
+                  </a:graphic>
+                </wp:inline>
+              </w:drawing>
+            </w:r>
+          </w:p>
+          <w:p>
+            <w:pPr>
+              <w:pStyle w:val="Content"/>
+              <w:rPr>
+                <w:bCs/>
+                <w:color w:val="0F0D29" w:themeColor="text1"/>
+                <w:sz w:val="24"/>
+                <w:szCs w:val="24"/>
+              </w:rPr>
+            </w:pPr>
+          </w:p>
+          <w:p>
+            <w:pPr>
+              <w:rPr>
+                <w:b w:val="0"/>
+                <w:bCs/>
+                <w:color w:val="0F0D29" w:themeColor="text1"/>
+                <w:sz w:val="24"/>
+                <w:szCs w:val="24"/>
+              </w:rPr>
+            </w:pPr>
+            <w:r>
+              <w:rPr>
+                <w:b w:val="0"/>
+                <w:bCs/>
+                <w:color w:val="0F0D29" w:themeColor="text1"/>
+                <w:sz w:val="24"/>
+                <w:szCs w:val="24"/>
+              </w:rPr>
+              <w:t>As per figure 5 below, t</w:t>
+            </w:r>
+            <w:r>
+              <w:rPr>
+                <w:b w:val="0"/>
+                <w:bCs/>
+                <w:color w:val="0F0D29" w:themeColor="text1"/>
+                <w:sz w:val="24"/>
+                <w:szCs w:val="24"/>
+              </w:rPr>
+              <w:t>he rate per 100,000 population shows a decrease for</w:t>
+            </w:r>
+            <w:r>
+              <w:rPr>
+                <w:b w:val="0"/>
+                <w:bCs/>
+                <w:color w:val="0F0D29" w:themeColor="text1"/>
+                <w:sz w:val="24"/>
+                <w:szCs w:val="24"/>
+              </w:rPr>
+              <w:t xml:space="preserve"> Melbourne LGA </w:t>
+            </w:r>
+            <w:r>
+              <w:rPr>
+                <w:b w:val="0"/>
+                <w:bCs/>
+                <w:color w:val="0F0D29" w:themeColor="text1"/>
+                <w:sz w:val="24"/>
+                <w:szCs w:val="24"/>
+              </w:rPr>
+              <w:t>since 2012.</w:t>
+            </w:r>
+            <w:r>
+              <w:rPr>
+                <w:b w:val="0"/>
+                <w:bCs/>
+                <w:color w:val="0F0D29" w:themeColor="text1"/>
+                <w:sz w:val="24"/>
+                <w:szCs w:val="24"/>
+              </w:rPr>
               <w:t xml:space="preserve"> </w:t>
             </w:r>
+            <w:r>
+              <w:rPr>
+                <w:b w:val="0"/>
+                <w:bCs/>
+                <w:color w:val="0F0D29" w:themeColor="text1"/>
+                <w:sz w:val="24"/>
+                <w:szCs w:val="24"/>
+              </w:rPr>
+              <w:t>This is possibly because of increased policing and higher population density in the city.</w:t>
+            </w:r>
+          </w:p>
+          <w:p>
+            <w:pPr>
+              <w:rPr>
+                <w:b w:val="0"/>
+                <w:bCs/>
+                <w:color w:val="0F0D29" w:themeColor="text1"/>
+                <w:sz w:val="24"/>
+                <w:szCs w:val="24"/>
+              </w:rPr>
+            </w:pPr>
+            <w:r>
+              <w:rPr>
+                <w:b w:val="0"/>
+                <w:bCs/>
+                <w:color w:val="0F0D29" w:themeColor="text1"/>
+                <w:sz w:val="24"/>
+                <w:szCs w:val="24"/>
+              </w:rPr>
+              <w:t>Yarra LGA has a relatively higher crime rate per 100k population.</w:t>
+            </w:r>
+            <w:r>
+              <w:rPr>
+                <w:b w:val="0"/>
+                <w:bCs/>
+                <w:color w:val="0F0D29" w:themeColor="text1"/>
+                <w:sz w:val="24"/>
+                <w:szCs w:val="24"/>
+              </w:rPr>
+              <w:t xml:space="preserve"> </w:t>
+            </w:r>
+            <w:r>
+              <w:rPr>
+                <w:b w:val="0"/>
+                <w:bCs/>
+                <w:color w:val="0F0D29" w:themeColor="text1"/>
+                <w:sz w:val="24"/>
+                <w:szCs w:val="24"/>
+              </w:rPr>
+              <w:t xml:space="preserve">Most crimes are occurring in Melbourne LGA (depicted by </w:t>
+            </w:r>
+            <w:proofErr w:type="gramStart"/>
+            <w:r>
+              <w:rPr>
+                <w:b w:val="0"/>
+                <w:bCs/>
+                <w:color w:val="0F0D29" w:themeColor="text1"/>
+                <w:sz w:val="24"/>
+                <w:szCs w:val="24"/>
+              </w:rPr>
+              <w:t>Green</w:t>
+            </w:r>
+            <w:proofErr w:type="gramEnd"/>
+            <w:r>
+              <w:rPr>
+                <w:b w:val="0"/>
+                <w:bCs/>
+                <w:color w:val="0F0D29" w:themeColor="text1"/>
+                <w:sz w:val="24"/>
+                <w:szCs w:val="24"/>
+              </w:rPr>
+              <w:t xml:space="preserve"> line) in North West police Region.</w:t>
+            </w:r>
+          </w:p>
+          <w:p>
+            <w:pPr>
+              <w:rPr>
+                <w:b w:val="0"/>
+                <w:bCs/>
+                <w:color w:val="0F0D29" w:themeColor="text1"/>
+                <w:sz w:val="24"/>
+                <w:szCs w:val="24"/>
+              </w:rPr>
+            </w:pPr>
+          </w:p>
+          <w:p>
+            <w:pPr>
+              <w:rPr>
+                <w:bCs/>
+                <w:color w:val="0F0D29" w:themeColor="text1"/>
+                <w:sz w:val="24"/>
+                <w:szCs w:val="24"/>
+              </w:rPr>
+            </w:pPr>
+            <w:r>
+              <w:rPr>
+                <w:bCs/>
+                <w:color w:val="0F0D29" w:themeColor="text1"/>
+                <w:sz w:val="24"/>
+                <w:szCs w:val="24"/>
+              </w:rPr>
+              <w:t>Figure 5:</w:t>
+            </w:r>
+          </w:p>
+          <w:p>
+            <w:pPr>
+              <w:rPr>
+                <w:bCs/>
+              </w:rPr>
+            </w:pPr>
+            <w:r>
+              <w:rPr>
+                <w:bCs/>
+                <w:noProof/>
+                <w:lang w:val="en-AU" w:eastAsia="en-AU"/>
+              </w:rPr>
+              <w:drawing>
+                <wp:inline distT="0" distB="0" distL="0" distR="0" wp14:anchorId="6CCF2CA6" wp14:editId="4170C6AA">
+                  <wp:extent cx="6303645" cy="3317240"/>
+                  <wp:effectExtent l="0" t="0" r="0" b="10160"/>
+                  <wp:docPr id="17" name="Picture 17" descr="../Desktop/Screen%20Shot%202022-01-02%20at%2011.58.04%20pm.png"/>
+                  <wp:cNvGraphicFramePr>
+                    <a:graphicFrameLocks xmlns:a="http://schemas.openxmlformats.org/drawingml/2006/main" noChangeAspect="1"/>
+                  </wp:cNvGraphicFramePr>
+                  <a:graphic xmlns:a="http://schemas.openxmlformats.org/drawingml/2006/main">
+                    <a:graphicData uri="http://schemas.openxmlformats.org/drawingml/2006/picture">
+                      <pic:pic xmlns:pic="http://schemas.openxmlformats.org/drawingml/2006/picture">
+                        <pic:nvPicPr>
+                          <pic:cNvPr id="0" name="Picture 4" descr="../Desktop/Screen%20Shot%202022-01-02%20at%2011.58.04%20pm.png"/>
+                          <pic:cNvPicPr>
+                            <a:picLocks noChangeAspect="1" noChangeArrowheads="1"/>
+                          </pic:cNvPicPr>
+                        </pic:nvPicPr>
+                        <pic:blipFill>
+                          <a:blip r:embed="rId13">
+                            <a:extLst>
+                              <a:ext uri="{28A0092B-C50C-407E-A947-70E740481C1C}">
+                                <a14:useLocalDpi xmlns:a14="http://schemas.microsoft.com/office/drawing/2010/main" val="0"/>
+                              </a:ext>
+                            </a:extLst>
+                          </a:blip>
+                          <a:srcRect/>
+                          <a:stretch>
+                            <a:fillRect/>
+                          </a:stretch>
+                        </pic:blipFill>
+                        <pic:spPr bwMode="auto">
+                          <a:xfrm>
+                            <a:off x="0" y="0"/>
+                            <a:ext cx="6303645" cy="3317240"/>
+                          </a:xfrm>
+                          <a:prstGeom prst="rect">
+                            <a:avLst/>
+                          </a:prstGeom>
+                          <a:noFill/>
+                          <a:ln>
+                            <a:noFill/>
+                          </a:ln>
+                        </pic:spPr>
+                      </pic:pic>
+                    </a:graphicData>
+                  </a:graphic>
+                </wp:inline>
+              </w:drawing>
+            </w:r>
+          </w:p>
+          <w:p>
+            <w:pPr>
+              <w:pStyle w:val="ListParagraph"/>
+              <w:numPr>
+                <w:ilvl w:val="0"/>
+                <w:numId w:val="4"/>
+              </w:numPr>
+              <w:rPr>
+                <w:rFonts w:eastAsiaTheme="majorEastAsia" w:cstheme="majorBidi"/>
+                <w:b/>
+                <w:bCs/>
+                <w:sz w:val="36"/>
+                <w:szCs w:val="26"/>
+              </w:rPr>
+            </w:pPr>
+            <w:r>
+              <w:rPr>
+                <w:rFonts w:eastAsiaTheme="majorEastAsia" w:cstheme="majorBidi"/>
+                <w:b/>
+                <w:bCs/>
+                <w:sz w:val="36"/>
+                <w:szCs w:val="26"/>
+              </w:rPr>
+              <w:lastRenderedPageBreak/>
+              <w:t xml:space="preserve">Trend of </w:t>
+            </w:r>
+            <w:r>
+              <w:rPr>
+                <w:rFonts w:eastAsiaTheme="majorEastAsia" w:cstheme="majorBidi"/>
+                <w:b/>
+                <w:bCs/>
+                <w:sz w:val="36"/>
+                <w:szCs w:val="26"/>
+              </w:rPr>
+              <w:t xml:space="preserve">Victim Reports </w:t>
+            </w:r>
+          </w:p>
+          <w:p>
+            <w:pPr>
+              <w:rPr>
+                <w:b w:val="0"/>
+                <w:bCs/>
+                <w:color w:val="0F0D29" w:themeColor="text1"/>
+                <w:sz w:val="24"/>
+                <w:szCs w:val="24"/>
+              </w:rPr>
+            </w:pPr>
+          </w:p>
+          <w:p>
+            <w:pPr>
+              <w:rPr>
+                <w:b w:val="0"/>
+                <w:bCs/>
+                <w:color w:val="0F0D29" w:themeColor="text1"/>
+                <w:sz w:val="24"/>
+                <w:szCs w:val="24"/>
+              </w:rPr>
+            </w:pPr>
+            <w:r>
+              <w:rPr>
+                <w:b w:val="0"/>
+                <w:bCs/>
+                <w:color w:val="0F0D29" w:themeColor="text1"/>
+                <w:sz w:val="24"/>
+                <w:szCs w:val="24"/>
+              </w:rPr>
+              <w:t>Over last 10 years, we can see a surge in victim reports filed by people in 2016. This is consistent to our previous analysis as there were more crime offences happened during 2016. Then the number of victim reports dr</w:t>
+            </w:r>
+            <w:r>
+              <w:rPr>
+                <w:b w:val="0"/>
+                <w:bCs/>
+                <w:color w:val="0F0D29" w:themeColor="text1"/>
+                <w:sz w:val="24"/>
+                <w:szCs w:val="24"/>
+              </w:rPr>
+              <w:t>opped significantly from 2019 to 2021 which is due to Covid-19 lockdown</w:t>
+            </w:r>
+            <w:r>
+              <w:rPr>
+                <w:b w:val="0"/>
+                <w:bCs/>
+                <w:color w:val="0F0D29" w:themeColor="text1"/>
+                <w:sz w:val="24"/>
+                <w:szCs w:val="24"/>
+              </w:rPr>
+              <w:t xml:space="preserve"> (Please see figure 6)</w:t>
+            </w:r>
+            <w:r>
+              <w:rPr>
+                <w:b w:val="0"/>
+                <w:bCs/>
+                <w:color w:val="0F0D29" w:themeColor="text1"/>
+                <w:sz w:val="24"/>
+                <w:szCs w:val="24"/>
+              </w:rPr>
+              <w:t xml:space="preserve">. </w:t>
+            </w:r>
+          </w:p>
+          <w:p>
+            <w:pPr>
+              <w:rPr>
+                <w:b w:val="0"/>
+                <w:bCs/>
+                <w:color w:val="0F0D29" w:themeColor="text1"/>
+                <w:sz w:val="24"/>
+                <w:szCs w:val="24"/>
+              </w:rPr>
+            </w:pPr>
+          </w:p>
+          <w:p>
+            <w:pPr>
+              <w:rPr>
+                <w:bCs/>
+                <w:color w:val="0F0D29" w:themeColor="text1"/>
+                <w:sz w:val="24"/>
+                <w:szCs w:val="24"/>
+              </w:rPr>
+            </w:pPr>
+            <w:r>
+              <w:rPr>
+                <w:bCs/>
+                <w:color w:val="0F0D29" w:themeColor="text1"/>
+                <w:sz w:val="24"/>
+                <w:szCs w:val="24"/>
+              </w:rPr>
+              <w:t>Figure 6:</w:t>
+            </w:r>
+          </w:p>
+          <w:p>
+            <w:pPr>
+              <w:rPr>
+                <w:b w:val="0"/>
+                <w:bCs/>
+                <w:color w:val="0F0D29" w:themeColor="text1"/>
+                <w:sz w:val="24"/>
+                <w:szCs w:val="24"/>
+              </w:rPr>
+            </w:pPr>
+            <w:r>
+              <w:rPr>
+                <w:b w:val="0"/>
+                <w:bCs/>
+                <w:noProof/>
+                <w:color w:val="0F0D29" w:themeColor="text1"/>
+                <w:sz w:val="24"/>
+                <w:szCs w:val="24"/>
+                <w:lang w:val="en-AU" w:eastAsia="en-AU"/>
+              </w:rPr>
+              <w:drawing>
+                <wp:inline distT="0" distB="0" distL="0" distR="0" wp14:anchorId="4DCE3304" wp14:editId="6F04E950">
+                  <wp:extent cx="5661660" cy="3560445"/>
+                  <wp:effectExtent l="0" t="0" r="2540" b="0"/>
+                  <wp:docPr id="21" name="Picture 21" descr="../Desktop/Screen%20Shot%202022-01-01%20at%206.50.03%20pm.png"/>
+                  <wp:cNvGraphicFramePr>
+                    <a:graphicFrameLocks xmlns:a="http://schemas.openxmlformats.org/drawingml/2006/main" noChangeAspect="1"/>
+                  </wp:cNvGraphicFramePr>
+                  <a:graphic xmlns:a="http://schemas.openxmlformats.org/drawingml/2006/main">
+                    <a:graphicData uri="http://schemas.openxmlformats.org/drawingml/2006/picture">
+                      <pic:pic xmlns:pic="http://schemas.openxmlformats.org/drawingml/2006/picture">
+                        <pic:nvPicPr>
+                          <pic:cNvPr id="0" name="Picture 8" descr="../Desktop/Screen%20Shot%202022-01-01%20at%206.50.03%20pm.png"/>
+                          <pic:cNvPicPr>
+                            <a:picLocks noChangeAspect="1" noChangeArrowheads="1"/>
+                          </pic:cNvPicPr>
+                        </pic:nvPicPr>
+                        <pic:blipFill>
+                          <a:blip r:embed="rId14">
+                            <a:extLst>
+                              <a:ext uri="{28A0092B-C50C-407E-A947-70E740481C1C}">
+                                <a14:useLocalDpi xmlns:a14="http://schemas.microsoft.com/office/drawing/2010/main" val="0"/>
+                              </a:ext>
+                            </a:extLst>
+                          </a:blip>
+                          <a:srcRect/>
+                          <a:stretch>
+                            <a:fillRect/>
+                          </a:stretch>
+                        </pic:blipFill>
+                        <pic:spPr bwMode="auto">
+                          <a:xfrm>
+                            <a:off x="0" y="0"/>
+                            <a:ext cx="5661660" cy="3560445"/>
+                          </a:xfrm>
+                          <a:prstGeom prst="rect">
+                            <a:avLst/>
+                          </a:prstGeom>
+                          <a:noFill/>
+                          <a:ln>
+                            <a:noFill/>
+                          </a:ln>
+                        </pic:spPr>
+                      </pic:pic>
+                    </a:graphicData>
+                  </a:graphic>
+                </wp:inline>
+              </w:drawing>
+            </w:r>
+          </w:p>
+          <w:p>
+            <w:pPr>
+              <w:rPr>
+                <w:b w:val="0"/>
+                <w:bCs/>
+                <w:color w:val="0F0D29" w:themeColor="text1"/>
+                <w:sz w:val="24"/>
+                <w:szCs w:val="24"/>
+              </w:rPr>
+            </w:pPr>
+          </w:p>
+          <w:p>
+            <w:pPr>
+              <w:rPr>
+                <w:b w:val="0"/>
+                <w:bCs/>
+                <w:color w:val="0F0D29" w:themeColor="text1"/>
+                <w:sz w:val="24"/>
+                <w:szCs w:val="24"/>
+              </w:rPr>
+            </w:pPr>
+            <w:r>
+              <w:rPr>
+                <w:b w:val="0"/>
+                <w:bCs/>
+                <w:color w:val="0F0D29" w:themeColor="text1"/>
+                <w:sz w:val="24"/>
+                <w:szCs w:val="24"/>
+              </w:rPr>
+              <w:t>We a</w:t>
+            </w:r>
+            <w:r>
+              <w:rPr>
+                <w:b w:val="0"/>
+                <w:bCs/>
+                <w:color w:val="0F0D29" w:themeColor="text1"/>
+                <w:sz w:val="24"/>
+                <w:szCs w:val="24"/>
+              </w:rPr>
+              <w:t>lso identified that the most victim reports were filed by the age group between 25 and 34 years old and followed by the age group between 35 and 44 years old, which are 25.2% and 20.5% respectively (Please see figure 7). Possibly because that these two groups of people have most professionals who are highly well educated and knows how to stand by themselves.</w:t>
+            </w:r>
+          </w:p>
+          <w:p>
+            <w:pPr>
+              <w:rPr>
+                <w:b w:val="0"/>
+                <w:bCs/>
+                <w:color w:val="0F0D29" w:themeColor="text1"/>
+                <w:sz w:val="24"/>
+                <w:szCs w:val="24"/>
+              </w:rPr>
+            </w:pPr>
+          </w:p>
+          <w:p>
+            <w:pPr>
+              <w:rPr>
+                <w:b w:val="0"/>
+                <w:bCs/>
+                <w:color w:val="0F0D29" w:themeColor="text1"/>
+                <w:sz w:val="24"/>
+                <w:szCs w:val="24"/>
+              </w:rPr>
+            </w:pPr>
+          </w:p>
+          <w:p>
+            <w:pPr>
+              <w:rPr>
+                <w:b w:val="0"/>
+                <w:bCs/>
+                <w:color w:val="0F0D29" w:themeColor="text1"/>
+                <w:sz w:val="24"/>
+                <w:szCs w:val="24"/>
+              </w:rPr>
+            </w:pPr>
+          </w:p>
+          <w:p>
+            <w:pPr>
+              <w:rPr>
+                <w:b w:val="0"/>
+                <w:bCs/>
+                <w:color w:val="0F0D29" w:themeColor="text1"/>
+                <w:sz w:val="24"/>
+                <w:szCs w:val="24"/>
+              </w:rPr>
+            </w:pPr>
+          </w:p>
+          <w:p>
+            <w:pPr>
+              <w:rPr>
+                <w:b w:val="0"/>
+                <w:bCs/>
+                <w:color w:val="0F0D29" w:themeColor="text1"/>
+                <w:sz w:val="24"/>
+                <w:szCs w:val="24"/>
+              </w:rPr>
+            </w:pPr>
+          </w:p>
+          <w:p>
+            <w:pPr>
+              <w:rPr>
+                <w:b w:val="0"/>
+                <w:bCs/>
+                <w:color w:val="0F0D29" w:themeColor="text1"/>
+                <w:sz w:val="24"/>
+                <w:szCs w:val="24"/>
+              </w:rPr>
+            </w:pPr>
+          </w:p>
+          <w:p>
+            <w:pPr>
+              <w:rPr>
+                <w:b w:val="0"/>
+                <w:bCs/>
+                <w:color w:val="0F0D29" w:themeColor="text1"/>
+                <w:sz w:val="24"/>
+                <w:szCs w:val="24"/>
+              </w:rPr>
+            </w:pPr>
+          </w:p>
+          <w:p>
+            <w:pPr>
+              <w:rPr>
+                <w:b w:val="0"/>
+                <w:bCs/>
+                <w:color w:val="0F0D29" w:themeColor="text1"/>
+                <w:sz w:val="24"/>
+                <w:szCs w:val="24"/>
+              </w:rPr>
+            </w:pPr>
+          </w:p>
+          <w:p>
+            <w:pPr>
+              <w:rPr>
+                <w:bCs/>
+                <w:color w:val="0F0D29" w:themeColor="text1"/>
+                <w:sz w:val="24"/>
+                <w:szCs w:val="24"/>
+              </w:rPr>
+            </w:pPr>
+            <w:r>
+              <w:rPr>
+                <w:bCs/>
+                <w:color w:val="0F0D29" w:themeColor="text1"/>
+                <w:sz w:val="24"/>
+                <w:szCs w:val="24"/>
+              </w:rPr>
+              <w:lastRenderedPageBreak/>
+              <w:t>Figure 7:</w:t>
+            </w:r>
+          </w:p>
+          <w:p>
+            <w:pPr>
+              <w:rPr>
+                <w:b w:val="0"/>
+                <w:bCs/>
+                <w:color w:val="0F0D29" w:themeColor="text1"/>
+                <w:sz w:val="24"/>
+                <w:szCs w:val="24"/>
+              </w:rPr>
+            </w:pPr>
+            <w:r>
+              <w:rPr>
+                <w:b w:val="0"/>
+                <w:bCs/>
+                <w:noProof/>
+                <w:color w:val="0F0D29" w:themeColor="text1"/>
+                <w:sz w:val="24"/>
+                <w:szCs w:val="24"/>
+                <w:lang w:val="en-AU" w:eastAsia="en-AU"/>
+              </w:rPr>
+              <w:drawing>
+                <wp:inline distT="0" distB="0" distL="0" distR="0" wp14:anchorId="7AF9B20E" wp14:editId="0EA7A71E">
+                  <wp:extent cx="5486400" cy="3355975"/>
+                  <wp:effectExtent l="0" t="0" r="0" b="0"/>
+                  <wp:docPr id="22" name="Picture 22" descr="../Desktop/Screen%20Shot%202022-01-01%20at%206.50.15%20pm.png"/>
+                  <wp:cNvGraphicFramePr>
+                    <a:graphicFrameLocks xmlns:a="http://schemas.openxmlformats.org/drawingml/2006/main" noChangeAspect="1"/>
+                  </wp:cNvGraphicFramePr>
+                  <a:graphic xmlns:a="http://schemas.openxmlformats.org/drawingml/2006/main">
+                    <a:graphicData uri="http://schemas.openxmlformats.org/drawingml/2006/picture">
+                      <pic:pic xmlns:pic="http://schemas.openxmlformats.org/drawingml/2006/picture">
+                        <pic:nvPicPr>
+                          <pic:cNvPr id="0" name="Picture 9" descr="../Desktop/Screen%20Shot%202022-01-01%20at%206.50.15%20pm.png"/>
+                          <pic:cNvPicPr>
+                            <a:picLocks noChangeAspect="1" noChangeArrowheads="1"/>
+                          </pic:cNvPicPr>
+                        </pic:nvPicPr>
+                        <pic:blipFill>
+                          <a:blip r:embed="rId15">
+                            <a:extLst>
+                              <a:ext uri="{28A0092B-C50C-407E-A947-70E740481C1C}">
+                                <a14:useLocalDpi xmlns:a14="http://schemas.microsoft.com/office/drawing/2010/main" val="0"/>
+                              </a:ext>
+                            </a:extLst>
+                          </a:blip>
+                          <a:srcRect/>
+                          <a:stretch>
+                            <a:fillRect/>
+                          </a:stretch>
+                        </pic:blipFill>
+                        <pic:spPr bwMode="auto">
+                          <a:xfrm>
+                            <a:off x="0" y="0"/>
+                            <a:ext cx="5486400" cy="3355975"/>
+                          </a:xfrm>
+                          <a:prstGeom prst="rect">
+                            <a:avLst/>
+                          </a:prstGeom>
+                          <a:noFill/>
+                          <a:ln>
+                            <a:noFill/>
+                          </a:ln>
+                        </pic:spPr>
+                      </pic:pic>
+                    </a:graphicData>
+                  </a:graphic>
+                </wp:inline>
+              </w:drawing>
+            </w:r>
+          </w:p>
+          <w:p>
+            <w:pPr>
+              <w:rPr>
+                <w:bCs/>
+              </w:rPr>
+            </w:pPr>
+          </w:p>
+          <w:p>
+            <w:pPr>
+              <w:pStyle w:val="ListParagraph"/>
+              <w:numPr>
+                <w:ilvl w:val="0"/>
+                <w:numId w:val="4"/>
+              </w:numPr>
+              <w:rPr>
+                <w:rFonts w:eastAsiaTheme="majorEastAsia" w:cstheme="majorBidi"/>
+                <w:b/>
+                <w:bCs/>
+                <w:sz w:val="36"/>
+                <w:szCs w:val="26"/>
+              </w:rPr>
+            </w:pPr>
+            <w:r>
+              <w:rPr>
+                <w:rFonts w:eastAsiaTheme="majorEastAsia" w:cstheme="majorBidi"/>
+                <w:b/>
+                <w:bCs/>
+                <w:sz w:val="36"/>
+                <w:szCs w:val="26"/>
+              </w:rPr>
+              <w:t xml:space="preserve">Trend of Affected Family Members </w:t>
+            </w:r>
+          </w:p>
+          <w:p>
+            <w:pPr>
+              <w:pStyle w:val="Content"/>
+              <w:rPr>
+                <w:b/>
+                <w:bCs/>
+              </w:rPr>
+            </w:pPr>
+          </w:p>
+          <w:p>
+            <w:pPr>
+              <w:pStyle w:val="Content"/>
+              <w:rPr>
+                <w:b/>
+                <w:bCs/>
+              </w:rPr>
+            </w:pPr>
+          </w:p>
+          <w:p>
+            <w:pPr>
+              <w:pStyle w:val="Content"/>
+              <w:rPr>
+                <w:b/>
+                <w:bCs/>
+              </w:rPr>
+            </w:pPr>
+          </w:p>
+          <w:p>
+            <w:pPr>
+              <w:pStyle w:val="Content"/>
+              <w:rPr>
+                <w:b/>
+                <w:bCs/>
+              </w:rPr>
+            </w:pPr>
+          </w:p>
+          <w:p>
+            <w:pPr>
+              <w:pStyle w:val="Content"/>
+              <w:rPr>
+                <w:b/>
+                <w:bCs/>
+              </w:rPr>
+            </w:pPr>
+          </w:p>
+          <w:p>
+            <w:pPr>
+              <w:pStyle w:val="Content"/>
+              <w:rPr>
+                <w:b/>
+                <w:bCs/>
+              </w:rPr>
+            </w:pPr>
+          </w:p>
+          <w:p>
+            <w:pPr>
+              <w:pStyle w:val="Content"/>
+              <w:rPr>
+                <w:b/>
+                <w:bCs/>
+              </w:rPr>
+            </w:pPr>
+          </w:p>
+          <w:p>
+            <w:pPr>
+              <w:pStyle w:val="Content"/>
+              <w:rPr>
+                <w:b/>
+                <w:bCs/>
+              </w:rPr>
+            </w:pPr>
+          </w:p>
+          <w:p>
+            <w:pPr>
+              <w:pStyle w:val="Content"/>
+              <w:rPr>
+                <w:b/>
+                <w:bCs/>
+              </w:rPr>
+            </w:pPr>
           </w:p>
         </w:tc>
       </w:tr>
@@ -1962,308 +3469,35 @@
         </w:trPr>
         <w:tc>
           <w:tcPr>
-            <w:tcW w:w="9896" w:type="dxa"/>
+            <w:tcW w:w="9936" w:type="dxa"/>
             <w:shd w:val="clear" w:color="auto" w:fill="F2F2F2" w:themeFill="background1" w:themeFillShade="F2"/>
             <w:vAlign w:val="center"/>
           </w:tcPr>
+          <w:p/>
+          <w:p>
+            <w:r>
+              <w:t xml:space="preserve"> </w:t>
+            </w:r>
+          </w:p>
+        </w:tc>
+      </w:tr>
+      <w:tr>
+        <w:trPr>
+          <w:trHeight w:val="1899"/>
+        </w:trPr>
+        <w:tc>
+          <w:tcPr>
+            <w:tcW w:w="9936" w:type="dxa"/>
+            <w:shd w:val="clear" w:color="auto" w:fill="F2F2F2" w:themeFill="background1" w:themeFillShade="F2"/>
+            <w:vAlign w:val="center"/>
+          </w:tcPr>
           <w:p>
             <w:pPr>
               <w:pStyle w:val="EmphasisText"/>
               <w:rPr>
-                <w:i/>
-                <w:sz w:val="36"/>
-                <w:lang w:val="en-AU"/>
-              </w:rPr>
-            </w:pPr>
-            <w:r>
-              <w:rPr>
-                <w:i/>
-                <w:sz w:val="36"/>
-                <w:lang w:val="en-AU"/>
-              </w:rPr>
-              <w:lastRenderedPageBreak/>
-              <w:t>Over the last 10 years other more serious crimes like “Crimes against the person” have occurred but with lower incidents</w:t>
-            </w:r>
-            <w:r>
-              <w:rPr>
-                <w:i/>
-                <w:sz w:val="36"/>
-                <w:lang w:val="en-AU"/>
-              </w:rPr>
-              <w:t>. “Assault and related offences” have dominated this category with 64%.</w:t>
-            </w:r>
-          </w:p>
-          <w:p>
-            <w:pPr>
-              <w:pStyle w:val="EmphasisText"/>
-              <w:rPr>
-                <w:i/>
-                <w:sz w:val="36"/>
-                <w:lang w:val="en-AU"/>
-              </w:rPr>
-            </w:pPr>
-          </w:p>
-          <w:p>
-            <w:pPr>
-              <w:pStyle w:val="EmphasisText"/>
-              <w:rPr>
-                <w:i/>
-                <w:sz w:val="36"/>
-                <w:lang w:val="en-AU"/>
-              </w:rPr>
-            </w:pPr>
-            <w:r>
-              <w:rPr>
-                <w:i/>
-                <w:sz w:val="36"/>
-                <w:lang w:val="en-AU"/>
-              </w:rPr>
-              <w:t>“</w:t>
-            </w:r>
-            <w:r>
-              <w:rPr>
-                <w:i/>
-                <w:sz w:val="36"/>
-                <w:lang w:val="en-AU"/>
-              </w:rPr>
-              <w:t>Drug Crimes</w:t>
-            </w:r>
-            <w:r>
-              <w:rPr>
-                <w:i/>
-                <w:sz w:val="36"/>
-                <w:lang w:val="en-AU"/>
-              </w:rPr>
-              <w:t>”</w:t>
-            </w:r>
-            <w:r>
-              <w:rPr>
-                <w:i/>
-                <w:sz w:val="36"/>
-                <w:lang w:val="en-AU"/>
-              </w:rPr>
-              <w:t xml:space="preserve"> over the last 10 years were mostly for drug possession at 69%</w:t>
-            </w:r>
-            <w:r>
-              <w:rPr>
-                <w:i/>
-                <w:sz w:val="36"/>
-                <w:lang w:val="en-AU"/>
-              </w:rPr>
-              <w:t>. Drug trafficking only 19%.</w:t>
-            </w:r>
-          </w:p>
-          <w:p>
-            <w:pPr>
-              <w:pStyle w:val="EmphasisText"/>
-              <w:rPr>
-                <w:i/>
-                <w:sz w:val="36"/>
-                <w:lang w:val="en-AU"/>
-              </w:rPr>
-            </w:pPr>
-          </w:p>
-          <w:p>
-            <w:pPr>
-              <w:pStyle w:val="EmphasisText"/>
-              <w:rPr>
-                <w:i/>
-                <w:sz w:val="36"/>
-                <w:lang w:val="en-AU"/>
-              </w:rPr>
-            </w:pPr>
-            <w:r>
-              <w:rPr>
-                <w:i/>
-                <w:sz w:val="36"/>
-                <w:lang w:val="en-AU"/>
-              </w:rPr>
-              <w:t>The category “Public Order and Security offences“ w</w:t>
-            </w:r>
-            <w:r>
-              <w:rPr>
-                <w:i/>
-                <w:sz w:val="36"/>
-                <w:lang w:val="en-AU"/>
-              </w:rPr>
-              <w:t>ere</w:t>
-            </w:r>
-            <w:r>
-              <w:rPr>
-                <w:i/>
-                <w:sz w:val="36"/>
-                <w:lang w:val="en-AU"/>
-              </w:rPr>
-              <w:t xml:space="preserve"> dominated by “Disorderly and offensive conduct” at 57% and “Weapons and explosive offenses” were close behind at 37%.</w:t>
-            </w:r>
-          </w:p>
-          <w:p>
-            <w:pPr>
-              <w:pStyle w:val="EmphasisText"/>
-              <w:rPr>
                 <w:noProof/>
               </w:rPr>
             </w:pPr>
-          </w:p>
-          <w:p>
-            <w:pPr>
-              <w:pStyle w:val="EmphasisText"/>
-              <w:rPr>
-                <w:noProof/>
-              </w:rPr>
-            </w:pPr>
-            <w:r>
-              <w:rPr>
-                <w:i/>
-                <w:sz w:val="36"/>
-                <w:lang w:val="en-AU"/>
-              </w:rPr>
-              <w:t>“</w:t>
-            </w:r>
-            <w:r>
-              <w:rPr>
-                <w:i/>
-                <w:sz w:val="36"/>
-                <w:lang w:val="en-AU"/>
-              </w:rPr>
-              <w:t>Justice proce</w:t>
-            </w:r>
-            <w:r>
-              <w:rPr>
-                <w:i/>
-                <w:sz w:val="36"/>
-                <w:lang w:val="en-AU"/>
-              </w:rPr>
-              <w:t>d</w:t>
-            </w:r>
-            <w:r>
-              <w:rPr>
-                <w:i/>
-                <w:sz w:val="36"/>
-                <w:lang w:val="en-AU"/>
-              </w:rPr>
-              <w:t>ures offences</w:t>
-            </w:r>
-            <w:r>
-              <w:rPr>
-                <w:i/>
-                <w:sz w:val="36"/>
-                <w:lang w:val="en-AU"/>
-              </w:rPr>
-              <w:t>”</w:t>
-            </w:r>
-            <w:r>
-              <w:rPr>
-                <w:i/>
-                <w:sz w:val="36"/>
-                <w:lang w:val="en-AU"/>
-              </w:rPr>
-              <w:t xml:space="preserve"> </w:t>
-            </w:r>
-            <w:r>
-              <w:rPr>
-                <w:i/>
-                <w:sz w:val="36"/>
-                <w:lang w:val="en-AU"/>
-              </w:rPr>
-              <w:t>included</w:t>
-            </w:r>
-            <w:r>
-              <w:rPr>
-                <w:i/>
-                <w:sz w:val="36"/>
-                <w:lang w:val="en-AU"/>
-              </w:rPr>
-              <w:t xml:space="preserve"> </w:t>
-            </w:r>
-            <w:r>
-              <w:rPr>
-                <w:i/>
-                <w:sz w:val="36"/>
-                <w:lang w:val="en-AU"/>
-              </w:rPr>
-              <w:t>“</w:t>
-            </w:r>
-            <w:r>
-              <w:rPr>
-                <w:i/>
-                <w:sz w:val="36"/>
-                <w:lang w:val="en-AU"/>
-              </w:rPr>
-              <w:t>breaching family violence o</w:t>
-            </w:r>
-            <w:r>
-              <w:rPr>
-                <w:i/>
-                <w:sz w:val="36"/>
-                <w:lang w:val="en-AU"/>
-              </w:rPr>
-              <w:t>r</w:t>
-            </w:r>
-            <w:r>
-              <w:rPr>
-                <w:i/>
-                <w:sz w:val="36"/>
-                <w:lang w:val="en-AU"/>
-              </w:rPr>
-              <w:t>der</w:t>
-            </w:r>
-            <w:r>
-              <w:rPr>
-                <w:i/>
-                <w:sz w:val="36"/>
-                <w:lang w:val="en-AU"/>
-              </w:rPr>
-              <w:t>”</w:t>
-            </w:r>
-            <w:r>
-              <w:rPr>
-                <w:i/>
-                <w:sz w:val="36"/>
-                <w:lang w:val="en-AU"/>
-              </w:rPr>
-              <w:t xml:space="preserve"> 40% and </w:t>
-            </w:r>
-            <w:r>
-              <w:rPr>
-                <w:i/>
-                <w:sz w:val="36"/>
-                <w:lang w:val="en-AU"/>
-              </w:rPr>
-              <w:t>“</w:t>
-            </w:r>
-            <w:r>
-              <w:rPr>
-                <w:i/>
-                <w:sz w:val="36"/>
-                <w:lang w:val="en-AU"/>
-              </w:rPr>
-              <w:t>breaching bail conditions</w:t>
-            </w:r>
-            <w:r>
-              <w:rPr>
-                <w:i/>
-                <w:sz w:val="36"/>
-                <w:lang w:val="en-AU"/>
-              </w:rPr>
-              <w:t>”</w:t>
-            </w:r>
-            <w:r>
-              <w:rPr>
-                <w:i/>
-                <w:sz w:val="36"/>
-                <w:lang w:val="en-AU"/>
-              </w:rPr>
-              <w:t xml:space="preserve"> 37%</w:t>
-            </w:r>
-            <w:r>
-              <w:rPr>
-                <w:i/>
-                <w:sz w:val="36"/>
-                <w:lang w:val="en-AU"/>
-              </w:rPr>
-              <w:t>.</w:t>
-            </w:r>
           </w:p>
         </w:tc>
       </w:tr>
@@ -2273,53 +3507,25 @@
         </w:trPr>
         <w:tc>
           <w:tcPr>
-            <w:tcW w:w="9896" w:type="dxa"/>
+            <w:tcW w:w="9936" w:type="dxa"/>
           </w:tcPr>
           <w:p>
             <w:pPr>
-              <w:pStyle w:val="Content"/>
-              <w:rPr>
-                <w:sz w:val="72"/>
-                <w:szCs w:val="72"/>
-              </w:rPr>
-            </w:pPr>
-            <w:r>
-              <w:rPr>
-                <w:sz w:val="72"/>
-                <w:szCs w:val="72"/>
-              </w:rPr>
-              <w:lastRenderedPageBreak/>
-              <w:t>OFFENCES BY POLICE REGION:</w:t>
-            </w:r>
-          </w:p>
-          <w:p>
-            <w:pPr>
-              <w:pStyle w:val="Content"/>
-              <w:rPr>
-                <w:sz w:val="72"/>
-                <w:szCs w:val="72"/>
-              </w:rPr>
-            </w:pPr>
-          </w:p>
-          <w:p>
-            <w:pPr>
-              <w:pStyle w:val="Content"/>
-              <w:rPr>
-                <w:b/>
+              <w:rPr>
                 <w:i/>
                 <w:sz w:val="36"/>
                 <w:lang w:val="en-AU"/>
               </w:rPr>
             </w:pPr>
-            <w:r>
-              <w:rPr>
-                <w:b/>
+          </w:p>
+          <w:p>
+            <w:pPr>
+              <w:rPr>
                 <w:i/>
                 <w:sz w:val="36"/>
                 <w:lang w:val="en-AU"/>
               </w:rPr>
-              <w:t>Offences per Police Region over the last 10 years were mostly stable and once again 2016 had the increase in theft offences and 2020 had a decrease in crime due to the COVID Lockdowns. The rate per 100,000 population echo’s this trend.</w:t>
-            </w:r>
+            </w:pPr>
           </w:p>
           <w:p>
             <w:pPr>
@@ -2332,288 +3538,16 @@
           </w:p>
           <w:p>
             <w:pPr>
-              <w:pStyle w:val="Content"/>
-              <w:rPr>
-                <w:b/>
+              <w:rPr>
                 <w:i/>
                 <w:sz w:val="36"/>
                 <w:lang w:val="en-AU"/>
               </w:rPr>
             </w:pPr>
-            <w:r>
-              <w:rPr>
-                <w:b/>
-                <w:i/>
-                <w:sz w:val="36"/>
-                <w:lang w:val="en-AU"/>
-              </w:rPr>
-              <w:t xml:space="preserve">Noteworthy, is the high incidents of crime in the “ North West Region”.  This region includes the city centre. </w:t>
-            </w:r>
-          </w:p>
-          <w:p>
-            <w:pPr>
-              <w:pStyle w:val="Content"/>
-              <w:rPr>
-                <w:b/>
-                <w:i/>
-                <w:sz w:val="36"/>
-                <w:lang w:val="en-AU"/>
-              </w:rPr>
-            </w:pPr>
-          </w:p>
-          <w:p>
-            <w:pPr>
-              <w:pStyle w:val="Content"/>
-              <w:rPr>
-                <w:b/>
-                <w:i/>
-                <w:sz w:val="36"/>
-                <w:lang w:val="en-AU"/>
-              </w:rPr>
-            </w:pPr>
-            <w:r>
-              <w:rPr>
-                <w:b/>
-                <w:i/>
-                <w:sz w:val="36"/>
-                <w:lang w:val="en-AU"/>
-              </w:rPr>
-              <w:t>The Eastern and Southern Regions number of incidents followed close behind the North West Region incidents.</w:t>
-            </w:r>
-          </w:p>
-          <w:p>
-            <w:pPr>
-              <w:pStyle w:val="Content"/>
-              <w:rPr>
-                <w:b/>
-                <w:i/>
-                <w:sz w:val="36"/>
-                <w:lang w:val="en-AU"/>
-              </w:rPr>
-            </w:pPr>
-          </w:p>
-          <w:p>
-            <w:pPr>
-              <w:rPr>
-                <w:i/>
-                <w:sz w:val="36"/>
-                <w:lang w:val="en-AU"/>
-              </w:rPr>
-            </w:pPr>
-            <w:r>
-              <w:rPr>
-                <w:i/>
-                <w:sz w:val="36"/>
-                <w:lang w:val="en-AU"/>
-              </w:rPr>
-              <w:t>Most crimes are occurring in Melbourne LGA (depicted by Green line) in North West police Region.</w:t>
-            </w:r>
-          </w:p>
-          <w:p>
-            <w:pPr>
-              <w:rPr>
-                <w:i/>
-                <w:sz w:val="36"/>
-                <w:lang w:val="en-AU"/>
-              </w:rPr>
-            </w:pPr>
-          </w:p>
-          <w:p>
-            <w:pPr>
-              <w:rPr>
-                <w:i/>
-                <w:sz w:val="36"/>
-                <w:lang w:val="en-AU"/>
-              </w:rPr>
-            </w:pPr>
-            <w:r>
-              <w:rPr>
-                <w:i/>
-                <w:sz w:val="36"/>
-                <w:lang w:val="en-AU"/>
-              </w:rPr>
-              <w:t>The rate per 100,000 population shows a decrease for Melbourne LGA  since 2012.</w:t>
-            </w:r>
-          </w:p>
-          <w:p>
-            <w:pPr>
-              <w:rPr>
-                <w:i/>
-                <w:sz w:val="36"/>
-                <w:lang w:val="en-AU"/>
-              </w:rPr>
-            </w:pPr>
-          </w:p>
-          <w:p>
-            <w:pPr>
-              <w:rPr>
-                <w:i/>
-                <w:sz w:val="36"/>
-                <w:lang w:val="en-AU"/>
-              </w:rPr>
-            </w:pPr>
-            <w:r>
-              <w:rPr>
-                <w:i/>
-                <w:sz w:val="36"/>
-                <w:lang w:val="en-AU"/>
-              </w:rPr>
-              <w:t>This is possibly because of increased policing and higher population density in the city.</w:t>
-            </w:r>
-          </w:p>
-          <w:p>
-            <w:pPr>
-              <w:rPr>
-                <w:i/>
-                <w:sz w:val="36"/>
-                <w:lang w:val="en-AU"/>
-              </w:rPr>
-            </w:pPr>
-            <w:r>
-              <w:rPr>
-                <w:i/>
-                <w:sz w:val="36"/>
-                <w:lang w:val="en-AU"/>
-              </w:rPr>
-              <w:t>Yarra LGA has a relatively higher crime rate per 100k population.</w:t>
-            </w:r>
-          </w:p>
-          <w:p>
-            <w:pPr>
-              <w:pStyle w:val="Content"/>
-              <w:rPr>
-                <w:b/>
-                <w:i/>
-                <w:sz w:val="36"/>
-                <w:lang w:val="en-AU"/>
-              </w:rPr>
-            </w:pPr>
-          </w:p>
-          <w:p>
-            <w:pPr>
-              <w:rPr>
-                <w:i/>
-                <w:sz w:val="36"/>
-                <w:lang w:val="en-AU"/>
-              </w:rPr>
-            </w:pPr>
-          </w:p>
-          <w:p>
-            <w:pPr>
-              <w:rPr>
-                <w:i/>
-                <w:sz w:val="36"/>
-                <w:lang w:val="en-AU"/>
-              </w:rPr>
-            </w:pPr>
-            <w:r>
-              <w:rPr>
-                <w:i/>
-                <w:sz w:val="36"/>
-                <w:lang w:val="en-AU"/>
-              </w:rPr>
-              <w:lastRenderedPageBreak/>
-              <w:drawing>
-                <wp:inline distT="0" distB="0" distL="0" distR="0" wp14:anchorId="767AB8D8" wp14:editId="5D121B05">
-                  <wp:extent cx="6309360" cy="3574415"/>
-                  <wp:effectExtent l="0" t="0" r="0" b="6985"/>
-                  <wp:docPr id="14" name="Picture 14"/>
-                  <wp:cNvGraphicFramePr>
-                    <a:graphicFrameLocks xmlns:a="http://schemas.openxmlformats.org/drawingml/2006/main" noChangeAspect="1"/>
-                  </wp:cNvGraphicFramePr>
-                  <a:graphic xmlns:a="http://schemas.openxmlformats.org/drawingml/2006/main">
-                    <a:graphicData uri="http://schemas.openxmlformats.org/drawingml/2006/picture">
-                      <pic:pic xmlns:pic="http://schemas.openxmlformats.org/drawingml/2006/picture">
-                        <pic:nvPicPr>
-                          <pic:cNvPr id="1" name=""/>
-                          <pic:cNvPicPr/>
-                        </pic:nvPicPr>
-                        <pic:blipFill>
-                          <a:blip r:embed="rId11"/>
-                          <a:stretch>
-                            <a:fillRect/>
-                          </a:stretch>
-                        </pic:blipFill>
-                        <pic:spPr>
-                          <a:xfrm>
-                            <a:off x="0" y="0"/>
-                            <a:ext cx="6309360" cy="3574415"/>
-                          </a:xfrm>
-                          <a:prstGeom prst="rect">
-                            <a:avLst/>
-                          </a:prstGeom>
-                        </pic:spPr>
-                      </pic:pic>
-                    </a:graphicData>
-                  </a:graphic>
-                </wp:inline>
-              </w:drawing>
-            </w:r>
-          </w:p>
-          <w:p>
-            <w:pPr>
-              <w:rPr>
-                <w:i/>
-                <w:sz w:val="36"/>
-                <w:lang w:val="en-AU"/>
-              </w:rPr>
-            </w:pPr>
-          </w:p>
-          <w:p>
-            <w:pPr>
-              <w:rPr>
-                <w:i/>
-                <w:sz w:val="36"/>
-                <w:lang w:val="en-AU"/>
-              </w:rPr>
-            </w:pPr>
-            <w:r>
-              <w:rPr>
-                <w:i/>
-                <w:sz w:val="36"/>
-                <w:lang w:val="en-AU"/>
-              </w:rPr>
-              <w:drawing>
-                <wp:inline distT="0" distB="0" distL="0" distR="0" wp14:anchorId="00FB21DE" wp14:editId="3D4EFD11">
-                  <wp:extent cx="6309360" cy="3586480"/>
-                  <wp:effectExtent l="0" t="0" r="0" b="0"/>
-                  <wp:docPr id="4" name="Picture 4" descr="Chart&#10;&#10;Description automatically generated"/>
-                  <wp:cNvGraphicFramePr>
-                    <a:graphicFrameLocks xmlns:a="http://schemas.openxmlformats.org/drawingml/2006/main" noChangeAspect="1"/>
-                  </wp:cNvGraphicFramePr>
-                  <a:graphic xmlns:a="http://schemas.openxmlformats.org/drawingml/2006/main">
-                    <a:graphicData uri="http://schemas.openxmlformats.org/drawingml/2006/picture">
-                      <pic:pic xmlns:pic="http://schemas.openxmlformats.org/drawingml/2006/picture">
-                        <pic:nvPicPr>
-                          <pic:cNvPr id="4" name="Picture 4" descr="Chart&#10;&#10;Description automatically generated"/>
-                          <pic:cNvPicPr/>
-                        </pic:nvPicPr>
-                        <pic:blipFill>
-                          <a:blip r:embed="rId12"/>
-                          <a:stretch>
-                            <a:fillRect/>
-                          </a:stretch>
-                        </pic:blipFill>
-                        <pic:spPr>
-                          <a:xfrm>
-                            <a:off x="0" y="0"/>
-                            <a:ext cx="6309360" cy="3586480"/>
-                          </a:xfrm>
-                          <a:prstGeom prst="rect">
-                            <a:avLst/>
-                          </a:prstGeom>
-                        </pic:spPr>
-                      </pic:pic>
-                    </a:graphicData>
-                  </a:graphic>
-                </wp:inline>
-              </w:drawing>
-            </w:r>
           </w:p>
         </w:tc>
       </w:tr>
     </w:tbl>
-    <w:p/>
     <w:p/>
     <w:p>
       <w:pPr>
@@ -2630,7 +3564,7 @@
           <w:i/>
           <w:noProof/>
           <w:sz w:val="36"/>
-          <w:lang w:val="en-AU"/>
+          <w:lang w:val="en-AU" w:eastAsia="en-AU"/>
         </w:rPr>
         <w:lastRenderedPageBreak/>
         <w:drawing>
@@ -2649,7 +3583,7 @@
                     <pic:cNvPicPr/>
                   </pic:nvPicPr>
                   <pic:blipFill>
-                    <a:blip r:embed="rId13"/>
+                    <a:blip r:embed="rId16"/>
                     <a:stretch>
                       <a:fillRect/>
                     </a:stretch>
@@ -2737,8 +3671,8 @@
     </w:p>
     <w:p/>
     <w:sectPr>
-      <w:headerReference w:type="default" r:id="rId14"/>
-      <w:footerReference w:type="default" r:id="rId15"/>
+      <w:headerReference w:type="default" r:id="rId17"/>
+      <w:footerReference w:type="default" r:id="rId18"/>
       <w:pgSz w:w="12240" w:h="15840"/>
       <w:pgMar w:top="720" w:right="1152" w:bottom="720" w:left="1152" w:header="0" w:footer="288" w:gutter="0"/>
       <w:pgNumType w:start="1"/>
@@ -2804,7 +3738,7 @@
           <w:rPr>
             <w:noProof/>
           </w:rPr>
-          <w:t>1</w:t>
+          <w:t>9</w:t>
         </w:r>
         <w:r>
           <w:rPr>
@@ -2895,6 +3829,96 @@
 <file path=word/numbering.xml><?xml version="1.0" encoding="utf-8"?>
 <w:numbering xmlns:wpc="http://schemas.microsoft.com/office/word/2010/wordprocessingCanvas" xmlns:cx="http://schemas.microsoft.com/office/drawing/2014/chartex" xmlns:cx1="http://schemas.microsoft.com/office/drawing/2015/9/8/chartex" xmlns:cx2="http://schemas.microsoft.com/office/drawing/2015/10/21/chartex" xmlns:cx3="http://schemas.microsoft.com/office/drawing/2016/5/9/chartex" xmlns:cx4="http://schemas.microsoft.com/office/drawing/2016/5/10/chartex" xmlns:cx5="http://schemas.microsoft.com/office/drawing/2016/5/11/chartex" xmlns:cx6="http://schemas.microsoft.com/office/drawing/2016/5/12/chartex" xmlns:cx7="http://schemas.microsoft.com/office/drawing/2016/5/13/chartex" xmlns:cx8="http://schemas.microsoft.com/office/drawing/2016/5/14/chartex" xmlns:mc="http://schemas.openxmlformats.org/markup-compatibility/2006" xmlns:aink="http://schemas.microsoft.com/office/drawing/2016/ink" xmlns:am3d="http://schemas.microsoft.com/office/drawing/2017/model3d" xmlns:o="urn:schemas-microsoft-com:office:office" xmlns:r="http://schemas.openxmlformats.org/officeDocument/2006/relationships" xmlns:m="http://schemas.openxmlformats.org/officeDocument/2006/math" xmlns:v="urn:schemas-microsoft-com:vml" xmlns:wp14="http://schemas.microsoft.com/office/word/2010/wordprocessingDrawing" xmlns:wp="http://schemas.openxmlformats.org/drawingml/2006/wordprocessingDrawing" xmlns:w10="urn:schemas-microsoft-com:office:word" xmlns:w="http://schemas.openxmlformats.org/wordprocessingml/2006/main" xmlns:w14="http://schemas.microsoft.com/office/word/2010/wordml" xmlns:w15="http://schemas.microsoft.com/office/word/2012/wordml" xmlns:w16cex="http://schemas.microsoft.com/office/word/2018/wordml/cex" xmlns:w16cid="http://schemas.microsoft.com/office/word/2016/wordml/cid" xmlns:w16="http://schemas.microsoft.com/office/word/2018/wordml" xmlns:w16sdtdh="http://schemas.microsoft.com/office/word/2020/wordml/sdtdatahash" xmlns:w16se="http://schemas.microsoft.com/office/word/2015/wordml/symex" xmlns:wpg="http://schemas.microsoft.com/office/word/2010/wordprocessingGroup" xmlns:wpi="http://schemas.microsoft.com/office/word/2010/wordprocessingInk" xmlns:wne="http://schemas.microsoft.com/office/word/2006/wordml" xmlns:wps="http://schemas.microsoft.com/office/word/2010/wordprocessingShape" mc:Ignorable="w14 w15 w16se w16cid w16 w16cex w16sdtdh wp14">
   <w:abstractNum w:abstractNumId="0" w15:restartNumberingAfterBreak="0">
+    <w:nsid w:val="00031F41"/>
+    <w:multiLevelType w:val="hybridMultilevel"/>
+    <w:tmpl w:val="7400ACFA"/>
+    <w:lvl w:ilvl="0" w:tplc="9D4C1114">
+      <w:start w:val="1"/>
+      <w:numFmt w:val="decimal"/>
+      <w:lvlText w:val="%1."/>
+      <w:lvlJc w:val="left"/>
+      <w:pPr>
+        <w:ind w:left="360" w:hanging="360"/>
+      </w:pPr>
+      <w:rPr>
+        <w:rFonts w:hint="default"/>
+        <w:sz w:val="28"/>
+      </w:rPr>
+    </w:lvl>
+    <w:lvl w:ilvl="1" w:tplc="0C090019" w:tentative="1">
+      <w:start w:val="1"/>
+      <w:numFmt w:val="lowerLetter"/>
+      <w:lvlText w:val="%2."/>
+      <w:lvlJc w:val="left"/>
+      <w:pPr>
+        <w:ind w:left="1080" w:hanging="360"/>
+      </w:pPr>
+    </w:lvl>
+    <w:lvl w:ilvl="2" w:tplc="0C09001B" w:tentative="1">
+      <w:start w:val="1"/>
+      <w:numFmt w:val="lowerRoman"/>
+      <w:lvlText w:val="%3."/>
+      <w:lvlJc w:val="right"/>
+      <w:pPr>
+        <w:ind w:left="1800" w:hanging="180"/>
+      </w:pPr>
+    </w:lvl>
+    <w:lvl w:ilvl="3" w:tplc="0C09000F" w:tentative="1">
+      <w:start w:val="1"/>
+      <w:numFmt w:val="decimal"/>
+      <w:lvlText w:val="%4."/>
+      <w:lvlJc w:val="left"/>
+      <w:pPr>
+        <w:ind w:left="2520" w:hanging="360"/>
+      </w:pPr>
+    </w:lvl>
+    <w:lvl w:ilvl="4" w:tplc="0C090019" w:tentative="1">
+      <w:start w:val="1"/>
+      <w:numFmt w:val="lowerLetter"/>
+      <w:lvlText w:val="%5."/>
+      <w:lvlJc w:val="left"/>
+      <w:pPr>
+        <w:ind w:left="3240" w:hanging="360"/>
+      </w:pPr>
+    </w:lvl>
+    <w:lvl w:ilvl="5" w:tplc="0C09001B" w:tentative="1">
+      <w:start w:val="1"/>
+      <w:numFmt w:val="lowerRoman"/>
+      <w:lvlText w:val="%6."/>
+      <w:lvlJc w:val="right"/>
+      <w:pPr>
+        <w:ind w:left="3960" w:hanging="180"/>
+      </w:pPr>
+    </w:lvl>
+    <w:lvl w:ilvl="6" w:tplc="0C09000F" w:tentative="1">
+      <w:start w:val="1"/>
+      <w:numFmt w:val="decimal"/>
+      <w:lvlText w:val="%7."/>
+      <w:lvlJc w:val="left"/>
+      <w:pPr>
+        <w:ind w:left="4680" w:hanging="360"/>
+      </w:pPr>
+    </w:lvl>
+    <w:lvl w:ilvl="7" w:tplc="0C090019" w:tentative="1">
+      <w:start w:val="1"/>
+      <w:numFmt w:val="lowerLetter"/>
+      <w:lvlText w:val="%8."/>
+      <w:lvlJc w:val="left"/>
+      <w:pPr>
+        <w:ind w:left="5400" w:hanging="360"/>
+      </w:pPr>
+    </w:lvl>
+    <w:lvl w:ilvl="8" w:tplc="0C09001B" w:tentative="1">
+      <w:start w:val="1"/>
+      <w:numFmt w:val="lowerRoman"/>
+      <w:lvlText w:val="%9."/>
+      <w:lvlJc w:val="right"/>
+      <w:pPr>
+        <w:ind w:left="6120" w:hanging="180"/>
+      </w:pPr>
+    </w:lvl>
+  </w:abstractNum>
+  <w:abstractNum w:abstractNumId="1" w15:restartNumberingAfterBreak="0">
     <w:nsid w:val="0B2B1F6C"/>
     <w:multiLevelType w:val="hybridMultilevel"/>
     <w:tmpl w:val="50D43BD4"/>
@@ -3034,7 +4058,7 @@
       </w:rPr>
     </w:lvl>
   </w:abstractNum>
-  <w:abstractNum w:abstractNumId="1" w15:restartNumberingAfterBreak="0">
+  <w:abstractNum w:abstractNumId="2" w15:restartNumberingAfterBreak="0">
     <w:nsid w:val="1DE810C3"/>
     <w:multiLevelType w:val="hybridMultilevel"/>
     <w:tmpl w:val="59D4B254"/>
@@ -3174,7 +4198,7 @@
       </w:rPr>
     </w:lvl>
   </w:abstractNum>
-  <w:abstractNum w:abstractNumId="2" w15:restartNumberingAfterBreak="0">
+  <w:abstractNum w:abstractNumId="3" w15:restartNumberingAfterBreak="0">
     <w:nsid w:val="511A0F43"/>
     <w:multiLevelType w:val="hybridMultilevel"/>
     <w:tmpl w:val="67382C8C"/>
@@ -3261,12 +4285,15 @@
     </w:lvl>
   </w:abstractNum>
   <w:num w:numId="1">
+    <w:abstractNumId w:val="3"/>
+  </w:num>
+  <w:num w:numId="2">
     <w:abstractNumId w:val="2"/>
   </w:num>
-  <w:num w:numId="2">
+  <w:num w:numId="3">
     <w:abstractNumId w:val="1"/>
   </w:num>
-  <w:num w:numId="3">
+  <w:num w:numId="4">
     <w:abstractNumId w:val="0"/>
   </w:num>
 </w:numbering>
@@ -3661,11 +4688,6 @@
     <w:lsdException w:name="List Table 5 Dark Accent 6" w:uiPriority="50"/>
     <w:lsdException w:name="List Table 6 Colorful Accent 6" w:uiPriority="51"/>
     <w:lsdException w:name="List Table 7 Colorful Accent 6" w:uiPriority="52"/>
-    <w:lsdException w:name="Mention" w:semiHidden="1" w:unhideWhenUsed="1"/>
-    <w:lsdException w:name="Smart Hyperlink" w:semiHidden="1" w:unhideWhenUsed="1"/>
-    <w:lsdException w:name="Hashtag" w:semiHidden="1" w:unhideWhenUsed="1"/>
-    <w:lsdException w:name="Unresolved Mention" w:semiHidden="1" w:unhideWhenUsed="1"/>
-    <w:lsdException w:name="Smart Link" w:semiHidden="1" w:unhideWhenUsed="1"/>
   </w:latentStyles>
   <w:style w:type="paragraph" w:default="1" w:styleId="Normal">
     <w:name w:val="Normal"/>
@@ -4152,17 +5174,17 @@
 
 <file path=word/glossary/fontTable.xml><?xml version="1.0" encoding="utf-8"?>
 <w:fonts xmlns:mc="http://schemas.openxmlformats.org/markup-compatibility/2006" xmlns:r="http://schemas.openxmlformats.org/officeDocument/2006/relationships" xmlns:w="http://schemas.openxmlformats.org/wordprocessingml/2006/main" xmlns:w14="http://schemas.microsoft.com/office/word/2010/wordml" xmlns:w15="http://schemas.microsoft.com/office/word/2012/wordml" xmlns:w16cex="http://schemas.microsoft.com/office/word/2018/wordml/cex" xmlns:w16cid="http://schemas.microsoft.com/office/word/2016/wordml/cid" xmlns:w16="http://schemas.microsoft.com/office/word/2018/wordml" xmlns:w16sdtdh="http://schemas.microsoft.com/office/word/2020/wordml/sdtdatahash" xmlns:w16se="http://schemas.microsoft.com/office/word/2015/wordml/symex" mc:Ignorable="w14 w15 w16se w16cid w16 w16cex w16sdtdh">
+  <w:font w:name="Times New Roman">
+    <w:panose1 w:val="02020603050405020304"/>
+    <w:charset w:val="00"/>
+    <w:family w:val="roman"/>
+    <w:pitch w:val="variable"/>
+    <w:sig w:usb0="E0002EFF" w:usb1="C000785B" w:usb2="00000009" w:usb3="00000000" w:csb0="000001FF" w:csb1="00000000"/>
+  </w:font>
   <w:font w:name="Arial">
     <w:panose1 w:val="020B0604020202020204"/>
     <w:charset w:val="00"/>
     <w:family w:val="swiss"/>
-    <w:pitch w:val="variable"/>
-    <w:sig w:usb0="E0002EFF" w:usb1="C000785B" w:usb2="00000009" w:usb3="00000000" w:csb0="000001FF" w:csb1="00000000"/>
-  </w:font>
-  <w:font w:name="Times New Roman">
-    <w:panose1 w:val="02020603050405020304"/>
-    <w:charset w:val="00"/>
-    <w:family w:val="roman"/>
     <w:pitch w:val="variable"/>
     <w:sig w:usb0="E0002EFF" w:usb1="C000785B" w:usb2="00000009" w:usb3="00000000" w:csb0="000001FF" w:csb1="00000000"/>
   </w:font>
@@ -4218,15 +5240,17 @@
     <w:compatSetting w:name="enableOpenTypeFeatures" w:uri="http://schemas.microsoft.com/office/word" w:val="1"/>
     <w:compatSetting w:name="doNotFlipMirrorIndents" w:uri="http://schemas.microsoft.com/office/word" w:val="1"/>
     <w:compatSetting w:name="differentiateMultirowTableHeaders" w:uri="http://schemas.microsoft.com/office/word" w:val="1"/>
-    <w:compatSetting w:name="useWord2013TrackBottomHyphenation" w:uri="http://schemas.microsoft.com/office/word" w:val="0"/>
+    <w:compatSetting w:name="useWord2013TrackBottomHyphenation" w:uri="http://schemas.microsoft.com/office/word" w:val="1"/>
   </w:compat>
   <w:rsids>
     <w:rsidRoot w:val="0022611B"/>
     <w:rsid w:val="001E4C34"/>
     <w:rsid w:val="0022611B"/>
     <w:rsid w:val="00287F54"/>
+    <w:rsid w:val="004B5C9C"/>
     <w:rsid w:val="00663235"/>
     <w:rsid w:val="008A0119"/>
+    <w:rsid w:val="008B2A16"/>
     <w:rsid w:val="009A182C"/>
     <w:rsid w:val="00EB34C0"/>
   </w:rsids>
@@ -4640,11 +5664,6 @@
     <w:lsdException w:name="List Table 5 Dark Accent 6" w:uiPriority="50"/>
     <w:lsdException w:name="List Table 6 Colorful Accent 6" w:uiPriority="51"/>
     <w:lsdException w:name="List Table 7 Colorful Accent 6" w:uiPriority="52"/>
-    <w:lsdException w:name="Mention" w:semiHidden="1" w:unhideWhenUsed="1"/>
-    <w:lsdException w:name="Smart Hyperlink" w:semiHidden="1" w:unhideWhenUsed="1"/>
-    <w:lsdException w:name="Hashtag" w:semiHidden="1" w:unhideWhenUsed="1"/>
-    <w:lsdException w:name="Unresolved Mention" w:semiHidden="1" w:unhideWhenUsed="1"/>
-    <w:lsdException w:name="Smart Link" w:semiHidden="1" w:unhideWhenUsed="1"/>
   </w:latentStyles>
   <w:style w:type="paragraph" w:default="1" w:styleId="Normal">
     <w:name w:val="Normal"/>

</xml_diff>

<commit_message>
making changes section 7
</commit_message>
<xml_diff>
--- a/Write_up_report.docx
+++ b/Write_up_report.docx
@@ -6,6 +6,7 @@
       <w:r>
         <w:rPr>
           <w:noProof/>
+          <w:lang w:val="en-AU" w:eastAsia="en-AU"/>
         </w:rPr>
         <w:drawing>
           <wp:anchor distT="0" distB="0" distL="114300" distR="114300" simplePos="0" relativeHeight="251658240" behindDoc="1" locked="0" layoutInCell="1" allowOverlap="1" wp14:anchorId="56BA0B7B" wp14:editId="08CBF9FB">
@@ -103,6 +104,7 @@
             <w:r>
               <w:rPr>
                 <w:noProof/>
+                <w:lang w:val="en-AU" w:eastAsia="en-AU"/>
               </w:rPr>
               <mc:AlternateContent>
                 <mc:Choice Requires="wps">
@@ -135,6 +137,9 @@
                                   <w:pPr>
                                     <w:pStyle w:val="Title"/>
                                   </w:pPr>
+                                  <w:r>
+                                    <w:t xml:space="preserve">Data Analysis - </w:t>
+                                  </w:r>
                                   <w:r>
                                     <w:t>Victoria Crime</w:t>
                                   </w:r>
@@ -174,13 +179,16 @@
                       <v:stroke joinstyle="miter"/>
                       <v:path gradientshapeok="t" o:connecttype="rect"/>
                     </v:shapetype>
-                    <v:shape id="Text Box 8" o:spid="_x0000_s1026" type="#_x0000_t202" style="width:277.85pt;height:95.3pt;visibility:visible;mso-wrap-style:square;mso-left-percent:-10001;mso-top-percent:-10001;mso-position-horizontal:absolute;mso-position-horizontal-relative:char;mso-position-vertical:absolute;mso-position-vertical-relative:line;mso-left-percent:-10001;mso-top-percent:-10001;v-text-anchor:top" o:gfxdata="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" filled="f" stroked="f" strokeweight=".5pt">
+                    <v:shape id="Text Box 8" o:spid="_x0000_s1026" type="#_x0000_t202" style="width:277.85pt;height:95.3pt;visibility:visible;mso-wrap-style:square;mso-left-percent:-10001;mso-top-percent:-10001;mso-position-horizontal:absolute;mso-position-horizontal-relative:char;mso-position-vertical:absolute;mso-position-vertical-relative:line;mso-left-percent:-10001;mso-top-percent:-10001;v-text-anchor:top" o:gfxdata="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" filled="f" stroked="f" strokeweight=".5pt">
                       <v:textbox>
                         <w:txbxContent>
                           <w:p>
                             <w:pPr>
                               <w:pStyle w:val="Title"/>
                             </w:pPr>
+                            <w:r>
+                              <w:t xml:space="preserve">Data Analysis - </w:t>
+                            </w:r>
                             <w:r>
                               <w:t>Victoria Crime</w:t>
                             </w:r>
@@ -213,6 +221,7 @@
             <w:r>
               <w:rPr>
                 <w:noProof/>
+                <w:lang w:val="en-AU" w:eastAsia="en-AU"/>
               </w:rPr>
               <mc:AlternateContent>
                 <mc:Choice Requires="wps">
@@ -261,7 +270,7 @@
                     </wp:inline>
                   </w:drawing>
                 </mc:Choice>
-                <mc:Fallback>
+                <mc:Fallback xmlns:mo="http://schemas.microsoft.com/office/mac/office/2008/main" xmlns:mv="urn:schemas-microsoft-com:mac:vml">
                   <w:pict>
                     <v:line w14:anchorId="316B3181" id="Straight Connector 5" o:spid="_x0000_s1026" alt="text divider" style="visibility:visible;mso-wrap-style:square;mso-left-percent:-10001;mso-top-percent:-10001;mso-position-horizontal:absolute;mso-position-horizontal-relative:char;mso-position-vertical:absolute;mso-position-vertical-relative:line;mso-left-percent:-10001;mso-top-percent:-10001" from="0,0" to="109.5pt,0" o:gfxdata="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" strokecolor="#082a75 [3215]" strokeweight="3pt">
                       <w10:anchorlock/>
@@ -348,7 +357,7 @@
                     <w:b w:val="0"/>
                     <w:noProof/>
                   </w:rPr>
-                  <w:t>January 2</w:t>
+                  <w:t>January 3</w:t>
                 </w:r>
                 <w:r>
                   <w:rPr>
@@ -373,6 +382,7 @@
                 <w:noProof/>
                 <w:sz w:val="10"/>
                 <w:szCs w:val="10"/>
+                <w:lang w:val="en-AU" w:eastAsia="en-AU"/>
               </w:rPr>
               <mc:AlternateContent>
                 <mc:Choice Requires="wps">
@@ -421,7 +431,7 @@
                     </wp:inline>
                   </w:drawing>
                 </mc:Choice>
-                <mc:Fallback>
+                <mc:Fallback xmlns:mo="http://schemas.microsoft.com/office/mac/office/2008/main" xmlns:mv="urn:schemas-microsoft-com:mac:vml">
                   <w:pict>
                     <v:line w14:anchorId="585FDD21" id="Straight Connector 6" o:spid="_x0000_s1026" alt="text divider" style="visibility:visible;mso-wrap-style:square;mso-left-percent:-10001;mso-top-percent:-10001;mso-position-horizontal:absolute;mso-position-horizontal-relative:char;mso-position-vertical:absolute;mso-position-vertical-relative:line;mso-left-percent:-10001;mso-top-percent:-10001" from="0,0" to="117.65pt,0" o:gfxdata="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" strokecolor="#082a75 [3215]" strokeweight="3pt">
                       <w10:anchorlock/>
@@ -538,6 +548,7 @@
       <w:r>
         <w:rPr>
           <w:noProof/>
+          <w:lang w:val="en-AU" w:eastAsia="en-AU"/>
         </w:rPr>
         <mc:AlternateContent>
           <mc:Choice Requires="wps">
@@ -602,7 +613,7 @@
               </wp:anchor>
             </w:drawing>
           </mc:Choice>
-          <mc:Fallback>
+          <mc:Fallback xmlns:mo="http://schemas.microsoft.com/office/mac/office/2008/main" xmlns:mv="urn:schemas-microsoft-com:mac:vml">
             <w:pict>
               <v:rect w14:anchorId="6F7A1093" id="Rectangle 2" o:spid="_x0000_s1026" alt="colored rectangle" style="position:absolute;margin-left:-58.8pt;margin-top:525.2pt;width:611.1pt;height:265.7pt;z-index:-251657216;visibility:visible;mso-wrap-style:square;mso-wrap-distance-left:9pt;mso-wrap-distance-top:0;mso-wrap-distance-right:9pt;mso-wrap-distance-bottom:0;mso-position-horizontal:absolute;mso-position-horizontal-relative:text;mso-position-vertical:absolute;mso-position-vertical-relative:page;v-text-anchor:middle" o:gfxdata="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" fillcolor="#34aba2 [3206]" stroked="f" strokeweight="2pt">
                 <w10:wrap anchory="page"/>
@@ -614,6 +625,7 @@
       <w:r>
         <w:rPr>
           <w:noProof/>
+          <w:lang w:val="en-AU" w:eastAsia="en-AU"/>
         </w:rPr>
         <mc:AlternateContent>
           <mc:Choice Requires="wps">
@@ -681,7 +693,7 @@
               </wp:anchor>
             </w:drawing>
           </mc:Choice>
-          <mc:Fallback>
+          <mc:Fallback xmlns:mo="http://schemas.microsoft.com/office/mac/office/2008/main" xmlns:mv="urn:schemas-microsoft-com:mac:vml">
             <w:pict>
               <v:rect w14:anchorId="6D4DC0B7" id="Rectangle 3" o:spid="_x0000_s1026" alt="white rectangle for text on cover" style="position:absolute;margin-left:-16.15pt;margin-top:70.9pt;width:310.15pt;height:651pt;z-index:-251656192;visibility:visible;mso-wrap-style:square;mso-width-percent:0;mso-wrap-distance-left:9pt;mso-wrap-distance-top:0;mso-wrap-distance-right:9pt;mso-wrap-distance-bottom:0;mso-position-horizontal:absolute;mso-position-horizontal-relative:text;mso-position-vertical:absolute;mso-position-vertical-relative:page;mso-width-percent:0;mso-width-relative:margin;v-text-anchor:middle" o:gfxdata="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" fillcolor="white [3212]" stroked="f" strokeweight="2pt">
                 <w10:wrap anchory="page"/>
@@ -700,14 +712,6 @@
       </w:pPr>
       <w:r>
         <w:lastRenderedPageBreak/>
-        <w:t>Victoria Crime Statistics</w:t>
-      </w:r>
-    </w:p>
-    <w:p>
-      <w:pPr>
-        <w:pStyle w:val="Heading1"/>
-      </w:pPr>
-      <w:r>
         <w:t>Contents</w:t>
       </w:r>
     </w:p>
@@ -756,7 +760,7 @@
         <w:pStyle w:val="Heading1"/>
       </w:pPr>
       <w:r>
-        <w:t>3 What type of Offences?</w:t>
+        <w:t>3 Types of Offences</w:t>
       </w:r>
       <w:r>
         <w:tab/>
@@ -766,6 +770,11 @@
       </w:r>
       <w:r>
         <w:tab/>
+      </w:r>
+      <w:r>
+        <w:t xml:space="preserve">          </w:t>
+      </w:r>
+      <w:r>
         <w:t>5</w:t>
       </w:r>
     </w:p>
@@ -774,13 +783,15 @@
         <w:pStyle w:val="Heading1"/>
       </w:pPr>
       <w:r>
-        <w:t>4 Where in Victoria?                    8</w:t>
+        <w:t xml:space="preserve">4 Offences by Police Region       </w:t>
+      </w:r>
+      <w:r>
+        <w:t>8</w:t>
       </w:r>
     </w:p>
     <w:tbl>
       <w:tblPr>
-        <w:tblW w:w="9896" w:type="dxa"/>
-        <w:tblInd w:w="40" w:type="dxa"/>
+        <w:tblW w:w="9936" w:type="dxa"/>
         <w:tblCellMar>
           <w:left w:w="0" w:type="dxa"/>
           <w:right w:w="0" w:type="dxa"/>
@@ -788,7 +799,7 @@
         <w:tblLook w:val="0000" w:firstRow="0" w:lastRow="0" w:firstColumn="0" w:lastColumn="0" w:noHBand="0" w:noVBand="0"/>
       </w:tblPr>
       <w:tblGrid>
-        <w:gridCol w:w="9896"/>
+        <w:gridCol w:w="9936"/>
       </w:tblGrid>
       <w:tr>
         <w:trPr>
@@ -796,7 +807,7 @@
         </w:trPr>
         <w:tc>
           <w:tcPr>
-            <w:tcW w:w="9896" w:type="dxa"/>
+            <w:tcW w:w="9936" w:type="dxa"/>
           </w:tcPr>
           <w:sdt>
             <w:sdtPr>
@@ -819,74 +830,23 @@
               <w:p>
                 <w:pPr>
                   <w:pStyle w:val="Heading2"/>
+                  <w:numPr>
+                    <w:ilvl w:val="0"/>
+                    <w:numId w:val="4"/>
+                  </w:numPr>
                   <w:rPr>
                     <w:rFonts w:eastAsiaTheme="minorEastAsia" w:cstheme="minorBidi"/>
                     <w:b/>
                     <w:bCs/>
+                    <w:color w:val="0F0D29" w:themeColor="text1"/>
                     <w:szCs w:val="36"/>
                   </w:rPr>
                 </w:pPr>
                 <w:r>
                   <w:rPr>
-                    <w:rFonts w:eastAsiaTheme="minorEastAsia" w:cstheme="minorBidi"/>
                     <w:b/>
                     <w:bCs/>
-                    <w:szCs w:val="36"/>
-                  </w:rPr>
-                  <w:t>Data Analysis</w:t>
-                </w:r>
-              </w:p>
-              <w:p>
-                <w:pPr>
-                  <w:pStyle w:val="Heading2"/>
-                  <w:rPr>
-                    <w:rFonts w:eastAsiaTheme="minorEastAsia" w:cstheme="minorBidi"/>
-                    <w:b/>
-                    <w:bCs/>
-                    <w:sz w:val="28"/>
-                    <w:szCs w:val="22"/>
-                  </w:rPr>
-                </w:pPr>
-                <w:r>
-                  <w:rPr>
-                    <w:rFonts w:eastAsiaTheme="minorEastAsia" w:cstheme="minorBidi"/>
-                    <w:b/>
-                    <w:bCs/>
-                    <w:sz w:val="28"/>
-                    <w:szCs w:val="22"/>
-                  </w:rPr>
-                  <w:t>P</w:t>
-                </w:r>
-                <w:r>
-                  <w:rPr>
-                    <w:rFonts w:eastAsiaTheme="minorEastAsia" w:cstheme="minorBidi"/>
-                    <w:b/>
-                    <w:bCs/>
-                    <w:sz w:val="28"/>
-                    <w:szCs w:val="22"/>
-                  </w:rPr>
-                  <w:t>roject 1</w:t>
-                </w:r>
-                <w:r>
-                  <w:rPr>
-                    <w:rFonts w:eastAsiaTheme="minorEastAsia" w:cstheme="minorBidi"/>
-                    <w:b/>
-                    <w:bCs/>
-                    <w:sz w:val="28"/>
-                    <w:szCs w:val="22"/>
-                  </w:rPr>
-                  <w:t xml:space="preserve"> </w:t>
-                </w:r>
-              </w:p>
-              <w:p>
-                <w:pPr>
-                  <w:rPr>
-                    <w:bCs/>
-                  </w:rPr>
-                </w:pPr>
-                <w:r>
-                  <w:rPr>
-                    <w:bCs/>
+                    <w:color w:val="0F0D29" w:themeColor="text1"/>
                   </w:rPr>
                   <w:t>Introduction</w:t>
                 </w:r>
@@ -894,228 +854,175 @@
               <w:p>
                 <w:pPr>
                   <w:rPr>
+                    <w:b w:val="0"/>
                     <w:bCs/>
+                    <w:color w:val="0F0D29" w:themeColor="text1"/>
+                    <w:sz w:val="24"/>
+                    <w:szCs w:val="24"/>
+                  </w:rPr>
+                </w:pPr>
+                <w:r>
+                  <w:rPr>
+                    <w:b w:val="0"/>
+                    <w:bCs/>
+                    <w:color w:val="0F0D29" w:themeColor="text1"/>
+                    <w:sz w:val="24"/>
+                    <w:szCs w:val="24"/>
+                  </w:rPr>
+                  <w:t xml:space="preserve">This report aims to analyze </w:t>
+                </w:r>
+                <w:r>
+                  <w:rPr>
+                    <w:b w:val="0"/>
+                    <w:bCs/>
+                    <w:color w:val="0F0D29" w:themeColor="text1"/>
+                    <w:sz w:val="24"/>
+                    <w:szCs w:val="24"/>
+                  </w:rPr>
+                  <w:t xml:space="preserve">the trend of Victoria crimes by using 5 different excel data sets from Crime Statistics Agency, </w:t>
+                </w:r>
+                <w:r>
+                  <w:rPr>
+                    <w:b w:val="0"/>
+                    <w:bCs/>
+                    <w:color w:val="0F0D29" w:themeColor="text1"/>
+                    <w:sz w:val="24"/>
+                    <w:szCs w:val="24"/>
+                  </w:rPr>
+                  <w:t>including</w:t>
+                </w:r>
+                <w:r>
+                  <w:rPr>
+                    <w:b w:val="0"/>
+                    <w:bCs/>
+                    <w:color w:val="0F0D29" w:themeColor="text1"/>
+                    <w:sz w:val="24"/>
+                    <w:szCs w:val="24"/>
+                  </w:rPr>
+                  <w:t xml:space="preserve"> </w:t>
+                </w:r>
+                <w:r>
+                  <w:rPr>
+                    <w:b w:val="0"/>
+                    <w:bCs/>
+                    <w:color w:val="0F0D29" w:themeColor="text1"/>
+                    <w:sz w:val="24"/>
+                    <w:szCs w:val="24"/>
+                  </w:rPr>
+                  <w:t>the number of recorded offences, criminal incidents, alleged offender incidents, victim reports and family incidents. T</w:t>
+                </w:r>
+                <w:r>
+                  <w:rPr>
+                    <w:b w:val="0"/>
+                    <w:bCs/>
+                    <w:color w:val="0F0D29" w:themeColor="text1"/>
+                    <w:sz w:val="24"/>
+                    <w:szCs w:val="24"/>
+                  </w:rPr>
+                  <w:t xml:space="preserve">he data </w:t>
+                </w:r>
+                <w:r>
+                  <w:rPr>
+                    <w:b w:val="0"/>
+                    <w:bCs/>
+                    <w:color w:val="0F0D29" w:themeColor="text1"/>
+                    <w:sz w:val="24"/>
+                    <w:szCs w:val="24"/>
+                  </w:rPr>
+                  <w:t xml:space="preserve">we use </w:t>
+                </w:r>
+                <w:r>
+                  <w:rPr>
+                    <w:b w:val="0"/>
+                    <w:bCs/>
+                    <w:color w:val="0F0D29" w:themeColor="text1"/>
+                    <w:sz w:val="24"/>
+                    <w:szCs w:val="24"/>
+                  </w:rPr>
+                  <w:t>is cleaned by using advanced excel techniques including filters, sorting and pivot tables.</w:t>
+                </w:r>
+                <w:r>
+                  <w:rPr>
+                    <w:b w:val="0"/>
+                    <w:bCs/>
+                    <w:color w:val="0F0D29" w:themeColor="text1"/>
+                    <w:sz w:val="24"/>
+                    <w:szCs w:val="24"/>
+                  </w:rPr>
+                  <w:t xml:space="preserve"> In addition, </w:t>
+                </w:r>
+                <w:r>
+                  <w:rPr>
+                    <w:b w:val="0"/>
+                    <w:bCs/>
+                    <w:color w:val="0F0D29" w:themeColor="text1"/>
+                    <w:sz w:val="24"/>
+                    <w:szCs w:val="24"/>
+                  </w:rPr>
+                  <w:t>python and a number of python modules including matplotlib, scipy, numpy, sklearn and pandas</w:t>
+                </w:r>
+                <w:r>
+                  <w:rPr>
+                    <w:b w:val="0"/>
+                    <w:bCs/>
+                    <w:color w:val="0F0D29" w:themeColor="text1"/>
+                    <w:sz w:val="24"/>
+                    <w:szCs w:val="24"/>
+                  </w:rPr>
+                  <w:t xml:space="preserve"> are being used to </w:t>
+                </w:r>
+                <w:r>
+                  <w:rPr>
+                    <w:b w:val="0"/>
+                    <w:bCs/>
+                    <w:color w:val="0F0D29" w:themeColor="text1"/>
+                    <w:sz w:val="24"/>
+                    <w:szCs w:val="24"/>
+                  </w:rPr>
+                  <w:t>generate graphs to</w:t>
+                </w:r>
+                <w:r>
+                  <w:rPr>
+                    <w:b w:val="0"/>
+                    <w:bCs/>
+                    <w:color w:val="0F0D29" w:themeColor="text1"/>
+                    <w:sz w:val="24"/>
+                    <w:szCs w:val="24"/>
+                  </w:rPr>
+                  <w:t xml:space="preserve"> further support our findings.</w:t>
+                </w:r>
+              </w:p>
+              <w:p>
+                <w:pPr>
+                  <w:rPr>
+                    <w:b w:val="0"/>
+                    <w:bCs/>
+                    <w:color w:val="0F0D29" w:themeColor="text1"/>
+                    <w:sz w:val="24"/>
+                    <w:szCs w:val="24"/>
                   </w:rPr>
                 </w:pPr>
               </w:p>
               <w:p>
                 <w:pPr>
                   <w:rPr>
+                    <w:b w:val="0"/>
                     <w:bCs/>
+                    <w:color w:val="0F0D29" w:themeColor="text1"/>
+                    <w:sz w:val="24"/>
+                    <w:szCs w:val="24"/>
                   </w:rPr>
                 </w:pPr>
                 <w:r>
                   <w:rPr>
+                    <w:b w:val="0"/>
                     <w:bCs/>
+                    <w:color w:val="0F0D29" w:themeColor="text1"/>
+                    <w:sz w:val="24"/>
+                    <w:szCs w:val="24"/>
+                    <w:highlight w:val="yellow"/>
                   </w:rPr>
-                  <w:t>We came together as a</w:t>
-                </w:r>
-                <w:r>
-                  <w:rPr>
-                    <w:bCs/>
-                  </w:rPr>
-                  <w:t xml:space="preserve"> four member</w:t>
-                </w:r>
-                <w:r>
-                  <w:rPr>
-                    <w:bCs/>
-                  </w:rPr>
-                  <w:t xml:space="preserve"> team and used brainstorming to decide on our topic. </w:t>
-                </w:r>
-                <w:r>
-                  <w:rPr>
-                    <w:bCs/>
-                  </w:rPr>
-                  <w:t>S</w:t>
-                </w:r>
-                <w:r>
-                  <w:rPr>
-                    <w:bCs/>
-                  </w:rPr>
-                  <w:t>earch</w:t>
-                </w:r>
-                <w:r>
-                  <w:rPr>
-                    <w:bCs/>
-                  </w:rPr>
-                  <w:t>ing</w:t>
-                </w:r>
-                <w:r>
-                  <w:rPr>
-                    <w:bCs/>
-                  </w:rPr>
-                  <w:t xml:space="preserve"> for useful information </w:t>
-                </w:r>
-                <w:r>
-                  <w:rPr>
-                    <w:bCs/>
-                  </w:rPr>
-                  <w:t xml:space="preserve">on the web </w:t>
-                </w:r>
-                <w:r>
-                  <w:rPr>
-                    <w:bCs/>
-                  </w:rPr>
-                  <w:t>and finali</w:t>
-                </w:r>
-                <w:r>
-                  <w:rPr>
-                    <w:bCs/>
-                  </w:rPr>
-                  <w:t>sing</w:t>
-                </w:r>
-                <w:r>
-                  <w:rPr>
-                    <w:bCs/>
-                  </w:rPr>
-                  <w:t xml:space="preserve"> our initial questions:</w:t>
-                </w:r>
-              </w:p>
-              <w:p>
-                <w:pPr>
-                  <w:rPr>
-                    <w:bCs/>
-                  </w:rPr>
-                </w:pPr>
-              </w:p>
-              <w:p>
-                <w:pPr>
-                  <w:pStyle w:val="ListParagraph"/>
-                  <w:numPr>
-                    <w:ilvl w:val="0"/>
-                    <w:numId w:val="1"/>
-                  </w:numPr>
-                  <w:rPr>
-                    <w:rFonts w:eastAsiaTheme="minorEastAsia"/>
-                    <w:b/>
-                    <w:bCs/>
-                    <w:color w:val="082A75" w:themeColor="text2"/>
-                    <w:sz w:val="28"/>
-                    <w:lang w:val="en-US"/>
-                  </w:rPr>
-                </w:pPr>
-                <w:r>
-                  <w:rPr>
-                    <w:rFonts w:eastAsiaTheme="minorEastAsia"/>
-                    <w:b/>
-                    <w:bCs/>
-                    <w:color w:val="082A75" w:themeColor="text2"/>
-                    <w:sz w:val="28"/>
-                    <w:lang w:val="en-US"/>
-                  </w:rPr>
-                  <w:t>Compare offence by types – What is top offence types within last 10 years?</w:t>
-                </w:r>
-              </w:p>
-              <w:p>
-                <w:pPr>
-                  <w:pStyle w:val="ListParagraph"/>
-                  <w:numPr>
-                    <w:ilvl w:val="0"/>
-                    <w:numId w:val="1"/>
-                  </w:numPr>
-                  <w:rPr>
-                    <w:rFonts w:eastAsiaTheme="minorEastAsia"/>
-                    <w:b/>
-                    <w:bCs/>
-                    <w:color w:val="082A75" w:themeColor="text2"/>
-                    <w:sz w:val="28"/>
-                    <w:lang w:val="en-US"/>
-                  </w:rPr>
-                </w:pPr>
-                <w:r>
-                  <w:rPr>
-                    <w:rFonts w:eastAsiaTheme="minorEastAsia"/>
-                    <w:b/>
-                    <w:bCs/>
-                    <w:color w:val="082A75" w:themeColor="text2"/>
-                    <w:sz w:val="28"/>
-                    <w:lang w:val="en-US"/>
-                  </w:rPr>
-                  <w:t>What is the trend of crime types over months/years?</w:t>
-                </w:r>
-              </w:p>
-              <w:p>
-                <w:pPr>
-                  <w:pStyle w:val="ListParagraph"/>
-                  <w:numPr>
-                    <w:ilvl w:val="0"/>
-                    <w:numId w:val="1"/>
-                  </w:numPr>
-                  <w:rPr>
-                    <w:rFonts w:eastAsiaTheme="minorEastAsia"/>
-                    <w:b/>
-                    <w:bCs/>
-                    <w:color w:val="082A75" w:themeColor="text2"/>
-                    <w:sz w:val="28"/>
-                    <w:lang w:val="en-US"/>
-                  </w:rPr>
-                </w:pPr>
-                <w:r>
-                  <w:rPr>
-                    <w:rFonts w:eastAsiaTheme="minorEastAsia"/>
-                    <w:b/>
-                    <w:bCs/>
-                    <w:color w:val="082A75" w:themeColor="text2"/>
-                    <w:sz w:val="28"/>
-                    <w:lang w:val="en-US"/>
-                  </w:rPr>
-                  <w:t>Top crime types by regions, what is the concentration of crime per regions?</w:t>
-                </w:r>
-              </w:p>
-              <w:p>
-                <w:pPr>
-                  <w:pStyle w:val="ListParagraph"/>
-                  <w:numPr>
-                    <w:ilvl w:val="0"/>
-                    <w:numId w:val="1"/>
-                  </w:numPr>
-                  <w:rPr>
-                    <w:rFonts w:eastAsiaTheme="minorEastAsia"/>
-                    <w:b/>
-                    <w:bCs/>
-                    <w:color w:val="082A75" w:themeColor="text2"/>
-                    <w:sz w:val="28"/>
-                    <w:lang w:val="en-US"/>
-                  </w:rPr>
-                </w:pPr>
-                <w:r>
-                  <w:rPr>
-                    <w:rFonts w:eastAsiaTheme="minorEastAsia"/>
-                    <w:b/>
-                    <w:bCs/>
-                    <w:color w:val="082A75" w:themeColor="text2"/>
-                    <w:sz w:val="28"/>
-                    <w:lang w:val="en-US"/>
-                  </w:rPr>
-                  <w:t>What is the correlation between number of police station and number of crimes/offence status?</w:t>
-                </w:r>
-              </w:p>
-              <w:p>
-                <w:pPr>
-                  <w:pStyle w:val="ListParagraph"/>
-                  <w:numPr>
-                    <w:ilvl w:val="0"/>
-                    <w:numId w:val="1"/>
-                  </w:numPr>
-                  <w:rPr>
-                    <w:rFonts w:eastAsiaTheme="minorEastAsia"/>
-                    <w:b/>
-                    <w:bCs/>
-                    <w:color w:val="082A75" w:themeColor="text2"/>
-                    <w:sz w:val="28"/>
-                    <w:lang w:val="en-US"/>
-                  </w:rPr>
-                </w:pPr>
-                <w:r>
-                  <w:rPr>
-                    <w:rFonts w:eastAsiaTheme="minorEastAsia"/>
-                    <w:b/>
-                    <w:bCs/>
-                    <w:color w:val="082A75" w:themeColor="text2"/>
-                    <w:sz w:val="28"/>
-                    <w:lang w:val="en-US"/>
-                  </w:rPr>
-                  <w:t>What is the trend for number of police station built over time, by regions</w:t>
+                  <w:t>Our main focuses are types of offences, number of offences in different police regions</w:t>
                 </w:r>
               </w:p>
               <w:p>
@@ -1129,713 +1036,511 @@
           </w:sdt>
           <w:p>
             <w:pPr>
-              <w:rPr>
-                <w:bCs/>
-              </w:rPr>
-            </w:pPr>
-            <w:r>
-              <w:rPr>
-                <w:bCs/>
-              </w:rPr>
-              <w:t>LATEST CRIME ANALYSIS</w:t>
-            </w:r>
-          </w:p>
-          <w:p>
-            <w:pPr>
-              <w:rPr>
-                <w:bCs/>
-              </w:rPr>
-            </w:pPr>
-            <w:r>
-              <w:rPr>
-                <w:bCs/>
-              </w:rPr>
-              <w:t xml:space="preserve">Data has been obtained from </w:t>
-            </w:r>
-            <w:r>
-              <w:rPr>
-                <w:bCs/>
-              </w:rPr>
-              <w:t>publicly available data.</w:t>
-            </w:r>
-          </w:p>
-          <w:p>
-            <w:pPr>
-              <w:rPr>
-                <w:bCs/>
-              </w:rPr>
-            </w:pPr>
-            <w:r>
-              <w:rPr>
-                <w:bCs/>
-              </w:rPr>
-              <w:t>Website: crimestatistics.vic.gov.au.</w:t>
-            </w:r>
-          </w:p>
-          <w:p>
-            <w:pPr>
-              <w:rPr>
-                <w:bCs/>
-              </w:rPr>
-            </w:pPr>
-            <w:r>
-              <w:rPr>
-                <w:bCs/>
-              </w:rPr>
-              <w:t>Files</w:t>
-            </w:r>
-            <w:r>
-              <w:rPr>
-                <w:bCs/>
-              </w:rPr>
-              <w:t>:</w:t>
-            </w:r>
-          </w:p>
-          <w:p>
-            <w:pPr>
-              <w:rPr>
-                <w:bCs/>
-              </w:rPr>
-            </w:pPr>
-            <w:r>
-              <w:rPr>
-                <w:bCs/>
-              </w:rPr>
-              <w:t>Data_Tables_LGA_Criminal_Incidents_Year_Ending_September_2021</w:t>
-            </w:r>
-          </w:p>
-          <w:p>
-            <w:pPr>
-              <w:rPr>
-                <w:bCs/>
-              </w:rPr>
-            </w:pPr>
-            <w:r>
-              <w:rPr>
-                <w:bCs/>
-              </w:rPr>
-              <w:t>Data_Tables_Alleged_Offender_Incidents_Visualisation_Year_Ending_September_2021</w:t>
-            </w:r>
-          </w:p>
-          <w:p>
-            <w:pPr>
-              <w:pStyle w:val="Content"/>
-              <w:rPr>
+              <w:pStyle w:val="ListParagraph"/>
+              <w:numPr>
+                <w:ilvl w:val="0"/>
+                <w:numId w:val="4"/>
+              </w:numPr>
+              <w:rPr>
+                <w:rFonts w:eastAsiaTheme="majorEastAsia" w:cstheme="majorBidi"/>
                 <w:b/>
                 <w:bCs/>
-              </w:rPr>
-            </w:pPr>
-            <w:r>
-              <w:rPr>
+                <w:sz w:val="36"/>
+                <w:szCs w:val="26"/>
+              </w:rPr>
+            </w:pPr>
+            <w:r>
+              <w:rPr>
+                <w:rFonts w:eastAsiaTheme="majorEastAsia" w:cstheme="majorBidi"/>
                 <w:b/>
                 <w:bCs/>
-              </w:rPr>
-              <w:t>We have ensured that the data is cleaned and ready to use by using advanced excel techniques including filters</w:t>
-            </w:r>
-            <w:r>
-              <w:rPr>
+                <w:sz w:val="36"/>
+                <w:szCs w:val="26"/>
+              </w:rPr>
+              <w:t xml:space="preserve">Key </w:t>
+            </w:r>
+            <w:r>
+              <w:rPr>
+                <w:rFonts w:eastAsiaTheme="majorEastAsia" w:cstheme="majorBidi"/>
                 <w:b/>
                 <w:bCs/>
-              </w:rPr>
-              <w:t>, sorting</w:t>
-            </w:r>
-            <w:r>
-              <w:rPr>
+                <w:sz w:val="36"/>
+                <w:szCs w:val="26"/>
+              </w:rPr>
+              <w:t>Definitions</w:t>
+            </w:r>
+          </w:p>
+          <w:p>
+            <w:pPr>
+              <w:pStyle w:val="ListParagraph"/>
+              <w:ind w:left="360"/>
+              <w:rPr>
+                <w:rFonts w:eastAsiaTheme="majorEastAsia" w:cstheme="majorBidi"/>
                 <w:b/>
                 <w:bCs/>
-              </w:rPr>
-              <w:t xml:space="preserve"> and pivot tables.</w:t>
-            </w:r>
-          </w:p>
-          <w:p>
-            <w:pPr>
-              <w:rPr>
-                <w:bCs/>
-              </w:rPr>
-            </w:pPr>
-          </w:p>
-          <w:p>
-            <w:pPr>
-              <w:pStyle w:val="Content"/>
-              <w:rPr>
+                <w:sz w:val="36"/>
+                <w:szCs w:val="26"/>
+              </w:rPr>
+            </w:pPr>
+          </w:p>
+          <w:p>
+            <w:pPr>
+              <w:rPr>
+                <w:bCs/>
+                <w:color w:val="0F0D29" w:themeColor="text1"/>
+              </w:rPr>
+            </w:pPr>
+            <w:r>
+              <w:rPr>
+                <w:bCs/>
+                <w:color w:val="0F0D29" w:themeColor="text1"/>
+              </w:rPr>
+              <w:t xml:space="preserve">2.1 </w:t>
+            </w:r>
+            <w:r>
+              <w:rPr>
+                <w:bCs/>
+                <w:color w:val="0F0D29" w:themeColor="text1"/>
+              </w:rPr>
+              <w:t>Criminal Incidents</w:t>
+            </w:r>
+          </w:p>
+          <w:p>
+            <w:pPr>
+              <w:rPr>
+                <w:bCs/>
+                <w:color w:val="0F0D29" w:themeColor="text1"/>
+              </w:rPr>
+            </w:pPr>
+          </w:p>
+          <w:p>
+            <w:pPr>
+              <w:rPr>
+                <w:b w:val="0"/>
+                <w:bCs/>
+                <w:color w:val="0F0D29" w:themeColor="text1"/>
+                <w:sz w:val="24"/>
+                <w:szCs w:val="24"/>
+              </w:rPr>
+            </w:pPr>
+            <w:r>
+              <w:rPr>
+                <w:b w:val="0"/>
+                <w:bCs/>
+                <w:color w:val="0F0D29" w:themeColor="text1"/>
+                <w:sz w:val="24"/>
+                <w:szCs w:val="24"/>
+              </w:rPr>
+              <w:t xml:space="preserve">A recorded criminal incident is a criminal event that may include one or more offences, alleged offenders and/or victims, and that is recorded on a single date and at one location. </w:t>
+            </w:r>
+          </w:p>
+          <w:p>
+            <w:pPr>
+              <w:rPr>
+                <w:b w:val="0"/>
+                <w:bCs/>
+                <w:color w:val="0F0D29" w:themeColor="text1"/>
+                <w:sz w:val="24"/>
+                <w:szCs w:val="24"/>
+              </w:rPr>
+            </w:pPr>
+          </w:p>
+          <w:p>
+            <w:pPr>
+              <w:rPr>
+                <w:b w:val="0"/>
+                <w:bCs/>
+                <w:color w:val="0F0D29" w:themeColor="text1"/>
+                <w:sz w:val="24"/>
+                <w:szCs w:val="24"/>
+              </w:rPr>
+            </w:pPr>
+            <w:r>
+              <w:rPr>
+                <w:b w:val="0"/>
+                <w:bCs/>
+                <w:color w:val="0F0D29" w:themeColor="text1"/>
+                <w:sz w:val="24"/>
+                <w:szCs w:val="24"/>
+              </w:rPr>
+              <w:t>The criminal incident count is designed to represent the broad event that occurs as a more representative measure of instances of crime, rather than using the bulk number of offences that Victoria Police members record within one incident.</w:t>
+            </w:r>
+            <w:r>
+              <w:rPr>
+                <w:b w:val="0"/>
+                <w:bCs/>
+                <w:color w:val="0F0D29" w:themeColor="text1"/>
+                <w:sz w:val="24"/>
+                <w:szCs w:val="24"/>
+              </w:rPr>
+              <w:t xml:space="preserve"> </w:t>
+            </w:r>
+            <w:r>
+              <w:rPr>
+                <w:b w:val="0"/>
+                <w:bCs/>
+                <w:color w:val="0F0D29" w:themeColor="text1"/>
+                <w:sz w:val="24"/>
+                <w:szCs w:val="24"/>
+              </w:rPr>
+              <w:t>Consequently, there's could be many offences in one criminal incident.</w:t>
+            </w:r>
+          </w:p>
+          <w:p>
+            <w:pPr>
+              <w:rPr>
+                <w:bCs/>
+              </w:rPr>
+            </w:pPr>
+          </w:p>
+          <w:p>
+            <w:pPr>
+              <w:rPr>
+                <w:bCs/>
+                <w:color w:val="0F0D29" w:themeColor="text1"/>
+              </w:rPr>
+            </w:pPr>
+            <w:r>
+              <w:rPr>
+                <w:bCs/>
+                <w:color w:val="0F0D29" w:themeColor="text1"/>
+              </w:rPr>
+              <w:t>2.2 Police Region</w:t>
+            </w:r>
+          </w:p>
+          <w:p>
+            <w:pPr>
+              <w:rPr>
+                <w:bCs/>
+                <w:color w:val="0F0D29" w:themeColor="text1"/>
+              </w:rPr>
+            </w:pPr>
+          </w:p>
+          <w:p>
+            <w:pPr>
+              <w:rPr>
+                <w:b w:val="0"/>
+                <w:bCs/>
+                <w:color w:val="0F0D29" w:themeColor="text1"/>
+                <w:sz w:val="24"/>
+                <w:szCs w:val="24"/>
+              </w:rPr>
+            </w:pPr>
+            <w:r>
+              <w:rPr>
+                <w:b w:val="0"/>
+                <w:bCs/>
+                <w:color w:val="0F0D29" w:themeColor="text1"/>
+                <w:sz w:val="24"/>
+                <w:szCs w:val="24"/>
+              </w:rPr>
+              <w:t>Local government areas (LGAs) in Victoria, a</w:t>
+            </w:r>
+            <w:r>
+              <w:rPr>
+                <w:b w:val="0"/>
+                <w:bCs/>
+                <w:color w:val="0F0D29" w:themeColor="text1"/>
+                <w:sz w:val="24"/>
+                <w:szCs w:val="24"/>
+              </w:rPr>
+              <w:t>re sorted into five wider police</w:t>
+            </w:r>
+            <w:r>
+              <w:rPr>
+                <w:b w:val="0"/>
+                <w:bCs/>
+                <w:color w:val="0F0D29" w:themeColor="text1"/>
+                <w:sz w:val="24"/>
+                <w:szCs w:val="24"/>
+              </w:rPr>
+              <w:t xml:space="preserve"> regions.  LGA’s are also referred to as municipalities, the 79 Victorian LGAs are classified as cities (34), shires (38), rural cities (6) and boroughs (1). In general, an urban or suburban LGA is called a city and is governed by a City Council, while a rural LGA covering a larger rural area is usually called a shire and is governed by a Shire Council. </w:t>
+            </w:r>
+          </w:p>
+          <w:p>
+            <w:pPr>
+              <w:rPr>
+                <w:b w:val="0"/>
+                <w:bCs/>
+                <w:color w:val="0F0D29" w:themeColor="text1"/>
+                <w:sz w:val="24"/>
+                <w:szCs w:val="24"/>
+              </w:rPr>
+            </w:pPr>
+            <w:r>
+              <w:rPr>
+                <w:b w:val="0"/>
+                <w:bCs/>
+                <w:color w:val="0F0D29" w:themeColor="text1"/>
+                <w:sz w:val="24"/>
+                <w:szCs w:val="24"/>
+              </w:rPr>
+              <w:t xml:space="preserve">Local councils have the same administrative functions and similar political structures, regardless of their classification. </w:t>
+            </w:r>
+          </w:p>
+          <w:p>
+            <w:pPr>
+              <w:rPr>
+                <w:b w:val="0"/>
+                <w:bCs/>
+                <w:color w:val="0F0D29" w:themeColor="text1"/>
+                <w:sz w:val="24"/>
+                <w:szCs w:val="24"/>
+              </w:rPr>
+            </w:pPr>
+          </w:p>
+          <w:p>
+            <w:pPr>
+              <w:rPr>
+                <w:b w:val="0"/>
+                <w:bCs/>
+                <w:color w:val="0F0D29" w:themeColor="text1"/>
+                <w:sz w:val="24"/>
+                <w:szCs w:val="24"/>
+              </w:rPr>
+            </w:pPr>
+            <w:r>
+              <w:rPr>
+                <w:b w:val="0"/>
+                <w:bCs/>
+                <w:color w:val="0F0D29" w:themeColor="text1"/>
+                <w:sz w:val="24"/>
+                <w:szCs w:val="24"/>
+              </w:rPr>
+              <w:t>The</w:t>
+            </w:r>
+            <w:r>
+              <w:rPr>
+                <w:b w:val="0"/>
+                <w:bCs/>
+                <w:color w:val="0F0D29" w:themeColor="text1"/>
+                <w:sz w:val="24"/>
+                <w:szCs w:val="24"/>
+              </w:rPr>
+              <w:t xml:space="preserve"> sorting of LGAs into five wider </w:t>
+            </w:r>
+            <w:r>
+              <w:rPr>
+                <w:b w:val="0"/>
+                <w:bCs/>
+                <w:color w:val="0F0D29" w:themeColor="text1"/>
+                <w:sz w:val="24"/>
+                <w:szCs w:val="24"/>
+              </w:rPr>
+              <w:t xml:space="preserve">police </w:t>
+            </w:r>
+            <w:r>
+              <w:rPr>
+                <w:b w:val="0"/>
+                <w:bCs/>
+                <w:color w:val="0F0D29" w:themeColor="text1"/>
+                <w:sz w:val="24"/>
+                <w:szCs w:val="24"/>
+              </w:rPr>
+              <w:t>regions</w:t>
+            </w:r>
+            <w:r>
+              <w:rPr>
+                <w:b w:val="0"/>
+                <w:bCs/>
+                <w:color w:val="0F0D29" w:themeColor="text1"/>
+                <w:sz w:val="24"/>
+                <w:szCs w:val="24"/>
+              </w:rPr>
+              <w:t xml:space="preserve"> we used </w:t>
+            </w:r>
+            <w:r>
+              <w:rPr>
+                <w:b w:val="0"/>
+                <w:bCs/>
+                <w:color w:val="0F0D29" w:themeColor="text1"/>
+                <w:sz w:val="24"/>
+                <w:szCs w:val="24"/>
+              </w:rPr>
+              <w:t xml:space="preserve">for </w:t>
+            </w:r>
+            <w:r>
+              <w:rPr>
+                <w:b w:val="0"/>
+                <w:bCs/>
+                <w:color w:val="0F0D29" w:themeColor="text1"/>
+                <w:sz w:val="24"/>
+                <w:szCs w:val="24"/>
+              </w:rPr>
+              <w:t>our project</w:t>
+            </w:r>
+            <w:r>
+              <w:rPr>
+                <w:b w:val="0"/>
+                <w:bCs/>
+                <w:color w:val="0F0D29" w:themeColor="text1"/>
+                <w:sz w:val="24"/>
+                <w:szCs w:val="24"/>
+              </w:rPr>
+              <w:t xml:space="preserve"> has no legal or administrative significance.</w:t>
+            </w:r>
+          </w:p>
+          <w:p>
+            <w:pPr>
+              <w:rPr>
+                <w:bCs/>
+                <w:color w:val="0F0D29" w:themeColor="text1"/>
+              </w:rPr>
+            </w:pPr>
+          </w:p>
+          <w:p>
+            <w:pPr>
+              <w:pStyle w:val="ListParagraph"/>
+              <w:numPr>
+                <w:ilvl w:val="0"/>
+                <w:numId w:val="4"/>
+              </w:numPr>
+              <w:rPr>
+                <w:rFonts w:eastAsiaTheme="majorEastAsia" w:cstheme="majorBidi"/>
                 <w:b/>
                 <w:bCs/>
-              </w:rPr>
-            </w:pPr>
-            <w:r>
-              <w:rPr>
+                <w:sz w:val="36"/>
+                <w:szCs w:val="26"/>
+              </w:rPr>
+            </w:pPr>
+            <w:r>
+              <w:rPr>
+                <w:rFonts w:eastAsiaTheme="majorEastAsia" w:cstheme="majorBidi"/>
                 <w:b/>
                 <w:bCs/>
-              </w:rPr>
-              <w:t xml:space="preserve">We have </w:t>
-            </w:r>
-            <w:r>
-              <w:rPr>
+                <w:sz w:val="36"/>
+                <w:szCs w:val="26"/>
+              </w:rPr>
+              <w:lastRenderedPageBreak/>
+              <w:t>Types</w:t>
+            </w:r>
+            <w:r>
+              <w:rPr>
+                <w:rFonts w:eastAsiaTheme="majorEastAsia" w:cstheme="majorBidi"/>
                 <w:b/>
                 <w:bCs/>
-              </w:rPr>
-              <w:t xml:space="preserve">extracted the excel tables into </w:t>
-            </w:r>
-            <w:r>
-              <w:rPr>
-                <w:b/>
-                <w:bCs/>
-              </w:rPr>
-              <w:t xml:space="preserve">Jupyter Notebook </w:t>
-            </w:r>
-            <w:r>
-              <w:rPr>
-                <w:b/>
-                <w:bCs/>
-              </w:rPr>
-              <w:t>and analysed this data using python and a number of</w:t>
-            </w:r>
-            <w:r>
-              <w:rPr>
-                <w:b/>
-                <w:bCs/>
-              </w:rPr>
-              <w:t xml:space="preserve"> python</w:t>
-            </w:r>
-            <w:r>
-              <w:rPr>
-                <w:b/>
-                <w:bCs/>
-              </w:rPr>
-              <w:t xml:space="preserve"> modules including matplotlib</w:t>
-            </w:r>
-            <w:r>
-              <w:rPr>
-                <w:b/>
-                <w:bCs/>
-              </w:rPr>
-              <w:t xml:space="preserve">, scipy, numpy, sklearn </w:t>
-            </w:r>
-            <w:r>
-              <w:rPr>
-                <w:b/>
-                <w:bCs/>
-              </w:rPr>
-              <w:t>and pandas.</w:t>
-            </w:r>
-          </w:p>
-          <w:p>
-            <w:pPr>
-              <w:rPr>
-                <w:bCs/>
-              </w:rPr>
-            </w:pPr>
-          </w:p>
-          <w:p>
-            <w:pPr>
-              <w:rPr>
-                <w:bCs/>
-              </w:rPr>
-            </w:pPr>
-            <w:r>
-              <w:rPr>
-                <w:bCs/>
-              </w:rPr>
-              <w:t>We have saved our work into GitHub in the repository Project-1. Utilising branches we have completed our work individually and then merged these branches into our main repository.</w:t>
-            </w:r>
-          </w:p>
-          <w:p>
-            <w:pPr>
-              <w:rPr>
-                <w:bCs/>
-              </w:rPr>
-            </w:pPr>
-          </w:p>
-          <w:p>
-            <w:pPr>
-              <w:rPr>
-                <w:bCs/>
-              </w:rPr>
-            </w:pPr>
-          </w:p>
-          <w:p>
-            <w:pPr>
-              <w:rPr>
-                <w:bCs/>
-              </w:rPr>
-            </w:pPr>
-          </w:p>
-          <w:p>
-            <w:pPr>
-              <w:rPr>
-                <w:bCs/>
                 <w:sz w:val="36"/>
-                <w:szCs w:val="36"/>
-              </w:rPr>
-            </w:pPr>
-            <w:r>
-              <w:rPr>
-                <w:bCs/>
-                <w:sz w:val="36"/>
-                <w:szCs w:val="36"/>
-              </w:rPr>
-              <w:t>K</w:t>
-            </w:r>
-            <w:r>
-              <w:rPr>
-                <w:bCs/>
-                <w:sz w:val="36"/>
-                <w:szCs w:val="36"/>
-              </w:rPr>
-              <w:t>ey Definitions:</w:t>
-            </w:r>
-          </w:p>
-          <w:p>
-            <w:pPr>
-              <w:rPr>
-                <w:bCs/>
-              </w:rPr>
-            </w:pPr>
-          </w:p>
-          <w:p>
-            <w:pPr>
-              <w:rPr>
-                <w:bCs/>
-              </w:rPr>
-            </w:pPr>
-          </w:p>
-          <w:p>
-            <w:pPr>
-              <w:rPr>
-                <w:bCs/>
-              </w:rPr>
-            </w:pPr>
-            <w:r>
-              <w:rPr>
-                <w:bCs/>
-              </w:rPr>
-              <w:t>WHAT IS A CRIMINAL INCIDENT?</w:t>
-            </w:r>
-          </w:p>
-          <w:p>
-            <w:pPr>
-              <w:rPr>
-                <w:bCs/>
-              </w:rPr>
-            </w:pPr>
-            <w:r>
-              <w:rPr>
-                <w:bCs/>
-              </w:rPr>
-              <w:t xml:space="preserve">A recorded criminal incident is a criminal event that may include one or more offences, alleged offenders and/or victims, and that is recorded on a single date and at one location. </w:t>
-            </w:r>
-          </w:p>
-          <w:p>
-            <w:pPr>
-              <w:rPr>
-                <w:bCs/>
-              </w:rPr>
-            </w:pPr>
-            <w:r>
-              <w:rPr>
-                <w:bCs/>
-              </w:rPr>
-              <w:t>The criminal incident count is designed to represent the broad event that occurs as a more representative measure of instances of crime, rather than using the bulk number of offences that Victoria Police members record within one incident.</w:t>
-            </w:r>
-          </w:p>
-          <w:p>
-            <w:pPr>
-              <w:rPr>
-                <w:bCs/>
-              </w:rPr>
-            </w:pPr>
-            <w:r>
-              <w:rPr>
-                <w:bCs/>
-              </w:rPr>
-              <w:t>Consequently, there's could be many offences in one criminal incident.</w:t>
-            </w:r>
-          </w:p>
-          <w:p>
-            <w:pPr>
-              <w:rPr>
-                <w:bCs/>
-              </w:rPr>
-            </w:pPr>
-          </w:p>
-          <w:p>
-            <w:pPr>
-              <w:rPr>
-                <w:bCs/>
-              </w:rPr>
-            </w:pPr>
-          </w:p>
-          <w:p>
-            <w:pPr>
-              <w:rPr>
-                <w:bCs/>
-              </w:rPr>
-            </w:pPr>
-            <w:r>
-              <w:rPr>
-                <w:bCs/>
-              </w:rPr>
-              <w:t>WHAT IS A POLICE REGION?</w:t>
-            </w:r>
-          </w:p>
-          <w:p>
-            <w:pPr>
-              <w:rPr>
-                <w:bCs/>
-              </w:rPr>
-            </w:pPr>
-            <w:r>
-              <w:rPr>
-                <w:bCs/>
-              </w:rPr>
-              <w:t xml:space="preserve">Local government areas (LGAs) in Victoria, are sorted into five wider POLICE regions.  </w:t>
-            </w:r>
-          </w:p>
-          <w:p>
-            <w:pPr>
-              <w:rPr>
-                <w:bCs/>
-              </w:rPr>
-            </w:pPr>
-            <w:r>
-              <w:rPr>
-                <w:bCs/>
-              </w:rPr>
-              <w:t xml:space="preserve">LGA’s are also referred to as municipalities, the 79 Victorian LGAs are classified as cities (34), shires (38), rural cities (6) and boroughs (1). In general, an urban or suburban LGA is called a city and is governed by a City Council, while a rural LGA covering a larger rural area is usually called a shire and is governed by a Shire Council. </w:t>
-            </w:r>
-          </w:p>
-          <w:p>
-            <w:pPr>
-              <w:rPr>
-                <w:bCs/>
-              </w:rPr>
-            </w:pPr>
-            <w:r>
-              <w:rPr>
-                <w:bCs/>
-              </w:rPr>
-              <w:t xml:space="preserve">Local councils have the same administrative functions and similar political structures, regardless of their classification. </w:t>
-            </w:r>
-          </w:p>
-          <w:p>
-            <w:pPr>
-              <w:rPr>
-                <w:bCs/>
-              </w:rPr>
-            </w:pPr>
-            <w:r>
-              <w:rPr>
-                <w:bCs/>
-              </w:rPr>
-              <w:t>In the following slides, the sorting of LGAs into five wider POLICE regions is for presentation purposes and has no legal or administrative significance.</w:t>
-            </w:r>
-          </w:p>
-          <w:p>
-            <w:pPr>
-              <w:rPr>
-                <w:bCs/>
-              </w:rPr>
-            </w:pPr>
-          </w:p>
-          <w:p>
-            <w:pPr>
-              <w:rPr>
-                <w:bCs/>
-              </w:rPr>
-            </w:pPr>
-          </w:p>
-          <w:p>
-            <w:pPr>
-              <w:rPr>
-                <w:bCs/>
-              </w:rPr>
-            </w:pPr>
-          </w:p>
-          <w:p>
-            <w:pPr>
-              <w:rPr>
-                <w:bCs/>
-              </w:rPr>
-            </w:pPr>
-          </w:p>
-          <w:p>
-            <w:pPr>
-              <w:rPr>
-                <w:bCs/>
-              </w:rPr>
-            </w:pPr>
-          </w:p>
-          <w:p>
-            <w:pPr>
-              <w:rPr>
-                <w:bCs/>
-              </w:rPr>
-            </w:pPr>
-          </w:p>
-          <w:p>
-            <w:pPr>
-              <w:rPr>
-                <w:bCs/>
-                <w:sz w:val="56"/>
-                <w:szCs w:val="56"/>
-              </w:rPr>
-            </w:pPr>
-          </w:p>
-          <w:p>
-            <w:pPr>
-              <w:rPr>
-                <w:bCs/>
-                <w:sz w:val="72"/>
-                <w:szCs w:val="72"/>
-              </w:rPr>
-            </w:pPr>
-            <w:r>
-              <w:rPr>
-                <w:bCs/>
-                <w:sz w:val="72"/>
-                <w:szCs w:val="72"/>
-              </w:rPr>
-              <w:t>TYPES OF OFFENCES:</w:t>
-            </w:r>
-          </w:p>
-          <w:p>
-            <w:pPr>
-              <w:rPr>
-                <w:bCs/>
-              </w:rPr>
-            </w:pPr>
-          </w:p>
-          <w:p>
-            <w:pPr>
-              <w:rPr>
-                <w:bCs/>
-                <w:sz w:val="40"/>
-                <w:szCs w:val="40"/>
-              </w:rPr>
-            </w:pPr>
-            <w:r>
-              <w:rPr>
-                <w:bCs/>
-                <w:sz w:val="40"/>
-                <w:szCs w:val="40"/>
-              </w:rPr>
-              <w:t>Key Findings:</w:t>
-            </w:r>
-          </w:p>
-          <w:p>
-            <w:pPr>
-              <w:rPr>
-                <w:bCs/>
-              </w:rPr>
-            </w:pPr>
-          </w:p>
-          <w:p>
-            <w:pPr>
-              <w:rPr>
-                <w:i/>
-                <w:sz w:val="36"/>
-                <w:lang w:val="en-AU"/>
-              </w:rPr>
-            </w:pPr>
-            <w:r>
-              <w:rPr>
-                <w:i/>
-                <w:sz w:val="36"/>
-                <w:lang w:val="en-AU"/>
+                <w:szCs w:val="26"/>
+              </w:rPr>
+              <w:t xml:space="preserve"> of Offences</w:t>
+            </w:r>
+          </w:p>
+          <w:p>
+            <w:pPr>
+              <w:rPr>
+                <w:b w:val="0"/>
+                <w:bCs/>
+                <w:color w:val="0F0D29" w:themeColor="text1"/>
+                <w:sz w:val="24"/>
+                <w:szCs w:val="24"/>
+              </w:rPr>
+            </w:pPr>
+          </w:p>
+          <w:p>
+            <w:pPr>
+              <w:rPr>
+                <w:b w:val="0"/>
+                <w:bCs/>
+                <w:color w:val="0F0D29" w:themeColor="text1"/>
+                <w:sz w:val="24"/>
+                <w:szCs w:val="24"/>
+              </w:rPr>
+            </w:pPr>
+            <w:r>
+              <w:rPr>
+                <w:b w:val="0"/>
+                <w:bCs/>
+                <w:color w:val="0F0D29" w:themeColor="text1"/>
+                <w:sz w:val="24"/>
+                <w:szCs w:val="24"/>
               </w:rPr>
               <w:t>We have found that of the incidents recorded in Victoria the most common incidents relate to Property and deception offences.</w:t>
             </w:r>
-          </w:p>
-          <w:p>
-            <w:pPr>
-              <w:rPr>
-                <w:i/>
-                <w:sz w:val="36"/>
-                <w:lang w:val="en-AU"/>
-              </w:rPr>
-            </w:pPr>
-          </w:p>
-          <w:p>
-            <w:pPr>
-              <w:rPr>
-                <w:i/>
-                <w:sz w:val="36"/>
-                <w:lang w:val="en-AU"/>
-              </w:rPr>
-            </w:pPr>
-            <w:r>
-              <w:rPr>
-                <w:i/>
-                <w:sz w:val="36"/>
-                <w:lang w:val="en-AU"/>
-              </w:rPr>
-              <w:t>The number of incidents has remained fairly stable in the last 10 years except for a peak in 2016 and a significant drop in 2020. The peak in 2016 relates to Theft crimes. Covid 19 lockdowns resulted in a drop of crime in 2020.</w:t>
-            </w:r>
-          </w:p>
-          <w:p>
-            <w:pPr>
-              <w:rPr>
-                <w:i/>
-                <w:sz w:val="36"/>
-                <w:lang w:val="en-AU"/>
-              </w:rPr>
-            </w:pPr>
-          </w:p>
-          <w:p>
-            <w:pPr>
-              <w:rPr>
-                <w:i/>
-                <w:sz w:val="36"/>
-                <w:lang w:val="en-AU"/>
-              </w:rPr>
-            </w:pPr>
-            <w:r>
-              <w:rPr>
-                <w:i/>
-                <w:sz w:val="36"/>
-                <w:lang w:val="en-AU"/>
-              </w:rPr>
-              <w:t xml:space="preserve">An analysis of the breakdown of </w:t>
-            </w:r>
-            <w:r>
-              <w:rPr>
-                <w:i/>
-                <w:sz w:val="36"/>
-                <w:lang w:val="en-AU"/>
-              </w:rPr>
-              <w:t>“</w:t>
-            </w:r>
-            <w:r>
-              <w:rPr>
-                <w:i/>
-                <w:sz w:val="36"/>
-                <w:lang w:val="en-AU"/>
-              </w:rPr>
-              <w:t>Property and deception offences</w:t>
-            </w:r>
-            <w:r>
-              <w:rPr>
-                <w:i/>
-                <w:sz w:val="36"/>
-                <w:lang w:val="en-AU"/>
-              </w:rPr>
-              <w:t>”</w:t>
-            </w:r>
-            <w:r>
-              <w:rPr>
-                <w:i/>
-                <w:sz w:val="36"/>
-                <w:lang w:val="en-AU"/>
-              </w:rPr>
-              <w:t xml:space="preserve"> over the 10 years has revealed that the crimes in this category are mostly “Theft” related crimes.</w:t>
-            </w:r>
-            <w:r>
-              <w:rPr>
-                <w:i/>
-                <w:sz w:val="36"/>
-                <w:lang w:val="en-AU"/>
-              </w:rPr>
-              <w:t xml:space="preserve"> The most significant of these crimes relate to stealing from a motor vehicle (37%). </w:t>
-            </w:r>
-          </w:p>
-          <w:p>
-            <w:pPr>
-              <w:rPr>
-                <w:i/>
-                <w:sz w:val="36"/>
-                <w:lang w:val="en-AU"/>
-              </w:rPr>
-            </w:pPr>
-          </w:p>
-          <w:p>
-            <w:pPr>
-              <w:rPr>
-                <w:i/>
-                <w:sz w:val="36"/>
-                <w:lang w:val="en-AU"/>
-              </w:rPr>
-            </w:pPr>
-            <w:r>
-              <w:rPr>
-                <w:i/>
-                <w:sz w:val="36"/>
-                <w:lang w:val="en-AU"/>
-              </w:rPr>
-              <w:t>Other crimes that follow in number are “Burglary or break and enter” and “Deception crimes” .</w:t>
-            </w:r>
-          </w:p>
-          <w:p>
-            <w:pPr>
-              <w:rPr>
-                <w:i/>
-                <w:sz w:val="36"/>
-                <w:lang w:val="en-AU"/>
-              </w:rPr>
-            </w:pPr>
-          </w:p>
-          <w:p>
-            <w:pPr>
-              <w:rPr>
-                <w:i/>
-                <w:sz w:val="36"/>
-                <w:lang w:val="en-AU"/>
-              </w:rPr>
-            </w:pPr>
-            <w:r>
-              <w:rPr>
-                <w:i/>
-                <w:sz w:val="36"/>
-                <w:lang w:val="en-AU"/>
-              </w:rPr>
-              <w:t xml:space="preserve"> Incidents of Arson and Bribery are fewer than the above crimes.</w:t>
-            </w:r>
-          </w:p>
-          <w:p>
-            <w:pPr>
-              <w:rPr>
-                <w:bCs/>
-              </w:rPr>
-            </w:pPr>
-          </w:p>
-          <w:p>
-            <w:pPr>
-              <w:rPr>
-                <w:bCs/>
-              </w:rPr>
-            </w:pPr>
-          </w:p>
-          <w:p>
-            <w:pPr>
-              <w:pStyle w:val="Content"/>
-              <w:rPr>
-                <w:b/>
-                <w:bCs/>
-              </w:rPr>
-            </w:pPr>
-          </w:p>
-        </w:tc>
-      </w:tr>
-      <w:tr>
-        <w:trPr>
-          <w:trHeight w:val="1899"/>
-        </w:trPr>
-        <w:tc>
-          <w:tcPr>
-            <w:tcW w:w="9896" w:type="dxa"/>
-            <w:shd w:val="clear" w:color="auto" w:fill="F2F2F2" w:themeFill="background1" w:themeFillShade="F2"/>
-            <w:vAlign w:val="center"/>
-          </w:tcPr>
-          <w:p>
-            <w:r>
-              <w:rPr>
-                <w:bCs/>
-              </w:rPr>
-              <w:lastRenderedPageBreak/>
+            <w:r>
+              <w:rPr>
+                <w:b w:val="0"/>
+                <w:bCs/>
+                <w:color w:val="0F0D29" w:themeColor="text1"/>
+                <w:sz w:val="24"/>
+                <w:szCs w:val="24"/>
+              </w:rPr>
+              <w:t xml:space="preserve"> Please refer to figure</w:t>
+            </w:r>
+            <w:r>
+              <w:rPr>
+                <w:b w:val="0"/>
+                <w:bCs/>
+                <w:color w:val="0F0D29" w:themeColor="text1"/>
+                <w:sz w:val="24"/>
+                <w:szCs w:val="24"/>
+              </w:rPr>
+              <w:t xml:space="preserve"> 1 below:</w:t>
+            </w:r>
+          </w:p>
+          <w:p>
+            <w:pPr>
+              <w:rPr>
+                <w:b w:val="0"/>
+                <w:bCs/>
+                <w:color w:val="0F0D29" w:themeColor="text1"/>
+                <w:sz w:val="24"/>
+                <w:szCs w:val="24"/>
+              </w:rPr>
+            </w:pPr>
+          </w:p>
+          <w:p>
+            <w:pPr>
+              <w:rPr>
+                <w:bCs/>
+                <w:color w:val="0F0D29" w:themeColor="text1"/>
+                <w:sz w:val="24"/>
+                <w:szCs w:val="24"/>
+              </w:rPr>
+            </w:pPr>
+            <w:r>
+              <w:rPr>
+                <w:bCs/>
+                <w:color w:val="0F0D29" w:themeColor="text1"/>
+                <w:sz w:val="24"/>
+                <w:szCs w:val="24"/>
+              </w:rPr>
+              <w:t>Figure</w:t>
+            </w:r>
+            <w:r>
+              <w:rPr>
+                <w:bCs/>
+                <w:color w:val="0F0D29" w:themeColor="text1"/>
+                <w:sz w:val="24"/>
+                <w:szCs w:val="24"/>
+              </w:rPr>
+              <w:t xml:space="preserve"> 1:</w:t>
+            </w:r>
+          </w:p>
+          <w:p>
+            <w:pPr>
+              <w:rPr>
+                <w:b w:val="0"/>
+                <w:bCs/>
+                <w:color w:val="0F0D29" w:themeColor="text1"/>
+                <w:sz w:val="24"/>
+                <w:szCs w:val="24"/>
+              </w:rPr>
+            </w:pPr>
+            <w:r>
+              <w:rPr>
+                <w:b w:val="0"/>
+                <w:bCs/>
+                <w:noProof/>
+                <w:color w:val="0F0D29" w:themeColor="text1"/>
+                <w:sz w:val="24"/>
+                <w:szCs w:val="24"/>
+                <w:lang w:val="en-AU" w:eastAsia="en-AU"/>
+              </w:rPr>
               <w:drawing>
-                <wp:inline distT="0" distB="0" distL="0" distR="0" wp14:anchorId="14552EBB" wp14:editId="22EE715C">
-                  <wp:extent cx="6309360" cy="3529965"/>
+                <wp:inline distT="0" distB="0" distL="0" distR="0" wp14:anchorId="1A92B3F5" wp14:editId="35DAD6D4">
+                  <wp:extent cx="6303645" cy="2801620"/>
                   <wp:effectExtent l="0" t="0" r="0" b="0"/>
-                  <wp:docPr id="9" name="Picture 9"/>
+                  <wp:docPr id="7" name="Picture 7" descr="../Desktop/Screen%20Shot%202022-01-02%20at%2011.25.14%20pm.png"/>
                   <wp:cNvGraphicFramePr>
                     <a:graphicFrameLocks xmlns:a="http://schemas.openxmlformats.org/drawingml/2006/main" noChangeAspect="1"/>
                   </wp:cNvGraphicFramePr>
@@ -1843,23 +1548,36 @@
                     <a:graphicData uri="http://schemas.openxmlformats.org/drawingml/2006/picture">
                       <pic:pic xmlns:pic="http://schemas.openxmlformats.org/drawingml/2006/picture">
                         <pic:nvPicPr>
-                          <pic:cNvPr id="1" name=""/>
-                          <pic:cNvPicPr/>
+                          <pic:cNvPr id="0" name="Picture 1" descr="../Desktop/Screen%20Shot%202022-01-02%20at%2011.25.14%20pm.png"/>
+                          <pic:cNvPicPr>
+                            <a:picLocks noChangeAspect="1" noChangeArrowheads="1"/>
+                          </pic:cNvPicPr>
                         </pic:nvPicPr>
                         <pic:blipFill>
-                          <a:blip r:embed="rId8"/>
+                          <a:blip r:embed="rId8">
+                            <a:extLst>
+                              <a:ext uri="{28A0092B-C50C-407E-A947-70E740481C1C}">
+                                <a14:useLocalDpi xmlns:a14="http://schemas.microsoft.com/office/drawing/2010/main" val="0"/>
+                              </a:ext>
+                            </a:extLst>
+                          </a:blip>
+                          <a:srcRect/>
                           <a:stretch>
                             <a:fillRect/>
                           </a:stretch>
                         </pic:blipFill>
-                        <pic:spPr>
+                        <pic:spPr bwMode="auto">
                           <a:xfrm>
                             <a:off x="0" y="0"/>
-                            <a:ext cx="6309360" cy="3529965"/>
+                            <a:ext cx="6303645" cy="2801620"/>
                           </a:xfrm>
                           <a:prstGeom prst="rect">
                             <a:avLst/>
                           </a:prstGeom>
+                          <a:noFill/>
+                          <a:ln>
+                            <a:noFill/>
+                          </a:ln>
                         </pic:spPr>
                       </pic:pic>
                     </a:graphicData>
@@ -1867,15 +1585,334 @@
                 </wp:inline>
               </w:drawing>
             </w:r>
-            <w:r>
-              <w:rPr>
+          </w:p>
+          <w:p>
+            <w:pPr>
+              <w:rPr>
+                <w:b w:val="0"/>
+                <w:bCs/>
+                <w:color w:val="0F0D29" w:themeColor="text1"/>
+                <w:sz w:val="24"/>
+                <w:szCs w:val="24"/>
+              </w:rPr>
+            </w:pPr>
+          </w:p>
+          <w:p>
+            <w:pPr>
+              <w:rPr>
+                <w:b w:val="0"/>
+                <w:bCs/>
+                <w:color w:val="0F0D29" w:themeColor="text1"/>
+                <w:sz w:val="24"/>
+                <w:szCs w:val="24"/>
+              </w:rPr>
+            </w:pPr>
+            <w:r>
+              <w:rPr>
+                <w:b w:val="0"/>
+                <w:bCs/>
+                <w:color w:val="0F0D29" w:themeColor="text1"/>
+                <w:sz w:val="24"/>
+                <w:szCs w:val="24"/>
+              </w:rPr>
+              <w:t>As per table above</w:t>
+            </w:r>
+            <w:r>
+              <w:rPr>
+                <w:b w:val="0"/>
+                <w:bCs/>
+                <w:color w:val="0F0D29" w:themeColor="text1"/>
+                <w:sz w:val="24"/>
+                <w:szCs w:val="24"/>
+              </w:rPr>
+              <w:t>, t</w:t>
+            </w:r>
+            <w:r>
+              <w:rPr>
+                <w:b w:val="0"/>
+                <w:bCs/>
+                <w:color w:val="0F0D29" w:themeColor="text1"/>
+                <w:sz w:val="24"/>
+                <w:szCs w:val="24"/>
+              </w:rPr>
+              <w:t>he number of incidents has remained fairly stable in the last 10 years except for a peak in 2016 and a significant drop in 2020. The peak in 2016 relates to Theft crimes. Covid 19 lockdowns resulted in a drop of crime in 2020.</w:t>
+            </w:r>
+          </w:p>
+          <w:p>
+            <w:pPr>
+              <w:rPr>
+                <w:b w:val="0"/>
+                <w:bCs/>
+                <w:color w:val="0F0D29" w:themeColor="text1"/>
+                <w:sz w:val="24"/>
+                <w:szCs w:val="24"/>
+              </w:rPr>
+            </w:pPr>
+          </w:p>
+          <w:p>
+            <w:pPr>
+              <w:rPr>
+                <w:b w:val="0"/>
+                <w:bCs/>
+                <w:color w:val="0F0D29" w:themeColor="text1"/>
+                <w:sz w:val="24"/>
+                <w:szCs w:val="24"/>
+              </w:rPr>
+            </w:pPr>
+            <w:r>
+              <w:rPr>
+                <w:b w:val="0"/>
+                <w:bCs/>
+                <w:color w:val="0F0D29" w:themeColor="text1"/>
+                <w:sz w:val="24"/>
+                <w:szCs w:val="24"/>
+              </w:rPr>
+              <w:t xml:space="preserve">An analysis of the breakdown of “Property and deception offences” over the 10 years has revealed that the crimes in this category are mostly “Theft” related crimes. The most significant of these crimes relate to stealing from a motor vehicle (37%). </w:t>
+            </w:r>
+            <w:r>
+              <w:rPr>
+                <w:b w:val="0"/>
+                <w:bCs/>
+                <w:color w:val="0F0D29" w:themeColor="text1"/>
+                <w:sz w:val="24"/>
+                <w:szCs w:val="24"/>
+              </w:rPr>
+              <w:t>Followed by other crimes</w:t>
+            </w:r>
+            <w:r>
+              <w:rPr>
+                <w:b w:val="0"/>
+                <w:bCs/>
+                <w:color w:val="0F0D29" w:themeColor="text1"/>
+                <w:sz w:val="24"/>
+                <w:szCs w:val="24"/>
+              </w:rPr>
+              <w:t xml:space="preserve"> are “Burglary or break an</w:t>
+            </w:r>
+            <w:r>
+              <w:rPr>
+                <w:b w:val="0"/>
+                <w:bCs/>
+                <w:color w:val="0F0D29" w:themeColor="text1"/>
+                <w:sz w:val="24"/>
+                <w:szCs w:val="24"/>
+              </w:rPr>
+              <w:t>d enter” and “Deception crimes”</w:t>
+            </w:r>
+            <w:r>
+              <w:rPr>
+                <w:b w:val="0"/>
+                <w:bCs/>
+                <w:color w:val="0F0D29" w:themeColor="text1"/>
+                <w:sz w:val="24"/>
+                <w:szCs w:val="24"/>
+              </w:rPr>
+              <w:t>.</w:t>
+            </w:r>
+            <w:r>
+              <w:rPr>
+                <w:b w:val="0"/>
+                <w:bCs/>
+                <w:color w:val="0F0D29" w:themeColor="text1"/>
+                <w:sz w:val="24"/>
+                <w:szCs w:val="24"/>
+              </w:rPr>
+              <w:t xml:space="preserve"> </w:t>
+            </w:r>
+            <w:r>
+              <w:rPr>
+                <w:b w:val="0"/>
+                <w:bCs/>
+                <w:color w:val="0F0D29" w:themeColor="text1"/>
+                <w:sz w:val="24"/>
+                <w:szCs w:val="24"/>
+              </w:rPr>
+              <w:t xml:space="preserve">Incidents of Arson and Bribery </w:t>
+            </w:r>
+            <w:r>
+              <w:rPr>
+                <w:b w:val="0"/>
+                <w:bCs/>
+                <w:color w:val="0F0D29" w:themeColor="text1"/>
+                <w:sz w:val="24"/>
+                <w:szCs w:val="24"/>
+              </w:rPr>
+              <w:t>show the least among others</w:t>
+            </w:r>
+            <w:r>
+              <w:rPr>
+                <w:b w:val="0"/>
+                <w:bCs/>
+                <w:color w:val="0F0D29" w:themeColor="text1"/>
+                <w:sz w:val="24"/>
+                <w:szCs w:val="24"/>
+              </w:rPr>
+              <w:t>.</w:t>
+            </w:r>
+            <w:r>
+              <w:rPr>
+                <w:b w:val="0"/>
+                <w:bCs/>
+                <w:color w:val="0F0D29" w:themeColor="text1"/>
+                <w:sz w:val="24"/>
+                <w:szCs w:val="24"/>
+              </w:rPr>
+              <w:t xml:space="preserve"> Please see figure 2 below:</w:t>
+            </w:r>
+          </w:p>
+          <w:p>
+            <w:pPr>
+              <w:rPr>
+                <w:b w:val="0"/>
+                <w:bCs/>
+                <w:color w:val="0F0D29" w:themeColor="text1"/>
+                <w:sz w:val="24"/>
+                <w:szCs w:val="24"/>
+              </w:rPr>
+            </w:pPr>
+          </w:p>
+          <w:p>
+            <w:pPr>
+              <w:rPr>
+                <w:b w:val="0"/>
+                <w:bCs/>
+                <w:color w:val="0F0D29" w:themeColor="text1"/>
+                <w:sz w:val="24"/>
+                <w:szCs w:val="24"/>
+              </w:rPr>
+            </w:pPr>
+          </w:p>
+          <w:p>
+            <w:pPr>
+              <w:rPr>
+                <w:b w:val="0"/>
+                <w:bCs/>
+                <w:color w:val="0F0D29" w:themeColor="text1"/>
+                <w:sz w:val="24"/>
+                <w:szCs w:val="24"/>
+              </w:rPr>
+            </w:pPr>
+          </w:p>
+          <w:p>
+            <w:pPr>
+              <w:rPr>
+                <w:b w:val="0"/>
+                <w:bCs/>
+                <w:color w:val="0F0D29" w:themeColor="text1"/>
+                <w:sz w:val="24"/>
+                <w:szCs w:val="24"/>
+              </w:rPr>
+            </w:pPr>
+          </w:p>
+          <w:p>
+            <w:pPr>
+              <w:rPr>
+                <w:b w:val="0"/>
+                <w:bCs/>
+                <w:color w:val="0F0D29" w:themeColor="text1"/>
+                <w:sz w:val="24"/>
+                <w:szCs w:val="24"/>
+              </w:rPr>
+            </w:pPr>
+          </w:p>
+          <w:p>
+            <w:pPr>
+              <w:rPr>
+                <w:b w:val="0"/>
+                <w:bCs/>
+                <w:color w:val="0F0D29" w:themeColor="text1"/>
+                <w:sz w:val="24"/>
+                <w:szCs w:val="24"/>
+              </w:rPr>
+            </w:pPr>
+          </w:p>
+          <w:p>
+            <w:pPr>
+              <w:rPr>
+                <w:b w:val="0"/>
+                <w:bCs/>
+                <w:color w:val="0F0D29" w:themeColor="text1"/>
+                <w:sz w:val="24"/>
+                <w:szCs w:val="24"/>
+              </w:rPr>
+            </w:pPr>
+          </w:p>
+          <w:p>
+            <w:pPr>
+              <w:rPr>
+                <w:b w:val="0"/>
+                <w:bCs/>
+                <w:color w:val="0F0D29" w:themeColor="text1"/>
+                <w:sz w:val="24"/>
+                <w:szCs w:val="24"/>
+              </w:rPr>
+            </w:pPr>
+          </w:p>
+          <w:p>
+            <w:pPr>
+              <w:rPr>
+                <w:b w:val="0"/>
+                <w:bCs/>
+                <w:color w:val="0F0D29" w:themeColor="text1"/>
+                <w:sz w:val="24"/>
+                <w:szCs w:val="24"/>
+              </w:rPr>
+            </w:pPr>
+          </w:p>
+          <w:p>
+            <w:pPr>
+              <w:rPr>
+                <w:bCs/>
+                <w:color w:val="0F0D29" w:themeColor="text1"/>
+                <w:sz w:val="24"/>
+                <w:szCs w:val="24"/>
+              </w:rPr>
+            </w:pPr>
+            <w:r>
+              <w:rPr>
+                <w:bCs/>
+                <w:color w:val="0F0D29" w:themeColor="text1"/>
+                <w:sz w:val="24"/>
+                <w:szCs w:val="24"/>
+              </w:rPr>
+              <w:lastRenderedPageBreak/>
+              <w:t>Figure</w:t>
+            </w:r>
+            <w:r>
+              <w:rPr>
+                <w:bCs/>
+                <w:color w:val="0F0D29" w:themeColor="text1"/>
+                <w:sz w:val="24"/>
+                <w:szCs w:val="24"/>
+              </w:rPr>
+              <w:t xml:space="preserve"> 2:</w:t>
+            </w:r>
+          </w:p>
+          <w:p>
+            <w:pPr>
+              <w:rPr>
+                <w:b w:val="0"/>
+                <w:bCs/>
+                <w:color w:val="0F0D29" w:themeColor="text1"/>
+                <w:sz w:val="24"/>
+                <w:szCs w:val="24"/>
+              </w:rPr>
+            </w:pPr>
+            <w:r>
+              <w:rPr>
+                <w:b w:val="0"/>
+                <w:bCs/>
                 <w:noProof/>
+                <w:color w:val="0F0D29" w:themeColor="text1"/>
+                <w:sz w:val="24"/>
+                <w:szCs w:val="24"/>
+                <w:lang w:val="en-AU" w:eastAsia="en-AU"/>
               </w:rPr>
               <w:drawing>
-                <wp:inline distT="0" distB="0" distL="0" distR="0" wp14:anchorId="41358DC6" wp14:editId="3E8CB58E">
-                  <wp:extent cx="6309360" cy="3574415"/>
-                  <wp:effectExtent l="0" t="0" r="8255" b="6985"/>
-                  <wp:docPr id="11" name="Picture 11"/>
+                <wp:inline distT="0" distB="0" distL="0" distR="0" wp14:anchorId="698678B8" wp14:editId="28BAC329">
+                  <wp:extent cx="6313170" cy="2986405"/>
+                  <wp:effectExtent l="0" t="0" r="11430" b="10795"/>
+                  <wp:docPr id="12" name="Picture 12" descr="../Desktop/Screen%20Shot%202022-01-02%20at%2011.27.34%20pm.png"/>
                   <wp:cNvGraphicFramePr>
                     <a:graphicFrameLocks xmlns:a="http://schemas.openxmlformats.org/drawingml/2006/main" noChangeAspect="1"/>
                   </wp:cNvGraphicFramePr>
@@ -1883,23 +1920,36 @@
                     <a:graphicData uri="http://schemas.openxmlformats.org/drawingml/2006/picture">
                       <pic:pic xmlns:pic="http://schemas.openxmlformats.org/drawingml/2006/picture">
                         <pic:nvPicPr>
-                          <pic:cNvPr id="1" name=""/>
-                          <pic:cNvPicPr/>
+                          <pic:cNvPr id="0" name="Picture 2" descr="../Desktop/Screen%20Shot%202022-01-02%20at%2011.27.34%20pm.png"/>
+                          <pic:cNvPicPr>
+                            <a:picLocks noChangeAspect="1" noChangeArrowheads="1"/>
+                          </pic:cNvPicPr>
                         </pic:nvPicPr>
                         <pic:blipFill>
-                          <a:blip r:embed="rId9"/>
+                          <a:blip r:embed="rId9">
+                            <a:extLst>
+                              <a:ext uri="{28A0092B-C50C-407E-A947-70E740481C1C}">
+                                <a14:useLocalDpi xmlns:a14="http://schemas.microsoft.com/office/drawing/2010/main" val="0"/>
+                              </a:ext>
+                            </a:extLst>
+                          </a:blip>
+                          <a:srcRect/>
                           <a:stretch>
                             <a:fillRect/>
                           </a:stretch>
                         </pic:blipFill>
-                        <pic:spPr>
+                        <pic:spPr bwMode="auto">
                           <a:xfrm>
                             <a:off x="0" y="0"/>
-                            <a:ext cx="6309360" cy="3574415"/>
+                            <a:ext cx="6313170" cy="2986405"/>
                           </a:xfrm>
                           <a:prstGeom prst="rect">
                             <a:avLst/>
                           </a:prstGeom>
+                          <a:noFill/>
+                          <a:ln>
+                            <a:noFill/>
+                          </a:ln>
                         </pic:spPr>
                       </pic:pic>
                     </a:graphicData>
@@ -1909,16 +1959,151 @@
             </w:r>
           </w:p>
           <w:p>
+            <w:pPr>
+              <w:rPr>
+                <w:b w:val="0"/>
+                <w:bCs/>
+                <w:color w:val="0F0D29" w:themeColor="text1"/>
+                <w:sz w:val="24"/>
+                <w:szCs w:val="24"/>
+              </w:rPr>
+            </w:pPr>
+          </w:p>
+          <w:p>
+            <w:pPr>
+              <w:pStyle w:val="EmphasisText"/>
+              <w:rPr>
+                <w:b w:val="0"/>
+                <w:bCs/>
+                <w:color w:val="0F0D29" w:themeColor="text1"/>
+                <w:sz w:val="24"/>
+                <w:szCs w:val="24"/>
+              </w:rPr>
+            </w:pPr>
+            <w:r>
+              <w:rPr>
+                <w:b w:val="0"/>
+                <w:bCs/>
+                <w:color w:val="0F0D29" w:themeColor="text1"/>
+                <w:sz w:val="24"/>
+                <w:szCs w:val="24"/>
+              </w:rPr>
+              <w:t xml:space="preserve">Apart from that, </w:t>
+            </w:r>
+            <w:r>
+              <w:rPr>
+                <w:b w:val="0"/>
+                <w:bCs/>
+                <w:color w:val="0F0D29" w:themeColor="text1"/>
+                <w:sz w:val="24"/>
+                <w:szCs w:val="24"/>
+              </w:rPr>
+              <w:t xml:space="preserve">other more serious crimes like “Crimes against the person” have </w:t>
+            </w:r>
+            <w:r>
+              <w:rPr>
+                <w:b w:val="0"/>
+                <w:bCs/>
+                <w:color w:val="0F0D29" w:themeColor="text1"/>
+                <w:sz w:val="24"/>
+                <w:szCs w:val="24"/>
+              </w:rPr>
+              <w:t xml:space="preserve">also </w:t>
+            </w:r>
+            <w:r>
+              <w:rPr>
+                <w:b w:val="0"/>
+                <w:bCs/>
+                <w:color w:val="0F0D29" w:themeColor="text1"/>
+                <w:sz w:val="24"/>
+                <w:szCs w:val="24"/>
+              </w:rPr>
+              <w:t xml:space="preserve">occurred </w:t>
+            </w:r>
+            <w:r>
+              <w:rPr>
+                <w:b w:val="0"/>
+                <w:bCs/>
+                <w:color w:val="0F0D29" w:themeColor="text1"/>
+                <w:sz w:val="24"/>
+                <w:szCs w:val="24"/>
+              </w:rPr>
+              <w:t xml:space="preserve">over last 10 years, </w:t>
+            </w:r>
+            <w:r>
+              <w:rPr>
+                <w:b w:val="0"/>
+                <w:bCs/>
+                <w:color w:val="0F0D29" w:themeColor="text1"/>
+                <w:sz w:val="24"/>
+                <w:szCs w:val="24"/>
+              </w:rPr>
+              <w:t>but with lower incidents. “Assault and related offences” have dominated this category with 64%.</w:t>
+            </w:r>
+            <w:r>
+              <w:rPr>
+                <w:b w:val="0"/>
+                <w:bCs/>
+                <w:color w:val="0F0D29" w:themeColor="text1"/>
+                <w:sz w:val="24"/>
+                <w:szCs w:val="24"/>
+              </w:rPr>
+              <w:t xml:space="preserve"> Please refer to figure 3 below:</w:t>
+            </w:r>
+          </w:p>
+          <w:p>
+            <w:pPr>
+              <w:pStyle w:val="EmphasisText"/>
+              <w:rPr>
+                <w:b w:val="0"/>
+                <w:bCs/>
+                <w:color w:val="0F0D29" w:themeColor="text1"/>
+                <w:sz w:val="24"/>
+                <w:szCs w:val="24"/>
+              </w:rPr>
+            </w:pPr>
+          </w:p>
+          <w:p>
+            <w:pPr>
+              <w:pStyle w:val="EmphasisText"/>
+              <w:rPr>
+                <w:bCs/>
+                <w:color w:val="0F0D29" w:themeColor="text1"/>
+                <w:sz w:val="24"/>
+                <w:szCs w:val="24"/>
+              </w:rPr>
+            </w:pPr>
+            <w:r>
+              <w:rPr>
+                <w:bCs/>
+                <w:color w:val="0F0D29" w:themeColor="text1"/>
+                <w:sz w:val="24"/>
+                <w:szCs w:val="24"/>
+              </w:rPr>
+              <w:t>Figure 3:</w:t>
+            </w:r>
+          </w:p>
+          <w:p>
+            <w:pPr>
+              <w:pStyle w:val="EmphasisText"/>
+              <w:rPr>
+                <w:b w:val="0"/>
+                <w:bCs/>
+                <w:color w:val="0F0D29" w:themeColor="text1"/>
+                <w:sz w:val="24"/>
+                <w:szCs w:val="24"/>
+              </w:rPr>
+            </w:pPr>
             <w:r>
               <w:rPr>
                 <w:noProof/>
-              </w:rPr>
-              <w:lastRenderedPageBreak/>
+                <w:lang w:val="en-AU" w:eastAsia="en-AU"/>
+              </w:rPr>
               <w:drawing>
-                <wp:inline distT="0" distB="0" distL="0" distR="0" wp14:anchorId="7B503E28" wp14:editId="506D8662">
+                <wp:inline distT="0" distB="0" distL="0" distR="0" wp14:anchorId="5FC848DC" wp14:editId="219FFD49">
                   <wp:extent cx="6309360" cy="3545840"/>
                   <wp:effectExtent l="0" t="0" r="0" b="0"/>
-                  <wp:docPr id="13" name="Picture 13"/>
+                  <wp:docPr id="15" name="Picture 15"/>
                   <wp:cNvGraphicFramePr>
                     <a:graphicFrameLocks xmlns:a="http://schemas.openxmlformats.org/drawingml/2006/main" noChangeAspect="1"/>
                   </wp:cNvGraphicFramePr>
@@ -1950,9 +2135,1298 @@
                 </wp:inline>
               </w:drawing>
             </w:r>
-            <w:r>
+          </w:p>
+          <w:p>
+            <w:pPr>
+              <w:pStyle w:val="EmphasisText"/>
+              <w:rPr>
+                <w:b w:val="0"/>
+                <w:bCs/>
+                <w:color w:val="0F0D29" w:themeColor="text1"/>
+                <w:sz w:val="24"/>
+                <w:szCs w:val="24"/>
+              </w:rPr>
+            </w:pPr>
+          </w:p>
+          <w:p>
+            <w:pPr>
+              <w:pStyle w:val="EmphasisText"/>
+              <w:rPr>
+                <w:b w:val="0"/>
+                <w:bCs/>
+                <w:color w:val="0F0D29" w:themeColor="text1"/>
+                <w:sz w:val="24"/>
+                <w:szCs w:val="24"/>
+              </w:rPr>
+            </w:pPr>
+            <w:r>
+              <w:rPr>
+                <w:b w:val="0"/>
+                <w:bCs/>
+                <w:color w:val="0F0D29" w:themeColor="text1"/>
+                <w:sz w:val="24"/>
+                <w:szCs w:val="24"/>
+              </w:rPr>
+              <w:lastRenderedPageBreak/>
+              <w:t>“Drug Crimes” over the last 10 years were mostly for drug possession at 69%. Drug trafficking only 19%.</w:t>
+            </w:r>
+          </w:p>
+          <w:p>
+            <w:pPr>
+              <w:pStyle w:val="EmphasisText"/>
+              <w:rPr>
+                <w:b w:val="0"/>
+                <w:bCs/>
+                <w:color w:val="0F0D29" w:themeColor="text1"/>
+                <w:sz w:val="24"/>
+                <w:szCs w:val="24"/>
+              </w:rPr>
+            </w:pPr>
+          </w:p>
+          <w:p>
+            <w:pPr>
+              <w:pStyle w:val="EmphasisText"/>
+              <w:rPr>
+                <w:b w:val="0"/>
+                <w:bCs/>
+                <w:color w:val="0F0D29" w:themeColor="text1"/>
+                <w:sz w:val="24"/>
+                <w:szCs w:val="24"/>
+              </w:rPr>
+            </w:pPr>
+            <w:r>
+              <w:rPr>
+                <w:b w:val="0"/>
+                <w:bCs/>
+                <w:color w:val="0F0D29" w:themeColor="text1"/>
+                <w:sz w:val="24"/>
+                <w:szCs w:val="24"/>
+              </w:rPr>
+              <w:t>The category “Pub</w:t>
+            </w:r>
+            <w:r>
+              <w:rPr>
+                <w:b w:val="0"/>
+                <w:bCs/>
+                <w:color w:val="0F0D29" w:themeColor="text1"/>
+                <w:sz w:val="24"/>
+                <w:szCs w:val="24"/>
+              </w:rPr>
+              <w:t>lic Order and Security offences”</w:t>
+            </w:r>
+            <w:r>
+              <w:rPr>
+                <w:b w:val="0"/>
+                <w:bCs/>
+                <w:color w:val="0F0D29" w:themeColor="text1"/>
+                <w:sz w:val="24"/>
+                <w:szCs w:val="24"/>
+              </w:rPr>
+              <w:t xml:space="preserve"> were dominated by “Disorderly and offensive conduct” at 57% and “Weapons and explosive offenses” were close behind at 37%.</w:t>
+            </w:r>
+          </w:p>
+          <w:p>
+            <w:pPr>
+              <w:pStyle w:val="EmphasisText"/>
+              <w:rPr>
+                <w:b w:val="0"/>
+                <w:bCs/>
+                <w:color w:val="0F0D29" w:themeColor="text1"/>
+                <w:sz w:val="24"/>
+                <w:szCs w:val="24"/>
+              </w:rPr>
+            </w:pPr>
+          </w:p>
+          <w:p>
+            <w:pPr>
+              <w:rPr>
+                <w:b w:val="0"/>
+                <w:bCs/>
+                <w:color w:val="0F0D29" w:themeColor="text1"/>
+                <w:sz w:val="24"/>
+                <w:szCs w:val="24"/>
+              </w:rPr>
+            </w:pPr>
+            <w:r>
+              <w:rPr>
+                <w:b w:val="0"/>
+                <w:bCs/>
+                <w:color w:val="0F0D29" w:themeColor="text1"/>
+                <w:sz w:val="24"/>
+                <w:szCs w:val="24"/>
+              </w:rPr>
+              <w:t>“Justice procedures offences” included “breaching family violence order” 40% and “breaching bail conditions” 37%.</w:t>
+            </w:r>
+          </w:p>
+          <w:p>
+            <w:pPr>
+              <w:rPr>
+                <w:b w:val="0"/>
+                <w:bCs/>
+                <w:color w:val="0F0D29" w:themeColor="text1"/>
+                <w:sz w:val="24"/>
+                <w:szCs w:val="24"/>
+              </w:rPr>
+            </w:pPr>
+          </w:p>
+          <w:p>
+            <w:pPr>
+              <w:pStyle w:val="ListParagraph"/>
+              <w:numPr>
+                <w:ilvl w:val="0"/>
+                <w:numId w:val="4"/>
+              </w:numPr>
+              <w:rPr>
+                <w:rFonts w:eastAsiaTheme="majorEastAsia" w:cstheme="majorBidi"/>
+                <w:b/>
+                <w:bCs/>
+                <w:sz w:val="36"/>
+                <w:szCs w:val="26"/>
+              </w:rPr>
+            </w:pPr>
+            <w:r>
+              <w:rPr>
+                <w:rFonts w:eastAsiaTheme="majorEastAsia" w:cstheme="majorBidi"/>
+                <w:b/>
+                <w:bCs/>
+                <w:sz w:val="36"/>
+                <w:szCs w:val="26"/>
+              </w:rPr>
+              <w:t>Offences</w:t>
+            </w:r>
+            <w:r>
+              <w:rPr>
+                <w:rFonts w:eastAsiaTheme="majorEastAsia" w:cstheme="majorBidi"/>
+                <w:b/>
+                <w:bCs/>
+                <w:sz w:val="36"/>
+                <w:szCs w:val="26"/>
+              </w:rPr>
+              <w:t xml:space="preserve"> by Police Region</w:t>
+            </w:r>
+          </w:p>
+          <w:p>
+            <w:pPr>
+              <w:pStyle w:val="ListParagraph"/>
+              <w:ind w:left="360"/>
+              <w:rPr>
+                <w:rFonts w:eastAsiaTheme="minorEastAsia"/>
+                <w:bCs/>
+                <w:color w:val="0F0D29" w:themeColor="text1"/>
+                <w:sz w:val="24"/>
+                <w:szCs w:val="24"/>
+                <w:lang w:val="en-US"/>
+              </w:rPr>
+            </w:pPr>
+          </w:p>
+          <w:p>
+            <w:pPr>
+              <w:pStyle w:val="Content"/>
+              <w:rPr>
+                <w:bCs/>
+                <w:color w:val="0F0D29" w:themeColor="text1"/>
+                <w:sz w:val="24"/>
+                <w:szCs w:val="24"/>
+              </w:rPr>
+            </w:pPr>
+            <w:r>
+              <w:rPr>
+                <w:bCs/>
+                <w:color w:val="0F0D29" w:themeColor="text1"/>
+                <w:sz w:val="24"/>
+                <w:szCs w:val="24"/>
+              </w:rPr>
+              <w:t>Offences per Police Region over the last 10 years were mostly stable and once again 2016 had the increase in theft offences and 2020 had a decrease in crime due to the COVID Lockdowns. The rate per 100,000 population echo’s this trend.</w:t>
+            </w:r>
+            <w:r>
+              <w:rPr>
+                <w:bCs/>
+                <w:color w:val="0F0D29" w:themeColor="text1"/>
+                <w:sz w:val="24"/>
+                <w:szCs w:val="24"/>
+              </w:rPr>
+              <w:t xml:space="preserve"> Please refer to figure 3:</w:t>
+            </w:r>
+          </w:p>
+          <w:p>
+            <w:pPr>
+              <w:pStyle w:val="Content"/>
+              <w:rPr>
+                <w:bCs/>
+                <w:color w:val="0F0D29" w:themeColor="text1"/>
+                <w:sz w:val="24"/>
+                <w:szCs w:val="24"/>
+              </w:rPr>
+            </w:pPr>
+          </w:p>
+          <w:p>
+            <w:pPr>
+              <w:pStyle w:val="Content"/>
+              <w:rPr>
+                <w:b/>
+                <w:bCs/>
+                <w:color w:val="0F0D29" w:themeColor="text1"/>
+                <w:sz w:val="24"/>
+                <w:szCs w:val="24"/>
+              </w:rPr>
+            </w:pPr>
+            <w:r>
+              <w:rPr>
+                <w:b/>
+                <w:bCs/>
+                <w:color w:val="0F0D29" w:themeColor="text1"/>
+                <w:sz w:val="24"/>
+                <w:szCs w:val="24"/>
+              </w:rPr>
+              <w:t>Figure 3:</w:t>
+            </w:r>
+          </w:p>
+          <w:p>
+            <w:pPr>
+              <w:pStyle w:val="Content"/>
+              <w:rPr>
+                <w:bCs/>
+                <w:color w:val="0F0D29" w:themeColor="text1"/>
+                <w:sz w:val="24"/>
+                <w:szCs w:val="24"/>
+              </w:rPr>
+            </w:pPr>
+            <w:r>
+              <w:rPr>
+                <w:bCs/>
+                <w:noProof/>
+                <w:color w:val="0F0D29" w:themeColor="text1"/>
+                <w:sz w:val="24"/>
+                <w:szCs w:val="24"/>
+                <w:lang w:val="en-AU" w:eastAsia="en-AU"/>
+              </w:rPr>
+              <w:drawing>
+                <wp:inline distT="0" distB="0" distL="0" distR="0" wp14:anchorId="227041F4" wp14:editId="16BD489A">
+                  <wp:extent cx="6303645" cy="3122295"/>
+                  <wp:effectExtent l="0" t="0" r="0" b="1905"/>
+                  <wp:docPr id="18" name="Picture 18" descr="../Desktop/Screen%20Shot%202022-01-02%20at%2011.59.15%20pm.png"/>
+                  <wp:cNvGraphicFramePr>
+                    <a:graphicFrameLocks xmlns:a="http://schemas.openxmlformats.org/drawingml/2006/main" noChangeAspect="1"/>
+                  </wp:cNvGraphicFramePr>
+                  <a:graphic xmlns:a="http://schemas.openxmlformats.org/drawingml/2006/main">
+                    <a:graphicData uri="http://schemas.openxmlformats.org/drawingml/2006/picture">
+                      <pic:pic xmlns:pic="http://schemas.openxmlformats.org/drawingml/2006/picture">
+                        <pic:nvPicPr>
+                          <pic:cNvPr id="0" name="Picture 5" descr="../Desktop/Screen%20Shot%202022-01-02%20at%2011.59.15%20pm.png"/>
+                          <pic:cNvPicPr>
+                            <a:picLocks noChangeAspect="1" noChangeArrowheads="1"/>
+                          </pic:cNvPicPr>
+                        </pic:nvPicPr>
+                        <pic:blipFill>
+                          <a:blip r:embed="rId11">
+                            <a:extLst>
+                              <a:ext uri="{28A0092B-C50C-407E-A947-70E740481C1C}">
+                                <a14:useLocalDpi xmlns:a14="http://schemas.microsoft.com/office/drawing/2010/main" val="0"/>
+                              </a:ext>
+                            </a:extLst>
+                          </a:blip>
+                          <a:srcRect/>
+                          <a:stretch>
+                            <a:fillRect/>
+                          </a:stretch>
+                        </pic:blipFill>
+                        <pic:spPr bwMode="auto">
+                          <a:xfrm>
+                            <a:off x="0" y="0"/>
+                            <a:ext cx="6303645" cy="3122295"/>
+                          </a:xfrm>
+                          <a:prstGeom prst="rect">
+                            <a:avLst/>
+                          </a:prstGeom>
+                          <a:noFill/>
+                          <a:ln>
+                            <a:noFill/>
+                          </a:ln>
+                        </pic:spPr>
+                      </pic:pic>
+                    </a:graphicData>
+                  </a:graphic>
+                </wp:inline>
+              </w:drawing>
+            </w:r>
+          </w:p>
+          <w:p>
+            <w:pPr>
+              <w:pStyle w:val="Content"/>
+              <w:rPr>
+                <w:bCs/>
+                <w:color w:val="0F0D29" w:themeColor="text1"/>
+                <w:sz w:val="24"/>
+                <w:szCs w:val="24"/>
+              </w:rPr>
+            </w:pPr>
+          </w:p>
+          <w:p>
+            <w:pPr>
+              <w:pStyle w:val="Content"/>
+              <w:rPr>
+                <w:bCs/>
+                <w:color w:val="0F0D29" w:themeColor="text1"/>
+                <w:sz w:val="24"/>
+                <w:szCs w:val="24"/>
+              </w:rPr>
+            </w:pPr>
+            <w:r>
+              <w:rPr>
+                <w:bCs/>
+                <w:color w:val="0F0D29" w:themeColor="text1"/>
+                <w:sz w:val="24"/>
+                <w:szCs w:val="24"/>
+              </w:rPr>
+              <w:t xml:space="preserve">Noteworthy, </w:t>
+            </w:r>
+            <w:r>
+              <w:rPr>
+                <w:bCs/>
+                <w:color w:val="0F0D29" w:themeColor="text1"/>
+                <w:sz w:val="24"/>
+                <w:szCs w:val="24"/>
+              </w:rPr>
+              <w:t>North West Region has</w:t>
+            </w:r>
+            <w:r>
+              <w:rPr>
+                <w:bCs/>
+                <w:color w:val="0F0D29" w:themeColor="text1"/>
+                <w:sz w:val="24"/>
+                <w:szCs w:val="24"/>
+              </w:rPr>
+              <w:t xml:space="preserve"> the h</w:t>
+            </w:r>
+            <w:r>
+              <w:rPr>
+                <w:bCs/>
+                <w:color w:val="0F0D29" w:themeColor="text1"/>
+                <w:sz w:val="24"/>
+                <w:szCs w:val="24"/>
+              </w:rPr>
+              <w:t>ighest incidents of crime, which includes</w:t>
+            </w:r>
+            <w:r>
+              <w:rPr>
+                <w:bCs/>
+                <w:color w:val="0F0D29" w:themeColor="text1"/>
+                <w:sz w:val="24"/>
+                <w:szCs w:val="24"/>
+              </w:rPr>
+              <w:t xml:space="preserve"> the city centre. </w:t>
+            </w:r>
+            <w:r>
+              <w:rPr>
+                <w:bCs/>
+                <w:color w:val="0F0D29" w:themeColor="text1"/>
+                <w:sz w:val="24"/>
+                <w:szCs w:val="24"/>
+              </w:rPr>
+              <w:t xml:space="preserve">Followed by </w:t>
+            </w:r>
+            <w:r>
+              <w:rPr>
+                <w:bCs/>
+                <w:color w:val="0F0D29" w:themeColor="text1"/>
+                <w:sz w:val="24"/>
+                <w:szCs w:val="24"/>
+              </w:rPr>
+              <w:t>The Eastern and Southern Regions</w:t>
+            </w:r>
+            <w:r>
+              <w:rPr>
+                <w:bCs/>
+                <w:color w:val="0F0D29" w:themeColor="text1"/>
+                <w:sz w:val="24"/>
+                <w:szCs w:val="24"/>
+              </w:rPr>
+              <w:t>. Please refer to figure 4:</w:t>
+            </w:r>
+          </w:p>
+          <w:p>
+            <w:pPr>
+              <w:pStyle w:val="Content"/>
+              <w:rPr>
+                <w:bCs/>
+                <w:color w:val="0F0D29" w:themeColor="text1"/>
+                <w:sz w:val="24"/>
+                <w:szCs w:val="24"/>
+              </w:rPr>
+            </w:pPr>
+          </w:p>
+          <w:p>
+            <w:pPr>
+              <w:pStyle w:val="Content"/>
+              <w:rPr>
+                <w:bCs/>
+                <w:color w:val="0F0D29" w:themeColor="text1"/>
+                <w:sz w:val="24"/>
+                <w:szCs w:val="24"/>
+              </w:rPr>
+            </w:pPr>
+          </w:p>
+          <w:p>
+            <w:pPr>
+              <w:pStyle w:val="Content"/>
+              <w:rPr>
+                <w:bCs/>
+                <w:color w:val="0F0D29" w:themeColor="text1"/>
+                <w:sz w:val="24"/>
+                <w:szCs w:val="24"/>
+              </w:rPr>
+            </w:pPr>
+          </w:p>
+          <w:p>
+            <w:pPr>
+              <w:pStyle w:val="Content"/>
+              <w:rPr>
+                <w:bCs/>
+                <w:color w:val="0F0D29" w:themeColor="text1"/>
+                <w:sz w:val="24"/>
+                <w:szCs w:val="24"/>
+              </w:rPr>
+            </w:pPr>
+          </w:p>
+          <w:p>
+            <w:pPr>
+              <w:pStyle w:val="Content"/>
+              <w:rPr>
+                <w:b/>
+                <w:bCs/>
+                <w:color w:val="0F0D29" w:themeColor="text1"/>
+                <w:sz w:val="24"/>
+                <w:szCs w:val="24"/>
+              </w:rPr>
+            </w:pPr>
+            <w:r>
+              <w:rPr>
+                <w:b/>
+                <w:bCs/>
+                <w:color w:val="0F0D29" w:themeColor="text1"/>
+                <w:sz w:val="24"/>
+                <w:szCs w:val="24"/>
+              </w:rPr>
+              <w:lastRenderedPageBreak/>
+              <w:t>Figure 4:</w:t>
+            </w:r>
+          </w:p>
+          <w:p>
+            <w:pPr>
+              <w:pStyle w:val="Content"/>
+              <w:rPr>
+                <w:bCs/>
+                <w:color w:val="0F0D29" w:themeColor="text1"/>
+                <w:sz w:val="24"/>
+                <w:szCs w:val="24"/>
+              </w:rPr>
+            </w:pPr>
+            <w:r>
+              <w:rPr>
+                <w:bCs/>
+                <w:noProof/>
+                <w:color w:val="0F0D29" w:themeColor="text1"/>
+                <w:sz w:val="24"/>
+                <w:szCs w:val="24"/>
+                <w:lang w:val="en-AU" w:eastAsia="en-AU"/>
+              </w:rPr>
+              <w:drawing>
+                <wp:inline distT="0" distB="0" distL="0" distR="0" wp14:anchorId="1011E78C" wp14:editId="63268E30">
+                  <wp:extent cx="6313170" cy="3151505"/>
+                  <wp:effectExtent l="0" t="0" r="11430" b="0"/>
+                  <wp:docPr id="16" name="Picture 16" descr="../Desktop/Screen%20Shot%202022-01-02%20at%2011.52.50%20pm.png"/>
+                  <wp:cNvGraphicFramePr>
+                    <a:graphicFrameLocks xmlns:a="http://schemas.openxmlformats.org/drawingml/2006/main" noChangeAspect="1"/>
+                  </wp:cNvGraphicFramePr>
+                  <a:graphic xmlns:a="http://schemas.openxmlformats.org/drawingml/2006/main">
+                    <a:graphicData uri="http://schemas.openxmlformats.org/drawingml/2006/picture">
+                      <pic:pic xmlns:pic="http://schemas.openxmlformats.org/drawingml/2006/picture">
+                        <pic:nvPicPr>
+                          <pic:cNvPr id="0" name="Picture 3" descr="../Desktop/Screen%20Shot%202022-01-02%20at%2011.52.50%20pm.png"/>
+                          <pic:cNvPicPr>
+                            <a:picLocks noChangeAspect="1" noChangeArrowheads="1"/>
+                          </pic:cNvPicPr>
+                        </pic:nvPicPr>
+                        <pic:blipFill>
+                          <a:blip r:embed="rId12">
+                            <a:extLst>
+                              <a:ext uri="{28A0092B-C50C-407E-A947-70E740481C1C}">
+                                <a14:useLocalDpi xmlns:a14="http://schemas.microsoft.com/office/drawing/2010/main" val="0"/>
+                              </a:ext>
+                            </a:extLst>
+                          </a:blip>
+                          <a:srcRect/>
+                          <a:stretch>
+                            <a:fillRect/>
+                          </a:stretch>
+                        </pic:blipFill>
+                        <pic:spPr bwMode="auto">
+                          <a:xfrm>
+                            <a:off x="0" y="0"/>
+                            <a:ext cx="6313170" cy="3151505"/>
+                          </a:xfrm>
+                          <a:prstGeom prst="rect">
+                            <a:avLst/>
+                          </a:prstGeom>
+                          <a:noFill/>
+                          <a:ln>
+                            <a:noFill/>
+                          </a:ln>
+                        </pic:spPr>
+                      </pic:pic>
+                    </a:graphicData>
+                  </a:graphic>
+                </wp:inline>
+              </w:drawing>
+            </w:r>
+          </w:p>
+          <w:p>
+            <w:pPr>
+              <w:pStyle w:val="Content"/>
+              <w:rPr>
+                <w:bCs/>
+                <w:color w:val="0F0D29" w:themeColor="text1"/>
+                <w:sz w:val="24"/>
+                <w:szCs w:val="24"/>
+              </w:rPr>
+            </w:pPr>
+          </w:p>
+          <w:p>
+            <w:pPr>
+              <w:rPr>
+                <w:b w:val="0"/>
+                <w:bCs/>
+                <w:color w:val="0F0D29" w:themeColor="text1"/>
+                <w:sz w:val="24"/>
+                <w:szCs w:val="24"/>
+              </w:rPr>
+            </w:pPr>
+            <w:r>
+              <w:rPr>
+                <w:b w:val="0"/>
+                <w:bCs/>
+                <w:color w:val="0F0D29" w:themeColor="text1"/>
+                <w:sz w:val="24"/>
+                <w:szCs w:val="24"/>
+              </w:rPr>
+              <w:t>As per figure 5 below, t</w:t>
+            </w:r>
+            <w:r>
+              <w:rPr>
+                <w:b w:val="0"/>
+                <w:bCs/>
+                <w:color w:val="0F0D29" w:themeColor="text1"/>
+                <w:sz w:val="24"/>
+                <w:szCs w:val="24"/>
+              </w:rPr>
+              <w:t>he rate per 100,000 population shows a decrease for</w:t>
+            </w:r>
+            <w:r>
+              <w:rPr>
+                <w:b w:val="0"/>
+                <w:bCs/>
+                <w:color w:val="0F0D29" w:themeColor="text1"/>
+                <w:sz w:val="24"/>
+                <w:szCs w:val="24"/>
+              </w:rPr>
+              <w:t xml:space="preserve"> Melbourne LGA </w:t>
+            </w:r>
+            <w:r>
+              <w:rPr>
+                <w:b w:val="0"/>
+                <w:bCs/>
+                <w:color w:val="0F0D29" w:themeColor="text1"/>
+                <w:sz w:val="24"/>
+                <w:szCs w:val="24"/>
+              </w:rPr>
+              <w:t>since 2012.</w:t>
+            </w:r>
+            <w:r>
+              <w:rPr>
+                <w:b w:val="0"/>
+                <w:bCs/>
+                <w:color w:val="0F0D29" w:themeColor="text1"/>
+                <w:sz w:val="24"/>
+                <w:szCs w:val="24"/>
+              </w:rPr>
               <w:t xml:space="preserve"> </w:t>
             </w:r>
+            <w:r>
+              <w:rPr>
+                <w:b w:val="0"/>
+                <w:bCs/>
+                <w:color w:val="0F0D29" w:themeColor="text1"/>
+                <w:sz w:val="24"/>
+                <w:szCs w:val="24"/>
+              </w:rPr>
+              <w:t>This is possibly because of increased policing and higher population density in the city.</w:t>
+            </w:r>
+          </w:p>
+          <w:p>
+            <w:pPr>
+              <w:rPr>
+                <w:b w:val="0"/>
+                <w:bCs/>
+                <w:color w:val="0F0D29" w:themeColor="text1"/>
+                <w:sz w:val="24"/>
+                <w:szCs w:val="24"/>
+              </w:rPr>
+            </w:pPr>
+            <w:r>
+              <w:rPr>
+                <w:b w:val="0"/>
+                <w:bCs/>
+                <w:color w:val="0F0D29" w:themeColor="text1"/>
+                <w:sz w:val="24"/>
+                <w:szCs w:val="24"/>
+              </w:rPr>
+              <w:t>Yarra LGA has a relatively higher crime rate per 100k population.</w:t>
+            </w:r>
+            <w:r>
+              <w:rPr>
+                <w:b w:val="0"/>
+                <w:bCs/>
+                <w:color w:val="0F0D29" w:themeColor="text1"/>
+                <w:sz w:val="24"/>
+                <w:szCs w:val="24"/>
+              </w:rPr>
+              <w:t xml:space="preserve"> </w:t>
+            </w:r>
+            <w:r>
+              <w:rPr>
+                <w:b w:val="0"/>
+                <w:bCs/>
+                <w:color w:val="0F0D29" w:themeColor="text1"/>
+                <w:sz w:val="24"/>
+                <w:szCs w:val="24"/>
+              </w:rPr>
+              <w:t>Most crimes are occurring in Melbourne LGA (depicted by Green line) in North West police Region.</w:t>
+            </w:r>
+          </w:p>
+          <w:p>
+            <w:pPr>
+              <w:rPr>
+                <w:b w:val="0"/>
+                <w:bCs/>
+                <w:color w:val="0F0D29" w:themeColor="text1"/>
+                <w:sz w:val="24"/>
+                <w:szCs w:val="24"/>
+              </w:rPr>
+            </w:pPr>
+          </w:p>
+          <w:p>
+            <w:pPr>
+              <w:rPr>
+                <w:bCs/>
+                <w:color w:val="0F0D29" w:themeColor="text1"/>
+                <w:sz w:val="24"/>
+                <w:szCs w:val="24"/>
+              </w:rPr>
+            </w:pPr>
+            <w:r>
+              <w:rPr>
+                <w:bCs/>
+                <w:color w:val="0F0D29" w:themeColor="text1"/>
+                <w:sz w:val="24"/>
+                <w:szCs w:val="24"/>
+              </w:rPr>
+              <w:t>Figure 5:</w:t>
+            </w:r>
+          </w:p>
+          <w:p>
+            <w:pPr>
+              <w:rPr>
+                <w:bCs/>
+              </w:rPr>
+            </w:pPr>
+            <w:r>
+              <w:rPr>
+                <w:bCs/>
+                <w:noProof/>
+                <w:lang w:val="en-AU" w:eastAsia="en-AU"/>
+              </w:rPr>
+              <w:drawing>
+                <wp:inline distT="0" distB="0" distL="0" distR="0" wp14:anchorId="6CCF2CA6" wp14:editId="4170C6AA">
+                  <wp:extent cx="6303645" cy="3317240"/>
+                  <wp:effectExtent l="0" t="0" r="0" b="10160"/>
+                  <wp:docPr id="17" name="Picture 17" descr="../Desktop/Screen%20Shot%202022-01-02%20at%2011.58.04%20pm.png"/>
+                  <wp:cNvGraphicFramePr>
+                    <a:graphicFrameLocks xmlns:a="http://schemas.openxmlformats.org/drawingml/2006/main" noChangeAspect="1"/>
+                  </wp:cNvGraphicFramePr>
+                  <a:graphic xmlns:a="http://schemas.openxmlformats.org/drawingml/2006/main">
+                    <a:graphicData uri="http://schemas.openxmlformats.org/drawingml/2006/picture">
+                      <pic:pic xmlns:pic="http://schemas.openxmlformats.org/drawingml/2006/picture">
+                        <pic:nvPicPr>
+                          <pic:cNvPr id="0" name="Picture 4" descr="../Desktop/Screen%20Shot%202022-01-02%20at%2011.58.04%20pm.png"/>
+                          <pic:cNvPicPr>
+                            <a:picLocks noChangeAspect="1" noChangeArrowheads="1"/>
+                          </pic:cNvPicPr>
+                        </pic:nvPicPr>
+                        <pic:blipFill>
+                          <a:blip r:embed="rId13">
+                            <a:extLst>
+                              <a:ext uri="{28A0092B-C50C-407E-A947-70E740481C1C}">
+                                <a14:useLocalDpi xmlns:a14="http://schemas.microsoft.com/office/drawing/2010/main" val="0"/>
+                              </a:ext>
+                            </a:extLst>
+                          </a:blip>
+                          <a:srcRect/>
+                          <a:stretch>
+                            <a:fillRect/>
+                          </a:stretch>
+                        </pic:blipFill>
+                        <pic:spPr bwMode="auto">
+                          <a:xfrm>
+                            <a:off x="0" y="0"/>
+                            <a:ext cx="6303645" cy="3317240"/>
+                          </a:xfrm>
+                          <a:prstGeom prst="rect">
+                            <a:avLst/>
+                          </a:prstGeom>
+                          <a:noFill/>
+                          <a:ln>
+                            <a:noFill/>
+                          </a:ln>
+                        </pic:spPr>
+                      </pic:pic>
+                    </a:graphicData>
+                  </a:graphic>
+                </wp:inline>
+              </w:drawing>
+            </w:r>
+          </w:p>
+          <w:p>
+            <w:pPr>
+              <w:pStyle w:val="ListParagraph"/>
+              <w:numPr>
+                <w:ilvl w:val="0"/>
+                <w:numId w:val="4"/>
+              </w:numPr>
+              <w:rPr>
+                <w:rFonts w:eastAsiaTheme="majorEastAsia" w:cstheme="majorBidi"/>
+                <w:b/>
+                <w:bCs/>
+                <w:sz w:val="36"/>
+                <w:szCs w:val="26"/>
+              </w:rPr>
+            </w:pPr>
+            <w:r>
+              <w:rPr>
+                <w:rFonts w:eastAsiaTheme="majorEastAsia" w:cstheme="majorBidi"/>
+                <w:b/>
+                <w:bCs/>
+                <w:sz w:val="36"/>
+                <w:szCs w:val="26"/>
+              </w:rPr>
+              <w:lastRenderedPageBreak/>
+              <w:t xml:space="preserve">Trend of </w:t>
+            </w:r>
+            <w:r>
+              <w:rPr>
+                <w:rFonts w:eastAsiaTheme="majorEastAsia" w:cstheme="majorBidi"/>
+                <w:b/>
+                <w:bCs/>
+                <w:sz w:val="36"/>
+                <w:szCs w:val="26"/>
+              </w:rPr>
+              <w:t xml:space="preserve">Victim Reports </w:t>
+            </w:r>
+          </w:p>
+          <w:p>
+            <w:pPr>
+              <w:rPr>
+                <w:b w:val="0"/>
+                <w:bCs/>
+                <w:color w:val="0F0D29" w:themeColor="text1"/>
+                <w:sz w:val="24"/>
+                <w:szCs w:val="24"/>
+              </w:rPr>
+            </w:pPr>
+          </w:p>
+          <w:p>
+            <w:pPr>
+              <w:rPr>
+                <w:b w:val="0"/>
+                <w:bCs/>
+                <w:color w:val="0F0D29" w:themeColor="text1"/>
+                <w:sz w:val="24"/>
+                <w:szCs w:val="24"/>
+              </w:rPr>
+            </w:pPr>
+            <w:r>
+              <w:rPr>
+                <w:b w:val="0"/>
+                <w:bCs/>
+                <w:color w:val="0F0D29" w:themeColor="text1"/>
+                <w:sz w:val="24"/>
+                <w:szCs w:val="24"/>
+              </w:rPr>
+              <w:t>Over last 10 years, we can see a surge in victim reports filed by people in 2016. This is consistent to our previous analysis as there were more crime offences happened during 2016. Then the number of victim reports dr</w:t>
+            </w:r>
+            <w:r>
+              <w:rPr>
+                <w:b w:val="0"/>
+                <w:bCs/>
+                <w:color w:val="0F0D29" w:themeColor="text1"/>
+                <w:sz w:val="24"/>
+                <w:szCs w:val="24"/>
+              </w:rPr>
+              <w:t>opped significantly from 2019 to 2021 which is due to Covid-19 lockdown</w:t>
+            </w:r>
+            <w:r>
+              <w:rPr>
+                <w:b w:val="0"/>
+                <w:bCs/>
+                <w:color w:val="0F0D29" w:themeColor="text1"/>
+                <w:sz w:val="24"/>
+                <w:szCs w:val="24"/>
+              </w:rPr>
+              <w:t xml:space="preserve"> (Please see figure 6)</w:t>
+            </w:r>
+            <w:r>
+              <w:rPr>
+                <w:b w:val="0"/>
+                <w:bCs/>
+                <w:color w:val="0F0D29" w:themeColor="text1"/>
+                <w:sz w:val="24"/>
+                <w:szCs w:val="24"/>
+              </w:rPr>
+              <w:t xml:space="preserve">. </w:t>
+            </w:r>
+          </w:p>
+          <w:p>
+            <w:pPr>
+              <w:rPr>
+                <w:b w:val="0"/>
+                <w:bCs/>
+                <w:color w:val="0F0D29" w:themeColor="text1"/>
+                <w:sz w:val="24"/>
+                <w:szCs w:val="24"/>
+              </w:rPr>
+            </w:pPr>
+          </w:p>
+          <w:p>
+            <w:pPr>
+              <w:rPr>
+                <w:bCs/>
+                <w:color w:val="0F0D29" w:themeColor="text1"/>
+                <w:sz w:val="24"/>
+                <w:szCs w:val="24"/>
+              </w:rPr>
+            </w:pPr>
+            <w:r>
+              <w:rPr>
+                <w:bCs/>
+                <w:color w:val="0F0D29" w:themeColor="text1"/>
+                <w:sz w:val="24"/>
+                <w:szCs w:val="24"/>
+              </w:rPr>
+              <w:t>Figure 6:</w:t>
+            </w:r>
+          </w:p>
+          <w:p>
+            <w:pPr>
+              <w:rPr>
+                <w:b w:val="0"/>
+                <w:bCs/>
+                <w:color w:val="0F0D29" w:themeColor="text1"/>
+                <w:sz w:val="24"/>
+                <w:szCs w:val="24"/>
+              </w:rPr>
+            </w:pPr>
+            <w:r>
+              <w:rPr>
+                <w:b w:val="0"/>
+                <w:bCs/>
+                <w:noProof/>
+                <w:color w:val="0F0D29" w:themeColor="text1"/>
+                <w:sz w:val="24"/>
+                <w:szCs w:val="24"/>
+                <w:lang w:val="en-AU" w:eastAsia="en-AU"/>
+              </w:rPr>
+              <w:drawing>
+                <wp:inline distT="0" distB="0" distL="0" distR="0" wp14:anchorId="4DCE3304" wp14:editId="6F04E950">
+                  <wp:extent cx="5661660" cy="3560445"/>
+                  <wp:effectExtent l="0" t="0" r="2540" b="0"/>
+                  <wp:docPr id="21" name="Picture 21" descr="../Desktop/Screen%20Shot%202022-01-01%20at%206.50.03%20pm.png"/>
+                  <wp:cNvGraphicFramePr>
+                    <a:graphicFrameLocks xmlns:a="http://schemas.openxmlformats.org/drawingml/2006/main" noChangeAspect="1"/>
+                  </wp:cNvGraphicFramePr>
+                  <a:graphic xmlns:a="http://schemas.openxmlformats.org/drawingml/2006/main">
+                    <a:graphicData uri="http://schemas.openxmlformats.org/drawingml/2006/picture">
+                      <pic:pic xmlns:pic="http://schemas.openxmlformats.org/drawingml/2006/picture">
+                        <pic:nvPicPr>
+                          <pic:cNvPr id="0" name="Picture 8" descr="../Desktop/Screen%20Shot%202022-01-01%20at%206.50.03%20pm.png"/>
+                          <pic:cNvPicPr>
+                            <a:picLocks noChangeAspect="1" noChangeArrowheads="1"/>
+                          </pic:cNvPicPr>
+                        </pic:nvPicPr>
+                        <pic:blipFill>
+                          <a:blip r:embed="rId14">
+                            <a:extLst>
+                              <a:ext uri="{28A0092B-C50C-407E-A947-70E740481C1C}">
+                                <a14:useLocalDpi xmlns:a14="http://schemas.microsoft.com/office/drawing/2010/main" val="0"/>
+                              </a:ext>
+                            </a:extLst>
+                          </a:blip>
+                          <a:srcRect/>
+                          <a:stretch>
+                            <a:fillRect/>
+                          </a:stretch>
+                        </pic:blipFill>
+                        <pic:spPr bwMode="auto">
+                          <a:xfrm>
+                            <a:off x="0" y="0"/>
+                            <a:ext cx="5661660" cy="3560445"/>
+                          </a:xfrm>
+                          <a:prstGeom prst="rect">
+                            <a:avLst/>
+                          </a:prstGeom>
+                          <a:noFill/>
+                          <a:ln>
+                            <a:noFill/>
+                          </a:ln>
+                        </pic:spPr>
+                      </pic:pic>
+                    </a:graphicData>
+                  </a:graphic>
+                </wp:inline>
+              </w:drawing>
+            </w:r>
+          </w:p>
+          <w:p>
+            <w:pPr>
+              <w:rPr>
+                <w:b w:val="0"/>
+                <w:bCs/>
+                <w:color w:val="0F0D29" w:themeColor="text1"/>
+                <w:sz w:val="24"/>
+                <w:szCs w:val="24"/>
+              </w:rPr>
+            </w:pPr>
+          </w:p>
+          <w:p>
+            <w:pPr>
+              <w:rPr>
+                <w:b w:val="0"/>
+                <w:bCs/>
+                <w:color w:val="0F0D29" w:themeColor="text1"/>
+                <w:sz w:val="24"/>
+                <w:szCs w:val="24"/>
+              </w:rPr>
+            </w:pPr>
+            <w:r>
+              <w:rPr>
+                <w:b w:val="0"/>
+                <w:bCs/>
+                <w:color w:val="0F0D29" w:themeColor="text1"/>
+                <w:sz w:val="24"/>
+                <w:szCs w:val="24"/>
+              </w:rPr>
+              <w:t>We a</w:t>
+            </w:r>
+            <w:r>
+              <w:rPr>
+                <w:b w:val="0"/>
+                <w:bCs/>
+                <w:color w:val="0F0D29" w:themeColor="text1"/>
+                <w:sz w:val="24"/>
+                <w:szCs w:val="24"/>
+              </w:rPr>
+              <w:t>lso identified that the most victim reports were filed by the age group between 25 and 34 years old and followed by the age group between 35 and 44 years old, which are 25.2% and 20.5% respectively (Please see figure 7). Possibly because that these two groups of people have most professionals who are highly well educated and knows how to stand by themselves.</w:t>
+            </w:r>
+          </w:p>
+          <w:p>
+            <w:pPr>
+              <w:rPr>
+                <w:b w:val="0"/>
+                <w:bCs/>
+                <w:color w:val="0F0D29" w:themeColor="text1"/>
+                <w:sz w:val="24"/>
+                <w:szCs w:val="24"/>
+              </w:rPr>
+            </w:pPr>
+          </w:p>
+          <w:p>
+            <w:pPr>
+              <w:rPr>
+                <w:b w:val="0"/>
+                <w:bCs/>
+                <w:color w:val="0F0D29" w:themeColor="text1"/>
+                <w:sz w:val="24"/>
+                <w:szCs w:val="24"/>
+              </w:rPr>
+            </w:pPr>
+          </w:p>
+          <w:p>
+            <w:pPr>
+              <w:rPr>
+                <w:b w:val="0"/>
+                <w:bCs/>
+                <w:color w:val="0F0D29" w:themeColor="text1"/>
+                <w:sz w:val="24"/>
+                <w:szCs w:val="24"/>
+              </w:rPr>
+            </w:pPr>
+          </w:p>
+          <w:p>
+            <w:pPr>
+              <w:rPr>
+                <w:b w:val="0"/>
+                <w:bCs/>
+                <w:color w:val="0F0D29" w:themeColor="text1"/>
+                <w:sz w:val="24"/>
+                <w:szCs w:val="24"/>
+              </w:rPr>
+            </w:pPr>
+          </w:p>
+          <w:p>
+            <w:pPr>
+              <w:rPr>
+                <w:b w:val="0"/>
+                <w:bCs/>
+                <w:color w:val="0F0D29" w:themeColor="text1"/>
+                <w:sz w:val="24"/>
+                <w:szCs w:val="24"/>
+              </w:rPr>
+            </w:pPr>
+          </w:p>
+          <w:p>
+            <w:pPr>
+              <w:rPr>
+                <w:b w:val="0"/>
+                <w:bCs/>
+                <w:color w:val="0F0D29" w:themeColor="text1"/>
+                <w:sz w:val="24"/>
+                <w:szCs w:val="24"/>
+              </w:rPr>
+            </w:pPr>
+          </w:p>
+          <w:p>
+            <w:pPr>
+              <w:rPr>
+                <w:b w:val="0"/>
+                <w:bCs/>
+                <w:color w:val="0F0D29" w:themeColor="text1"/>
+                <w:sz w:val="24"/>
+                <w:szCs w:val="24"/>
+              </w:rPr>
+            </w:pPr>
+          </w:p>
+          <w:p>
+            <w:pPr>
+              <w:rPr>
+                <w:b w:val="0"/>
+                <w:bCs/>
+                <w:color w:val="0F0D29" w:themeColor="text1"/>
+                <w:sz w:val="24"/>
+                <w:szCs w:val="24"/>
+              </w:rPr>
+            </w:pPr>
+          </w:p>
+          <w:p>
+            <w:pPr>
+              <w:rPr>
+                <w:bCs/>
+                <w:color w:val="0F0D29" w:themeColor="text1"/>
+                <w:sz w:val="24"/>
+                <w:szCs w:val="24"/>
+              </w:rPr>
+            </w:pPr>
+            <w:r>
+              <w:rPr>
+                <w:bCs/>
+                <w:color w:val="0F0D29" w:themeColor="text1"/>
+                <w:sz w:val="24"/>
+                <w:szCs w:val="24"/>
+              </w:rPr>
+              <w:lastRenderedPageBreak/>
+              <w:t>Figure 7:</w:t>
+            </w:r>
+          </w:p>
+          <w:p>
+            <w:pPr>
+              <w:rPr>
+                <w:b w:val="0"/>
+                <w:bCs/>
+                <w:color w:val="0F0D29" w:themeColor="text1"/>
+                <w:sz w:val="24"/>
+                <w:szCs w:val="24"/>
+              </w:rPr>
+            </w:pPr>
+            <w:r>
+              <w:rPr>
+                <w:b w:val="0"/>
+                <w:bCs/>
+                <w:noProof/>
+                <w:color w:val="0F0D29" w:themeColor="text1"/>
+                <w:sz w:val="24"/>
+                <w:szCs w:val="24"/>
+                <w:lang w:val="en-AU" w:eastAsia="en-AU"/>
+              </w:rPr>
+              <w:drawing>
+                <wp:inline distT="0" distB="0" distL="0" distR="0" wp14:anchorId="7AF9B20E" wp14:editId="0EA7A71E">
+                  <wp:extent cx="5486400" cy="3355975"/>
+                  <wp:effectExtent l="0" t="0" r="0" b="0"/>
+                  <wp:docPr id="22" name="Picture 22" descr="../Desktop/Screen%20Shot%202022-01-01%20at%206.50.15%20pm.png"/>
+                  <wp:cNvGraphicFramePr>
+                    <a:graphicFrameLocks xmlns:a="http://schemas.openxmlformats.org/drawingml/2006/main" noChangeAspect="1"/>
+                  </wp:cNvGraphicFramePr>
+                  <a:graphic xmlns:a="http://schemas.openxmlformats.org/drawingml/2006/main">
+                    <a:graphicData uri="http://schemas.openxmlformats.org/drawingml/2006/picture">
+                      <pic:pic xmlns:pic="http://schemas.openxmlformats.org/drawingml/2006/picture">
+                        <pic:nvPicPr>
+                          <pic:cNvPr id="0" name="Picture 9" descr="../Desktop/Screen%20Shot%202022-01-01%20at%206.50.15%20pm.png"/>
+                          <pic:cNvPicPr>
+                            <a:picLocks noChangeAspect="1" noChangeArrowheads="1"/>
+                          </pic:cNvPicPr>
+                        </pic:nvPicPr>
+                        <pic:blipFill>
+                          <a:blip r:embed="rId15">
+                            <a:extLst>
+                              <a:ext uri="{28A0092B-C50C-407E-A947-70E740481C1C}">
+                                <a14:useLocalDpi xmlns:a14="http://schemas.microsoft.com/office/drawing/2010/main" val="0"/>
+                              </a:ext>
+                            </a:extLst>
+                          </a:blip>
+                          <a:srcRect/>
+                          <a:stretch>
+                            <a:fillRect/>
+                          </a:stretch>
+                        </pic:blipFill>
+                        <pic:spPr bwMode="auto">
+                          <a:xfrm>
+                            <a:off x="0" y="0"/>
+                            <a:ext cx="5486400" cy="3355975"/>
+                          </a:xfrm>
+                          <a:prstGeom prst="rect">
+                            <a:avLst/>
+                          </a:prstGeom>
+                          <a:noFill/>
+                          <a:ln>
+                            <a:noFill/>
+                          </a:ln>
+                        </pic:spPr>
+                      </pic:pic>
+                    </a:graphicData>
+                  </a:graphic>
+                </wp:inline>
+              </w:drawing>
+            </w:r>
+          </w:p>
+          <w:p>
+            <w:pPr>
+              <w:rPr>
+                <w:bCs/>
+              </w:rPr>
+            </w:pPr>
+          </w:p>
+          <w:p>
+            <w:pPr>
+              <w:pStyle w:val="ListParagraph"/>
+              <w:numPr>
+                <w:ilvl w:val="0"/>
+                <w:numId w:val="4"/>
+              </w:numPr>
+              <w:rPr>
+                <w:rFonts w:eastAsiaTheme="majorEastAsia" w:cstheme="majorBidi"/>
+                <w:b/>
+                <w:bCs/>
+                <w:sz w:val="36"/>
+                <w:szCs w:val="26"/>
+              </w:rPr>
+            </w:pPr>
+            <w:r>
+              <w:rPr>
+                <w:rFonts w:eastAsiaTheme="majorEastAsia" w:cstheme="majorBidi"/>
+                <w:b/>
+                <w:bCs/>
+                <w:sz w:val="36"/>
+                <w:szCs w:val="26"/>
+              </w:rPr>
+              <w:t xml:space="preserve">Trend of Affected Family Members </w:t>
+            </w:r>
+          </w:p>
+          <w:p>
+            <w:pPr>
+              <w:pStyle w:val="Content"/>
+              <w:rPr>
+                <w:b/>
+                <w:bCs/>
+              </w:rPr>
+            </w:pPr>
+          </w:p>
+          <w:p>
+            <w:pPr>
+              <w:pStyle w:val="Content"/>
+              <w:rPr>
+                <w:b/>
+                <w:bCs/>
+              </w:rPr>
+            </w:pPr>
+          </w:p>
+          <w:p>
+            <w:pPr>
+              <w:pStyle w:val="Content"/>
+              <w:rPr>
+                <w:b/>
+                <w:bCs/>
+              </w:rPr>
+            </w:pPr>
+          </w:p>
+          <w:p>
+            <w:pPr>
+              <w:pStyle w:val="Content"/>
+              <w:rPr>
+                <w:b/>
+                <w:bCs/>
+              </w:rPr>
+            </w:pPr>
+          </w:p>
+          <w:p>
+            <w:pPr>
+              <w:pStyle w:val="Content"/>
+              <w:rPr>
+                <w:b/>
+                <w:bCs/>
+              </w:rPr>
+            </w:pPr>
+          </w:p>
+          <w:p>
+            <w:pPr>
+              <w:pStyle w:val="Content"/>
+              <w:rPr>
+                <w:b/>
+                <w:bCs/>
+              </w:rPr>
+            </w:pPr>
+          </w:p>
+          <w:p>
+            <w:pPr>
+              <w:pStyle w:val="Content"/>
+              <w:rPr>
+                <w:b/>
+                <w:bCs/>
+              </w:rPr>
+            </w:pPr>
+          </w:p>
+          <w:p>
+            <w:pPr>
+              <w:pStyle w:val="Content"/>
+              <w:rPr>
+                <w:b/>
+                <w:bCs/>
+              </w:rPr>
+            </w:pPr>
+          </w:p>
+          <w:p>
+            <w:pPr>
+              <w:pStyle w:val="Content"/>
+              <w:rPr>
+                <w:b/>
+                <w:bCs/>
+              </w:rPr>
+            </w:pPr>
           </w:p>
         </w:tc>
       </w:tr>
@@ -1962,308 +3436,35 @@
         </w:trPr>
         <w:tc>
           <w:tcPr>
-            <w:tcW w:w="9896" w:type="dxa"/>
+            <w:tcW w:w="9936" w:type="dxa"/>
             <w:shd w:val="clear" w:color="auto" w:fill="F2F2F2" w:themeFill="background1" w:themeFillShade="F2"/>
             <w:vAlign w:val="center"/>
           </w:tcPr>
+          <w:p/>
+          <w:p>
+            <w:r>
+              <w:t xml:space="preserve"> </w:t>
+            </w:r>
+          </w:p>
+        </w:tc>
+      </w:tr>
+      <w:tr>
+        <w:trPr>
+          <w:trHeight w:val="1899"/>
+        </w:trPr>
+        <w:tc>
+          <w:tcPr>
+            <w:tcW w:w="9936" w:type="dxa"/>
+            <w:shd w:val="clear" w:color="auto" w:fill="F2F2F2" w:themeFill="background1" w:themeFillShade="F2"/>
+            <w:vAlign w:val="center"/>
+          </w:tcPr>
           <w:p>
             <w:pPr>
               <w:pStyle w:val="EmphasisText"/>
               <w:rPr>
-                <w:i/>
-                <w:sz w:val="36"/>
-                <w:lang w:val="en-AU"/>
-              </w:rPr>
-            </w:pPr>
-            <w:r>
-              <w:rPr>
-                <w:i/>
-                <w:sz w:val="36"/>
-                <w:lang w:val="en-AU"/>
-              </w:rPr>
-              <w:lastRenderedPageBreak/>
-              <w:t>Over the last 10 years other more serious crimes like “Crimes against the person” have occurred but with lower incidents</w:t>
-            </w:r>
-            <w:r>
-              <w:rPr>
-                <w:i/>
-                <w:sz w:val="36"/>
-                <w:lang w:val="en-AU"/>
-              </w:rPr>
-              <w:t>. “Assault and related offences” have dominated this category with 64%.</w:t>
-            </w:r>
-          </w:p>
-          <w:p>
-            <w:pPr>
-              <w:pStyle w:val="EmphasisText"/>
-              <w:rPr>
-                <w:i/>
-                <w:sz w:val="36"/>
-                <w:lang w:val="en-AU"/>
-              </w:rPr>
-            </w:pPr>
-          </w:p>
-          <w:p>
-            <w:pPr>
-              <w:pStyle w:val="EmphasisText"/>
-              <w:rPr>
-                <w:i/>
-                <w:sz w:val="36"/>
-                <w:lang w:val="en-AU"/>
-              </w:rPr>
-            </w:pPr>
-            <w:r>
-              <w:rPr>
-                <w:i/>
-                <w:sz w:val="36"/>
-                <w:lang w:val="en-AU"/>
-              </w:rPr>
-              <w:t>“</w:t>
-            </w:r>
-            <w:r>
-              <w:rPr>
-                <w:i/>
-                <w:sz w:val="36"/>
-                <w:lang w:val="en-AU"/>
-              </w:rPr>
-              <w:t>Drug Crimes</w:t>
-            </w:r>
-            <w:r>
-              <w:rPr>
-                <w:i/>
-                <w:sz w:val="36"/>
-                <w:lang w:val="en-AU"/>
-              </w:rPr>
-              <w:t>”</w:t>
-            </w:r>
-            <w:r>
-              <w:rPr>
-                <w:i/>
-                <w:sz w:val="36"/>
-                <w:lang w:val="en-AU"/>
-              </w:rPr>
-              <w:t xml:space="preserve"> over the last 10 years were mostly for drug possession at 69%</w:t>
-            </w:r>
-            <w:r>
-              <w:rPr>
-                <w:i/>
-                <w:sz w:val="36"/>
-                <w:lang w:val="en-AU"/>
-              </w:rPr>
-              <w:t>. Drug trafficking only 19%.</w:t>
-            </w:r>
-          </w:p>
-          <w:p>
-            <w:pPr>
-              <w:pStyle w:val="EmphasisText"/>
-              <w:rPr>
-                <w:i/>
-                <w:sz w:val="36"/>
-                <w:lang w:val="en-AU"/>
-              </w:rPr>
-            </w:pPr>
-          </w:p>
-          <w:p>
-            <w:pPr>
-              <w:pStyle w:val="EmphasisText"/>
-              <w:rPr>
-                <w:i/>
-                <w:sz w:val="36"/>
-                <w:lang w:val="en-AU"/>
-              </w:rPr>
-            </w:pPr>
-            <w:r>
-              <w:rPr>
-                <w:i/>
-                <w:sz w:val="36"/>
-                <w:lang w:val="en-AU"/>
-              </w:rPr>
-              <w:t>The category “Public Order and Security offences“ w</w:t>
-            </w:r>
-            <w:r>
-              <w:rPr>
-                <w:i/>
-                <w:sz w:val="36"/>
-                <w:lang w:val="en-AU"/>
-              </w:rPr>
-              <w:t>ere</w:t>
-            </w:r>
-            <w:r>
-              <w:rPr>
-                <w:i/>
-                <w:sz w:val="36"/>
-                <w:lang w:val="en-AU"/>
-              </w:rPr>
-              <w:t xml:space="preserve"> dominated by “Disorderly and offensive conduct” at 57% and “Weapons and explosive offenses” were close behind at 37%.</w:t>
-            </w:r>
-          </w:p>
-          <w:p>
-            <w:pPr>
-              <w:pStyle w:val="EmphasisText"/>
-              <w:rPr>
                 <w:noProof/>
               </w:rPr>
             </w:pPr>
-          </w:p>
-          <w:p>
-            <w:pPr>
-              <w:pStyle w:val="EmphasisText"/>
-              <w:rPr>
-                <w:noProof/>
-              </w:rPr>
-            </w:pPr>
-            <w:r>
-              <w:rPr>
-                <w:i/>
-                <w:sz w:val="36"/>
-                <w:lang w:val="en-AU"/>
-              </w:rPr>
-              <w:t>“</w:t>
-            </w:r>
-            <w:r>
-              <w:rPr>
-                <w:i/>
-                <w:sz w:val="36"/>
-                <w:lang w:val="en-AU"/>
-              </w:rPr>
-              <w:t>Justice proce</w:t>
-            </w:r>
-            <w:r>
-              <w:rPr>
-                <w:i/>
-                <w:sz w:val="36"/>
-                <w:lang w:val="en-AU"/>
-              </w:rPr>
-              <w:t>d</w:t>
-            </w:r>
-            <w:r>
-              <w:rPr>
-                <w:i/>
-                <w:sz w:val="36"/>
-                <w:lang w:val="en-AU"/>
-              </w:rPr>
-              <w:t>ures offences</w:t>
-            </w:r>
-            <w:r>
-              <w:rPr>
-                <w:i/>
-                <w:sz w:val="36"/>
-                <w:lang w:val="en-AU"/>
-              </w:rPr>
-              <w:t>”</w:t>
-            </w:r>
-            <w:r>
-              <w:rPr>
-                <w:i/>
-                <w:sz w:val="36"/>
-                <w:lang w:val="en-AU"/>
-              </w:rPr>
-              <w:t xml:space="preserve"> </w:t>
-            </w:r>
-            <w:r>
-              <w:rPr>
-                <w:i/>
-                <w:sz w:val="36"/>
-                <w:lang w:val="en-AU"/>
-              </w:rPr>
-              <w:t>included</w:t>
-            </w:r>
-            <w:r>
-              <w:rPr>
-                <w:i/>
-                <w:sz w:val="36"/>
-                <w:lang w:val="en-AU"/>
-              </w:rPr>
-              <w:t xml:space="preserve"> </w:t>
-            </w:r>
-            <w:r>
-              <w:rPr>
-                <w:i/>
-                <w:sz w:val="36"/>
-                <w:lang w:val="en-AU"/>
-              </w:rPr>
-              <w:t>“</w:t>
-            </w:r>
-            <w:r>
-              <w:rPr>
-                <w:i/>
-                <w:sz w:val="36"/>
-                <w:lang w:val="en-AU"/>
-              </w:rPr>
-              <w:t>breaching family violence o</w:t>
-            </w:r>
-            <w:r>
-              <w:rPr>
-                <w:i/>
-                <w:sz w:val="36"/>
-                <w:lang w:val="en-AU"/>
-              </w:rPr>
-              <w:t>r</w:t>
-            </w:r>
-            <w:r>
-              <w:rPr>
-                <w:i/>
-                <w:sz w:val="36"/>
-                <w:lang w:val="en-AU"/>
-              </w:rPr>
-              <w:t>der</w:t>
-            </w:r>
-            <w:r>
-              <w:rPr>
-                <w:i/>
-                <w:sz w:val="36"/>
-                <w:lang w:val="en-AU"/>
-              </w:rPr>
-              <w:t>”</w:t>
-            </w:r>
-            <w:r>
-              <w:rPr>
-                <w:i/>
-                <w:sz w:val="36"/>
-                <w:lang w:val="en-AU"/>
-              </w:rPr>
-              <w:t xml:space="preserve"> 40% and </w:t>
-            </w:r>
-            <w:r>
-              <w:rPr>
-                <w:i/>
-                <w:sz w:val="36"/>
-                <w:lang w:val="en-AU"/>
-              </w:rPr>
-              <w:t>“</w:t>
-            </w:r>
-            <w:r>
-              <w:rPr>
-                <w:i/>
-                <w:sz w:val="36"/>
-                <w:lang w:val="en-AU"/>
-              </w:rPr>
-              <w:t>breaching bail conditions</w:t>
-            </w:r>
-            <w:r>
-              <w:rPr>
-                <w:i/>
-                <w:sz w:val="36"/>
-                <w:lang w:val="en-AU"/>
-              </w:rPr>
-              <w:t>”</w:t>
-            </w:r>
-            <w:r>
-              <w:rPr>
-                <w:i/>
-                <w:sz w:val="36"/>
-                <w:lang w:val="en-AU"/>
-              </w:rPr>
-              <w:t xml:space="preserve"> 37%</w:t>
-            </w:r>
-            <w:r>
-              <w:rPr>
-                <w:i/>
-                <w:sz w:val="36"/>
-                <w:lang w:val="en-AU"/>
-              </w:rPr>
-              <w:t>.</w:t>
-            </w:r>
           </w:p>
         </w:tc>
       </w:tr>
@@ -2273,53 +3474,25 @@
         </w:trPr>
         <w:tc>
           <w:tcPr>
-            <w:tcW w:w="9896" w:type="dxa"/>
+            <w:tcW w:w="9936" w:type="dxa"/>
           </w:tcPr>
           <w:p>
             <w:pPr>
-              <w:pStyle w:val="Content"/>
-              <w:rPr>
-                <w:sz w:val="72"/>
-                <w:szCs w:val="72"/>
-              </w:rPr>
-            </w:pPr>
-            <w:r>
-              <w:rPr>
-                <w:sz w:val="72"/>
-                <w:szCs w:val="72"/>
-              </w:rPr>
-              <w:lastRenderedPageBreak/>
-              <w:t>OFFENCES BY POLICE REGION:</w:t>
-            </w:r>
-          </w:p>
-          <w:p>
-            <w:pPr>
-              <w:pStyle w:val="Content"/>
-              <w:rPr>
-                <w:sz w:val="72"/>
-                <w:szCs w:val="72"/>
-              </w:rPr>
-            </w:pPr>
-          </w:p>
-          <w:p>
-            <w:pPr>
-              <w:pStyle w:val="Content"/>
-              <w:rPr>
-                <w:b/>
+              <w:rPr>
                 <w:i/>
                 <w:sz w:val="36"/>
                 <w:lang w:val="en-AU"/>
               </w:rPr>
             </w:pPr>
-            <w:r>
-              <w:rPr>
-                <w:b/>
+          </w:p>
+          <w:p>
+            <w:pPr>
+              <w:rPr>
                 <w:i/>
                 <w:sz w:val="36"/>
                 <w:lang w:val="en-AU"/>
               </w:rPr>
-              <w:t>Offences per Police Region over the last 10 years were mostly stable and once again 2016 had the increase in theft offences and 2020 had a decrease in crime due to the COVID Lockdowns. The rate per 100,000 population echo’s this trend.</w:t>
-            </w:r>
+            </w:pPr>
           </w:p>
           <w:p>
             <w:pPr>
@@ -2332,288 +3505,16 @@
           </w:p>
           <w:p>
             <w:pPr>
-              <w:pStyle w:val="Content"/>
-              <w:rPr>
-                <w:b/>
+              <w:rPr>
                 <w:i/>
                 <w:sz w:val="36"/>
                 <w:lang w:val="en-AU"/>
               </w:rPr>
             </w:pPr>
-            <w:r>
-              <w:rPr>
-                <w:b/>
-                <w:i/>
-                <w:sz w:val="36"/>
-                <w:lang w:val="en-AU"/>
-              </w:rPr>
-              <w:t xml:space="preserve">Noteworthy, is the high incidents of crime in the “ North West Region”.  This region includes the city centre. </w:t>
-            </w:r>
-          </w:p>
-          <w:p>
-            <w:pPr>
-              <w:pStyle w:val="Content"/>
-              <w:rPr>
-                <w:b/>
-                <w:i/>
-                <w:sz w:val="36"/>
-                <w:lang w:val="en-AU"/>
-              </w:rPr>
-            </w:pPr>
-          </w:p>
-          <w:p>
-            <w:pPr>
-              <w:pStyle w:val="Content"/>
-              <w:rPr>
-                <w:b/>
-                <w:i/>
-                <w:sz w:val="36"/>
-                <w:lang w:val="en-AU"/>
-              </w:rPr>
-            </w:pPr>
-            <w:r>
-              <w:rPr>
-                <w:b/>
-                <w:i/>
-                <w:sz w:val="36"/>
-                <w:lang w:val="en-AU"/>
-              </w:rPr>
-              <w:t>The Eastern and Southern Regions number of incidents followed close behind the North West Region incidents.</w:t>
-            </w:r>
-          </w:p>
-          <w:p>
-            <w:pPr>
-              <w:pStyle w:val="Content"/>
-              <w:rPr>
-                <w:b/>
-                <w:i/>
-                <w:sz w:val="36"/>
-                <w:lang w:val="en-AU"/>
-              </w:rPr>
-            </w:pPr>
-          </w:p>
-          <w:p>
-            <w:pPr>
-              <w:rPr>
-                <w:i/>
-                <w:sz w:val="36"/>
-                <w:lang w:val="en-AU"/>
-              </w:rPr>
-            </w:pPr>
-            <w:r>
-              <w:rPr>
-                <w:i/>
-                <w:sz w:val="36"/>
-                <w:lang w:val="en-AU"/>
-              </w:rPr>
-              <w:t>Most crimes are occurring in Melbourne LGA (depicted by Green line) in North West police Region.</w:t>
-            </w:r>
-          </w:p>
-          <w:p>
-            <w:pPr>
-              <w:rPr>
-                <w:i/>
-                <w:sz w:val="36"/>
-                <w:lang w:val="en-AU"/>
-              </w:rPr>
-            </w:pPr>
-          </w:p>
-          <w:p>
-            <w:pPr>
-              <w:rPr>
-                <w:i/>
-                <w:sz w:val="36"/>
-                <w:lang w:val="en-AU"/>
-              </w:rPr>
-            </w:pPr>
-            <w:r>
-              <w:rPr>
-                <w:i/>
-                <w:sz w:val="36"/>
-                <w:lang w:val="en-AU"/>
-              </w:rPr>
-              <w:t>The rate per 100,000 population shows a decrease for Melbourne LGA  since 2012.</w:t>
-            </w:r>
-          </w:p>
-          <w:p>
-            <w:pPr>
-              <w:rPr>
-                <w:i/>
-                <w:sz w:val="36"/>
-                <w:lang w:val="en-AU"/>
-              </w:rPr>
-            </w:pPr>
-          </w:p>
-          <w:p>
-            <w:pPr>
-              <w:rPr>
-                <w:i/>
-                <w:sz w:val="36"/>
-                <w:lang w:val="en-AU"/>
-              </w:rPr>
-            </w:pPr>
-            <w:r>
-              <w:rPr>
-                <w:i/>
-                <w:sz w:val="36"/>
-                <w:lang w:val="en-AU"/>
-              </w:rPr>
-              <w:t>This is possibly because of increased policing and higher population density in the city.</w:t>
-            </w:r>
-          </w:p>
-          <w:p>
-            <w:pPr>
-              <w:rPr>
-                <w:i/>
-                <w:sz w:val="36"/>
-                <w:lang w:val="en-AU"/>
-              </w:rPr>
-            </w:pPr>
-            <w:r>
-              <w:rPr>
-                <w:i/>
-                <w:sz w:val="36"/>
-                <w:lang w:val="en-AU"/>
-              </w:rPr>
-              <w:t>Yarra LGA has a relatively higher crime rate per 100k population.</w:t>
-            </w:r>
-          </w:p>
-          <w:p>
-            <w:pPr>
-              <w:pStyle w:val="Content"/>
-              <w:rPr>
-                <w:b/>
-                <w:i/>
-                <w:sz w:val="36"/>
-                <w:lang w:val="en-AU"/>
-              </w:rPr>
-            </w:pPr>
-          </w:p>
-          <w:p>
-            <w:pPr>
-              <w:rPr>
-                <w:i/>
-                <w:sz w:val="36"/>
-                <w:lang w:val="en-AU"/>
-              </w:rPr>
-            </w:pPr>
-          </w:p>
-          <w:p>
-            <w:pPr>
-              <w:rPr>
-                <w:i/>
-                <w:sz w:val="36"/>
-                <w:lang w:val="en-AU"/>
-              </w:rPr>
-            </w:pPr>
-            <w:r>
-              <w:rPr>
-                <w:i/>
-                <w:sz w:val="36"/>
-                <w:lang w:val="en-AU"/>
-              </w:rPr>
-              <w:lastRenderedPageBreak/>
-              <w:drawing>
-                <wp:inline distT="0" distB="0" distL="0" distR="0" wp14:anchorId="767AB8D8" wp14:editId="5D121B05">
-                  <wp:extent cx="6309360" cy="3574415"/>
-                  <wp:effectExtent l="0" t="0" r="0" b="6985"/>
-                  <wp:docPr id="14" name="Picture 14"/>
-                  <wp:cNvGraphicFramePr>
-                    <a:graphicFrameLocks xmlns:a="http://schemas.openxmlformats.org/drawingml/2006/main" noChangeAspect="1"/>
-                  </wp:cNvGraphicFramePr>
-                  <a:graphic xmlns:a="http://schemas.openxmlformats.org/drawingml/2006/main">
-                    <a:graphicData uri="http://schemas.openxmlformats.org/drawingml/2006/picture">
-                      <pic:pic xmlns:pic="http://schemas.openxmlformats.org/drawingml/2006/picture">
-                        <pic:nvPicPr>
-                          <pic:cNvPr id="1" name=""/>
-                          <pic:cNvPicPr/>
-                        </pic:nvPicPr>
-                        <pic:blipFill>
-                          <a:blip r:embed="rId11"/>
-                          <a:stretch>
-                            <a:fillRect/>
-                          </a:stretch>
-                        </pic:blipFill>
-                        <pic:spPr>
-                          <a:xfrm>
-                            <a:off x="0" y="0"/>
-                            <a:ext cx="6309360" cy="3574415"/>
-                          </a:xfrm>
-                          <a:prstGeom prst="rect">
-                            <a:avLst/>
-                          </a:prstGeom>
-                        </pic:spPr>
-                      </pic:pic>
-                    </a:graphicData>
-                  </a:graphic>
-                </wp:inline>
-              </w:drawing>
-            </w:r>
-          </w:p>
-          <w:p>
-            <w:pPr>
-              <w:rPr>
-                <w:i/>
-                <w:sz w:val="36"/>
-                <w:lang w:val="en-AU"/>
-              </w:rPr>
-            </w:pPr>
-          </w:p>
-          <w:p>
-            <w:pPr>
-              <w:rPr>
-                <w:i/>
-                <w:sz w:val="36"/>
-                <w:lang w:val="en-AU"/>
-              </w:rPr>
-            </w:pPr>
-            <w:r>
-              <w:rPr>
-                <w:i/>
-                <w:sz w:val="36"/>
-                <w:lang w:val="en-AU"/>
-              </w:rPr>
-              <w:drawing>
-                <wp:inline distT="0" distB="0" distL="0" distR="0" wp14:anchorId="00FB21DE" wp14:editId="3D4EFD11">
-                  <wp:extent cx="6309360" cy="3586480"/>
-                  <wp:effectExtent l="0" t="0" r="0" b="0"/>
-                  <wp:docPr id="4" name="Picture 4" descr="Chart&#10;&#10;Description automatically generated"/>
-                  <wp:cNvGraphicFramePr>
-                    <a:graphicFrameLocks xmlns:a="http://schemas.openxmlformats.org/drawingml/2006/main" noChangeAspect="1"/>
-                  </wp:cNvGraphicFramePr>
-                  <a:graphic xmlns:a="http://schemas.openxmlformats.org/drawingml/2006/main">
-                    <a:graphicData uri="http://schemas.openxmlformats.org/drawingml/2006/picture">
-                      <pic:pic xmlns:pic="http://schemas.openxmlformats.org/drawingml/2006/picture">
-                        <pic:nvPicPr>
-                          <pic:cNvPr id="4" name="Picture 4" descr="Chart&#10;&#10;Description automatically generated"/>
-                          <pic:cNvPicPr/>
-                        </pic:nvPicPr>
-                        <pic:blipFill>
-                          <a:blip r:embed="rId12"/>
-                          <a:stretch>
-                            <a:fillRect/>
-                          </a:stretch>
-                        </pic:blipFill>
-                        <pic:spPr>
-                          <a:xfrm>
-                            <a:off x="0" y="0"/>
-                            <a:ext cx="6309360" cy="3586480"/>
-                          </a:xfrm>
-                          <a:prstGeom prst="rect">
-                            <a:avLst/>
-                          </a:prstGeom>
-                        </pic:spPr>
-                      </pic:pic>
-                    </a:graphicData>
-                  </a:graphic>
-                </wp:inline>
-              </w:drawing>
-            </w:r>
           </w:p>
         </w:tc>
       </w:tr>
     </w:tbl>
-    <w:p/>
     <w:p/>
     <w:p>
       <w:pPr>
@@ -2630,7 +3531,7 @@
           <w:i/>
           <w:noProof/>
           <w:sz w:val="36"/>
-          <w:lang w:val="en-AU"/>
+          <w:lang w:val="en-AU" w:eastAsia="en-AU"/>
         </w:rPr>
         <w:lastRenderedPageBreak/>
         <w:drawing>
@@ -2649,7 +3550,7 @@
                     <pic:cNvPicPr/>
                   </pic:nvPicPr>
                   <pic:blipFill>
-                    <a:blip r:embed="rId13"/>
+                    <a:blip r:embed="rId16"/>
                     <a:stretch>
                       <a:fillRect/>
                     </a:stretch>
@@ -2735,10 +3636,154 @@
         <w:t>Crimes in other locations are mostly in the Retail setting</w:t>
       </w:r>
     </w:p>
-    <w:p/>
+    <w:p>
+      <w:pPr>
+        <w:spacing w:after="200"/>
+        <w:rPr>
+          <w:ins w:id="0" w:author="Kelvin Nguyen" w:date="2022-01-03T15:40:00Z"/>
+        </w:rPr>
+      </w:pPr>
+      <w:ins w:id="1" w:author="Kelvin Nguyen" w:date="2022-01-03T15:40:00Z">
+        <w:r>
+          <w:br w:type="page"/>
+        </w:r>
+      </w:ins>
+    </w:p>
+    <w:p>
+      <w:pPr>
+        <w:pStyle w:val="Heading2"/>
+        <w:numPr>
+          <w:ilvl w:val="0"/>
+          <w:numId w:val="4"/>
+        </w:numPr>
+        <w:rPr>
+          <w:ins w:id="2" w:author="Kelvin Nguyen" w:date="2022-01-03T15:42:00Z"/>
+          <w:rFonts w:eastAsiaTheme="minorEastAsia" w:cstheme="minorBidi"/>
+          <w:b/>
+          <w:bCs/>
+          <w:sz w:val="28"/>
+          <w:szCs w:val="22"/>
+          <w:rPrChange w:id="3" w:author="Kelvin Nguyen" w:date="2022-01-03T15:43:00Z">
+            <w:rPr>
+              <w:ins w:id="4" w:author="Kelvin Nguyen" w:date="2022-01-03T15:42:00Z"/>
+            </w:rPr>
+          </w:rPrChange>
+        </w:rPr>
+        <w:pPrChange w:id="5" w:author="Kelvin Nguyen" w:date="2022-01-03T15:43:00Z">
+          <w:pPr/>
+        </w:pPrChange>
+      </w:pPr>
+      <w:ins w:id="6" w:author="Kelvin Nguyen" w:date="2022-01-03T15:41:00Z">
+        <w:r>
+          <w:rPr>
+            <w:rFonts w:eastAsiaTheme="minorEastAsia" w:cstheme="minorBidi"/>
+            <w:b/>
+            <w:bCs/>
+            <w:sz w:val="28"/>
+            <w:szCs w:val="22"/>
+            <w:rPrChange w:id="7" w:author="Kelvin Nguyen" w:date="2022-01-03T15:43:00Z">
+              <w:rPr/>
+            </w:rPrChange>
+          </w:rPr>
+          <w:lastRenderedPageBreak/>
+          <w:t>Police control on charges</w:t>
+        </w:r>
+      </w:ins>
+    </w:p>
+    <w:p>
+      <w:pPr>
+        <w:rPr>
+          <w:ins w:id="8" w:author="Kelvin Nguyen" w:date="2022-01-03T15:50:00Z"/>
+          <w:b w:val="0"/>
+          <w:bCs/>
+          <w:color w:val="0F0D29" w:themeColor="text1"/>
+          <w:sz w:val="24"/>
+          <w:szCs w:val="24"/>
+        </w:rPr>
+      </w:pPr>
+      <w:ins w:id="9" w:author="Kelvin Nguyen" w:date="2022-01-03T15:46:00Z">
+        <w:r>
+          <w:rPr>
+            <w:b w:val="0"/>
+            <w:bCs/>
+            <w:color w:val="0F0D29" w:themeColor="text1"/>
+            <w:sz w:val="24"/>
+            <w:szCs w:val="24"/>
+          </w:rPr>
+          <w:t>We tested data on cri</w:t>
+        </w:r>
+      </w:ins>
+      <w:ins w:id="10" w:author="Kelvin Nguyen" w:date="2022-01-03T15:47:00Z">
+        <w:r>
+          <w:rPr>
+            <w:b w:val="0"/>
+            <w:bCs/>
+            <w:color w:val="0F0D29" w:themeColor="text1"/>
+            <w:sz w:val="24"/>
+            <w:szCs w:val="24"/>
+          </w:rPr>
+          <w:t xml:space="preserve">minal incident </w:t>
+        </w:r>
+      </w:ins>
+      <w:ins w:id="11" w:author="Kelvin Nguyen" w:date="2022-01-03T15:46:00Z">
+        <w:r>
+          <w:rPr>
+            <w:b w:val="0"/>
+            <w:bCs/>
+            <w:color w:val="0F0D29" w:themeColor="text1"/>
+            <w:sz w:val="24"/>
+            <w:szCs w:val="24"/>
+          </w:rPr>
+          <w:t xml:space="preserve">charge </w:t>
+        </w:r>
+      </w:ins>
+      <w:ins w:id="12" w:author="Kelvin Nguyen" w:date="2022-01-03T15:49:00Z">
+        <w:r>
+          <w:rPr>
+            <w:b w:val="0"/>
+            <w:bCs/>
+            <w:color w:val="0F0D29" w:themeColor="text1"/>
+            <w:sz w:val="24"/>
+            <w:szCs w:val="24"/>
+          </w:rPr>
+          <w:t xml:space="preserve">status </w:t>
+        </w:r>
+      </w:ins>
+      <w:ins w:id="13" w:author="Kelvin Nguyen" w:date="2022-01-03T15:50:00Z">
+        <w:r>
+          <w:rPr>
+            <w:b w:val="0"/>
+            <w:bCs/>
+            <w:color w:val="0F0D29" w:themeColor="text1"/>
+            <w:sz w:val="24"/>
+            <w:szCs w:val="24"/>
+          </w:rPr>
+          <w:t>and found that the data is normal distributed without outliner identified.</w:t>
+        </w:r>
+      </w:ins>
+    </w:p>
+    <w:p>
+      <w:pPr>
+        <w:pPrChange w:id="14" w:author="Kelvin Nguyen" w:date="2022-01-03T15:40:00Z">
+          <w:pPr/>
+        </w:pPrChange>
+      </w:pPr>
+      <w:ins w:id="15" w:author="Kelvin Nguyen" w:date="2022-01-03T15:50:00Z">
+        <w:r>
+          <w:rPr>
+            <w:b w:val="0"/>
+            <w:bCs/>
+            <w:color w:val="0F0D29" w:themeColor="text1"/>
+            <w:sz w:val="24"/>
+            <w:szCs w:val="24"/>
+          </w:rPr>
+          <w:t>On average, 41</w:t>
+        </w:r>
+      </w:ins>
+    </w:p>
     <w:sectPr>
-      <w:headerReference w:type="default" r:id="rId14"/>
-      <w:footerReference w:type="default" r:id="rId15"/>
+      <w:headerReference w:type="default" r:id="rId17"/>
+      <w:footerReference w:type="default" r:id="rId18"/>
       <w:pgSz w:w="12240" w:h="15840"/>
       <w:pgMar w:top="720" w:right="1152" w:bottom="720" w:left="1152" w:header="0" w:footer="288" w:gutter="0"/>
       <w:pgNumType w:start="1"/>
@@ -2804,7 +3849,7 @@
           <w:rPr>
             <w:noProof/>
           </w:rPr>
-          <w:t>1</w:t>
+          <w:t>9</w:t>
         </w:r>
         <w:r>
           <w:rPr>
@@ -2895,6 +3940,96 @@
 <file path=word/numbering.xml><?xml version="1.0" encoding="utf-8"?>
 <w:numbering xmlns:wpc="http://schemas.microsoft.com/office/word/2010/wordprocessingCanvas" xmlns:cx="http://schemas.microsoft.com/office/drawing/2014/chartex" xmlns:cx1="http://schemas.microsoft.com/office/drawing/2015/9/8/chartex" xmlns:cx2="http://schemas.microsoft.com/office/drawing/2015/10/21/chartex" xmlns:cx3="http://schemas.microsoft.com/office/drawing/2016/5/9/chartex" xmlns:cx4="http://schemas.microsoft.com/office/drawing/2016/5/10/chartex" xmlns:cx5="http://schemas.microsoft.com/office/drawing/2016/5/11/chartex" xmlns:cx6="http://schemas.microsoft.com/office/drawing/2016/5/12/chartex" xmlns:cx7="http://schemas.microsoft.com/office/drawing/2016/5/13/chartex" xmlns:cx8="http://schemas.microsoft.com/office/drawing/2016/5/14/chartex" xmlns:mc="http://schemas.openxmlformats.org/markup-compatibility/2006" xmlns:aink="http://schemas.microsoft.com/office/drawing/2016/ink" xmlns:am3d="http://schemas.microsoft.com/office/drawing/2017/model3d" xmlns:o="urn:schemas-microsoft-com:office:office" xmlns:r="http://schemas.openxmlformats.org/officeDocument/2006/relationships" xmlns:m="http://schemas.openxmlformats.org/officeDocument/2006/math" xmlns:v="urn:schemas-microsoft-com:vml" xmlns:wp14="http://schemas.microsoft.com/office/word/2010/wordprocessingDrawing" xmlns:wp="http://schemas.openxmlformats.org/drawingml/2006/wordprocessingDrawing" xmlns:w10="urn:schemas-microsoft-com:office:word" xmlns:w="http://schemas.openxmlformats.org/wordprocessingml/2006/main" xmlns:w14="http://schemas.microsoft.com/office/word/2010/wordml" xmlns:w15="http://schemas.microsoft.com/office/word/2012/wordml" xmlns:w16cex="http://schemas.microsoft.com/office/word/2018/wordml/cex" xmlns:w16cid="http://schemas.microsoft.com/office/word/2016/wordml/cid" xmlns:w16="http://schemas.microsoft.com/office/word/2018/wordml" xmlns:w16sdtdh="http://schemas.microsoft.com/office/word/2020/wordml/sdtdatahash" xmlns:w16se="http://schemas.microsoft.com/office/word/2015/wordml/symex" xmlns:wpg="http://schemas.microsoft.com/office/word/2010/wordprocessingGroup" xmlns:wpi="http://schemas.microsoft.com/office/word/2010/wordprocessingInk" xmlns:wne="http://schemas.microsoft.com/office/word/2006/wordml" xmlns:wps="http://schemas.microsoft.com/office/word/2010/wordprocessingShape" mc:Ignorable="w14 w15 w16se w16cid w16 w16cex w16sdtdh wp14">
   <w:abstractNum w:abstractNumId="0" w15:restartNumberingAfterBreak="0">
+    <w:nsid w:val="00031F41"/>
+    <w:multiLevelType w:val="hybridMultilevel"/>
+    <w:tmpl w:val="7400ACFA"/>
+    <w:lvl w:ilvl="0" w:tplc="9D4C1114">
+      <w:start w:val="1"/>
+      <w:numFmt w:val="decimal"/>
+      <w:lvlText w:val="%1."/>
+      <w:lvlJc w:val="left"/>
+      <w:pPr>
+        <w:ind w:left="360" w:hanging="360"/>
+      </w:pPr>
+      <w:rPr>
+        <w:rFonts w:hint="default"/>
+        <w:sz w:val="28"/>
+      </w:rPr>
+    </w:lvl>
+    <w:lvl w:ilvl="1" w:tplc="0C090019" w:tentative="1">
+      <w:start w:val="1"/>
+      <w:numFmt w:val="lowerLetter"/>
+      <w:lvlText w:val="%2."/>
+      <w:lvlJc w:val="left"/>
+      <w:pPr>
+        <w:ind w:left="1080" w:hanging="360"/>
+      </w:pPr>
+    </w:lvl>
+    <w:lvl w:ilvl="2" w:tplc="0C09001B" w:tentative="1">
+      <w:start w:val="1"/>
+      <w:numFmt w:val="lowerRoman"/>
+      <w:lvlText w:val="%3."/>
+      <w:lvlJc w:val="right"/>
+      <w:pPr>
+        <w:ind w:left="1800" w:hanging="180"/>
+      </w:pPr>
+    </w:lvl>
+    <w:lvl w:ilvl="3" w:tplc="0C09000F" w:tentative="1">
+      <w:start w:val="1"/>
+      <w:numFmt w:val="decimal"/>
+      <w:lvlText w:val="%4."/>
+      <w:lvlJc w:val="left"/>
+      <w:pPr>
+        <w:ind w:left="2520" w:hanging="360"/>
+      </w:pPr>
+    </w:lvl>
+    <w:lvl w:ilvl="4" w:tplc="0C090019" w:tentative="1">
+      <w:start w:val="1"/>
+      <w:numFmt w:val="lowerLetter"/>
+      <w:lvlText w:val="%5."/>
+      <w:lvlJc w:val="left"/>
+      <w:pPr>
+        <w:ind w:left="3240" w:hanging="360"/>
+      </w:pPr>
+    </w:lvl>
+    <w:lvl w:ilvl="5" w:tplc="0C09001B" w:tentative="1">
+      <w:start w:val="1"/>
+      <w:numFmt w:val="lowerRoman"/>
+      <w:lvlText w:val="%6."/>
+      <w:lvlJc w:val="right"/>
+      <w:pPr>
+        <w:ind w:left="3960" w:hanging="180"/>
+      </w:pPr>
+    </w:lvl>
+    <w:lvl w:ilvl="6" w:tplc="0C09000F" w:tentative="1">
+      <w:start w:val="1"/>
+      <w:numFmt w:val="decimal"/>
+      <w:lvlText w:val="%7."/>
+      <w:lvlJc w:val="left"/>
+      <w:pPr>
+        <w:ind w:left="4680" w:hanging="360"/>
+      </w:pPr>
+    </w:lvl>
+    <w:lvl w:ilvl="7" w:tplc="0C090019" w:tentative="1">
+      <w:start w:val="1"/>
+      <w:numFmt w:val="lowerLetter"/>
+      <w:lvlText w:val="%8."/>
+      <w:lvlJc w:val="left"/>
+      <w:pPr>
+        <w:ind w:left="5400" w:hanging="360"/>
+      </w:pPr>
+    </w:lvl>
+    <w:lvl w:ilvl="8" w:tplc="0C09001B" w:tentative="1">
+      <w:start w:val="1"/>
+      <w:numFmt w:val="lowerRoman"/>
+      <w:lvlText w:val="%9."/>
+      <w:lvlJc w:val="right"/>
+      <w:pPr>
+        <w:ind w:left="6120" w:hanging="180"/>
+      </w:pPr>
+    </w:lvl>
+  </w:abstractNum>
+  <w:abstractNum w:abstractNumId="1" w15:restartNumberingAfterBreak="0">
     <w:nsid w:val="0B2B1F6C"/>
     <w:multiLevelType w:val="hybridMultilevel"/>
     <w:tmpl w:val="50D43BD4"/>
@@ -3034,7 +4169,7 @@
       </w:rPr>
     </w:lvl>
   </w:abstractNum>
-  <w:abstractNum w:abstractNumId="1" w15:restartNumberingAfterBreak="0">
+  <w:abstractNum w:abstractNumId="2" w15:restartNumberingAfterBreak="0">
     <w:nsid w:val="1DE810C3"/>
     <w:multiLevelType w:val="hybridMultilevel"/>
     <w:tmpl w:val="59D4B254"/>
@@ -3174,7 +4309,7 @@
       </w:rPr>
     </w:lvl>
   </w:abstractNum>
-  <w:abstractNum w:abstractNumId="2" w15:restartNumberingAfterBreak="0">
+  <w:abstractNum w:abstractNumId="3" w15:restartNumberingAfterBreak="0">
     <w:nsid w:val="511A0F43"/>
     <w:multiLevelType w:val="hybridMultilevel"/>
     <w:tmpl w:val="67382C8C"/>
@@ -3261,15 +4396,26 @@
     </w:lvl>
   </w:abstractNum>
   <w:num w:numId="1">
+    <w:abstractNumId w:val="3"/>
+  </w:num>
+  <w:num w:numId="2">
     <w:abstractNumId w:val="2"/>
   </w:num>
-  <w:num w:numId="2">
+  <w:num w:numId="3">
     <w:abstractNumId w:val="1"/>
   </w:num>
-  <w:num w:numId="3">
+  <w:num w:numId="4">
     <w:abstractNumId w:val="0"/>
   </w:num>
 </w:numbering>
+</file>
+
+<file path=word/people.xml><?xml version="1.0" encoding="utf-8"?>
+<w15:people xmlns:wpc="http://schemas.microsoft.com/office/word/2010/wordprocessingCanvas" xmlns:cx="http://schemas.microsoft.com/office/drawing/2014/chartex" xmlns:cx1="http://schemas.microsoft.com/office/drawing/2015/9/8/chartex" xmlns:cx2="http://schemas.microsoft.com/office/drawing/2015/10/21/chartex" xmlns:cx3="http://schemas.microsoft.com/office/drawing/2016/5/9/chartex" xmlns:cx4="http://schemas.microsoft.com/office/drawing/2016/5/10/chartex" xmlns:cx5="http://schemas.microsoft.com/office/drawing/2016/5/11/chartex" xmlns:cx6="http://schemas.microsoft.com/office/drawing/2016/5/12/chartex" xmlns:cx7="http://schemas.microsoft.com/office/drawing/2016/5/13/chartex" xmlns:cx8="http://schemas.microsoft.com/office/drawing/2016/5/14/chartex" xmlns:mc="http://schemas.openxmlformats.org/markup-compatibility/2006" xmlns:aink="http://schemas.microsoft.com/office/drawing/2016/ink" xmlns:am3d="http://schemas.microsoft.com/office/drawing/2017/model3d" xmlns:o="urn:schemas-microsoft-com:office:office" xmlns:r="http://schemas.openxmlformats.org/officeDocument/2006/relationships" xmlns:m="http://schemas.openxmlformats.org/officeDocument/2006/math" xmlns:v="urn:schemas-microsoft-com:vml" xmlns:wp14="http://schemas.microsoft.com/office/word/2010/wordprocessingDrawing" xmlns:wp="http://schemas.openxmlformats.org/drawingml/2006/wordprocessingDrawing" xmlns:w10="urn:schemas-microsoft-com:office:word" xmlns:w="http://schemas.openxmlformats.org/wordprocessingml/2006/main" xmlns:w14="http://schemas.microsoft.com/office/word/2010/wordml" xmlns:w15="http://schemas.microsoft.com/office/word/2012/wordml" xmlns:w16cex="http://schemas.microsoft.com/office/word/2018/wordml/cex" xmlns:w16cid="http://schemas.microsoft.com/office/word/2016/wordml/cid" xmlns:w16="http://schemas.microsoft.com/office/word/2018/wordml" xmlns:w16sdtdh="http://schemas.microsoft.com/office/word/2020/wordml/sdtdatahash" xmlns:w16se="http://schemas.microsoft.com/office/word/2015/wordml/symex" xmlns:wpg="http://schemas.microsoft.com/office/word/2010/wordprocessingGroup" xmlns:wpi="http://schemas.microsoft.com/office/word/2010/wordprocessingInk" xmlns:wne="http://schemas.microsoft.com/office/word/2006/wordml" xmlns:wps="http://schemas.microsoft.com/office/word/2010/wordprocessingShape" mc:Ignorable="w14 w15 w16se w16cid w16 w16cex w16sdtdh wp14">
+  <w15:person w15:author="Kelvin Nguyen">
+    <w15:presenceInfo w15:providerId="Windows Live" w15:userId="4fcbb2672db206ac"/>
+  </w15:person>
+</w15:people>
 </file>
 
 <file path=word/styles.xml><?xml version="1.0" encoding="utf-8"?>
@@ -3661,11 +4807,6 @@
     <w:lsdException w:name="List Table 5 Dark Accent 6" w:uiPriority="50"/>
     <w:lsdException w:name="List Table 6 Colorful Accent 6" w:uiPriority="51"/>
     <w:lsdException w:name="List Table 7 Colorful Accent 6" w:uiPriority="52"/>
-    <w:lsdException w:name="Mention" w:semiHidden="1" w:unhideWhenUsed="1"/>
-    <w:lsdException w:name="Smart Hyperlink" w:semiHidden="1" w:unhideWhenUsed="1"/>
-    <w:lsdException w:name="Hashtag" w:semiHidden="1" w:unhideWhenUsed="1"/>
-    <w:lsdException w:name="Unresolved Mention" w:semiHidden="1" w:unhideWhenUsed="1"/>
-    <w:lsdException w:name="Smart Link" w:semiHidden="1" w:unhideWhenUsed="1"/>
   </w:latentStyles>
   <w:style w:type="paragraph" w:default="1" w:styleId="Normal">
     <w:name w:val="Normal"/>
@@ -4152,17 +5293,17 @@
 
 <file path=word/glossary/fontTable.xml><?xml version="1.0" encoding="utf-8"?>
 <w:fonts xmlns:mc="http://schemas.openxmlformats.org/markup-compatibility/2006" xmlns:r="http://schemas.openxmlformats.org/officeDocument/2006/relationships" xmlns:w="http://schemas.openxmlformats.org/wordprocessingml/2006/main" xmlns:w14="http://schemas.microsoft.com/office/word/2010/wordml" xmlns:w15="http://schemas.microsoft.com/office/word/2012/wordml" xmlns:w16cex="http://schemas.microsoft.com/office/word/2018/wordml/cex" xmlns:w16cid="http://schemas.microsoft.com/office/word/2016/wordml/cid" xmlns:w16="http://schemas.microsoft.com/office/word/2018/wordml" xmlns:w16sdtdh="http://schemas.microsoft.com/office/word/2020/wordml/sdtdatahash" xmlns:w16se="http://schemas.microsoft.com/office/word/2015/wordml/symex" mc:Ignorable="w14 w15 w16se w16cid w16 w16cex w16sdtdh">
+  <w:font w:name="Times New Roman">
+    <w:panose1 w:val="02020603050405020304"/>
+    <w:charset w:val="00"/>
+    <w:family w:val="roman"/>
+    <w:pitch w:val="variable"/>
+    <w:sig w:usb0="E0002EFF" w:usb1="C000785B" w:usb2="00000009" w:usb3="00000000" w:csb0="000001FF" w:csb1="00000000"/>
+  </w:font>
   <w:font w:name="Arial">
     <w:panose1 w:val="020B0604020202020204"/>
     <w:charset w:val="00"/>
     <w:family w:val="swiss"/>
-    <w:pitch w:val="variable"/>
-    <w:sig w:usb0="E0002EFF" w:usb1="C000785B" w:usb2="00000009" w:usb3="00000000" w:csb0="000001FF" w:csb1="00000000"/>
-  </w:font>
-  <w:font w:name="Times New Roman">
-    <w:panose1 w:val="02020603050405020304"/>
-    <w:charset w:val="00"/>
-    <w:family w:val="roman"/>
     <w:pitch w:val="variable"/>
     <w:sig w:usb0="E0002EFF" w:usb1="C000785B" w:usb2="00000009" w:usb3="00000000" w:csb0="000001FF" w:csb1="00000000"/>
   </w:font>
@@ -4218,15 +5359,18 @@
     <w:compatSetting w:name="enableOpenTypeFeatures" w:uri="http://schemas.microsoft.com/office/word" w:val="1"/>
     <w:compatSetting w:name="doNotFlipMirrorIndents" w:uri="http://schemas.microsoft.com/office/word" w:val="1"/>
     <w:compatSetting w:name="differentiateMultirowTableHeaders" w:uri="http://schemas.microsoft.com/office/word" w:val="1"/>
-    <w:compatSetting w:name="useWord2013TrackBottomHyphenation" w:uri="http://schemas.microsoft.com/office/word" w:val="0"/>
+    <w:compatSetting w:name="useWord2013TrackBottomHyphenation" w:uri="http://schemas.microsoft.com/office/word" w:val="1"/>
   </w:compat>
   <w:rsids>
     <w:rsidRoot w:val="0022611B"/>
     <w:rsid w:val="001E4C34"/>
     <w:rsid w:val="0022611B"/>
     <w:rsid w:val="00287F54"/>
+    <w:rsid w:val="004B5C9C"/>
     <w:rsid w:val="00663235"/>
+    <w:rsid w:val="008246F2"/>
     <w:rsid w:val="008A0119"/>
+    <w:rsid w:val="008B2A16"/>
     <w:rsid w:val="009A182C"/>
     <w:rsid w:val="00EB34C0"/>
   </w:rsids>
@@ -4640,11 +5784,6 @@
     <w:lsdException w:name="List Table 5 Dark Accent 6" w:uiPriority="50"/>
     <w:lsdException w:name="List Table 6 Colorful Accent 6" w:uiPriority="51"/>
     <w:lsdException w:name="List Table 7 Colorful Accent 6" w:uiPriority="52"/>
-    <w:lsdException w:name="Mention" w:semiHidden="1" w:unhideWhenUsed="1"/>
-    <w:lsdException w:name="Smart Hyperlink" w:semiHidden="1" w:unhideWhenUsed="1"/>
-    <w:lsdException w:name="Hashtag" w:semiHidden="1" w:unhideWhenUsed="1"/>
-    <w:lsdException w:name="Unresolved Mention" w:semiHidden="1" w:unhideWhenUsed="1"/>
-    <w:lsdException w:name="Smart Link" w:semiHidden="1" w:unhideWhenUsed="1"/>
   </w:latentStyles>
   <w:style w:type="paragraph" w:default="1" w:styleId="Normal">
     <w:name w:val="Normal"/>

</xml_diff>

<commit_message>
changes to scripts for line plots
</commit_message>
<xml_diff>
--- a/Write_up_report.docx
+++ b/Write_up_report.docx
@@ -348,7 +348,7 @@
                     <w:b w:val="0"/>
                     <w:noProof/>
                   </w:rPr>
-                  <w:t>January 2</w:t>
+                  <w:t>January 3</w:t>
                 </w:r>
                 <w:r>
                   <w:rPr>
@@ -897,13 +897,6 @@
                     <w:bCs/>
                   </w:rPr>
                 </w:pPr>
-              </w:p>
-              <w:p>
-                <w:pPr>
-                  <w:rPr>
-                    <w:bCs/>
-                  </w:rPr>
-                </w:pPr>
                 <w:r>
                   <w:rPr>
                     <w:bCs/>
@@ -914,8 +907,16 @@
                   <w:rPr>
                     <w:bCs/>
                   </w:rPr>
-                  <w:t xml:space="preserve"> four member</w:t>
+                  <w:t xml:space="preserve"> </w:t>
                 </w:r>
+                <w:proofErr w:type="gramStart"/>
+                <w:r>
+                  <w:rPr>
+                    <w:bCs/>
+                  </w:rPr>
+                  <w:t>four member</w:t>
+                </w:r>
+                <w:proofErr w:type="gramEnd"/>
                 <w:r>
                   <w:rPr>
                     <w:bCs/>
@@ -956,7 +957,14 @@
                   <w:rPr>
                     <w:bCs/>
                   </w:rPr>
-                  <w:t>and finali</w:t>
+                  <w:t xml:space="preserve">and </w:t>
+                </w:r>
+                <w:proofErr w:type="spellStart"/>
+                <w:r>
+                  <w:rPr>
+                    <w:bCs/>
+                  </w:rPr>
+                  <w:t>finali</w:t>
                 </w:r>
                 <w:r>
                   <w:rPr>
@@ -964,6 +972,7 @@
                   </w:rPr>
                   <w:t>sing</w:t>
                 </w:r>
+                <w:proofErr w:type="spellEnd"/>
                 <w:r>
                   <w:rPr>
                     <w:bCs/>
@@ -1115,8 +1124,21 @@
                     <w:sz w:val="28"/>
                     <w:lang w:val="en-US"/>
                   </w:rPr>
-                  <w:t>What is the trend for number of police station built over time, by regions</w:t>
+                  <w:t xml:space="preserve">What is the trend for number of police station built over time, by </w:t>
                 </w:r>
+                <w:proofErr w:type="gramStart"/>
+                <w:r>
+                  <w:rPr>
+                    <w:rFonts w:eastAsiaTheme="minorEastAsia"/>
+                    <w:b/>
+                    <w:bCs/>
+                    <w:color w:val="082A75" w:themeColor="text2"/>
+                    <w:sz w:val="28"/>
+                    <w:lang w:val="en-US"/>
+                  </w:rPr>
+                  <w:t>regions</w:t>
+                </w:r>
+                <w:proofErr w:type="gramEnd"/>
               </w:p>
               <w:p>
                 <w:pPr>
@@ -1219,6 +1241,19 @@
           </w:p>
           <w:p>
             <w:pPr>
+              <w:rPr>
+                <w:bCs/>
+              </w:rPr>
+            </w:pPr>
+            <w:r>
+              <w:rPr>
+                <w:bCs/>
+              </w:rPr>
+              <w:t>The data tables above contain numerous tables some over 300,000 rows.</w:t>
+            </w:r>
+          </w:p>
+          <w:p>
+            <w:pPr>
               <w:pStyle w:val="Content"/>
               <w:rPr>
                 <w:b/>
@@ -1230,13 +1265,27 @@
                 <w:b/>
                 <w:bCs/>
               </w:rPr>
-              <w:t>We have ensured that the data is cleaned and ready to use by using advanced excel techniques including filters</w:t>
+              <w:t xml:space="preserve">We have cleaned and </w:t>
             </w:r>
             <w:r>
               <w:rPr>
                 <w:b/>
                 <w:bCs/>
               </w:rPr>
+              <w:t>aggregated this</w:t>
+            </w:r>
+            <w:r>
+              <w:rPr>
+                <w:b/>
+                <w:bCs/>
+              </w:rPr>
+              <w:t xml:space="preserve"> by using advanced excel techniques including filters</w:t>
+            </w:r>
+            <w:r>
+              <w:rPr>
+                <w:b/>
+                <w:bCs/>
+              </w:rPr>
               <w:t>, sorting</w:t>
             </w:r>
             <w:r>
@@ -1276,25 +1325,57 @@
               </w:rPr>
               <w:t xml:space="preserve">extracted the excel tables into </w:t>
             </w:r>
+            <w:proofErr w:type="spellStart"/>
             <w:r>
               <w:rPr>
                 <w:b/>
                 <w:bCs/>
               </w:rPr>
-              <w:t xml:space="preserve">Jupyter Notebook </w:t>
-            </w:r>
+              <w:t>Jupyter</w:t>
+            </w:r>
+            <w:proofErr w:type="spellEnd"/>
             <w:r>
               <w:rPr>
                 <w:b/>
                 <w:bCs/>
               </w:rPr>
-              <w:t>and analysed this data using python and a number of</w:t>
+              <w:t xml:space="preserve"> Notebook </w:t>
             </w:r>
             <w:r>
               <w:rPr>
                 <w:b/>
                 <w:bCs/>
               </w:rPr>
+              <w:t xml:space="preserve">and </w:t>
+            </w:r>
+            <w:proofErr w:type="spellStart"/>
+            <w:r>
+              <w:rPr>
+                <w:b/>
+                <w:bCs/>
+              </w:rPr>
+              <w:t>analysed</w:t>
+            </w:r>
+            <w:proofErr w:type="spellEnd"/>
+            <w:r>
+              <w:rPr>
+                <w:b/>
+                <w:bCs/>
+              </w:rPr>
+              <w:t xml:space="preserve"> this data using python and </w:t>
+            </w:r>
+            <w:r>
+              <w:rPr>
+                <w:b/>
+                <w:bCs/>
+              </w:rPr>
+              <w:t>several</w:t>
+            </w:r>
+            <w:r>
+              <w:rPr>
+                <w:b/>
+                <w:bCs/>
+              </w:rPr>
               <w:t xml:space="preserve"> python</w:t>
             </w:r>
             <w:r>
@@ -1309,13 +1390,61 @@
                 <w:b/>
                 <w:bCs/>
               </w:rPr>
-              <w:t xml:space="preserve">, scipy, numpy, sklearn </w:t>
-            </w:r>
+              <w:t xml:space="preserve">, </w:t>
+            </w:r>
+            <w:proofErr w:type="spellStart"/>
             <w:r>
               <w:rPr>
                 <w:b/>
                 <w:bCs/>
               </w:rPr>
+              <w:t>scipy</w:t>
+            </w:r>
+            <w:proofErr w:type="spellEnd"/>
+            <w:r>
+              <w:rPr>
+                <w:b/>
+                <w:bCs/>
+              </w:rPr>
+              <w:t xml:space="preserve">, </w:t>
+            </w:r>
+            <w:proofErr w:type="spellStart"/>
+            <w:r>
+              <w:rPr>
+                <w:b/>
+                <w:bCs/>
+              </w:rPr>
+              <w:t>numpy</w:t>
+            </w:r>
+            <w:proofErr w:type="spellEnd"/>
+            <w:r>
+              <w:rPr>
+                <w:b/>
+                <w:bCs/>
+              </w:rPr>
+              <w:t xml:space="preserve">, </w:t>
+            </w:r>
+            <w:proofErr w:type="spellStart"/>
+            <w:r>
+              <w:rPr>
+                <w:b/>
+                <w:bCs/>
+              </w:rPr>
+              <w:t>sklearn</w:t>
+            </w:r>
+            <w:proofErr w:type="spellEnd"/>
+            <w:r>
+              <w:rPr>
+                <w:b/>
+                <w:bCs/>
+              </w:rPr>
+              <w:t xml:space="preserve"> </w:t>
+            </w:r>
+            <w:r>
+              <w:rPr>
+                <w:b/>
+                <w:bCs/>
+              </w:rPr>
               <w:t>and pandas.</w:t>
             </w:r>
           </w:p>
@@ -1336,22 +1465,22 @@
               <w:rPr>
                 <w:bCs/>
               </w:rPr>
-              <w:t>We have saved our work into GitHub in the repository Project-1. Utilising branches we have completed our work individually and then merged these branches into our main repository.</w:t>
-            </w:r>
-          </w:p>
-          <w:p>
-            <w:pPr>
-              <w:rPr>
-                <w:bCs/>
-              </w:rPr>
-            </w:pPr>
-          </w:p>
-          <w:p>
-            <w:pPr>
-              <w:rPr>
-                <w:bCs/>
-              </w:rPr>
-            </w:pPr>
+              <w:t xml:space="preserve">We have saved our work into GitHub in the repository Project-1. </w:t>
+            </w:r>
+            <w:proofErr w:type="spellStart"/>
+            <w:r>
+              <w:rPr>
+                <w:bCs/>
+              </w:rPr>
+              <w:t>Utilising</w:t>
+            </w:r>
+            <w:proofErr w:type="spellEnd"/>
+            <w:r>
+              <w:rPr>
+                <w:bCs/>
+              </w:rPr>
+              <w:t xml:space="preserve"> branches we have completed our work individually and then merged these branches into our main repository.</w:t>
+            </w:r>
           </w:p>
           <w:p>
             <w:pPr>
@@ -1569,15 +1698,6 @@
             <w:pPr>
               <w:rPr>
                 <w:bCs/>
-              </w:rPr>
-            </w:pPr>
-          </w:p>
-          <w:p>
-            <w:pPr>
-              <w:rPr>
-                <w:bCs/>
-                <w:sz w:val="56"/>
-                <w:szCs w:val="56"/>
               </w:rPr>
             </w:pPr>
           </w:p>
@@ -1595,6 +1715,7 @@
                 <w:sz w:val="72"/>
                 <w:szCs w:val="72"/>
               </w:rPr>
+              <w:lastRenderedPageBreak/>
               <w:t>TYPES OF OFFENCES:</w:t>
             </w:r>
           </w:p>
@@ -1669,7 +1790,25 @@
                 <w:sz w:val="36"/>
                 <w:lang w:val="en-AU"/>
               </w:rPr>
-              <w:t>The number of incidents has remained fairly stable in the last 10 years except for a peak in 2016 and a significant drop in 2020. The peak in 2016 relates to Theft crimes. Covid 19 lockdowns resulted in a drop of crime in 2020.</w:t>
+              <w:t xml:space="preserve">The number of incidents has remained </w:t>
+            </w:r>
+            <w:proofErr w:type="gramStart"/>
+            <w:r>
+              <w:rPr>
+                <w:i/>
+                <w:sz w:val="36"/>
+                <w:lang w:val="en-AU"/>
+              </w:rPr>
+              <w:t>fairly stable</w:t>
+            </w:r>
+            <w:proofErr w:type="gramEnd"/>
+            <w:r>
+              <w:rPr>
+                <w:i/>
+                <w:sz w:val="36"/>
+                <w:lang w:val="en-AU"/>
+              </w:rPr>
+              <w:t xml:space="preserve"> in the last 10 years except for a peak in 2016 and a significant drop in 2020. The peak in 2016 relates to Theft crimes. Covid 19 lockdowns resulted in a drop of crime in 2020.</w:t>
             </w:r>
           </w:p>
           <w:p>
@@ -1761,8 +1900,18 @@
                 <w:sz w:val="36"/>
                 <w:lang w:val="en-AU"/>
               </w:rPr>
-              <w:t>Other crimes that follow in number are “Burglary or break and enter” and “Deception crimes” .</w:t>
-            </w:r>
+              <w:t>Other crimes that follow in number are “Burglary or break and enter” and “Deception crimes</w:t>
+            </w:r>
+            <w:proofErr w:type="gramStart"/>
+            <w:r>
+              <w:rPr>
+                <w:i/>
+                <w:sz w:val="36"/>
+                <w:lang w:val="en-AU"/>
+              </w:rPr>
+              <w:t>” .</w:t>
+            </w:r>
+            <w:proofErr w:type="gramEnd"/>
           </w:p>
           <w:p>
             <w:pPr>
@@ -1829,6 +1978,7 @@
             <w:r>
               <w:rPr>
                 <w:bCs/>
+                <w:noProof/>
               </w:rPr>
               <w:lastRenderedPageBreak/>
               <w:drawing>
@@ -1910,15 +2060,42 @@
           </w:p>
           <w:p>
             <w:r>
-              <w:rPr>
-                <w:noProof/>
+              <w:t xml:space="preserve"> </w:t>
+            </w:r>
+          </w:p>
+        </w:tc>
+      </w:tr>
+      <w:tr>
+        <w:trPr>
+          <w:trHeight w:val="1899"/>
+        </w:trPr>
+        <w:tc>
+          <w:tcPr>
+            <w:tcW w:w="9896" w:type="dxa"/>
+            <w:shd w:val="clear" w:color="auto" w:fill="F2F2F2" w:themeFill="background1" w:themeFillShade="F2"/>
+            <w:vAlign w:val="center"/>
+          </w:tcPr>
+          <w:p>
+            <w:pPr>
+              <w:pStyle w:val="EmphasisText"/>
+              <w:rPr>
+                <w:i/>
+                <w:sz w:val="36"/>
+                <w:lang w:val="en-AU"/>
+              </w:rPr>
+            </w:pPr>
+            <w:r>
+              <w:rPr>
+                <w:i/>
+                <w:sz w:val="36"/>
+                <w:lang w:val="en-AU"/>
               </w:rPr>
               <w:lastRenderedPageBreak/>
               <w:drawing>
-                <wp:inline distT="0" distB="0" distL="0" distR="0" wp14:anchorId="7B503E28" wp14:editId="506D8662">
-                  <wp:extent cx="6309360" cy="3545840"/>
-                  <wp:effectExtent l="0" t="0" r="0" b="0"/>
-                  <wp:docPr id="13" name="Picture 13"/>
+                <wp:inline distT="0" distB="0" distL="0" distR="0" wp14:anchorId="1198658F" wp14:editId="1E7CDEDE">
+                  <wp:extent cx="6309360" cy="3538855"/>
+                  <wp:effectExtent l="0" t="0" r="0" b="4445"/>
+                  <wp:docPr id="12" name="Picture 12"/>
                   <wp:cNvGraphicFramePr>
                     <a:graphicFrameLocks xmlns:a="http://schemas.openxmlformats.org/drawingml/2006/main" noChangeAspect="1"/>
                   </wp:cNvGraphicFramePr>
@@ -1938,7 +2115,7 @@
                         <pic:spPr>
                           <a:xfrm>
                             <a:off x="0" y="0"/>
-                            <a:ext cx="6309360" cy="3545840"/>
+                            <a:ext cx="6309360" cy="3538855"/>
                           </a:xfrm>
                           <a:prstGeom prst="rect">
                             <a:avLst/>
@@ -1951,21 +2128,30 @@
               </w:drawing>
             </w:r>
             <w:r>
-              <w:t xml:space="preserve"> </w:t>
-            </w:r>
-          </w:p>
-        </w:tc>
-      </w:tr>
-      <w:tr>
-        <w:trPr>
-          <w:trHeight w:val="1899"/>
-        </w:trPr>
-        <w:tc>
-          <w:tcPr>
-            <w:tcW w:w="9896" w:type="dxa"/>
-            <w:shd w:val="clear" w:color="auto" w:fill="F2F2F2" w:themeFill="background1" w:themeFillShade="F2"/>
-            <w:vAlign w:val="center"/>
-          </w:tcPr>
+              <w:rPr>
+                <w:i/>
+                <w:sz w:val="36"/>
+                <w:lang w:val="en-AU"/>
+              </w:rPr>
+              <w:t>Over the last 10 years other more serious crimes like “Crimes against the person” have occurred but with lower incidents</w:t>
+            </w:r>
+            <w:r>
+              <w:rPr>
+                <w:i/>
+                <w:sz w:val="36"/>
+                <w:lang w:val="en-AU"/>
+              </w:rPr>
+              <w:t>. “Assault and related offences” have dominated this category with 64%.</w:t>
+            </w:r>
+            <w:r>
+              <w:rPr>
+                <w:i/>
+                <w:sz w:val="36"/>
+                <w:lang w:val="en-AU"/>
+              </w:rPr>
+              <w:t xml:space="preserve"> The increase in Assaults have not diminished despite COVID lockdowns.</w:t>
+            </w:r>
+          </w:p>
           <w:p>
             <w:pPr>
               <w:pStyle w:val="EmphasisText"/>
@@ -1975,23 +2161,6 @@
                 <w:lang w:val="en-AU"/>
               </w:rPr>
             </w:pPr>
-            <w:r>
-              <w:rPr>
-                <w:i/>
-                <w:sz w:val="36"/>
-                <w:lang w:val="en-AU"/>
-              </w:rPr>
-              <w:lastRenderedPageBreak/>
-              <w:t>Over the last 10 years other more serious crimes like “Crimes against the person” have occurred but with lower incidents</w:t>
-            </w:r>
-            <w:r>
-              <w:rPr>
-                <w:i/>
-                <w:sz w:val="36"/>
-                <w:lang w:val="en-AU"/>
-              </w:rPr>
-              <w:t>. “Assault and related offences” have dominated this category with 64%.</w:t>
-            </w:r>
           </w:p>
           <w:p>
             <w:pPr>
@@ -2002,6 +2171,46 @@
                 <w:lang w:val="en-AU"/>
               </w:rPr>
             </w:pPr>
+            <w:r>
+              <w:rPr>
+                <w:i/>
+                <w:sz w:val="36"/>
+                <w:lang w:val="en-AU"/>
+              </w:rPr>
+              <w:t>“</w:t>
+            </w:r>
+            <w:r>
+              <w:rPr>
+                <w:i/>
+                <w:sz w:val="36"/>
+                <w:lang w:val="en-AU"/>
+              </w:rPr>
+              <w:t>Drug Crimes</w:t>
+            </w:r>
+            <w:r>
+              <w:rPr>
+                <w:i/>
+                <w:sz w:val="36"/>
+                <w:lang w:val="en-AU"/>
+              </w:rPr>
+              <w:t>”</w:t>
+            </w:r>
+            <w:r>
+              <w:rPr>
+                <w:i/>
+                <w:sz w:val="36"/>
+                <w:lang w:val="en-AU"/>
+              </w:rPr>
+              <w:t xml:space="preserve"> over the last 10 years were mostly for drug possession at 69%</w:t>
+            </w:r>
+            <w:r>
+              <w:rPr>
+                <w:i/>
+                <w:sz w:val="36"/>
+                <w:lang w:val="en-AU"/>
+              </w:rPr>
+              <w:t>. Drug trafficking only 19%.</w:t>
+            </w:r>
           </w:p>
           <w:p>
             <w:pPr>
@@ -2012,46 +2221,6 @@
                 <w:lang w:val="en-AU"/>
               </w:rPr>
             </w:pPr>
-            <w:r>
-              <w:rPr>
-                <w:i/>
-                <w:sz w:val="36"/>
-                <w:lang w:val="en-AU"/>
-              </w:rPr>
-              <w:t>“</w:t>
-            </w:r>
-            <w:r>
-              <w:rPr>
-                <w:i/>
-                <w:sz w:val="36"/>
-                <w:lang w:val="en-AU"/>
-              </w:rPr>
-              <w:t>Drug Crimes</w:t>
-            </w:r>
-            <w:r>
-              <w:rPr>
-                <w:i/>
-                <w:sz w:val="36"/>
-                <w:lang w:val="en-AU"/>
-              </w:rPr>
-              <w:t>”</w:t>
-            </w:r>
-            <w:r>
-              <w:rPr>
-                <w:i/>
-                <w:sz w:val="36"/>
-                <w:lang w:val="en-AU"/>
-              </w:rPr>
-              <w:t xml:space="preserve"> over the last 10 years were mostly for drug possession at 69%</w:t>
-            </w:r>
-            <w:r>
-              <w:rPr>
-                <w:i/>
-                <w:sz w:val="36"/>
-                <w:lang w:val="en-AU"/>
-              </w:rPr>
-              <w:t>. Drug trafficking only 19%.</w:t>
-            </w:r>
           </w:p>
           <w:p>
             <w:pPr>
@@ -2062,23 +2231,22 @@
                 <w:lang w:val="en-AU"/>
               </w:rPr>
             </w:pPr>
-          </w:p>
-          <w:p>
-            <w:pPr>
-              <w:pStyle w:val="EmphasisText"/>
-              <w:rPr>
-                <w:i/>
-                <w:sz w:val="36"/>
-                <w:lang w:val="en-AU"/>
-              </w:rPr>
-            </w:pPr>
-            <w:r>
-              <w:rPr>
-                <w:i/>
-                <w:sz w:val="36"/>
-                <w:lang w:val="en-AU"/>
-              </w:rPr>
-              <w:t>The category “Public Order and Security offences“ w</w:t>
+            <w:r>
+              <w:rPr>
+                <w:i/>
+                <w:sz w:val="36"/>
+                <w:lang w:val="en-AU"/>
+              </w:rPr>
+              <w:t xml:space="preserve">The category “Public Order and Security </w:t>
+            </w:r>
+            <w:proofErr w:type="gramStart"/>
+            <w:r>
+              <w:rPr>
+                <w:i/>
+                <w:sz w:val="36"/>
+                <w:lang w:val="en-AU"/>
+              </w:rPr>
+              <w:t>offences“ w</w:t>
             </w:r>
             <w:r>
               <w:rPr>
@@ -2088,6 +2256,7 @@
               </w:rPr>
               <w:t>ere</w:t>
             </w:r>
+            <w:proofErr w:type="gramEnd"/>
             <w:r>
               <w:rPr>
                 <w:i/>
@@ -2279,12 +2448,16 @@
             <w:pPr>
               <w:pStyle w:val="Content"/>
               <w:rPr>
+                <w:b/>
+                <w:bCs/>
                 <w:sz w:val="72"/>
                 <w:szCs w:val="72"/>
               </w:rPr>
             </w:pPr>
             <w:r>
               <w:rPr>
+                <w:b/>
+                <w:bCs/>
                 <w:sz w:val="72"/>
                 <w:szCs w:val="72"/>
               </w:rPr>
@@ -2347,7 +2520,27 @@
                 <w:sz w:val="36"/>
                 <w:lang w:val="en-AU"/>
               </w:rPr>
-              <w:t xml:space="preserve">Noteworthy, is the high incidents of crime in the “ North West Region”.  This region includes the city centre. </w:t>
+              <w:t xml:space="preserve">Noteworthy, is the high incidents of crime in the </w:t>
+            </w:r>
+            <w:proofErr w:type="gramStart"/>
+            <w:r>
+              <w:rPr>
+                <w:b/>
+                <w:i/>
+                <w:sz w:val="36"/>
+                <w:lang w:val="en-AU"/>
+              </w:rPr>
+              <w:t>“ North</w:t>
+            </w:r>
+            <w:proofErr w:type="gramEnd"/>
+            <w:r>
+              <w:rPr>
+                <w:b/>
+                <w:i/>
+                <w:sz w:val="36"/>
+                <w:lang w:val="en-AU"/>
+              </w:rPr>
+              <w:t xml:space="preserve"> West Region”.  This region includes the city centre. </w:t>
             </w:r>
           </w:p>
           <w:p>
@@ -2378,7 +2571,27 @@
                 <w:sz w:val="36"/>
                 <w:lang w:val="en-AU"/>
               </w:rPr>
-              <w:t>The Eastern and Southern Regions number of incidents followed close behind the North West Region incidents.</w:t>
+              <w:t xml:space="preserve">The Eastern and Southern Regions number of incidents followed close behind the </w:t>
+            </w:r>
+            <w:proofErr w:type="gramStart"/>
+            <w:r>
+              <w:rPr>
+                <w:b/>
+                <w:i/>
+                <w:sz w:val="36"/>
+                <w:lang w:val="en-AU"/>
+              </w:rPr>
+              <w:t>North West</w:t>
+            </w:r>
+            <w:proofErr w:type="gramEnd"/>
+            <w:r>
+              <w:rPr>
+                <w:b/>
+                <w:i/>
+                <w:sz w:val="36"/>
+                <w:lang w:val="en-AU"/>
+              </w:rPr>
+              <w:t xml:space="preserve"> Region incidents.</w:t>
             </w:r>
           </w:p>
           <w:p>
@@ -2406,33 +2619,69 @@
                 <w:sz w:val="36"/>
                 <w:lang w:val="en-AU"/>
               </w:rPr>
-              <w:t>Most crimes are occurring in Melbourne LGA (depicted by Green line) in North West police Region.</w:t>
-            </w:r>
-          </w:p>
-          <w:p>
-            <w:pPr>
-              <w:rPr>
-                <w:i/>
-                <w:sz w:val="36"/>
-                <w:lang w:val="en-AU"/>
-              </w:rPr>
-            </w:pPr>
-          </w:p>
-          <w:p>
-            <w:pPr>
-              <w:rPr>
-                <w:i/>
-                <w:sz w:val="36"/>
-                <w:lang w:val="en-AU"/>
-              </w:rPr>
-            </w:pPr>
-            <w:r>
-              <w:rPr>
-                <w:i/>
-                <w:sz w:val="36"/>
-                <w:lang w:val="en-AU"/>
-              </w:rPr>
-              <w:t>The rate per 100,000 population shows a decrease for Melbourne LGA  since 2012.</w:t>
+              <w:t xml:space="preserve">Most crimes are occurring in Melbourne LGA (depicted by </w:t>
+            </w:r>
+            <w:proofErr w:type="gramStart"/>
+            <w:r>
+              <w:rPr>
+                <w:i/>
+                <w:sz w:val="36"/>
+                <w:lang w:val="en-AU"/>
+              </w:rPr>
+              <w:t>Green</w:t>
+            </w:r>
+            <w:proofErr w:type="gramEnd"/>
+            <w:r>
+              <w:rPr>
+                <w:i/>
+                <w:sz w:val="36"/>
+                <w:lang w:val="en-AU"/>
+              </w:rPr>
+              <w:t xml:space="preserve"> line) in North West police Region.</w:t>
+            </w:r>
+          </w:p>
+          <w:p>
+            <w:pPr>
+              <w:rPr>
+                <w:i/>
+                <w:sz w:val="36"/>
+                <w:lang w:val="en-AU"/>
+              </w:rPr>
+            </w:pPr>
+          </w:p>
+          <w:p>
+            <w:pPr>
+              <w:rPr>
+                <w:i/>
+                <w:sz w:val="36"/>
+                <w:lang w:val="en-AU"/>
+              </w:rPr>
+            </w:pPr>
+            <w:r>
+              <w:rPr>
+                <w:i/>
+                <w:sz w:val="36"/>
+                <w:lang w:val="en-AU"/>
+              </w:rPr>
+              <w:t xml:space="preserve">The rate per 100,000 population shows a decrease for Melbourne </w:t>
+            </w:r>
+            <w:proofErr w:type="gramStart"/>
+            <w:r>
+              <w:rPr>
+                <w:i/>
+                <w:sz w:val="36"/>
+                <w:lang w:val="en-AU"/>
+              </w:rPr>
+              <w:t>LGA  since</w:t>
+            </w:r>
+            <w:proofErr w:type="gramEnd"/>
+            <w:r>
+              <w:rPr>
+                <w:i/>
+                <w:sz w:val="36"/>
+                <w:lang w:val="en-AU"/>
+              </w:rPr>
+              <w:t xml:space="preserve"> 2012.</w:t>
             </w:r>
           </w:p>
           <w:p>
@@ -2509,6 +2758,7 @@
             <w:r>
               <w:rPr>
                 <w:i/>
+                <w:noProof/>
                 <w:sz w:val="36"/>
                 <w:lang w:val="en-AU"/>
               </w:rPr>
@@ -2570,6 +2820,7 @@
             <w:r>
               <w:rPr>
                 <w:i/>
+                <w:noProof/>
                 <w:sz w:val="36"/>
                 <w:lang w:val="en-AU"/>
               </w:rPr>
@@ -4222,6 +4473,7 @@
   </w:compat>
   <w:rsids>
     <w:rsidRoot w:val="0022611B"/>
+    <w:rsid w:val="000A4C6F"/>
     <w:rsid w:val="001E4C34"/>
     <w:rsid w:val="0022611B"/>
     <w:rsid w:val="00287F54"/>

</xml_diff>